<commit_message>
prepare data for Fig. 4, re-ran eeco and modern with eeco climate models
</commit_message>
<xml_diff>
--- a/manuscript/manuscript.docx
+++ b/manuscript/manuscript.docx
@@ -7,7 +7,7 @@
         <w:pStyle w:val="Title"/>
       </w:pPr>
       <w:r>
-        <w:t xml:space="preserve">The</w:t>
+        <w:t xml:space="preserve">An</w:t>
       </w:r>
       <w:r>
         <w:t xml:space="preserve"> </w:t>
@@ -25,19 +25,19 @@
         <w:t xml:space="preserve"> </w:t>
       </w:r>
       <w:r>
-        <w:t xml:space="preserve">Climate</w:t>
-      </w:r>
-      <w:r>
-        <w:t xml:space="preserve"> </w:t>
-      </w:r>
-      <w:r>
-        <w:t xml:space="preserve">Optimum</w:t>
-      </w:r>
-      <w:r>
-        <w:t xml:space="preserve"> </w:t>
-      </w:r>
-      <w:r>
-        <w:t xml:space="preserve">reconstructed</w:t>
+        <w:t xml:space="preserve">temperature</w:t>
+      </w:r>
+      <w:r>
+        <w:t xml:space="preserve"> </w:t>
+      </w:r>
+      <w:r>
+        <w:t xml:space="preserve">gradient</w:t>
+      </w:r>
+      <w:r>
+        <w:t xml:space="preserve"> </w:t>
+      </w:r>
+      <w:r>
+        <w:t xml:space="preserve">modelled</w:t>
       </w:r>
       <w:r>
         <w:t xml:space="preserve"> </w:t>
@@ -49,19 +49,25 @@
         <w:t xml:space="preserve"> </w:t>
       </w:r>
       <w:r>
-        <w:t xml:space="preserve">Bayesian</w:t>
-      </w:r>
-      <w:r>
-        <w:t xml:space="preserve"> </w:t>
-      </w:r>
-      <w:r>
-        <w:t xml:space="preserve">multi-proxy</w:t>
-      </w:r>
-      <w:r>
-        <w:t xml:space="preserve"> </w:t>
-      </w:r>
-      <w:r>
-        <w:t xml:space="preserve">integration</w:t>
+        <w:t xml:space="preserve">geological</w:t>
+      </w:r>
+      <w:r>
+        <w:t xml:space="preserve"> </w:t>
+      </w:r>
+      <w:r>
+        <w:t xml:space="preserve">and</w:t>
+      </w:r>
+      <w:r>
+        <w:t xml:space="preserve"> </w:t>
+      </w:r>
+      <w:r>
+        <w:t xml:space="preserve">ecological</w:t>
+      </w:r>
+      <w:r>
+        <w:t xml:space="preserve"> </w:t>
+      </w:r>
+      <w:r>
+        <w:t xml:space="preserve">proxies</w:t>
       </w:r>
     </w:p>
     <w:p>
@@ -309,7 +315,7 @@
       </w:r>
     </w:p>
     <w:bookmarkEnd w:id="23"/>
-    <w:bookmarkStart w:id="29" w:name="materials-methods"/>
+    <w:bookmarkStart w:id="31" w:name="materials-methods"/>
     <w:p>
       <w:pPr>
         <w:pStyle w:val="Heading1"/>
@@ -325,6 +331,112 @@
       </w:pPr>
       <w:r>
         <w:t xml:space="preserve">Geochemical data</w:t>
+      </w:r>
+    </w:p>
+    <w:p>
+      <w:pPr>
+        <w:pStyle w:val="FirstParagraph"/>
+      </w:pPr>
+      <w:r>
+        <w:t xml:space="preserve">Geochemical climate proxy data were extracted from a latest Paleocene and early Eocene compilation</w:t>
+      </w:r>
+      <w:r>
+        <w:t xml:space="preserve"> </w:t>
+      </w:r>
+      <w:r>
+        <w:t xml:space="preserve">(Hollis</w:t>
+      </w:r>
+      <w:r>
+        <w:t xml:space="preserve"> </w:t>
+      </w:r>
+      <w:r>
+        <w:rPr>
+          <w:iCs/>
+          <w:i/>
+        </w:rPr>
+        <w:t xml:space="preserve">et al.</w:t>
+      </w:r>
+      <w:r>
+        <w:t xml:space="preserve"> </w:t>
+      </w:r>
+      <w:r>
+        <w:t xml:space="preserve">2019)</w:t>
+      </w:r>
+      <w:r>
+        <w:t xml:space="preserve">. This compilation provides For our analyses, this dataset was restricted to the EECO and contains four commonly used geochemical climate proxies: d180, d47, Mg/Ca and TEX86 (REFS). For a detailed description of each proxy see</w:t>
+      </w:r>
+      <w:r>
+        <w:t xml:space="preserve"> </w:t>
+      </w:r>
+      <w:r>
+        <w:t xml:space="preserve">(Hollis</w:t>
+      </w:r>
+      <w:r>
+        <w:t xml:space="preserve"> </w:t>
+      </w:r>
+      <w:r>
+        <w:rPr>
+          <w:iCs/>
+          <w:i/>
+        </w:rPr>
+        <w:t xml:space="preserve">et al.</w:t>
+      </w:r>
+      <w:r>
+        <w:t xml:space="preserve"> </w:t>
+      </w:r>
+      <w:r>
+        <w:t xml:space="preserve">2019)</w:t>
+      </w:r>
+      <w:r>
+        <w:t xml:space="preserve">.</w:t>
+      </w:r>
+    </w:p>
+    <w:p>
+      <w:pPr>
+        <w:numPr>
+          <w:ilvl w:val="0"/>
+          <w:numId w:val="1002"/>
+        </w:numPr>
+        <w:pStyle w:val="Compact"/>
+      </w:pPr>
+      <w:r>
+        <w:t xml:space="preserve">palaeoenvironment of data (which filters were applied)</w:t>
+      </w:r>
+    </w:p>
+    <w:p>
+      <w:pPr>
+        <w:numPr>
+          <w:ilvl w:val="0"/>
+          <w:numId w:val="1002"/>
+        </w:numPr>
+        <w:pStyle w:val="Compact"/>
+      </w:pPr>
+      <w:r>
+        <w:t xml:space="preserve">recrystallisation (excluding most d18O)</w:t>
+      </w:r>
+    </w:p>
+    <w:p>
+      <w:pPr>
+        <w:pStyle w:val="FirstParagraph"/>
+      </w:pPr>
+      <w:r>
+        <w:t xml:space="preserve">Do we need a description of each? Not in detail, 1 paragraph in total is enough</w:t>
+      </w:r>
+      <w:r>
+        <w:t xml:space="preserve"> </w:t>
+      </w:r>
+      <w:r>
+        <w:t xml:space="preserve">Measurements of the ratio of stable isotope 18O and 16O from fossils provide</w:t>
+      </w:r>
+    </w:p>
+    <w:bookmarkEnd w:id="24"/>
+    <w:bookmarkStart w:id="25" w:name="ecological-data"/>
+    <w:p>
+      <w:pPr>
+        <w:pStyle w:val="Heading2"/>
+      </w:pPr>
+      <w:r>
+        <w:t xml:space="preserve">Ecological data</w:t>
       </w:r>
     </w:p>
     <w:p>
@@ -336,7 +448,198 @@
           <w:bCs/>
           <w:b/>
         </w:rPr>
-        <w:t xml:space="preserve">d18O.</w:t>
+        <w:t xml:space="preserve">Coral reefs.</w:t>
+      </w:r>
+      <w:r>
+        <w:t xml:space="preserve"> </w:t>
+      </w:r>
+      <w:r>
+        <w:t xml:space="preserve">Today, shallow warm-water coral reefs are limited to tropical and subtropical latitudes (~34°N–32°S), with minimum sea surface temperature (~18 °C) tolerances being the primary constraint on this distribution</w:t>
+      </w:r>
+      <w:r>
+        <w:t xml:space="preserve"> </w:t>
+      </w:r>
+      <w:r>
+        <w:t xml:space="preserve">(Johannes</w:t>
+      </w:r>
+      <w:r>
+        <w:t xml:space="preserve"> </w:t>
+      </w:r>
+      <w:r>
+        <w:rPr>
+          <w:iCs/>
+          <w:i/>
+        </w:rPr>
+        <w:t xml:space="preserve">et al.</w:t>
+      </w:r>
+      <w:r>
+        <w:t xml:space="preserve"> </w:t>
+      </w:r>
+      <w:r>
+        <w:t xml:space="preserve">1983; Kleypas</w:t>
+      </w:r>
+      <w:r>
+        <w:t xml:space="preserve"> </w:t>
+      </w:r>
+      <w:r>
+        <w:rPr>
+          <w:iCs/>
+          <w:i/>
+        </w:rPr>
+        <w:t xml:space="preserve">et al.</w:t>
+      </w:r>
+      <w:r>
+        <w:t xml:space="preserve"> </w:t>
+      </w:r>
+      <w:r>
+        <w:t xml:space="preserve">1999; Yamano</w:t>
+      </w:r>
+      <w:r>
+        <w:t xml:space="preserve"> </w:t>
+      </w:r>
+      <w:r>
+        <w:rPr>
+          <w:iCs/>
+          <w:i/>
+        </w:rPr>
+        <w:t xml:space="preserve">et al.</w:t>
+      </w:r>
+      <w:r>
+        <w:t xml:space="preserve"> </w:t>
+      </w:r>
+      <w:r>
+        <w:t xml:space="preserve">2001)</w:t>
+      </w:r>
+      <w:r>
+        <w:t xml:space="preserve">. As coral reefs reside at the upper thermal limit of the oceans today, their maximum sea surface temperature tolerance is less well-constrained with some studies suggesting up to 35.6 degC in the geological past</w:t>
+      </w:r>
+      <w:r>
+        <w:t xml:space="preserve"> </w:t>
+      </w:r>
+      <w:r>
+        <w:t xml:space="preserve">(Jones</w:t>
+      </w:r>
+      <w:r>
+        <w:t xml:space="preserve"> </w:t>
+      </w:r>
+      <w:r>
+        <w:rPr>
+          <w:iCs/>
+          <w:i/>
+        </w:rPr>
+        <w:t xml:space="preserve">et al.</w:t>
+      </w:r>
+      <w:r>
+        <w:t xml:space="preserve"> </w:t>
+      </w:r>
+      <w:r>
+        <w:t xml:space="preserve">2022)</w:t>
+      </w:r>
+      <w:r>
+        <w:t xml:space="preserve">. Nevertheless, the distribution of coral reefs have frequently been recognised as tracers of past (sub-)tropical conditions</w:t>
+      </w:r>
+      <w:r>
+        <w:t xml:space="preserve"> </w:t>
+      </w:r>
+      <w:r>
+        <w:t xml:space="preserve">(Ziegler</w:t>
+      </w:r>
+      <w:r>
+        <w:t xml:space="preserve"> </w:t>
+      </w:r>
+      <w:r>
+        <w:rPr>
+          <w:iCs/>
+          <w:i/>
+        </w:rPr>
+        <w:t xml:space="preserve">et al.</w:t>
+      </w:r>
+      <w:r>
+        <w:t xml:space="preserve"> </w:t>
+      </w:r>
+      <w:r>
+        <w:t xml:space="preserve">1984; Kiessling 2001)</w:t>
+      </w:r>
+      <w:r>
+        <w:t xml:space="preserve">. During the Eocene, coral communities and reefs expanded across tropical and temperate latitudes, with some communities found up to palaeolatitudes of 43 degC N</w:t>
+      </w:r>
+      <w:r>
+        <w:t xml:space="preserve"> </w:t>
+      </w:r>
+      <w:r>
+        <w:t xml:space="preserve">(Zamagni</w:t>
+      </w:r>
+      <w:r>
+        <w:t xml:space="preserve"> </w:t>
+      </w:r>
+      <w:r>
+        <w:rPr>
+          <w:iCs/>
+          <w:i/>
+        </w:rPr>
+        <w:t xml:space="preserve">et al.</w:t>
+      </w:r>
+      <w:r>
+        <w:t xml:space="preserve"> </w:t>
+      </w:r>
+      <w:r>
+        <w:t xml:space="preserve">2012)</w:t>
+      </w:r>
+      <w:r>
+        <w:t xml:space="preserve">. Using a compilation of Paleocene–early Eocene coral reefs and community localities</w:t>
+      </w:r>
+      <w:r>
+        <w:t xml:space="preserve"> </w:t>
+      </w:r>
+      <w:r>
+        <w:t xml:space="preserve">(Zamagni</w:t>
+      </w:r>
+      <w:r>
+        <w:t xml:space="preserve"> </w:t>
+      </w:r>
+      <w:r>
+        <w:rPr>
+          <w:iCs/>
+          <w:i/>
+        </w:rPr>
+        <w:t xml:space="preserve">et al.</w:t>
+      </w:r>
+      <w:r>
+        <w:t xml:space="preserve"> </w:t>
+      </w:r>
+      <w:r>
+        <w:t xml:space="preserve">2012)</w:t>
+      </w:r>
+      <w:r>
+        <w:t xml:space="preserve">, we generate quantitative sea surface temperature estimates for the ECCO. To do so, we extract localities inferred to be Ilerdian (early Eocene) coral reefs from the compilation, and that can be confidently assigned to the EECO. We exclude coral knobs and coral-bearing mounds which might have broader climatic limits than coral reef ecosystems. This filtering resulted in four unique coral reef localities remaining for the EECO, all of which conform to the modern latitudinal range of coral reefs (&lt;34 deg N). Subsequently, we use statistically derived temperature limits (minimum = 21 degC, average = 27.6 degC, maximum = 29.5 degC) from the published literature</w:t>
+      </w:r>
+      <w:r>
+        <w:t xml:space="preserve"> </w:t>
+      </w:r>
+      <w:r>
+        <w:t xml:space="preserve">(Kleypas</w:t>
+      </w:r>
+      <w:r>
+        <w:t xml:space="preserve"> </w:t>
+      </w:r>
+      <w:r>
+        <w:rPr>
+          <w:iCs/>
+          <w:i/>
+        </w:rPr>
+        <w:t xml:space="preserve">et al.</w:t>
+      </w:r>
+      <w:r>
+        <w:t xml:space="preserve"> </w:t>
+      </w:r>
+      <w:r>
+        <w:t xml:space="preserve">1999)</w:t>
+      </w:r>
+      <w:r>
+        <w:t xml:space="preserve"> </w:t>
+      </w:r>
+      <w:r>
+        <w:t xml:space="preserve">to define a normal probability distribution of potential temperature values for coral reef localities. This normal probability distribution was defined with a mean of 27.6 and a standard deviation of 2.125, placing 97.5% of the probability density above the minimum. As the distribution of modern corals is skewed towards warmer temperatures, this approach results in 16.5% of the probability being placed on temperatures &gt; 29.5 degC, allowing for the possibilty that Eocene coral reefs were adapted to warmer conditions than modern-day coral reefs.</w:t>
       </w:r>
     </w:p>
     <w:p>
@@ -348,77 +651,13 @@
           <w:bCs/>
           <w:b/>
         </w:rPr>
-        <w:t xml:space="preserve">d47.</w:t>
-      </w:r>
-    </w:p>
-    <w:p>
-      <w:pPr>
-        <w:pStyle w:val="BodyText"/>
-      </w:pPr>
-      <w:r>
-        <w:rPr>
-          <w:bCs/>
-          <w:b/>
-        </w:rPr>
-        <w:t xml:space="preserve">Mg/Ca.</w:t>
-      </w:r>
-    </w:p>
-    <w:p>
-      <w:pPr>
-        <w:pStyle w:val="BodyText"/>
-      </w:pPr>
-      <w:r>
-        <w:rPr>
-          <w:bCs/>
-          <w:b/>
-        </w:rPr>
-        <w:t xml:space="preserve">TEX86.</w:t>
-      </w:r>
-    </w:p>
-    <w:bookmarkEnd w:id="24"/>
-    <w:bookmarkStart w:id="25" w:name="ecological-data"/>
-    <w:p>
-      <w:pPr>
-        <w:pStyle w:val="Heading2"/>
-      </w:pPr>
-      <w:r>
-        <w:t xml:space="preserve">Ecological data</w:t>
-      </w:r>
-    </w:p>
-    <w:p>
-      <w:pPr>
-        <w:pStyle w:val="FirstParagraph"/>
-      </w:pPr>
-      <w:r>
-        <w:rPr>
-          <w:bCs/>
-          <w:b/>
-        </w:rPr>
-        <w:t xml:space="preserve">Coral reefs.</w:t>
-      </w:r>
-      <w:r>
-        <w:t xml:space="preserve"> </w:t>
-      </w:r>
-      <w:r>
-        <w:t xml:space="preserve">Coral reefs built by zooxanthellate-bearing, shallow water corals are confined to the tropics - substropics. The coldest</w:t>
-      </w:r>
-    </w:p>
-    <w:p>
-      <w:pPr>
-        <w:pStyle w:val="BodyText"/>
-      </w:pPr>
-      <w:r>
-        <w:rPr>
-          <w:bCs/>
-          <w:b/>
-        </w:rPr>
         <w:t xml:space="preserve">Mangroves.</w:t>
       </w:r>
       <w:r>
         <w:t xml:space="preserve"> </w:t>
       </w:r>
       <w:r>
-        <w:t xml:space="preserve">Recent mangroves occur in the tropics - subtropics. Although many factors besides temperature determine the extent of mangrove distributions, empirical temperature limits have been established for the genera</w:t>
+        <w:t xml:space="preserve">Mangroves are distributed throughout the tropics and subtropics today. While factors beside SST influence the distribution of mangroves, empirical, lower temperature limits have been established for the genera</w:t>
       </w:r>
       <w:r>
         <w:t xml:space="preserve"> </w:t>
@@ -434,7 +673,7 @@
         <w:t xml:space="preserve"> </w:t>
       </w:r>
       <w:r>
-        <w:t xml:space="preserve">and</w:t>
+        <w:t xml:space="preserve">(15.6 degC) and</w:t>
       </w:r>
       <w:r>
         <w:t xml:space="preserve"> </w:t>
@@ -447,7 +686,10 @@
         <w:t xml:space="preserve">Rhizophora</w:t>
       </w:r>
       <w:r>
-        <w:t xml:space="preserve">, with lower mean annual SST limits of 15.6 degC and 20.8 degC, respectively</w:t>
+        <w:t xml:space="preserve"> </w:t>
+      </w:r>
+      <w:r>
+        <w:t xml:space="preserve">(20.7 degC)</w:t>
       </w:r>
       <w:r>
         <w:t xml:space="preserve"> </w:t>
@@ -504,7 +746,7 @@
         <w:t xml:space="preserve"> </w:t>
       </w:r>
       <w:r>
-        <w:t xml:space="preserve">occurred in polar latitudes</w:t>
+        <w:t xml:space="preserve">occurred at polar latitudes</w:t>
       </w:r>
       <w:r>
         <w:t xml:space="preserve"> </w:t>
@@ -545,7 +787,7 @@
         <w:t xml:space="preserve">2021)</w:t>
       </w:r>
       <w:r>
-        <w:t xml:space="preserve">. Assuming that Eocene members of these mangrove taxa had similar climatic requirements as their modern relatives, the presence and absence of</w:t>
+        <w:t xml:space="preserve">. Assuming that Eocene members of these mangrove taxa conform to the same climatic requirements as their modern relatives, the presence and absence of</w:t>
       </w:r>
       <w:r>
         <w:t xml:space="preserve"> </w:t>
@@ -561,7 +803,7 @@
         <w:t xml:space="preserve"> </w:t>
       </w:r>
       <w:r>
-        <w:t xml:space="preserve">and Rhizophoraceae pollen can be used as a temperature proxy. To translate mangrove occurrences from the compilation by</w:t>
+        <w:t xml:space="preserve">and Rhizophoraceae pollen can be used as a palaeotemperature indicator. For this analysis, published mangrove occurrence data were taken from</w:t>
       </w:r>
       <w:r>
         <w:t xml:space="preserve"> </w:t>
@@ -586,14 +828,16 @@
         <w:t xml:space="preserve">(2021)</w:t>
       </w:r>
       <w:r>
-        <w:t xml:space="preserve"> </w:t>
-      </w:r>
-      <w:r>
-        <w:t xml:space="preserve">to a quantitative temperature proxy, we allocate locations at which</w:t>
-      </w:r>
-      <w:r>
-        <w:t xml:space="preserve"> </w:t>
-      </w:r>
+        <w:t xml:space="preserve">, and converted to quantitative temperature estimates. From this data, we identify two types of pollen assemblages which we ascribe different temperature distributions:</w:t>
+      </w:r>
+    </w:p>
+    <w:p>
+      <w:pPr>
+        <w:numPr>
+          <w:ilvl w:val="0"/>
+          <w:numId w:val="1003"/>
+        </w:numPr>
+      </w:pPr>
       <w:r>
         <w:rPr>
           <w:iCs/>
@@ -602,10 +846,7 @@
         <w:t xml:space="preserve">Avicennia</w:t>
       </w:r>
       <w:r>
-        <w:t xml:space="preserve"> </w:t>
-      </w:r>
-      <w:r>
-        <w:t xml:space="preserve">pollen, but no Rhizophoraceae pollen were found, a mean temperature between the lower</w:t>
+        <w:t xml:space="preserve">-only assemblages: the absence of Rhizophoraceae is indicative of temperatures being between 15.6 degC (lower temperature limt of</w:t>
       </w:r>
       <w:r>
         <w:t xml:space="preserve"> </w:t>
@@ -618,10 +859,7 @@
         <w:t xml:space="preserve">Avicennia</w:t>
       </w:r>
       <w:r>
-        <w:t xml:space="preserve"> </w:t>
-      </w:r>
-      <w:r>
-        <w:t xml:space="preserve">and Rhizophoraceae limit (18.2 degC), with a standard deviation of 1.33 degC, thus placing 95 % of the probability density within that interval (see Fig. 1x). The range of temperatures in which both taxa occur in the modern is very wide (20.8 and 28 deC), hence occurrences of both</w:t>
+        <w:t xml:space="preserve">) and 20.7 (lower temperature limit of</w:t>
       </w:r>
       <w:r>
         <w:t xml:space="preserve"> </w:t>
@@ -631,25 +869,188 @@
           <w:iCs/>
           <w:i/>
         </w:rPr>
+        <w:t xml:space="preserve">Rhizophora</w:t>
+      </w:r>
+      <w:r>
+        <w:t xml:space="preserve">). However, a value of 22.5 degC is ascribed as the upper temperature limit here as</w:t>
+      </w:r>
+      <w:r>
+        <w:t xml:space="preserve"> </w:t>
+      </w:r>
+      <w:r>
+        <w:rPr>
+          <w:iCs/>
+          <w:i/>
+        </w:rPr>
+        <w:t xml:space="preserve">Rhizophora</w:t>
+      </w:r>
+      <w:r>
+        <w:t xml:space="preserve"> </w:t>
+      </w:r>
+      <w:r>
+        <w:t xml:space="preserve">is rare below this temperature. We define the</w:t>
+      </w:r>
+      <w:r>
+        <w:t xml:space="preserve"> </w:t>
+      </w:r>
+      <w:r>
+        <w:rPr>
+          <w:iCs/>
+          <w:i/>
+        </w:rPr>
         <w:t xml:space="preserve">Avicennia</w:t>
       </w:r>
       <w:r>
-        <w:t xml:space="preserve"> </w:t>
-      </w:r>
-      <w:r>
-        <w:t xml:space="preserve">and Rhizophoraceae pollen were not used in the analysis.</w:t>
-      </w:r>
-    </w:p>
-    <w:p>
-      <w:pPr>
-        <w:pStyle w:val="BodyText"/>
+        <w:t xml:space="preserve">-only temperature distribution as a normal distribution with a mean of 19.05 degC and a standard deviation of 1.725, resulting in 95% of the probability density being placed within the temperature limits.</w:t>
+      </w:r>
+    </w:p>
+    <w:p>
+      <w:pPr>
+        <w:numPr>
+          <w:ilvl w:val="0"/>
+          <w:numId w:val="1003"/>
+        </w:numPr>
+      </w:pPr>
+      <w:r>
+        <w:rPr>
+          <w:iCs/>
+          <w:i/>
+        </w:rPr>
+        <w:t xml:space="preserve">Avicennia</w:t>
+      </w:r>
+      <w:r>
+        <w:t xml:space="preserve"> </w:t>
+      </w:r>
+      <w:r>
+        <w:t xml:space="preserve">and Rhizophoraceae assemblages: the presence of both groups suggests that the locality should have a minimum temperature of 20.7 degC (lower temperature limit of</w:t>
+      </w:r>
+      <w:r>
+        <w:t xml:space="preserve"> </w:t>
+      </w:r>
+      <w:r>
+        <w:rPr>
+          <w:iCs/>
+          <w:i/>
+        </w:rPr>
+        <w:t xml:space="preserve">Rhizophora</w:t>
+      </w:r>
+      <w:r>
+        <w:t xml:space="preserve">). As the upper thermal limits of</w:t>
+      </w:r>
+      <w:r>
+        <w:t xml:space="preserve"> </w:t>
+      </w:r>
+      <w:r>
+        <w:rPr>
+          <w:iCs/>
+          <w:i/>
+        </w:rPr>
+        <w:t xml:space="preserve">Aviciennia</w:t>
+      </w:r>
+      <w:r>
+        <w:t xml:space="preserve"> </w:t>
+      </w:r>
+      <w:r>
+        <w:t xml:space="preserve">and</w:t>
+      </w:r>
+      <w:r>
+        <w:t xml:space="preserve"> </w:t>
+      </w:r>
+      <w:r>
+        <w:rPr>
+          <w:iCs/>
+          <w:i/>
+        </w:rPr>
+        <w:t xml:space="preserve">Rhizophora</w:t>
+      </w:r>
+      <w:r>
+        <w:t xml:space="preserve"> </w:t>
+      </w:r>
+      <w:r>
+        <w:t xml:space="preserve">are not well established in</w:t>
+      </w:r>
+      <w:r>
+        <w:t xml:space="preserve"> </w:t>
+      </w:r>
+      <w:r>
+        <w:t xml:space="preserve">Quisthoudt</w:t>
+      </w:r>
+      <w:r>
+        <w:t xml:space="preserve"> </w:t>
+      </w:r>
+      <w:r>
+        <w:rPr>
+          <w:iCs/>
+          <w:i/>
+        </w:rPr>
+        <w:t xml:space="preserve">et al.</w:t>
+      </w:r>
+      <w:r>
+        <w:t xml:space="preserve"> </w:t>
+      </w:r>
+      <w:r>
+        <w:t xml:space="preserve">(2012)</w:t>
+      </w:r>
+      <w:r>
+        <w:t xml:space="preserve">, we assign the same maximum temperature limits (29.5 degC) as coral reef localities as mangroves are also widely distributed throughout tropical regions. Consequently, we define the temperature distribution for this locality as a normal distribution with a mean of 25.1 and a standard deviation of 2.2, with 95% probability density within the temperature limits.</w:t>
+      </w:r>
+    </w:p>
+    <w:p>
+      <w:pPr>
+        <w:pStyle w:val="FirstParagraph"/>
       </w:pPr>
       <w:r>
         <w:t xml:space="preserve">[Fig 1: Map and distribution of proxy data and ecological data]</w:t>
       </w:r>
     </w:p>
     <w:bookmarkEnd w:id="25"/>
-    <w:bookmarkStart w:id="26" w:name="bayesian-framework"/>
+    <w:bookmarkStart w:id="26" w:name="palaeogeographic-reconstruction"/>
+    <w:p>
+      <w:pPr>
+        <w:pStyle w:val="Heading2"/>
+      </w:pPr>
+      <w:r>
+        <w:t xml:space="preserve">Palaeogeographic reconstruction</w:t>
+      </w:r>
+    </w:p>
+    <w:p>
+      <w:pPr>
+        <w:pStyle w:val="FirstParagraph"/>
+      </w:pPr>
+      <w:r>
+        <w:t xml:space="preserve">The palaeogeographic distribution of geochemical and ecological data was reconstructed using the</w:t>
+      </w:r>
+      <w:r>
+        <w:t xml:space="preserve"> </w:t>
+      </w:r>
+      <w:r>
+        <w:t xml:space="preserve">Merdith</w:t>
+      </w:r>
+      <w:r>
+        <w:t xml:space="preserve"> </w:t>
+      </w:r>
+      <w:r>
+        <w:rPr>
+          <w:iCs/>
+          <w:i/>
+        </w:rPr>
+        <w:t xml:space="preserve">et al.</w:t>
+      </w:r>
+      <w:r>
+        <w:t xml:space="preserve"> </w:t>
+      </w:r>
+      <w:r>
+        <w:t xml:space="preserve">(2021)</w:t>
+      </w:r>
+      <w:r>
+        <w:t xml:space="preserve"> </w:t>
+      </w:r>
+      <w:r>
+        <w:t xml:space="preserve">plate rotation model via the palaeoverse R package ver. XXX (REF). The midpoint age of the EECO (51.2 Ma), along with the present-day coordinates of geochemical and ecological data, were used for palaeorotation.</w:t>
+      </w:r>
+    </w:p>
+    <w:bookmarkEnd w:id="26"/>
+    <w:bookmarkStart w:id="27" w:name="bayesian-framework"/>
     <w:p>
       <w:pPr>
         <w:pStyle w:val="Heading2"/>
@@ -3484,8 +3885,8 @@
         <w:t xml:space="preserve">[Fig. 2: Model structure and visualisation of parameters and priors]</w:t>
       </w:r>
     </w:p>
-    <w:bookmarkEnd w:id="26"/>
-    <w:bookmarkStart w:id="27" w:name="model-validation"/>
+    <w:bookmarkEnd w:id="27"/>
+    <w:bookmarkStart w:id="28" w:name="model-validation"/>
     <w:p>
       <w:pPr>
         <w:pStyle w:val="Heading2"/>
@@ -3514,94 +3915,14 @@
         <w:t xml:space="preserve">- Sample based on Eocene localities</w:t>
       </w:r>
     </w:p>
-    <w:bookmarkEnd w:id="27"/>
-    <w:bookmarkStart w:id="28" w:name="model-application"/>
+    <w:bookmarkEnd w:id="28"/>
+    <w:bookmarkStart w:id="29" w:name="model-application"/>
     <w:p>
       <w:pPr>
         <w:pStyle w:val="Heading2"/>
       </w:pPr>
       <w:r>
         <w:t xml:space="preserve">Model application</w:t>
-      </w:r>
-    </w:p>
-    <w:p>
-      <w:pPr>
-        <w:numPr>
-          <w:ilvl w:val="0"/>
-          <w:numId w:val="1002"/>
-        </w:numPr>
-        <w:pStyle w:val="Compact"/>
-      </w:pPr>
-      <w:r>
-        <w:t xml:space="preserve">Calculate lat gradient</w:t>
-      </w:r>
-    </w:p>
-    <w:p>
-      <w:pPr>
-        <w:numPr>
-          <w:ilvl w:val="0"/>
-          <w:numId w:val="1002"/>
-        </w:numPr>
-        <w:pStyle w:val="Compact"/>
-      </w:pPr>
-      <w:r>
-        <w:t xml:space="preserve">Calculate global T</w:t>
-      </w:r>
-    </w:p>
-    <w:p>
-      <w:pPr>
-        <w:pStyle w:val="FirstParagraph"/>
-      </w:pPr>
-      <w:r>
-        <w:t xml:space="preserve">[Fig. 4]</w:t>
-      </w:r>
-    </w:p>
-    <w:bookmarkEnd w:id="28"/>
-    <w:bookmarkEnd w:id="29"/>
-    <w:bookmarkStart w:id="33" w:name="results"/>
-    <w:p>
-      <w:pPr>
-        <w:pStyle w:val="Heading1"/>
-      </w:pPr>
-      <w:r>
-        <w:t xml:space="preserve">Results</w:t>
-      </w:r>
-    </w:p>
-    <w:bookmarkStart w:id="30" w:name="model-validation-1"/>
-    <w:p>
-      <w:pPr>
-        <w:pStyle w:val="Heading2"/>
-      </w:pPr>
-      <w:r>
-        <w:t xml:space="preserve">Model validation</w:t>
-      </w:r>
-    </w:p>
-    <w:p>
-      <w:pPr>
-        <w:numPr>
-          <w:ilvl w:val="0"/>
-          <w:numId w:val="1003"/>
-        </w:numPr>
-        <w:pStyle w:val="Compact"/>
-      </w:pPr>
-      <w:r>
-        <w:t xml:space="preserve">Show that the modern gradient can be reproduced with Eocene sampling distribution</w:t>
-      </w:r>
-      <w:r>
-        <w:t xml:space="preserve"> </w:t>
-      </w:r>
-      <w:r>
-        <w:t xml:space="preserve">[Fig 3 - Modern gradient]</w:t>
-      </w:r>
-    </w:p>
-    <w:bookmarkEnd w:id="30"/>
-    <w:bookmarkStart w:id="31" w:name="eeco-reconstruction"/>
-    <w:p>
-      <w:pPr>
-        <w:pStyle w:val="Heading2"/>
-      </w:pPr>
-      <w:r>
-        <w:t xml:space="preserve">EECO reconstruction</w:t>
       </w:r>
     </w:p>
     <w:p>
@@ -3613,7 +3934,7 @@
         <w:pStyle w:val="Compact"/>
       </w:pPr>
       <w:r>
-        <w:t xml:space="preserve">Show Eocene gradient</w:t>
+        <w:t xml:space="preserve">Calculate lat gradient</w:t>
       </w:r>
     </w:p>
     <w:p>
@@ -3625,29 +3946,159 @@
         <w:pStyle w:val="Compact"/>
       </w:pPr>
       <w:r>
-        <w:t xml:space="preserve">Global t</w:t>
-      </w:r>
-    </w:p>
-    <w:p>
-      <w:pPr>
-        <w:numPr>
-          <w:ilvl w:val="0"/>
-          <w:numId w:val="1004"/>
-        </w:numPr>
-        <w:pStyle w:val="Compact"/>
-      </w:pPr>
-      <w:r>
-        <w:t xml:space="preserve">report lat gradient</w:t>
-      </w:r>
-    </w:p>
+        <w:t xml:space="preserve">Calculate global T</w:t>
+      </w:r>
+    </w:p>
+    <w:p>
+      <w:pPr>
+        <w:pStyle w:val="FirstParagraph"/>
+      </w:pPr>
+      <w:r>
+        <w:t xml:space="preserve">[Fig. 4]</w:t>
+      </w:r>
+    </w:p>
+    <w:bookmarkEnd w:id="29"/>
+    <w:bookmarkStart w:id="30" w:name="parameter-estimation"/>
+    <w:p>
+      <w:pPr>
+        <w:pStyle w:val="Heading2"/>
+      </w:pPr>
+      <w:r>
+        <w:t xml:space="preserve">Parameter estimation</w:t>
+      </w:r>
+    </w:p>
+    <w:p>
+      <w:pPr>
+        <w:pStyle w:val="FirstParagraph"/>
+      </w:pPr>
+      <w:r>
+        <w:t xml:space="preserve">We estimated the posterior distributions of the model parameters using a Markov chain Monte Carlo (MCMC) algorithm, written in R. Specifically, we sampled the unknown parameters</w:t>
+      </w:r>
+      <w:r>
+        <w:t xml:space="preserve"> </w:t>
+      </w:r>
+      <m:oMath>
+        <m:r>
+          <m:t>A</m:t>
+        </m:r>
+      </m:oMath>
+      <w:r>
+        <w:t xml:space="preserve">,</w:t>
+      </w:r>
+      <w:r>
+        <w:t xml:space="preserve"> </w:t>
+      </w:r>
+      <m:oMath>
+        <m:r>
+          <m:t>K</m:t>
+        </m:r>
+      </m:oMath>
+      <w:r>
+        <w:t xml:space="preserve">,</w:t>
+      </w:r>
+      <w:r>
+        <w:t xml:space="preserve"> </w:t>
+      </w:r>
+      <m:oMath>
+        <m:r>
+          <m:t>M</m:t>
+        </m:r>
+      </m:oMath>
+      <w:r>
+        <w:t xml:space="preserve"> </w:t>
+      </w:r>
+      <w:r>
+        <w:t xml:space="preserve">and</w:t>
+      </w:r>
+      <w:r>
+        <w:t xml:space="preserve"> </w:t>
+      </w:r>
+      <m:oMath>
+        <m:r>
+          <m:t>B</m:t>
+        </m:r>
+      </m:oMath>
+      <w:r>
+        <w:t xml:space="preserve"> </w:t>
+      </w:r>
+      <w:r>
+        <w:t xml:space="preserve">with Metropolis-Hastings, and used Gibbs sampling to estimate all other unknown parameters. Posterior inference on the modern gradient is based on four chains with 60,000 iterations each, 10,000 of which were discarded as burn-in, and keeping every 10th iteration, resulting in a total of 20,000 iterations. The modern temperature gradient with the Eocene sampling distribution was estimated in one chain with 25,000 iterations for each of the 100 temperature samples. 5,000 iterations each were discarded as burn-in, and every 10th iteration was kept, resulting in a total of 200,000 iterations across all 100 model runs.</w:t>
+      </w:r>
+      <w:r>
+        <w:t xml:space="preserve"> </w:t>
+      </w:r>
+      <w:r>
+        <w:t xml:space="preserve">For the Eocene model, we ran four chains with 600,000 iterations each, discarding 100,000 as burn-in and keeping every 100th iteration, as the hierarchical model structure results in higher autocorrelation of the chains. The Eocene posterior inference is thus based on a total of 20,000 iterations with low autocorrelation (effective multivariate sample size for</w:t>
+      </w:r>
+      <w:r>
+        <w:t xml:space="preserve"> </w:t>
+      </w:r>
+      <m:oMath>
+        <m:r>
+          <m:t>A</m:t>
+        </m:r>
+      </m:oMath>
+      <w:r>
+        <w:t xml:space="preserve">,</w:t>
+      </w:r>
+      <w:r>
+        <w:t xml:space="preserve"> </w:t>
+      </w:r>
+      <m:oMath>
+        <m:r>
+          <m:t>K</m:t>
+        </m:r>
+      </m:oMath>
+      <w:r>
+        <w:t xml:space="preserve">,</w:t>
+      </w:r>
+      <w:r>
+        <w:t xml:space="preserve"> </w:t>
+      </w:r>
+      <m:oMath>
+        <m:r>
+          <m:t>M</m:t>
+        </m:r>
+      </m:oMath>
+      <w:r>
+        <w:t xml:space="preserve"> </w:t>
+      </w:r>
+      <w:r>
+        <w:t xml:space="preserve">and</w:t>
+      </w:r>
+      <w:r>
+        <w:t xml:space="preserve"> </w:t>
+      </w:r>
+      <m:oMath>
+        <m:r>
+          <m:t>B</m:t>
+        </m:r>
+      </m:oMath>
+      <w:r>
+        <w:t xml:space="preserve"> </w:t>
+      </w:r>
+      <w:r>
+        <w:t xml:space="preserve">is &gt; 18,000).</w:t>
+      </w:r>
+    </w:p>
+    <w:bookmarkEnd w:id="30"/>
     <w:bookmarkEnd w:id="31"/>
-    <w:bookmarkStart w:id="32" w:name="X02380864f243120a1a130909e24818e79af2972"/>
+    <w:bookmarkStart w:id="35" w:name="results"/>
+    <w:p>
+      <w:pPr>
+        <w:pStyle w:val="Heading1"/>
+      </w:pPr>
+      <w:r>
+        <w:t xml:space="preserve">Results</w:t>
+      </w:r>
+    </w:p>
+    <w:bookmarkStart w:id="32" w:name="model-validation-1"/>
     <w:p>
       <w:pPr>
         <w:pStyle w:val="Heading2"/>
       </w:pPr>
       <w:r>
-        <w:t xml:space="preserve">Fig 4 - compare Eocene gradient with previous reconstructions / ES models</w:t>
+        <w:t xml:space="preserve">Model validation</w:t>
       </w:r>
     </w:p>
     <w:p>
@@ -3656,9 +4107,10 @@
           <w:ilvl w:val="0"/>
           <w:numId w:val="1005"/>
         </w:numPr>
-      </w:pPr>
-      <w:r>
-        <w:t xml:space="preserve">x1 Draw samples from the posterior gradient to get a latitudinal gradient of deg C / deg lat with uncertainty (intercept gradient at 0 and 90 deg lat)</w:t>
+        <w:pStyle w:val="Compact"/>
+      </w:pPr>
+      <w:r>
+        <w:t xml:space="preserve">Show that the 4-parameter logistic function can adequatly describe the modern temperature gradient</w:t>
       </w:r>
     </w:p>
     <w:p>
@@ -3667,20 +4119,32 @@
           <w:ilvl w:val="0"/>
           <w:numId w:val="1005"/>
         </w:numPr>
-      </w:pPr>
-      <w:r>
-        <w:t xml:space="preserve">x2 generate global average temperature, and tropical, temperate, polar temperatures in a similar way, accounting for area</w:t>
+        <w:pStyle w:val="Compact"/>
+      </w:pPr>
+      <w:r>
+        <w:t xml:space="preserve">Show that the modern gradient can be reproduced with Eocene sampling distribution</w:t>
+      </w:r>
+      <w:r>
+        <w:t xml:space="preserve"> </w:t>
+      </w:r>
+      <w:r>
+        <w:t xml:space="preserve">[Fig 3 - Modern gradient]</w:t>
+      </w:r>
+      <w:r>
+        <w:t xml:space="preserve"> </w:t>
+      </w:r>
+      <w:r>
+        <w:t xml:space="preserve">The average modern temperature gradient can be closely approximated with our model when using the full modern SST dataset (Fig. 3a). Degrading the amount and distribution of data points to match the early Eocene sampling distribution still results in a close match of the modelled gradient with the empirical gradient (Fig 3b). A noticable, but minor offset is apparent in high latitudes, where sampling is most incomplete (Fig 3b).</w:t>
       </w:r>
     </w:p>
     <w:bookmarkEnd w:id="32"/>
-    <w:bookmarkEnd w:id="33"/>
-    <w:bookmarkStart w:id="34" w:name="discussion"/>
-    <w:p>
-      <w:pPr>
-        <w:pStyle w:val="Heading1"/>
-      </w:pPr>
-      <w:r>
-        <w:t xml:space="preserve">Discussion</w:t>
+    <w:bookmarkStart w:id="33" w:name="eeco-reconstruction"/>
+    <w:p>
+      <w:pPr>
+        <w:pStyle w:val="Heading2"/>
+      </w:pPr>
+      <w:r>
+        <w:t xml:space="preserve">EECO reconstruction</w:t>
       </w:r>
     </w:p>
     <w:p>
@@ -3692,11 +4156,1347 @@
         <w:pStyle w:val="Compact"/>
       </w:pPr>
       <w:r>
+        <w:t xml:space="preserve">Show Eocene gradient</w:t>
+      </w:r>
+    </w:p>
+    <w:p>
+      <w:pPr>
+        <w:numPr>
+          <w:ilvl w:val="0"/>
+          <w:numId w:val="1006"/>
+        </w:numPr>
+        <w:pStyle w:val="Compact"/>
+      </w:pPr>
+      <w:r>
+        <w:t xml:space="preserve">Global t : use raster package for calculation of areal weights</w:t>
+      </w:r>
+    </w:p>
+    <w:p>
+      <w:pPr>
+        <w:numPr>
+          <w:ilvl w:val="0"/>
+          <w:numId w:val="1006"/>
+        </w:numPr>
+        <w:pStyle w:val="Compact"/>
+      </w:pPr>
+      <w:r>
+        <w:t xml:space="preserve">report lat gradient</w:t>
+      </w:r>
+    </w:p>
+    <w:p>
+      <w:pPr>
+        <w:pStyle w:val="SourceCode"/>
+      </w:pPr>
+      <w:r>
+        <w:rPr>
+          <w:rStyle w:val="FunctionTok"/>
+        </w:rPr>
+        <w:t xml:space="preserve">setwd</w:t>
+      </w:r>
+      <w:r>
+        <w:rPr>
+          <w:rStyle w:val="NormalTok"/>
+        </w:rPr>
+        <w:t xml:space="preserve">(</w:t>
+      </w:r>
+      <w:r>
+        <w:rPr>
+          <w:rStyle w:val="StringTok"/>
+        </w:rPr>
+        <w:t xml:space="preserve">'..'</w:t>
+      </w:r>
+      <w:r>
+        <w:rPr>
+          <w:rStyle w:val="NormalTok"/>
+        </w:rPr>
+        <w:t xml:space="preserve">) </w:t>
+      </w:r>
+      <w:r>
+        <w:rPr>
+          <w:rStyle w:val="CommentTok"/>
+        </w:rPr>
+        <w:t xml:space="preserve"># move up to parent folder of /manuscript</w:t>
+      </w:r>
+      <w:r>
+        <w:br/>
+      </w:r>
+      <w:r>
+        <w:rPr>
+          <w:rStyle w:val="FunctionTok"/>
+        </w:rPr>
+        <w:t xml:space="preserve">source</w:t>
+      </w:r>
+      <w:r>
+        <w:rPr>
+          <w:rStyle w:val="NormalTok"/>
+        </w:rPr>
+        <w:t xml:space="preserve">(</w:t>
+      </w:r>
+      <w:r>
+        <w:rPr>
+          <w:rStyle w:val="StringTok"/>
+        </w:rPr>
+        <w:t xml:space="preserve">"R/functions/model_components/gradient.R"</w:t>
+      </w:r>
+      <w:r>
+        <w:rPr>
+          <w:rStyle w:val="NormalTok"/>
+        </w:rPr>
+        <w:t xml:space="preserve">)</w:t>
+      </w:r>
+      <w:r>
+        <w:br/>
+      </w:r>
+      <w:r>
+        <w:rPr>
+          <w:rStyle w:val="NormalTok"/>
+        </w:rPr>
+        <w:t xml:space="preserve">mode_all </w:t>
+      </w:r>
+      <w:r>
+        <w:rPr>
+          <w:rStyle w:val="OtherTok"/>
+        </w:rPr>
+        <w:t xml:space="preserve">&lt;-</w:t>
+      </w:r>
+      <w:r>
+        <w:rPr>
+          <w:rStyle w:val="NormalTok"/>
+        </w:rPr>
+        <w:t xml:space="preserve"> </w:t>
+      </w:r>
+      <w:r>
+        <w:rPr>
+          <w:rStyle w:val="FunctionTok"/>
+        </w:rPr>
+        <w:t xml:space="preserve">readRDS</w:t>
+      </w:r>
+      <w:r>
+        <w:rPr>
+          <w:rStyle w:val="NormalTok"/>
+        </w:rPr>
+        <w:t xml:space="preserve">(</w:t>
+      </w:r>
+      <w:r>
+        <w:rPr>
+          <w:rStyle w:val="StringTok"/>
+        </w:rPr>
+        <w:t xml:space="preserve">"results/eeco/eeco_climate_model_output_params.rds"</w:t>
+      </w:r>
+      <w:r>
+        <w:rPr>
+          <w:rStyle w:val="NormalTok"/>
+        </w:rPr>
+        <w:t xml:space="preserve">)</w:t>
+      </w:r>
+      <w:r>
+        <w:br/>
+      </w:r>
+      <w:r>
+        <w:rPr>
+          <w:rStyle w:val="NormalTok"/>
+        </w:rPr>
+        <w:t xml:space="preserve">modm_all </w:t>
+      </w:r>
+      <w:r>
+        <w:rPr>
+          <w:rStyle w:val="OtherTok"/>
+        </w:rPr>
+        <w:t xml:space="preserve">&lt;-</w:t>
+      </w:r>
+      <w:r>
+        <w:rPr>
+          <w:rStyle w:val="NormalTok"/>
+        </w:rPr>
+        <w:t xml:space="preserve"> </w:t>
+      </w:r>
+      <w:r>
+        <w:rPr>
+          <w:rStyle w:val="FunctionTok"/>
+        </w:rPr>
+        <w:t xml:space="preserve">readRDS</w:t>
+      </w:r>
+      <w:r>
+        <w:rPr>
+          <w:rStyle w:val="NormalTok"/>
+        </w:rPr>
+        <w:t xml:space="preserve">(</w:t>
+      </w:r>
+      <w:r>
+        <w:rPr>
+          <w:rStyle w:val="StringTok"/>
+        </w:rPr>
+        <w:t xml:space="preserve">"results/modern/modern_climate_model_output.rds"</w:t>
+      </w:r>
+      <w:r>
+        <w:rPr>
+          <w:rStyle w:val="NormalTok"/>
+        </w:rPr>
+        <w:t xml:space="preserve">)</w:t>
+      </w:r>
+      <w:r>
+        <w:br/>
+      </w:r>
+      <w:r>
+        <w:br/>
+      </w:r>
+      <w:r>
+        <w:rPr>
+          <w:rStyle w:val="DocumentationTok"/>
+        </w:rPr>
+        <w:t xml:space="preserve">## outsource to a seperate analysis script</w:t>
+      </w:r>
+      <w:r>
+        <w:br/>
+      </w:r>
+      <w:r>
+        <w:br/>
+      </w:r>
+      <w:r>
+        <w:rPr>
+          <w:rStyle w:val="CommentTok"/>
+        </w:rPr>
+        <w:t xml:space="preserve"># latitudinal weights in 1 deg lat bands</w:t>
+      </w:r>
+      <w:r>
+        <w:br/>
+      </w:r>
+      <w:r>
+        <w:rPr>
+          <w:rStyle w:val="NormalTok"/>
+        </w:rPr>
+        <w:t xml:space="preserve">alpha1 </w:t>
+      </w:r>
+      <w:r>
+        <w:rPr>
+          <w:rStyle w:val="OtherTok"/>
+        </w:rPr>
+        <w:t xml:space="preserve">&lt;-</w:t>
+      </w:r>
+      <w:r>
+        <w:rPr>
+          <w:rStyle w:val="NormalTok"/>
+        </w:rPr>
+        <w:t xml:space="preserve"> </w:t>
+      </w:r>
+      <w:r>
+        <w:rPr>
+          <w:rStyle w:val="FunctionTok"/>
+        </w:rPr>
+        <w:t xml:space="preserve">seq</w:t>
+      </w:r>
+      <w:r>
+        <w:rPr>
+          <w:rStyle w:val="NormalTok"/>
+        </w:rPr>
+        <w:t xml:space="preserve">(</w:t>
+      </w:r>
+      <w:r>
+        <w:rPr>
+          <w:rStyle w:val="DecValTok"/>
+        </w:rPr>
+        <w:t xml:space="preserve">1</w:t>
+      </w:r>
+      <w:r>
+        <w:rPr>
+          <w:rStyle w:val="NormalTok"/>
+        </w:rPr>
+        <w:t xml:space="preserve">,</w:t>
+      </w:r>
+      <w:r>
+        <w:rPr>
+          <w:rStyle w:val="DecValTok"/>
+        </w:rPr>
+        <w:t xml:space="preserve">90</w:t>
+      </w:r>
+      <w:r>
+        <w:rPr>
+          <w:rStyle w:val="NormalTok"/>
+        </w:rPr>
+        <w:t xml:space="preserve">,</w:t>
+      </w:r>
+      <w:r>
+        <w:rPr>
+          <w:rStyle w:val="DecValTok"/>
+        </w:rPr>
+        <w:t xml:space="preserve">1</w:t>
+      </w:r>
+      <w:r>
+        <w:rPr>
+          <w:rStyle w:val="NormalTok"/>
+        </w:rPr>
+        <w:t xml:space="preserve">)</w:t>
+      </w:r>
+      <w:r>
+        <w:br/>
+      </w:r>
+      <w:r>
+        <w:rPr>
+          <w:rStyle w:val="NormalTok"/>
+        </w:rPr>
+        <w:t xml:space="preserve">alpha2 </w:t>
+      </w:r>
+      <w:r>
+        <w:rPr>
+          <w:rStyle w:val="OtherTok"/>
+        </w:rPr>
+        <w:t xml:space="preserve">&lt;-</w:t>
+      </w:r>
+      <w:r>
+        <w:rPr>
+          <w:rStyle w:val="NormalTok"/>
+        </w:rPr>
+        <w:t xml:space="preserve"> </w:t>
+      </w:r>
+      <w:r>
+        <w:rPr>
+          <w:rStyle w:val="FunctionTok"/>
+        </w:rPr>
+        <w:t xml:space="preserve">seq</w:t>
+      </w:r>
+      <w:r>
+        <w:rPr>
+          <w:rStyle w:val="NormalTok"/>
+        </w:rPr>
+        <w:t xml:space="preserve">(</w:t>
+      </w:r>
+      <w:r>
+        <w:rPr>
+          <w:rStyle w:val="DecValTok"/>
+        </w:rPr>
+        <w:t xml:space="preserve">0</w:t>
+      </w:r>
+      <w:r>
+        <w:rPr>
+          <w:rStyle w:val="NormalTok"/>
+        </w:rPr>
+        <w:t xml:space="preserve">,</w:t>
+      </w:r>
+      <w:r>
+        <w:rPr>
+          <w:rStyle w:val="DecValTok"/>
+        </w:rPr>
+        <w:t xml:space="preserve">89</w:t>
+      </w:r>
+      <w:r>
+        <w:rPr>
+          <w:rStyle w:val="NormalTok"/>
+        </w:rPr>
+        <w:t xml:space="preserve">,</w:t>
+      </w:r>
+      <w:r>
+        <w:rPr>
+          <w:rStyle w:val="DecValTok"/>
+        </w:rPr>
+        <w:t xml:space="preserve">1</w:t>
+      </w:r>
+      <w:r>
+        <w:rPr>
+          <w:rStyle w:val="NormalTok"/>
+        </w:rPr>
+        <w:t xml:space="preserve">)</w:t>
+      </w:r>
+      <w:r>
+        <w:br/>
+      </w:r>
+      <w:r>
+        <w:rPr>
+          <w:rStyle w:val="NormalTok"/>
+        </w:rPr>
+        <w:t xml:space="preserve">latweight </w:t>
+      </w:r>
+      <w:r>
+        <w:rPr>
+          <w:rStyle w:val="OtherTok"/>
+        </w:rPr>
+        <w:t xml:space="preserve">&lt;-</w:t>
+      </w:r>
+      <w:r>
+        <w:rPr>
+          <w:rStyle w:val="NormalTok"/>
+        </w:rPr>
+        <w:t xml:space="preserve"> </w:t>
+      </w:r>
+      <w:r>
+        <w:rPr>
+          <w:rStyle w:val="FunctionTok"/>
+        </w:rPr>
+        <w:t xml:space="preserve">sin</w:t>
+      </w:r>
+      <w:r>
+        <w:rPr>
+          <w:rStyle w:val="NormalTok"/>
+        </w:rPr>
+        <w:t xml:space="preserve">(pi</w:t>
+      </w:r>
+      <w:r>
+        <w:rPr>
+          <w:rStyle w:val="SpecialCharTok"/>
+        </w:rPr>
+        <w:t xml:space="preserve">*</w:t>
+      </w:r>
+      <w:r>
+        <w:rPr>
+          <w:rStyle w:val="NormalTok"/>
+        </w:rPr>
+        <w:t xml:space="preserve">alpha1</w:t>
+      </w:r>
+      <w:r>
+        <w:rPr>
+          <w:rStyle w:val="SpecialCharTok"/>
+        </w:rPr>
+        <w:t xml:space="preserve">/</w:t>
+      </w:r>
+      <w:r>
+        <w:rPr>
+          <w:rStyle w:val="DecValTok"/>
+        </w:rPr>
+        <w:t xml:space="preserve">180</w:t>
+      </w:r>
+      <w:r>
+        <w:rPr>
+          <w:rStyle w:val="NormalTok"/>
+        </w:rPr>
+        <w:t xml:space="preserve">) </w:t>
+      </w:r>
+      <w:r>
+        <w:rPr>
+          <w:rStyle w:val="SpecialCharTok"/>
+        </w:rPr>
+        <w:t xml:space="preserve">-</w:t>
+      </w:r>
+      <w:r>
+        <w:rPr>
+          <w:rStyle w:val="NormalTok"/>
+        </w:rPr>
+        <w:t xml:space="preserve"> </w:t>
+      </w:r>
+      <w:r>
+        <w:rPr>
+          <w:rStyle w:val="FunctionTok"/>
+        </w:rPr>
+        <w:t xml:space="preserve">sin</w:t>
+      </w:r>
+      <w:r>
+        <w:rPr>
+          <w:rStyle w:val="NormalTok"/>
+        </w:rPr>
+        <w:t xml:space="preserve">(pi</w:t>
+      </w:r>
+      <w:r>
+        <w:rPr>
+          <w:rStyle w:val="SpecialCharTok"/>
+        </w:rPr>
+        <w:t xml:space="preserve">*</w:t>
+      </w:r>
+      <w:r>
+        <w:rPr>
+          <w:rStyle w:val="NormalTok"/>
+        </w:rPr>
+        <w:t xml:space="preserve">alpha2</w:t>
+      </w:r>
+      <w:r>
+        <w:rPr>
+          <w:rStyle w:val="SpecialCharTok"/>
+        </w:rPr>
+        <w:t xml:space="preserve">/</w:t>
+      </w:r>
+      <w:r>
+        <w:rPr>
+          <w:rStyle w:val="DecValTok"/>
+        </w:rPr>
+        <w:t xml:space="preserve">180</w:t>
+      </w:r>
+      <w:r>
+        <w:rPr>
+          <w:rStyle w:val="NormalTok"/>
+        </w:rPr>
+        <w:t xml:space="preserve">) </w:t>
+      </w:r>
+      <w:r>
+        <w:rPr>
+          <w:rStyle w:val="CommentTok"/>
+        </w:rPr>
+        <w:t xml:space="preserve"># sums to 1 - careful when using lat. subsets</w:t>
+      </w:r>
+      <w:r>
+        <w:br/>
+      </w:r>
+      <w:r>
+        <w:rPr>
+          <w:rStyle w:val="CommentTok"/>
+        </w:rPr>
+        <w:t xml:space="preserve"># eocene temperature gradient</w:t>
+      </w:r>
+      <w:r>
+        <w:br/>
+      </w:r>
+      <w:r>
+        <w:rPr>
+          <w:rStyle w:val="NormalTok"/>
+        </w:rPr>
+        <w:t xml:space="preserve">eotemp </w:t>
+      </w:r>
+      <w:r>
+        <w:rPr>
+          <w:rStyle w:val="OtherTok"/>
+        </w:rPr>
+        <w:t xml:space="preserve">&lt;-</w:t>
+      </w:r>
+      <w:r>
+        <w:rPr>
+          <w:rStyle w:val="NormalTok"/>
+        </w:rPr>
+        <w:t xml:space="preserve"> </w:t>
+      </w:r>
+      <w:r>
+        <w:rPr>
+          <w:rStyle w:val="FunctionTok"/>
+        </w:rPr>
+        <w:t xml:space="preserve">gradient</w:t>
+      </w:r>
+      <w:r>
+        <w:rPr>
+          <w:rStyle w:val="NormalTok"/>
+        </w:rPr>
+        <w:t xml:space="preserve">(</w:t>
+      </w:r>
+      <w:r>
+        <w:rPr>
+          <w:rStyle w:val="FunctionTok"/>
+        </w:rPr>
+        <w:t xml:space="preserve">seq</w:t>
+      </w:r>
+      <w:r>
+        <w:rPr>
+          <w:rStyle w:val="NormalTok"/>
+        </w:rPr>
+        <w:t xml:space="preserve">(</w:t>
+      </w:r>
+      <w:r>
+        <w:rPr>
+          <w:rStyle w:val="FloatTok"/>
+        </w:rPr>
+        <w:t xml:space="preserve">0.5</w:t>
+      </w:r>
+      <w:r>
+        <w:rPr>
+          <w:rStyle w:val="NormalTok"/>
+        </w:rPr>
+        <w:t xml:space="preserve">,</w:t>
+      </w:r>
+      <w:r>
+        <w:rPr>
+          <w:rStyle w:val="FloatTok"/>
+        </w:rPr>
+        <w:t xml:space="preserve">89.5</w:t>
+      </w:r>
+      <w:r>
+        <w:rPr>
+          <w:rStyle w:val="NormalTok"/>
+        </w:rPr>
+        <w:t xml:space="preserve">,</w:t>
+      </w:r>
+      <w:r>
+        <w:rPr>
+          <w:rStyle w:val="DecValTok"/>
+        </w:rPr>
+        <w:t xml:space="preserve">1</w:t>
+      </w:r>
+      <w:r>
+        <w:rPr>
+          <w:rStyle w:val="NormalTok"/>
+        </w:rPr>
+        <w:t xml:space="preserve">), mode_all[,</w:t>
+      </w:r>
+      <w:r>
+        <w:rPr>
+          <w:rStyle w:val="DecValTok"/>
+        </w:rPr>
+        <w:t xml:space="preserve">1</w:t>
+      </w:r>
+      <w:r>
+        <w:rPr>
+          <w:rStyle w:val="SpecialCharTok"/>
+        </w:rPr>
+        <w:t xml:space="preserve">:</w:t>
+      </w:r>
+      <w:r>
+        <w:rPr>
+          <w:rStyle w:val="DecValTok"/>
+        </w:rPr>
+        <w:t xml:space="preserve">4</w:t>
+      </w:r>
+      <w:r>
+        <w:rPr>
+          <w:rStyle w:val="NormalTok"/>
+        </w:rPr>
+        <w:t xml:space="preserve">],</w:t>
+      </w:r>
+      <w:r>
+        <w:rPr>
+          <w:rStyle w:val="DecValTok"/>
+        </w:rPr>
+        <w:t xml:space="preserve">0</w:t>
+      </w:r>
+      <w:r>
+        <w:rPr>
+          <w:rStyle w:val="NormalTok"/>
+        </w:rPr>
+        <w:t xml:space="preserve">)</w:t>
+      </w:r>
+      <w:r>
+        <w:br/>
+      </w:r>
+      <w:r>
+        <w:rPr>
+          <w:rStyle w:val="CommentTok"/>
+        </w:rPr>
+        <w:t xml:space="preserve"># eocene temperature gradient quantiles</w:t>
+      </w:r>
+      <w:r>
+        <w:br/>
+      </w:r>
+      <w:r>
+        <w:rPr>
+          <w:rStyle w:val="NormalTok"/>
+        </w:rPr>
+        <w:t xml:space="preserve">eotempq </w:t>
+      </w:r>
+      <w:r>
+        <w:rPr>
+          <w:rStyle w:val="OtherTok"/>
+        </w:rPr>
+        <w:t xml:space="preserve">&lt;-</w:t>
+      </w:r>
+      <w:r>
+        <w:rPr>
+          <w:rStyle w:val="NormalTok"/>
+        </w:rPr>
+        <w:t xml:space="preserve"> </w:t>
+      </w:r>
+      <w:r>
+        <w:rPr>
+          <w:rStyle w:val="FunctionTok"/>
+        </w:rPr>
+        <w:t xml:space="preserve">apply</w:t>
+      </w:r>
+      <w:r>
+        <w:rPr>
+          <w:rStyle w:val="NormalTok"/>
+        </w:rPr>
+        <w:t xml:space="preserve">(eotemp,</w:t>
+      </w:r>
+      <w:r>
+        <w:rPr>
+          <w:rStyle w:val="DecValTok"/>
+        </w:rPr>
+        <w:t xml:space="preserve">2</w:t>
+      </w:r>
+      <w:r>
+        <w:rPr>
+          <w:rStyle w:val="NormalTok"/>
+        </w:rPr>
+        <w:t xml:space="preserve">,</w:t>
+      </w:r>
+      <w:r>
+        <w:rPr>
+          <w:rStyle w:val="ControlFlowTok"/>
+        </w:rPr>
+        <w:t xml:space="preserve">function</w:t>
+      </w:r>
+      <w:r>
+        <w:rPr>
+          <w:rStyle w:val="NormalTok"/>
+        </w:rPr>
+        <w:t xml:space="preserve">(x) </w:t>
+      </w:r>
+      <w:r>
+        <w:rPr>
+          <w:rStyle w:val="FunctionTok"/>
+        </w:rPr>
+        <w:t xml:space="preserve">quantile</w:t>
+      </w:r>
+      <w:r>
+        <w:rPr>
+          <w:rStyle w:val="NormalTok"/>
+        </w:rPr>
+        <w:t xml:space="preserve">(x, </w:t>
+      </w:r>
+      <w:r>
+        <w:rPr>
+          <w:rStyle w:val="AttributeTok"/>
+        </w:rPr>
+        <w:t xml:space="preserve">probs =</w:t>
+      </w:r>
+      <w:r>
+        <w:rPr>
+          <w:rStyle w:val="NormalTok"/>
+        </w:rPr>
+        <w:t xml:space="preserve"> </w:t>
+      </w:r>
+      <w:r>
+        <w:rPr>
+          <w:rStyle w:val="FunctionTok"/>
+        </w:rPr>
+        <w:t xml:space="preserve">c</w:t>
+      </w:r>
+      <w:r>
+        <w:rPr>
+          <w:rStyle w:val="NormalTok"/>
+        </w:rPr>
+        <w:t xml:space="preserve">(</w:t>
+      </w:r>
+      <w:r>
+        <w:rPr>
+          <w:rStyle w:val="FloatTok"/>
+        </w:rPr>
+        <w:t xml:space="preserve">0.025</w:t>
+      </w:r>
+      <w:r>
+        <w:rPr>
+          <w:rStyle w:val="NormalTok"/>
+        </w:rPr>
+        <w:t xml:space="preserve">,</w:t>
+      </w:r>
+      <w:r>
+        <w:rPr>
+          <w:rStyle w:val="FloatTok"/>
+        </w:rPr>
+        <w:t xml:space="preserve">0.5</w:t>
+      </w:r>
+      <w:r>
+        <w:rPr>
+          <w:rStyle w:val="NormalTok"/>
+        </w:rPr>
+        <w:t xml:space="preserve">,</w:t>
+      </w:r>
+      <w:r>
+        <w:rPr>
+          <w:rStyle w:val="FloatTok"/>
+        </w:rPr>
+        <w:t xml:space="preserve">0.975</w:t>
+      </w:r>
+      <w:r>
+        <w:rPr>
+          <w:rStyle w:val="NormalTok"/>
+        </w:rPr>
+        <w:t xml:space="preserve">)))</w:t>
+      </w:r>
+      <w:r>
+        <w:br/>
+      </w:r>
+      <w:r>
+        <w:rPr>
+          <w:rStyle w:val="CommentTok"/>
+        </w:rPr>
+        <w:t xml:space="preserve"># eocene global average temperature with 95% CI</w:t>
+      </w:r>
+      <w:r>
+        <w:br/>
+      </w:r>
+      <w:r>
+        <w:rPr>
+          <w:rStyle w:val="NormalTok"/>
+        </w:rPr>
+        <w:t xml:space="preserve">eotemp_global </w:t>
+      </w:r>
+      <w:r>
+        <w:rPr>
+          <w:rStyle w:val="OtherTok"/>
+        </w:rPr>
+        <w:t xml:space="preserve">&lt;-</w:t>
+      </w:r>
+      <w:r>
+        <w:rPr>
+          <w:rStyle w:val="NormalTok"/>
+        </w:rPr>
+        <w:t xml:space="preserve"> </w:t>
+      </w:r>
+      <w:r>
+        <w:rPr>
+          <w:rStyle w:val="FunctionTok"/>
+        </w:rPr>
+        <w:t xml:space="preserve">apply</w:t>
+      </w:r>
+      <w:r>
+        <w:rPr>
+          <w:rStyle w:val="NormalTok"/>
+        </w:rPr>
+        <w:t xml:space="preserve">(eotempq,</w:t>
+      </w:r>
+      <w:r>
+        <w:rPr>
+          <w:rStyle w:val="DecValTok"/>
+        </w:rPr>
+        <w:t xml:space="preserve">1</w:t>
+      </w:r>
+      <w:r>
+        <w:rPr>
+          <w:rStyle w:val="NormalTok"/>
+        </w:rPr>
+        <w:t xml:space="preserve">, </w:t>
+      </w:r>
+      <w:r>
+        <w:rPr>
+          <w:rStyle w:val="ControlFlowTok"/>
+        </w:rPr>
+        <w:t xml:space="preserve">function</w:t>
+      </w:r>
+      <w:r>
+        <w:rPr>
+          <w:rStyle w:val="NormalTok"/>
+        </w:rPr>
+        <w:t xml:space="preserve">(x) </w:t>
+      </w:r>
+      <w:r>
+        <w:rPr>
+          <w:rStyle w:val="FunctionTok"/>
+        </w:rPr>
+        <w:t xml:space="preserve">round</w:t>
+      </w:r>
+      <w:r>
+        <w:rPr>
+          <w:rStyle w:val="NormalTok"/>
+        </w:rPr>
+        <w:t xml:space="preserve">(</w:t>
+      </w:r>
+      <w:r>
+        <w:rPr>
+          <w:rStyle w:val="FunctionTok"/>
+        </w:rPr>
+        <w:t xml:space="preserve">sum</w:t>
+      </w:r>
+      <w:r>
+        <w:rPr>
+          <w:rStyle w:val="NormalTok"/>
+        </w:rPr>
+        <w:t xml:space="preserve">(x</w:t>
+      </w:r>
+      <w:r>
+        <w:rPr>
+          <w:rStyle w:val="SpecialCharTok"/>
+        </w:rPr>
+        <w:t xml:space="preserve">*</w:t>
+      </w:r>
+      <w:r>
+        <w:rPr>
+          <w:rStyle w:val="NormalTok"/>
+        </w:rPr>
+        <w:t xml:space="preserve">latweight),</w:t>
+      </w:r>
+      <w:r>
+        <w:rPr>
+          <w:rStyle w:val="DecValTok"/>
+        </w:rPr>
+        <w:t xml:space="preserve">1</w:t>
+      </w:r>
+      <w:r>
+        <w:rPr>
+          <w:rStyle w:val="NormalTok"/>
+        </w:rPr>
+        <w:t xml:space="preserve">), </w:t>
+      </w:r>
+      <w:r>
+        <w:rPr>
+          <w:rStyle w:val="AttributeTok"/>
+        </w:rPr>
+        <w:t xml:space="preserve">simplify =</w:t>
+      </w:r>
+      <w:r>
+        <w:rPr>
+          <w:rStyle w:val="NormalTok"/>
+        </w:rPr>
+        <w:t xml:space="preserve"> </w:t>
+      </w:r>
+      <w:r>
+        <w:rPr>
+          <w:rStyle w:val="ConstantTok"/>
+        </w:rPr>
+        <w:t xml:space="preserve">FALSE</w:t>
+      </w:r>
+      <w:r>
+        <w:rPr>
+          <w:rStyle w:val="NormalTok"/>
+        </w:rPr>
+        <w:t xml:space="preserve">)</w:t>
+      </w:r>
+      <w:r>
+        <w:br/>
+      </w:r>
+      <w:r>
+        <w:rPr>
+          <w:rStyle w:val="CommentTok"/>
+        </w:rPr>
+        <w:t xml:space="preserve"># modern temperature gradient</w:t>
+      </w:r>
+      <w:r>
+        <w:br/>
+      </w:r>
+      <w:r>
+        <w:rPr>
+          <w:rStyle w:val="NormalTok"/>
+        </w:rPr>
+        <w:t xml:space="preserve">motemp </w:t>
+      </w:r>
+      <w:r>
+        <w:rPr>
+          <w:rStyle w:val="OtherTok"/>
+        </w:rPr>
+        <w:t xml:space="preserve">&lt;-</w:t>
+      </w:r>
+      <w:r>
+        <w:rPr>
+          <w:rStyle w:val="NormalTok"/>
+        </w:rPr>
+        <w:t xml:space="preserve"> </w:t>
+      </w:r>
+      <w:r>
+        <w:rPr>
+          <w:rStyle w:val="FunctionTok"/>
+        </w:rPr>
+        <w:t xml:space="preserve">gradient</w:t>
+      </w:r>
+      <w:r>
+        <w:rPr>
+          <w:rStyle w:val="NormalTok"/>
+        </w:rPr>
+        <w:t xml:space="preserve">(</w:t>
+      </w:r>
+      <w:r>
+        <w:rPr>
+          <w:rStyle w:val="FunctionTok"/>
+        </w:rPr>
+        <w:t xml:space="preserve">seq</w:t>
+      </w:r>
+      <w:r>
+        <w:rPr>
+          <w:rStyle w:val="NormalTok"/>
+        </w:rPr>
+        <w:t xml:space="preserve">(</w:t>
+      </w:r>
+      <w:r>
+        <w:rPr>
+          <w:rStyle w:val="FloatTok"/>
+        </w:rPr>
+        <w:t xml:space="preserve">0.5</w:t>
+      </w:r>
+      <w:r>
+        <w:rPr>
+          <w:rStyle w:val="NormalTok"/>
+        </w:rPr>
+        <w:t xml:space="preserve">,</w:t>
+      </w:r>
+      <w:r>
+        <w:rPr>
+          <w:rStyle w:val="FloatTok"/>
+        </w:rPr>
+        <w:t xml:space="preserve">89.5</w:t>
+      </w:r>
+      <w:r>
+        <w:rPr>
+          <w:rStyle w:val="NormalTok"/>
+        </w:rPr>
+        <w:t xml:space="preserve">,</w:t>
+      </w:r>
+      <w:r>
+        <w:rPr>
+          <w:rStyle w:val="DecValTok"/>
+        </w:rPr>
+        <w:t xml:space="preserve">1</w:t>
+      </w:r>
+      <w:r>
+        <w:rPr>
+          <w:rStyle w:val="NormalTok"/>
+        </w:rPr>
+        <w:t xml:space="preserve">), modm_all[,</w:t>
+      </w:r>
+      <w:r>
+        <w:rPr>
+          <w:rStyle w:val="DecValTok"/>
+        </w:rPr>
+        <w:t xml:space="preserve">1</w:t>
+      </w:r>
+      <w:r>
+        <w:rPr>
+          <w:rStyle w:val="SpecialCharTok"/>
+        </w:rPr>
+        <w:t xml:space="preserve">:</w:t>
+      </w:r>
+      <w:r>
+        <w:rPr>
+          <w:rStyle w:val="DecValTok"/>
+        </w:rPr>
+        <w:t xml:space="preserve">4</w:t>
+      </w:r>
+      <w:r>
+        <w:rPr>
+          <w:rStyle w:val="NormalTok"/>
+        </w:rPr>
+        <w:t xml:space="preserve">],</w:t>
+      </w:r>
+      <w:r>
+        <w:rPr>
+          <w:rStyle w:val="DecValTok"/>
+        </w:rPr>
+        <w:t xml:space="preserve">0</w:t>
+      </w:r>
+      <w:r>
+        <w:rPr>
+          <w:rStyle w:val="NormalTok"/>
+        </w:rPr>
+        <w:t xml:space="preserve">)</w:t>
+      </w:r>
+      <w:r>
+        <w:br/>
+      </w:r>
+      <w:r>
+        <w:rPr>
+          <w:rStyle w:val="CommentTok"/>
+        </w:rPr>
+        <w:t xml:space="preserve"># modern temperature gradient quantiles</w:t>
+      </w:r>
+      <w:r>
+        <w:br/>
+      </w:r>
+      <w:r>
+        <w:rPr>
+          <w:rStyle w:val="NormalTok"/>
+        </w:rPr>
+        <w:t xml:space="preserve">motempq </w:t>
+      </w:r>
+      <w:r>
+        <w:rPr>
+          <w:rStyle w:val="OtherTok"/>
+        </w:rPr>
+        <w:t xml:space="preserve">&lt;-</w:t>
+      </w:r>
+      <w:r>
+        <w:rPr>
+          <w:rStyle w:val="NormalTok"/>
+        </w:rPr>
+        <w:t xml:space="preserve"> </w:t>
+      </w:r>
+      <w:r>
+        <w:rPr>
+          <w:rStyle w:val="FunctionTok"/>
+        </w:rPr>
+        <w:t xml:space="preserve">apply</w:t>
+      </w:r>
+      <w:r>
+        <w:rPr>
+          <w:rStyle w:val="NormalTok"/>
+        </w:rPr>
+        <w:t xml:space="preserve">(motemp,</w:t>
+      </w:r>
+      <w:r>
+        <w:rPr>
+          <w:rStyle w:val="DecValTok"/>
+        </w:rPr>
+        <w:t xml:space="preserve">2</w:t>
+      </w:r>
+      <w:r>
+        <w:rPr>
+          <w:rStyle w:val="NormalTok"/>
+        </w:rPr>
+        <w:t xml:space="preserve">,</w:t>
+      </w:r>
+      <w:r>
+        <w:rPr>
+          <w:rStyle w:val="ControlFlowTok"/>
+        </w:rPr>
+        <w:t xml:space="preserve">function</w:t>
+      </w:r>
+      <w:r>
+        <w:rPr>
+          <w:rStyle w:val="NormalTok"/>
+        </w:rPr>
+        <w:t xml:space="preserve">(x) </w:t>
+      </w:r>
+      <w:r>
+        <w:rPr>
+          <w:rStyle w:val="FunctionTok"/>
+        </w:rPr>
+        <w:t xml:space="preserve">quantile</w:t>
+      </w:r>
+      <w:r>
+        <w:rPr>
+          <w:rStyle w:val="NormalTok"/>
+        </w:rPr>
+        <w:t xml:space="preserve">(x, </w:t>
+      </w:r>
+      <w:r>
+        <w:rPr>
+          <w:rStyle w:val="AttributeTok"/>
+        </w:rPr>
+        <w:t xml:space="preserve">probs =</w:t>
+      </w:r>
+      <w:r>
+        <w:rPr>
+          <w:rStyle w:val="NormalTok"/>
+        </w:rPr>
+        <w:t xml:space="preserve"> </w:t>
+      </w:r>
+      <w:r>
+        <w:rPr>
+          <w:rStyle w:val="FunctionTok"/>
+        </w:rPr>
+        <w:t xml:space="preserve">c</w:t>
+      </w:r>
+      <w:r>
+        <w:rPr>
+          <w:rStyle w:val="NormalTok"/>
+        </w:rPr>
+        <w:t xml:space="preserve">(</w:t>
+      </w:r>
+      <w:r>
+        <w:rPr>
+          <w:rStyle w:val="FloatTok"/>
+        </w:rPr>
+        <w:t xml:space="preserve">0.025</w:t>
+      </w:r>
+      <w:r>
+        <w:rPr>
+          <w:rStyle w:val="NormalTok"/>
+        </w:rPr>
+        <w:t xml:space="preserve">,</w:t>
+      </w:r>
+      <w:r>
+        <w:rPr>
+          <w:rStyle w:val="FloatTok"/>
+        </w:rPr>
+        <w:t xml:space="preserve">0.5</w:t>
+      </w:r>
+      <w:r>
+        <w:rPr>
+          <w:rStyle w:val="NormalTok"/>
+        </w:rPr>
+        <w:t xml:space="preserve">,</w:t>
+      </w:r>
+      <w:r>
+        <w:rPr>
+          <w:rStyle w:val="FloatTok"/>
+        </w:rPr>
+        <w:t xml:space="preserve">0.975</w:t>
+      </w:r>
+      <w:r>
+        <w:rPr>
+          <w:rStyle w:val="NormalTok"/>
+        </w:rPr>
+        <w:t xml:space="preserve">)))</w:t>
+      </w:r>
+      <w:r>
+        <w:br/>
+      </w:r>
+      <w:r>
+        <w:rPr>
+          <w:rStyle w:val="CommentTok"/>
+        </w:rPr>
+        <w:t xml:space="preserve"># modern global average temperature with 95% CI</w:t>
+      </w:r>
+      <w:r>
+        <w:br/>
+      </w:r>
+      <w:r>
+        <w:rPr>
+          <w:rStyle w:val="NormalTok"/>
+        </w:rPr>
+        <w:t xml:space="preserve">motemp_global </w:t>
+      </w:r>
+      <w:r>
+        <w:rPr>
+          <w:rStyle w:val="OtherTok"/>
+        </w:rPr>
+        <w:t xml:space="preserve">&lt;-</w:t>
+      </w:r>
+      <w:r>
+        <w:rPr>
+          <w:rStyle w:val="NormalTok"/>
+        </w:rPr>
+        <w:t xml:space="preserve"> </w:t>
+      </w:r>
+      <w:r>
+        <w:rPr>
+          <w:rStyle w:val="FunctionTok"/>
+        </w:rPr>
+        <w:t xml:space="preserve">apply</w:t>
+      </w:r>
+      <w:r>
+        <w:rPr>
+          <w:rStyle w:val="NormalTok"/>
+        </w:rPr>
+        <w:t xml:space="preserve">(motempq,</w:t>
+      </w:r>
+      <w:r>
+        <w:rPr>
+          <w:rStyle w:val="DecValTok"/>
+        </w:rPr>
+        <w:t xml:space="preserve">1</w:t>
+      </w:r>
+      <w:r>
+        <w:rPr>
+          <w:rStyle w:val="NormalTok"/>
+        </w:rPr>
+        <w:t xml:space="preserve">, </w:t>
+      </w:r>
+      <w:r>
+        <w:rPr>
+          <w:rStyle w:val="ControlFlowTok"/>
+        </w:rPr>
+        <w:t xml:space="preserve">function</w:t>
+      </w:r>
+      <w:r>
+        <w:rPr>
+          <w:rStyle w:val="NormalTok"/>
+        </w:rPr>
+        <w:t xml:space="preserve">(x) </w:t>
+      </w:r>
+      <w:r>
+        <w:rPr>
+          <w:rStyle w:val="FunctionTok"/>
+        </w:rPr>
+        <w:t xml:space="preserve">round</w:t>
+      </w:r>
+      <w:r>
+        <w:rPr>
+          <w:rStyle w:val="NormalTok"/>
+        </w:rPr>
+        <w:t xml:space="preserve">(</w:t>
+      </w:r>
+      <w:r>
+        <w:rPr>
+          <w:rStyle w:val="FunctionTok"/>
+        </w:rPr>
+        <w:t xml:space="preserve">sum</w:t>
+      </w:r>
+      <w:r>
+        <w:rPr>
+          <w:rStyle w:val="NormalTok"/>
+        </w:rPr>
+        <w:t xml:space="preserve">(x</w:t>
+      </w:r>
+      <w:r>
+        <w:rPr>
+          <w:rStyle w:val="SpecialCharTok"/>
+        </w:rPr>
+        <w:t xml:space="preserve">*</w:t>
+      </w:r>
+      <w:r>
+        <w:rPr>
+          <w:rStyle w:val="NormalTok"/>
+        </w:rPr>
+        <w:t xml:space="preserve">latweight),</w:t>
+      </w:r>
+      <w:r>
+        <w:rPr>
+          <w:rStyle w:val="DecValTok"/>
+        </w:rPr>
+        <w:t xml:space="preserve">1</w:t>
+      </w:r>
+      <w:r>
+        <w:rPr>
+          <w:rStyle w:val="NormalTok"/>
+        </w:rPr>
+        <w:t xml:space="preserve">), </w:t>
+      </w:r>
+      <w:r>
+        <w:rPr>
+          <w:rStyle w:val="AttributeTok"/>
+        </w:rPr>
+        <w:t xml:space="preserve">simplify =</w:t>
+      </w:r>
+      <w:r>
+        <w:rPr>
+          <w:rStyle w:val="NormalTok"/>
+        </w:rPr>
+        <w:t xml:space="preserve"> </w:t>
+      </w:r>
+      <w:r>
+        <w:rPr>
+          <w:rStyle w:val="ConstantTok"/>
+        </w:rPr>
+        <w:t xml:space="preserve">FALSE</w:t>
+      </w:r>
+      <w:r>
+        <w:rPr>
+          <w:rStyle w:val="NormalTok"/>
+        </w:rPr>
+        <w:t xml:space="preserve">)</w:t>
+      </w:r>
+    </w:p>
+    <w:p>
+      <w:pPr>
+        <w:pStyle w:val="FirstParagraph"/>
+      </w:pPr>
+      <w:r>
+        <w:t xml:space="preserve">The modelled Eocene temperature gradient is starkly different from the modern (Fig 4). Modelled, median equatorial temperatures are 4.2 (95% CI: 0.2 - 8.3) degC higher for the Eocene, and polar temperatures are higher by 25.0 (95% CI: 17.0 - 29.1) degC. This results in a strongly flattened latitudinal temperature gradient of 9.0 (95% CI: 2.5 - 17.8) degC for the Eocene, as opposed to 29.6 degC for the modern. The high variability of early Eocene palaeotemperature proxies, particularly in the mid-latitudes, and the scarcity of high-latitude data, results in substantial uncertainties in the modelled temperature gradient, but …</w:t>
+      </w:r>
+    </w:p>
+    <w:p>
+      <w:pPr>
+        <w:pStyle w:val="BodyText"/>
+      </w:pPr>
+      <w:r>
+        <w:t xml:space="preserve">The global Eocene mean sea surface temperature is estimated at 28.8 (95% CI: 25.7 - 31.7) degC, significantly higher than the modern (17.6 degC).</w:t>
+      </w:r>
+    </w:p>
+    <w:bookmarkEnd w:id="33"/>
+    <w:bookmarkStart w:id="34" w:name="X02380864f243120a1a130909e24818e79af2972"/>
+    <w:p>
+      <w:pPr>
+        <w:pStyle w:val="Heading2"/>
+      </w:pPr>
+      <w:r>
+        <w:t xml:space="preserve">Fig 4 - compare Eocene gradient with previous reconstructions / ES models</w:t>
+      </w:r>
+    </w:p>
+    <w:p>
+      <w:pPr>
+        <w:numPr>
+          <w:ilvl w:val="0"/>
+          <w:numId w:val="1007"/>
+        </w:numPr>
+      </w:pPr>
+      <w:r>
+        <w:t xml:space="preserve">x1 Draw samples from the posterior gradient to get a latitudinal gradient of deg C / deg lat with uncertainty (intercept gradient at 0 and 90 deg lat)</w:t>
+      </w:r>
+    </w:p>
+    <w:p>
+      <w:pPr>
+        <w:numPr>
+          <w:ilvl w:val="0"/>
+          <w:numId w:val="1007"/>
+        </w:numPr>
+      </w:pPr>
+      <w:r>
+        <w:t xml:space="preserve">x2 generate global average temperature, and tropical, temperate, polar temperatures in a similar way, accounting for area</w:t>
+      </w:r>
+    </w:p>
+    <w:bookmarkEnd w:id="34"/>
+    <w:bookmarkEnd w:id="35"/>
+    <w:bookmarkStart w:id="36" w:name="discussion"/>
+    <w:p>
+      <w:pPr>
+        <w:pStyle w:val="Heading1"/>
+      </w:pPr>
+      <w:r>
+        <w:t xml:space="preserve">Discussion</w:t>
+      </w:r>
+    </w:p>
+    <w:p>
+      <w:pPr>
+        <w:numPr>
+          <w:ilvl w:val="0"/>
+          <w:numId w:val="1008"/>
+        </w:numPr>
+        <w:pStyle w:val="Compact"/>
+      </w:pPr>
+      <w:r>
         <w:t xml:space="preserve">x1 compare lat gradient to literature estimates, e.g. Zhang2019</w:t>
       </w:r>
     </w:p>
-    <w:bookmarkEnd w:id="34"/>
-    <w:bookmarkStart w:id="35" w:name="conclusions"/>
+    <w:bookmarkEnd w:id="36"/>
+    <w:bookmarkStart w:id="37" w:name="conclusions"/>
     <w:p>
       <w:pPr>
         <w:pStyle w:val="Heading1"/>
@@ -3705,8 +5505,8 @@
         <w:t xml:space="preserve">Conclusions</w:t>
       </w:r>
     </w:p>
-    <w:bookmarkEnd w:id="35"/>
-    <w:bookmarkStart w:id="36" w:name="acknowledgements"/>
+    <w:bookmarkEnd w:id="37"/>
+    <w:bookmarkStart w:id="38" w:name="acknowledgements"/>
     <w:p>
       <w:pPr>
         <w:pStyle w:val="Heading1"/>
@@ -3715,8 +5515,8 @@
         <w:t xml:space="preserve">Acknowledgements</w:t>
       </w:r>
     </w:p>
-    <w:bookmarkEnd w:id="36"/>
-    <w:bookmarkStart w:id="37" w:name="author-contributions"/>
+    <w:bookmarkEnd w:id="38"/>
+    <w:bookmarkStart w:id="39" w:name="author-contributions"/>
     <w:p>
       <w:pPr>
         <w:pStyle w:val="Heading1"/>
@@ -3725,8 +5525,8 @@
         <w:t xml:space="preserve">Author contributions</w:t>
       </w:r>
     </w:p>
-    <w:bookmarkEnd w:id="37"/>
-    <w:bookmarkStart w:id="38" w:name="data-accessibility"/>
+    <w:bookmarkEnd w:id="39"/>
+    <w:bookmarkStart w:id="40" w:name="data-accessibility"/>
     <w:p>
       <w:pPr>
         <w:pStyle w:val="Heading1"/>
@@ -3735,8 +5535,8 @@
         <w:t xml:space="preserve">Data accessibility</w:t>
       </w:r>
     </w:p>
-    <w:bookmarkEnd w:id="38"/>
-    <w:bookmarkStart w:id="48" w:name="references"/>
+    <w:bookmarkEnd w:id="40"/>
+    <w:bookmarkStart w:id="59" w:name="references"/>
     <w:p>
       <w:pPr>
         <w:pStyle w:val="Heading1"/>
@@ -3745,19 +5545,91 @@
         <w:t xml:space="preserve">References</w:t>
       </w:r>
     </w:p>
-    <w:bookmarkStart w:id="47" w:name="refs"/>
-    <w:bookmarkStart w:id="40" w:name="ref-Jones2022"/>
+    <w:bookmarkStart w:id="58" w:name="refs"/>
+    <w:bookmarkStart w:id="41" w:name="ref-hollis2019"/>
     <w:p>
       <w:pPr>
         <w:pStyle w:val="Bibliography"/>
       </w:pPr>
       <w:r>
+        <w:t xml:space="preserve">HOLLIS, C. J., DUNKLEY JONES, T., ANAGNOSTOU, E., BIJL, P. K., CRAMWINCKEL, M. J., CUI, Y., DICKENS, G. R., EDGAR, K. M., ELEY, Y., EVANS, D. and OTHERS. 2019. The DeepMIP contribution to PMIP4: Methodologies for selection, compilation and analysis of latest paleocene and early eocene climate proxy data, incorporating version 0.1 of the DeepMIP database.</w:t>
+      </w:r>
+      <w:r>
+        <w:t xml:space="preserve"> </w:t>
+      </w:r>
+      <w:r>
+        <w:rPr>
+          <w:iCs/>
+          <w:i/>
+        </w:rPr>
+        <w:t xml:space="preserve">Geoscientific Model Development</w:t>
+      </w:r>
+      <w:r>
+        <w:t xml:space="preserve">,</w:t>
+      </w:r>
+      <w:r>
+        <w:t xml:space="preserve"> </w:t>
+      </w:r>
+      <w:r>
+        <w:rPr>
+          <w:bCs/>
+          <w:b/>
+        </w:rPr>
+        <w:t xml:space="preserve">12</w:t>
+      </w:r>
+      <w:r>
+        <w:t xml:space="preserve">, 3149–3206.</w:t>
+      </w:r>
+    </w:p>
+    <w:bookmarkEnd w:id="41"/>
+    <w:bookmarkStart w:id="42" w:name="ref-johannes1983"/>
+    <w:p>
+      <w:pPr>
+        <w:pStyle w:val="Bibliography"/>
+      </w:pPr>
+      <w:r>
+        <w:t xml:space="preserve">JOHANNES, R., WIEBE, W., CROSSLAND, C., RIMMER, D. and SMITH, S. 1983. Latitudinal limits of coral reef growth.</w:t>
+      </w:r>
+      <w:r>
+        <w:t xml:space="preserve"> </w:t>
+      </w:r>
+      <w:r>
+        <w:rPr>
+          <w:iCs/>
+          <w:i/>
+        </w:rPr>
+        <w:t xml:space="preserve">Marine ecology progress series. Oldendorf</w:t>
+      </w:r>
+      <w:r>
+        <w:t xml:space="preserve">,</w:t>
+      </w:r>
+      <w:r>
+        <w:t xml:space="preserve"> </w:t>
+      </w:r>
+      <w:r>
+        <w:rPr>
+          <w:bCs/>
+          <w:b/>
+        </w:rPr>
+        <w:t xml:space="preserve">11</w:t>
+      </w:r>
+      <w:r>
+        <w:t xml:space="preserve">, 105–111.</w:t>
+      </w:r>
+    </w:p>
+    <w:bookmarkEnd w:id="42"/>
+    <w:bookmarkStart w:id="44" w:name="ref-Jones2022"/>
+    <w:p>
+      <w:pPr>
+        <w:pStyle w:val="Bibliography"/>
+      </w:pPr>
+      <w:r>
         <w:t xml:space="preserve">JONES, L. A. and EICHENSEER, K. 2022.</w:t>
       </w:r>
       <w:r>
         <w:t xml:space="preserve"> </w:t>
       </w:r>
-      <w:hyperlink r:id="rId39">
+      <w:hyperlink r:id="rId43">
         <w:r>
           <w:rPr>
             <w:rStyle w:val="Hyperlink"/>
@@ -3819,19 +5691,163 @@
         <w:t xml:space="preserve">, 238–242.</w:t>
       </w:r>
     </w:p>
-    <w:bookmarkEnd w:id="40"/>
-    <w:bookmarkStart w:id="42" w:name="ref-Popescu2021"/>
+    <w:bookmarkEnd w:id="44"/>
+    <w:bookmarkStart w:id="45" w:name="ref-jones2022reef"/>
     <w:p>
       <w:pPr>
         <w:pStyle w:val="Bibliography"/>
       </w:pPr>
       <w:r>
+        <w:t xml:space="preserve">JONES, L. A., MANNION, P. D., FARNSWORTH, A., BRAGG, F. and LUNT, D. J. 2022. Climatic and tectonic drivers shaped the tropical distribution of coral reefs.</w:t>
+      </w:r>
+      <w:r>
+        <w:t xml:space="preserve"> </w:t>
+      </w:r>
+      <w:r>
+        <w:rPr>
+          <w:iCs/>
+          <w:i/>
+        </w:rPr>
+        <w:t xml:space="preserve">Nature communications</w:t>
+      </w:r>
+      <w:r>
+        <w:t xml:space="preserve">,</w:t>
+      </w:r>
+      <w:r>
+        <w:t xml:space="preserve"> </w:t>
+      </w:r>
+      <w:r>
+        <w:rPr>
+          <w:bCs/>
+          <w:b/>
+        </w:rPr>
+        <w:t xml:space="preserve">13</w:t>
+      </w:r>
+      <w:r>
+        <w:t xml:space="preserve">, 1–10.</w:t>
+      </w:r>
+    </w:p>
+    <w:bookmarkEnd w:id="45"/>
+    <w:bookmarkStart w:id="46" w:name="ref-kiessling2001"/>
+    <w:p>
+      <w:pPr>
+        <w:pStyle w:val="Bibliography"/>
+      </w:pPr>
+      <w:r>
+        <w:t xml:space="preserve">KIESSLING, W. 2001. Paleoclimatic significance of phanerozoic reefs.</w:t>
+      </w:r>
+      <w:r>
+        <w:t xml:space="preserve"> </w:t>
+      </w:r>
+      <w:r>
+        <w:rPr>
+          <w:iCs/>
+          <w:i/>
+        </w:rPr>
+        <w:t xml:space="preserve">Geology</w:t>
+      </w:r>
+      <w:r>
+        <w:t xml:space="preserve">,</w:t>
+      </w:r>
+      <w:r>
+        <w:t xml:space="preserve"> </w:t>
+      </w:r>
+      <w:r>
+        <w:rPr>
+          <w:bCs/>
+          <w:b/>
+        </w:rPr>
+        <w:t xml:space="preserve">29</w:t>
+      </w:r>
+      <w:r>
+        <w:t xml:space="preserve">, 751–754.</w:t>
+      </w:r>
+    </w:p>
+    <w:bookmarkEnd w:id="46"/>
+    <w:bookmarkStart w:id="47" w:name="ref-kleypas1999"/>
+    <w:p>
+      <w:pPr>
+        <w:pStyle w:val="Bibliography"/>
+      </w:pPr>
+      <w:r>
+        <w:t xml:space="preserve">KLEYPAS, J. A., MCMANUS, J. W. and MEÑEZ, L. A. 1999. Environmental limits to coral reef development: Where do we draw the line?</w:t>
+      </w:r>
+      <w:r>
+        <w:t xml:space="preserve"> </w:t>
+      </w:r>
+      <w:r>
+        <w:rPr>
+          <w:iCs/>
+          <w:i/>
+        </w:rPr>
+        <w:t xml:space="preserve">American zoologist</w:t>
+      </w:r>
+      <w:r>
+        <w:t xml:space="preserve">,</w:t>
+      </w:r>
+      <w:r>
+        <w:t xml:space="preserve"> </w:t>
+      </w:r>
+      <w:r>
+        <w:rPr>
+          <w:bCs/>
+          <w:b/>
+        </w:rPr>
+        <w:t xml:space="preserve">39</w:t>
+      </w:r>
+      <w:r>
+        <w:t xml:space="preserve">, 146–159.</w:t>
+      </w:r>
+    </w:p>
+    <w:bookmarkEnd w:id="47"/>
+    <w:bookmarkStart w:id="48" w:name="ref-merdith2021"/>
+    <w:p>
+      <w:pPr>
+        <w:pStyle w:val="Bibliography"/>
+      </w:pPr>
+      <w:r>
+        <w:t xml:space="preserve">MERDITH, A. S., WILLIAMS, S. E., COLLINS, A. S., TETLEY, M. G., MULDER, J. A., BLADES, M. L., YOUNG, A., ARMISTEAD, S. E., CANNON, J., ZAHIROVIC, S. and OTHERS. 2021. Extending full-plate tectonic models into deep time: Linking the neoproterozoic and the phanerozoic.</w:t>
+      </w:r>
+      <w:r>
+        <w:t xml:space="preserve"> </w:t>
+      </w:r>
+      <w:r>
+        <w:rPr>
+          <w:iCs/>
+          <w:i/>
+        </w:rPr>
+        <w:t xml:space="preserve">Earth-Science Reviews</w:t>
+      </w:r>
+      <w:r>
+        <w:t xml:space="preserve">,</w:t>
+      </w:r>
+      <w:r>
+        <w:t xml:space="preserve"> </w:t>
+      </w:r>
+      <w:r>
+        <w:rPr>
+          <w:bCs/>
+          <w:b/>
+        </w:rPr>
+        <w:t xml:space="preserve">214</w:t>
+      </w:r>
+      <w:r>
+        <w:t xml:space="preserve">, 103477.</w:t>
+      </w:r>
+    </w:p>
+    <w:bookmarkEnd w:id="48"/>
+    <w:bookmarkStart w:id="50" w:name="ref-Popescu2021"/>
+    <w:p>
+      <w:pPr>
+        <w:pStyle w:val="Bibliography"/>
+      </w:pPr>
+      <w:r>
         <w:t xml:space="preserve">POPESCU, S.-M., SUC, J.-P., FAUQUETTE, S., BESSEDIK, M., JIMÉNEZ-MORENO, G., ROBIN, C. and LABROUSSE, L. 2021.</w:t>
       </w:r>
       <w:r>
         <w:t xml:space="preserve"> </w:t>
       </w:r>
-      <w:hyperlink r:id="rId41">
+      <w:hyperlink r:id="rId49">
         <w:r>
           <w:rPr>
             <w:rStyle w:val="Hyperlink"/>
@@ -3941,8 +5957,8 @@
         <w:t xml:space="preserve">, 2771–2784.</w:t>
       </w:r>
     </w:p>
-    <w:bookmarkEnd w:id="42"/>
-    <w:bookmarkStart w:id="44" w:name="ref-Quisthoudt2012"/>
+    <w:bookmarkEnd w:id="50"/>
+    <w:bookmarkStart w:id="52" w:name="ref-Quisthoudt2012"/>
     <w:p>
       <w:pPr>
         <w:pStyle w:val="Bibliography"/>
@@ -3953,7 +5969,7 @@
       <w:r>
         <w:t xml:space="preserve"> </w:t>
       </w:r>
-      <w:hyperlink r:id="rId43">
+      <w:hyperlink r:id="rId51">
         <w:r>
           <w:rPr>
             <w:rStyle w:val="Hyperlink"/>
@@ -3991,8 +6007,8 @@
         <w:t xml:space="preserve">, 1919–1931.</w:t>
       </w:r>
     </w:p>
-    <w:bookmarkEnd w:id="44"/>
-    <w:bookmarkStart w:id="46" w:name="ref-Suan2017"/>
+    <w:bookmarkEnd w:id="52"/>
+    <w:bookmarkStart w:id="54" w:name="ref-Suan2017"/>
     <w:p>
       <w:pPr>
         <w:pStyle w:val="Bibliography"/>
@@ -4003,7 +6019,7 @@
       <w:r>
         <w:t xml:space="preserve"> </w:t>
       </w:r>
-      <w:hyperlink r:id="rId45">
+      <w:hyperlink r:id="rId53">
         <w:r>
           <w:rPr>
             <w:rStyle w:val="Hyperlink"/>
@@ -4077,9 +6093,104 @@
         <w:t xml:space="preserve">, 539–542.</w:t>
       </w:r>
     </w:p>
-    <w:bookmarkEnd w:id="46"/>
-    <w:bookmarkEnd w:id="47"/>
-    <w:bookmarkEnd w:id="48"/>
+    <w:bookmarkEnd w:id="54"/>
+    <w:bookmarkStart w:id="55" w:name="ref-yamano2001"/>
+    <w:p>
+      <w:pPr>
+        <w:pStyle w:val="Bibliography"/>
+      </w:pPr>
+      <w:r>
+        <w:t xml:space="preserve">YAMANO, H., HORI, K., YAMAUCHI, M., YAMAGAWA, O. and OHMURA, A. 2001. Highest-latitude coral reef at iki island, japan.</w:t>
+      </w:r>
+      <w:r>
+        <w:t xml:space="preserve"> </w:t>
+      </w:r>
+      <w:r>
+        <w:rPr>
+          <w:iCs/>
+          <w:i/>
+        </w:rPr>
+        <w:t xml:space="preserve">Coral Reefs</w:t>
+      </w:r>
+      <w:r>
+        <w:t xml:space="preserve">,</w:t>
+      </w:r>
+      <w:r>
+        <w:t xml:space="preserve"> </w:t>
+      </w:r>
+      <w:r>
+        <w:rPr>
+          <w:bCs/>
+          <w:b/>
+        </w:rPr>
+        <w:t xml:space="preserve">20</w:t>
+      </w:r>
+      <w:r>
+        <w:t xml:space="preserve">, 9–12.</w:t>
+      </w:r>
+    </w:p>
+    <w:bookmarkEnd w:id="55"/>
+    <w:bookmarkStart w:id="56" w:name="ref-zamagni2012"/>
+    <w:p>
+      <w:pPr>
+        <w:pStyle w:val="Bibliography"/>
+      </w:pPr>
+      <w:r>
+        <w:t xml:space="preserve">ZAMAGNI, J., MUTTI, M. and KOŠIR, A. 2012. The evolution of mid paleocene-early eocene coral communities: How to survive during rapid global warming.</w:t>
+      </w:r>
+      <w:r>
+        <w:t xml:space="preserve"> </w:t>
+      </w:r>
+      <w:r>
+        <w:rPr>
+          <w:iCs/>
+          <w:i/>
+        </w:rPr>
+        <w:t xml:space="preserve">Palaeogeography, palaeoclimatology, palaeoecology</w:t>
+      </w:r>
+      <w:r>
+        <w:t xml:space="preserve">,</w:t>
+      </w:r>
+      <w:r>
+        <w:t xml:space="preserve"> </w:t>
+      </w:r>
+      <w:r>
+        <w:rPr>
+          <w:bCs/>
+          <w:b/>
+        </w:rPr>
+        <w:t xml:space="preserve">317</w:t>
+      </w:r>
+      <w:r>
+        <w:t xml:space="preserve">, 48–65.</w:t>
+      </w:r>
+    </w:p>
+    <w:bookmarkEnd w:id="56"/>
+    <w:bookmarkStart w:id="57" w:name="ref-ziegler1984"/>
+    <w:p>
+      <w:pPr>
+        <w:pStyle w:val="Bibliography"/>
+      </w:pPr>
+      <w:r>
+        <w:t xml:space="preserve">ZIEGLER, A., HULVER, M., LOTTES, A. and SCHMACHTENBERG, W. 1984. Uniformitarianism and palaeoclimates: Inferences from the distribution of carbonate rocks.</w:t>
+      </w:r>
+      <w:r>
+        <w:t xml:space="preserve"> </w:t>
+      </w:r>
+      <w:r>
+        <w:rPr>
+          <w:iCs/>
+          <w:i/>
+        </w:rPr>
+        <w:t xml:space="preserve">Geological journal. Special issue</w:t>
+      </w:r>
+      <w:r>
+        <w:t xml:space="preserve">, 3–25.</w:t>
+      </w:r>
+    </w:p>
+    <w:bookmarkEnd w:id="57"/>
+    <w:bookmarkEnd w:id="58"/>
+    <w:bookmarkEnd w:id="59"/>
     <w:sectPr>
       <w:pgSz w:h="15840" w:w="12240"/>
       <w:pgMar w:bottom="1440" w:footer="720" w:gutter="0" w:header="720" w:left="1440" w:right="1440" w:top="1440"/>
@@ -4712,6 +6823,91 @@
     <w:lvl w:ilvl="8">
       <w:numFmt w:val="bullet"/>
       <w:lvlText w:val="•"/>
+      <w:lvlJc w:val="left"/>
+      <w:pPr>
+        <w:ind w:left="6480" w:hanging="480"/>
+      </w:pPr>
+    </w:lvl>
+  </w:abstractNum>
+  <w:abstractNum w:abstractNumId="99421">
+    <w:nsid w:val="A99421"/>
+    <w:multiLevelType w:val="multilevel"/>
+    <w:lvl w:ilvl="0">
+      <w:start w:val="1"/>
+      <w:numFmt w:val="decimal"/>
+      <w:lvlText w:val="%1)"/>
+      <w:lvlJc w:val="left"/>
+      <w:pPr>
+        <w:ind w:left="720" w:hanging="480"/>
+      </w:pPr>
+    </w:lvl>
+    <w:lvl w:ilvl="1">
+      <w:start w:val="1"/>
+      <w:numFmt w:val="decimal"/>
+      <w:lvlText w:val="%2)"/>
+      <w:lvlJc w:val="left"/>
+      <w:pPr>
+        <w:ind w:left="1440" w:hanging="480"/>
+      </w:pPr>
+    </w:lvl>
+    <w:lvl w:ilvl="2">
+      <w:start w:val="1"/>
+      <w:numFmt w:val="decimal"/>
+      <w:lvlText w:val="%3)"/>
+      <w:lvlJc w:val="left"/>
+      <w:pPr>
+        <w:ind w:left="2160" w:hanging="480"/>
+      </w:pPr>
+    </w:lvl>
+    <w:lvl w:ilvl="3">
+      <w:start w:val="1"/>
+      <w:numFmt w:val="decimal"/>
+      <w:lvlText w:val="%4)"/>
+      <w:lvlJc w:val="left"/>
+      <w:pPr>
+        <w:ind w:left="2880" w:hanging="480"/>
+      </w:pPr>
+    </w:lvl>
+    <w:lvl w:ilvl="4">
+      <w:start w:val="1"/>
+      <w:numFmt w:val="decimal"/>
+      <w:lvlText w:val="%5)"/>
+      <w:lvlJc w:val="left"/>
+      <w:pPr>
+        <w:ind w:left="3600" w:hanging="480"/>
+      </w:pPr>
+    </w:lvl>
+    <w:lvl w:ilvl="5">
+      <w:start w:val="1"/>
+      <w:numFmt w:val="decimal"/>
+      <w:lvlText w:val="%6)"/>
+      <w:lvlJc w:val="left"/>
+      <w:pPr>
+        <w:ind w:left="4320" w:hanging="480"/>
+      </w:pPr>
+    </w:lvl>
+    <w:lvl w:ilvl="6">
+      <w:start w:val="1"/>
+      <w:numFmt w:val="decimal"/>
+      <w:lvlText w:val="%7)"/>
+      <w:lvlJc w:val="left"/>
+      <w:pPr>
+        <w:ind w:left="5040" w:hanging="480"/>
+      </w:pPr>
+    </w:lvl>
+    <w:lvl w:ilvl="7">
+      <w:start w:val="1"/>
+      <w:numFmt w:val="decimal"/>
+      <w:lvlText w:val="%8)"/>
+      <w:lvlJc w:val="left"/>
+      <w:pPr>
+        <w:ind w:left="5760" w:hanging="480"/>
+      </w:pPr>
+    </w:lvl>
+    <w:lvl w:ilvl="8">
+      <w:start w:val="1"/>
+      <w:numFmt w:val="decimal"/>
+      <w:lvlText w:val="%9)"/>
       <w:lvlJc w:val="left"/>
       <w:pPr>
         <w:ind w:left="6480" w:hanging="480"/>
@@ -4764,7 +6960,34 @@
     <w:abstractNumId w:val="991"/>
   </w:num>
   <w:num w:numId="1003">
-    <w:abstractNumId w:val="991"/>
+    <w:abstractNumId w:val="99421"/>
+    <w:lvlOverride w:ilvl="0">
+      <w:startOverride w:val="1"/>
+    </w:lvlOverride>
+    <w:lvlOverride w:ilvl="1">
+      <w:startOverride w:val="1"/>
+    </w:lvlOverride>
+    <w:lvlOverride w:ilvl="2">
+      <w:startOverride w:val="1"/>
+    </w:lvlOverride>
+    <w:lvlOverride w:ilvl="3">
+      <w:startOverride w:val="1"/>
+    </w:lvlOverride>
+    <w:lvlOverride w:ilvl="4">
+      <w:startOverride w:val="1"/>
+    </w:lvlOverride>
+    <w:lvlOverride w:ilvl="5">
+      <w:startOverride w:val="1"/>
+    </w:lvlOverride>
+    <w:lvlOverride w:ilvl="6">
+      <w:startOverride w:val="1"/>
+    </w:lvlOverride>
+    <w:lvlOverride w:ilvl="7">
+      <w:startOverride w:val="1"/>
+    </w:lvlOverride>
+    <w:lvlOverride w:ilvl="8">
+      <w:startOverride w:val="1"/>
+    </w:lvlOverride>
   </w:num>
   <w:num w:numId="1004">
     <w:abstractNumId w:val="991"/>
@@ -4773,6 +6996,12 @@
     <w:abstractNumId w:val="991"/>
   </w:num>
   <w:num w:numId="1006">
+    <w:abstractNumId w:val="991"/>
+  </w:num>
+  <w:num w:numId="1007">
+    <w:abstractNumId w:val="991"/>
+  </w:num>
+  <w:num w:numId="1008">
     <w:abstractNumId w:val="991"/>
   </w:num>
 </w:numbering>

</xml_diff>

<commit_message>
global mean T script
</commit_message>
<xml_diff>
--- a/manuscript/manuscript.docx
+++ b/manuscript/manuscript.docx
@@ -363,7 +363,79 @@
         <w:t xml:space="preserve">2019)</w:t>
       </w:r>
       <w:r>
-        <w:t xml:space="preserve">. This compilation provides For our analyses, this dataset was restricted to the EECO and contains four commonly used geochemical climate proxies: d180, d47, Mg/Ca and TEX86 (REFS). For a detailed description of each proxy see</w:t>
+        <w:t xml:space="preserve">. This compilation provides four different geochemical proxies for reconstructing seawater temperature:</w:t>
+      </w:r>
+      <w:r>
+        <w:t xml:space="preserve"> </w:t>
+      </w:r>
+      <m:oMath>
+        <m:sSup>
+          <m:e>
+            <m:r>
+              <m:t>δ</m:t>
+            </m:r>
+          </m:e>
+          <m:sup>
+            <m:sSup>
+              <m:e>
+                <m:r>
+                  <m:t>18</m:t>
+                </m:r>
+              </m:e>
+              <m:sup>
+                <m:r>
+                  <m:t>O</m:t>
+                </m:r>
+              </m:sup>
+            </m:sSup>
+          </m:sup>
+        </m:sSup>
+        <m:r>
+          <m:rPr>
+            <m:sty m:val="p"/>
+          </m:rPr>
+          <m:t>,</m:t>
+        </m:r>
+        <m:r>
+          <m:t>Δ</m:t>
+        </m:r>
+      </m:oMath>
+      <w:r>
+        <w:rPr>
+          <w:iCs/>
+          <w:i/>
+        </w:rPr>
+        <w:t xml:space="preserve">47</w:t>
+      </w:r>
+      <w:r>
+        <w:t xml:space="preserve">, Mg/Ca and TEX_86_. For our analyses, this dataset was restricted to the EECO and samples from the continental shelf. Recrystallised $</w:t>
+      </w:r>
+      <w:r>
+        <w:rPr>
+          <w:vertAlign w:val="superscript"/>
+        </w:rPr>
+        <w:t xml:space="preserve">18</w:t>
+      </w:r>
+      <w:r>
+        <w:t xml:space="preserve">O samples were also excluded as secondary diagenetic calcite precipitated after deposition can bias isotope measurements and offset temperature values</w:t>
+      </w:r>
+      <w:r>
+        <w:t xml:space="preserve"> </w:t>
+      </w:r>
+      <w:r>
+        <w:t xml:space="preserve">(Schrag 1999)</w:t>
+      </w:r>
+      <w:r>
+        <w:t xml:space="preserve">. This resulted in most $</w:t>
+      </w:r>
+      <w:r>
+        <w:rPr>
+          <w:vertAlign w:val="superscript"/>
+        </w:rPr>
+        <w:t xml:space="preserve">18</w:t>
+      </w:r>
+      <w:r>
+        <w:t xml:space="preserve">O samples being excluded from the dataset (x out of x). After data filtering, x geochemical proxy samples remained. For a detailed description of each proxy see</w:t>
       </w:r>
       <w:r>
         <w:t xml:space="preserve"> </w:t>
@@ -391,44 +463,6 @@
         <w:t xml:space="preserve">.</w:t>
       </w:r>
     </w:p>
-    <w:p>
-      <w:pPr>
-        <w:numPr>
-          <w:ilvl w:val="0"/>
-          <w:numId w:val="1002"/>
-        </w:numPr>
-        <w:pStyle w:val="Compact"/>
-      </w:pPr>
-      <w:r>
-        <w:t xml:space="preserve">palaeoenvironment of data (which filters were applied)</w:t>
-      </w:r>
-    </w:p>
-    <w:p>
-      <w:pPr>
-        <w:numPr>
-          <w:ilvl w:val="0"/>
-          <w:numId w:val="1002"/>
-        </w:numPr>
-        <w:pStyle w:val="Compact"/>
-      </w:pPr>
-      <w:r>
-        <w:t xml:space="preserve">recrystallisation (excluding most d18O)</w:t>
-      </w:r>
-    </w:p>
-    <w:p>
-      <w:pPr>
-        <w:pStyle w:val="FirstParagraph"/>
-      </w:pPr>
-      <w:r>
-        <w:t xml:space="preserve">Do we need a description of each? Not in detail, 1 paragraph in total is enough</w:t>
-      </w:r>
-      <w:r>
-        <w:t xml:space="preserve"> </w:t>
-      </w:r>
-      <w:r>
-        <w:t xml:space="preserve">Measurements of the ratio of stable isotope 18O and 16O from fossils provide</w:t>
-      </w:r>
-    </w:p>
     <w:bookmarkEnd w:id="24"/>
     <w:bookmarkStart w:id="25" w:name="ecological-data"/>
     <w:p>
@@ -454,7 +488,7 @@
         <w:t xml:space="preserve"> </w:t>
       </w:r>
       <w:r>
-        <w:t xml:space="preserve">Today, shallow warm-water coral reefs are limited to tropical and subtropical latitudes (~34°N–32°S), with minimum sea surface temperature (~18 °C) tolerances being the primary constraint on this distribution</w:t>
+        <w:t xml:space="preserve">Today, shallow warm-water coral reefs are limited to tropical and subtropical latitudes (~34°N–32 degS), with minimum sea surface temperature (~18 degC) tolerances being the primary constraint on this distribution</w:t>
       </w:r>
       <w:r>
         <w:t xml:space="preserve"> </w:t>
@@ -835,7 +869,7 @@
       <w:pPr>
         <w:numPr>
           <w:ilvl w:val="0"/>
-          <w:numId w:val="1003"/>
+          <w:numId w:val="1002"/>
         </w:numPr>
       </w:pPr>
       <w:r>
@@ -908,7 +942,7 @@
       <w:pPr>
         <w:numPr>
           <w:ilvl w:val="0"/>
-          <w:numId w:val="1003"/>
+          <w:numId w:val="1002"/>
         </w:numPr>
       </w:pPr>
       <w:r>
@@ -3915,14 +3949,478 @@
         <w:t xml:space="preserve">- Sample based on Eocene localities</w:t>
       </w:r>
     </w:p>
+    <w:p>
+      <w:pPr>
+        <w:pStyle w:val="BodyText"/>
+      </w:pPr>
+      <w:r>
+        <w:t xml:space="preserve">To test whether our logistic regression model can adequately describe latitudinal temperature gradients, we applied a simplified version of the model to modern sea surface temperatures from Bio-Oracle [@…]. As these modern, annual sea surface temperatures estimates are associated with little uncertainty, there is no need for a hierarchical model structure, and we substituted temperature (</w:t>
+      </w:r>
+      <m:oMath>
+        <m:r>
+          <m:t>t</m:t>
+        </m:r>
+      </m:oMath>
+      <w:r>
+        <w:t xml:space="preserve">) for</w:t>
+      </w:r>
+      <w:r>
+        <w:t xml:space="preserve"> </w:t>
+      </w:r>
+      <m:oMath>
+        <m:r>
+          <m:t>μ</m:t>
+        </m:r>
+      </m:oMath>
+      <w:r>
+        <w:t xml:space="preserve"> </w:t>
+      </w:r>
+      <w:r>
+        <w:t xml:space="preserve">in eq. ? and ?. To verify that the modern gradient can be approximated with limited sampling, we resampled modern sea surface temperatures at modern latitudes corresponding the palaeolatitudes of the Eocene samples. This process was repeated 100 times, randomly chosing a longitude for each latitude in each repetition. The parameters of the non-hierarchical temperature model were estimated for each of the 100 samples, and the iterations after burn-in from the posterior of the parameters were pooled to generate the resulting median temperature gradient with 95 % credible intervals.</w:t>
+      </w:r>
+    </w:p>
     <w:bookmarkEnd w:id="28"/>
-    <w:bookmarkStart w:id="29" w:name="model-application"/>
+    <w:bookmarkStart w:id="29" w:name="parameter-estimation"/>
     <w:p>
       <w:pPr>
         <w:pStyle w:val="Heading2"/>
       </w:pPr>
       <w:r>
-        <w:t xml:space="preserve">Model application</w:t>
+        <w:t xml:space="preserve">Parameter estimation</w:t>
+      </w:r>
+    </w:p>
+    <w:p>
+      <w:pPr>
+        <w:pStyle w:val="FirstParagraph"/>
+      </w:pPr>
+      <w:r>
+        <w:t xml:space="preserve">We estimated the posterior distributions of the model parameters using a Markov chain Monte Carlo (MCMC) algorithm, written in R. Specifically, we sampled the unknown parameters</w:t>
+      </w:r>
+      <w:r>
+        <w:t xml:space="preserve"> </w:t>
+      </w:r>
+      <m:oMath>
+        <m:r>
+          <m:t>A</m:t>
+        </m:r>
+      </m:oMath>
+      <w:r>
+        <w:t xml:space="preserve">,</w:t>
+      </w:r>
+      <w:r>
+        <w:t xml:space="preserve"> </w:t>
+      </w:r>
+      <m:oMath>
+        <m:r>
+          <m:t>K</m:t>
+        </m:r>
+      </m:oMath>
+      <w:r>
+        <w:t xml:space="preserve">,</w:t>
+      </w:r>
+      <w:r>
+        <w:t xml:space="preserve"> </w:t>
+      </w:r>
+      <m:oMath>
+        <m:r>
+          <m:t>M</m:t>
+        </m:r>
+      </m:oMath>
+      <w:r>
+        <w:t xml:space="preserve"> </w:t>
+      </w:r>
+      <w:r>
+        <w:t xml:space="preserve">and</w:t>
+      </w:r>
+      <w:r>
+        <w:t xml:space="preserve"> </w:t>
+      </w:r>
+      <m:oMath>
+        <m:r>
+          <m:t>B</m:t>
+        </m:r>
+      </m:oMath>
+      <w:r>
+        <w:t xml:space="preserve"> </w:t>
+      </w:r>
+      <w:r>
+        <w:t xml:space="preserve">with Metropolis-Hastings, and used Gibbs sampling to estimate all other unknown parameters. Posterior inference on the modern gradient is based on four chains with 60,000 iterations each, 10,000 of which were discarded as burn-in, and keeping every 10th iteration, resulting in a total of 20,000 iterations. The modern temperature gradient with the Eocene sampling distribution was estimated in one chain with 25,000 iterations for each of the 100 temperature samples. 5,000 iterations each were discarded as burn-in, and every 10th iteration was kept, resulting in a total of 200,000 iterations across all 100 model runs.</w:t>
+      </w:r>
+      <w:r>
+        <w:t xml:space="preserve"> </w:t>
+      </w:r>
+      <w:r>
+        <w:t xml:space="preserve">For the Eocene model, we ran four chains with 600,000 iterations each, discarding 100,000 as burn-in and keeping every 100th iteration, as the hierarchical model structure results in higher autocorrelation of the chains. The Eocene posterior inference is thus based on a total of 20,000 iterations with low autocorrelation (effective multivariate sample size for</w:t>
+      </w:r>
+      <w:r>
+        <w:t xml:space="preserve"> </w:t>
+      </w:r>
+      <m:oMath>
+        <m:r>
+          <m:t>A</m:t>
+        </m:r>
+      </m:oMath>
+      <w:r>
+        <w:t xml:space="preserve">,</w:t>
+      </w:r>
+      <w:r>
+        <w:t xml:space="preserve"> </w:t>
+      </w:r>
+      <m:oMath>
+        <m:r>
+          <m:t>K</m:t>
+        </m:r>
+      </m:oMath>
+      <w:r>
+        <w:t xml:space="preserve">,</w:t>
+      </w:r>
+      <w:r>
+        <w:t xml:space="preserve"> </w:t>
+      </w:r>
+      <m:oMath>
+        <m:r>
+          <m:t>M</m:t>
+        </m:r>
+      </m:oMath>
+      <w:r>
+        <w:t xml:space="preserve"> </w:t>
+      </w:r>
+      <w:r>
+        <w:t xml:space="preserve">and</w:t>
+      </w:r>
+      <w:r>
+        <w:t xml:space="preserve"> </w:t>
+      </w:r>
+      <m:oMath>
+        <m:r>
+          <m:t>B</m:t>
+        </m:r>
+      </m:oMath>
+      <w:r>
+        <w:t xml:space="preserve"> </w:t>
+      </w:r>
+      <w:r>
+        <w:t xml:space="preserve">is &gt; 18,000).</w:t>
+      </w:r>
+    </w:p>
+    <w:bookmarkEnd w:id="29"/>
+    <w:bookmarkStart w:id="30" w:name="processing-of-model-results"/>
+    <w:p>
+      <w:pPr>
+        <w:pStyle w:val="Heading2"/>
+      </w:pPr>
+      <w:r>
+        <w:t xml:space="preserve">Processing of model results</w:t>
+      </w:r>
+    </w:p>
+    <w:p>
+      <w:pPr>
+        <w:numPr>
+          <w:ilvl w:val="0"/>
+          <w:numId w:val="1003"/>
+        </w:numPr>
+        <w:pStyle w:val="Compact"/>
+      </w:pPr>
+      <w:r>
+        <w:t xml:space="preserve">Calculate lat gradient</w:t>
+      </w:r>
+    </w:p>
+    <w:p>
+      <w:pPr>
+        <w:numPr>
+          <w:ilvl w:val="0"/>
+          <w:numId w:val="1003"/>
+        </w:numPr>
+        <w:pStyle w:val="Compact"/>
+      </w:pPr>
+      <w:r>
+        <w:t xml:space="preserve">Calculate global T</w:t>
+      </w:r>
+      <w:r>
+        <w:t xml:space="preserve"> </w:t>
+      </w:r>
+      <w:r>
+        <w:t xml:space="preserve">[Fig. 4]</w:t>
+      </w:r>
+    </w:p>
+    <w:p>
+      <w:pPr>
+        <w:pStyle w:val="FirstParagraph"/>
+      </w:pPr>
+      <w:r>
+        <w:t xml:space="preserve">Modelled sea surface temperature estimates were generated with eq. ?, calculating the sea surface temperatures at any latitude with the parameter estimates of each iteration from the posterior. The median,</w:t>
+      </w:r>
+      <w:r>
+        <w:t xml:space="preserve"> </w:t>
+      </w:r>
+      <m:oMath>
+        <m:sSup>
+          <m:e>
+            <m:r>
+              <m:t>2.5</m:t>
+            </m:r>
+          </m:e>
+          <m:sup>
+            <m:r>
+              <m:t>t</m:t>
+            </m:r>
+            <m:r>
+              <m:t>h</m:t>
+            </m:r>
+          </m:sup>
+        </m:sSup>
+      </m:oMath>
+      <w:r>
+        <w:t xml:space="preserve"> </w:t>
+      </w:r>
+      <w:r>
+        <w:t xml:space="preserve">and</w:t>
+      </w:r>
+      <w:r>
+        <w:t xml:space="preserve"> </w:t>
+      </w:r>
+      <m:oMath>
+        <m:sSup>
+          <m:e>
+            <m:r>
+              <m:t>97.5</m:t>
+            </m:r>
+          </m:e>
+          <m:sup>
+            <m:r>
+              <m:t>t</m:t>
+            </m:r>
+            <m:r>
+              <m:t>h</m:t>
+            </m:r>
+          </m:sup>
+        </m:sSup>
+      </m:oMath>
+      <w:r>
+        <w:t xml:space="preserve"> </w:t>
+      </w:r>
+      <w:r>
+        <w:t xml:space="preserve">percentile of temperatures where then taken from all temperature estimates obtained at the latitude of interest.</w:t>
+      </w:r>
+    </w:p>
+    <w:p>
+      <w:pPr>
+        <w:pStyle w:val="BodyText"/>
+      </w:pPr>
+      <w:r>
+        <w:t xml:space="preserve">Differences between Eocene and modern temperatures at a certain latitude were calculated by randomly pairing all iterations of the posterior from the Eocene and modern temperature gradient model, calculating the Eocene and modern temperature using the respective iterations, taking the difference, and then calculating the median (2.5th, 97.5th percentile) from all pairs of iterations.</w:t>
+      </w:r>
+    </w:p>
+    <w:p>
+      <w:pPr>
+        <w:pStyle w:val="BodyText"/>
+      </w:pPr>
+      <w:r>
+        <w:t xml:space="preserve">Global average temperatures were calculated by taking the weighted mean of the median (2.5th, 97.5th percentile) temperature estimates in 1 degree latitudinal bins. The weights were set to the proportion of global surface area in each latitudinal bin, i.e. decreasing with increasing latitude as:</w:t>
+      </w:r>
+    </w:p>
+    <w:p>
+      <w:pPr>
+        <w:pStyle w:val="BodyText"/>
+      </w:pPr>
+      <m:oMathPara>
+        <m:oMathParaPr>
+          <m:jc m:val="center"/>
+        </m:oMathParaPr>
+        <m:oMath>
+          <m:r>
+            <m:t>w</m:t>
+          </m:r>
+          <m:r>
+            <m:t>e</m:t>
+          </m:r>
+          <m:r>
+            <m:t>i</m:t>
+          </m:r>
+          <m:r>
+            <m:t>g</m:t>
+          </m:r>
+          <m:r>
+            <m:t>h</m:t>
+          </m:r>
+          <m:r>
+            <m:t>t</m:t>
+          </m:r>
+          <m:r>
+            <m:t>s</m:t>
+          </m:r>
+          <m:r>
+            <m:rPr>
+              <m:sty m:val="p"/>
+            </m:rPr>
+            <m:t>=</m:t>
+          </m:r>
+          <m:r>
+            <m:t>s</m:t>
+          </m:r>
+          <m:r>
+            <m:t>i</m:t>
+          </m:r>
+          <m:r>
+            <m:t>n</m:t>
+          </m:r>
+          <m:d>
+            <m:dPr>
+              <m:begChr m:val="("/>
+              <m:endChr m:val=")"/>
+              <m:sepChr m:val=""/>
+              <m:grow/>
+            </m:dPr>
+            <m:e>
+              <m:sSub>
+                <m:e>
+                  <m:r>
+                    <m:t>α</m:t>
+                  </m:r>
+                </m:e>
+                <m:sub>
+                  <m:r>
+                    <m:t>1</m:t>
+                  </m:r>
+                  <m:r>
+                    <m:rPr>
+                      <m:sty m:val="p"/>
+                    </m:rPr>
+                    <m:t>,</m:t>
+                  </m:r>
+                  <m:r>
+                    <m:t>i</m:t>
+                  </m:r>
+                </m:sub>
+              </m:sSub>
+            </m:e>
+          </m:d>
+          <m:r>
+            <m:rPr>
+              <m:sty m:val="p"/>
+            </m:rPr>
+            <m:t>−</m:t>
+          </m:r>
+          <m:r>
+            <m:t>s</m:t>
+          </m:r>
+          <m:r>
+            <m:t>i</m:t>
+          </m:r>
+          <m:r>
+            <m:t>n</m:t>
+          </m:r>
+          <m:d>
+            <m:dPr>
+              <m:begChr m:val="("/>
+              <m:endChr m:val=")"/>
+              <m:sepChr m:val=""/>
+              <m:grow/>
+            </m:dPr>
+            <m:e>
+              <m:sSub>
+                <m:e>
+                  <m:r>
+                    <m:t>α</m:t>
+                  </m:r>
+                </m:e>
+                <m:sub>
+                  <m:r>
+                    <m:t>2</m:t>
+                  </m:r>
+                  <m:r>
+                    <m:rPr>
+                      <m:sty m:val="p"/>
+                    </m:rPr>
+                    <m:t>,</m:t>
+                  </m:r>
+                  <m:r>
+                    <m:t>i</m:t>
+                  </m:r>
+                </m:sub>
+              </m:sSub>
+            </m:e>
+          </m:d>
+          <m:r>
+            <m:rPr>
+              <m:sty m:val="p"/>
+            </m:rPr>
+            <m:t>,</m:t>
+          </m:r>
+        </m:oMath>
+      </m:oMathPara>
+    </w:p>
+    <w:p>
+      <w:pPr>
+        <w:pStyle w:val="FirstParagraph"/>
+      </w:pPr>
+      <w:r>
+        <w:t xml:space="preserve">where</w:t>
+      </w:r>
+      <w:r>
+        <w:t xml:space="preserve"> </w:t>
+      </w:r>
+      <m:oMath>
+        <m:r>
+          <m:t>α</m:t>
+        </m:r>
+        <m:r>
+          <m:t>1</m:t>
+        </m:r>
+      </m:oMath>
+      <w:r>
+        <w:t xml:space="preserve"> </w:t>
+      </w:r>
+      <w:r>
+        <w:t xml:space="preserve">is the upper, and</w:t>
+      </w:r>
+      <w:r>
+        <w:t xml:space="preserve"> </w:t>
+      </w:r>
+      <m:oMath>
+        <m:r>
+          <m:t>α</m:t>
+        </m:r>
+        <m:r>
+          <m:t>2</m:t>
+        </m:r>
+      </m:oMath>
+      <w:r>
+        <w:t xml:space="preserve"> </w:t>
+      </w:r>
+      <w:r>
+        <w:t xml:space="preserve">is the lower latitudinal boundary of bin</w:t>
+      </w:r>
+      <w:r>
+        <w:t xml:space="preserve"> </w:t>
+      </w:r>
+      <m:oMath>
+        <m:r>
+          <m:t>i</m:t>
+        </m:r>
+      </m:oMath>
+      <w:r>
+        <w:t xml:space="preserve">.</w:t>
+      </w:r>
+    </w:p>
+    <w:bookmarkEnd w:id="30"/>
+    <w:bookmarkEnd w:id="31"/>
+    <w:bookmarkStart w:id="35" w:name="results"/>
+    <w:p>
+      <w:pPr>
+        <w:pStyle w:val="Heading1"/>
+      </w:pPr>
+      <w:r>
+        <w:t xml:space="preserve">Results</w:t>
+      </w:r>
+    </w:p>
+    <w:bookmarkStart w:id="32" w:name="model-validation-1"/>
+    <w:p>
+      <w:pPr>
+        <w:pStyle w:val="Heading2"/>
+      </w:pPr>
+      <w:r>
+        <w:t xml:space="preserve">Model validation</w:t>
       </w:r>
     </w:p>
     <w:p>
@@ -3934,7 +4432,7 @@
         <w:pStyle w:val="Compact"/>
       </w:pPr>
       <w:r>
-        <w:t xml:space="preserve">Calculate lat gradient</w:t>
+        <w:t xml:space="preserve">Show that the 4-parameter logistic function can adequatly describe the modern temperature gradient</w:t>
       </w:r>
     </w:p>
     <w:p>
@@ -3946,159 +4444,29 @@
         <w:pStyle w:val="Compact"/>
       </w:pPr>
       <w:r>
-        <w:t xml:space="preserve">Calculate global T</w:t>
-      </w:r>
-    </w:p>
-    <w:p>
-      <w:pPr>
-        <w:pStyle w:val="FirstParagraph"/>
-      </w:pPr>
-      <w:r>
-        <w:t xml:space="preserve">[Fig. 4]</w:t>
-      </w:r>
-    </w:p>
-    <w:bookmarkEnd w:id="29"/>
-    <w:bookmarkStart w:id="30" w:name="parameter-estimation"/>
+        <w:t xml:space="preserve">Show that the modern gradient can be reproduced with Eocene sampling distribution</w:t>
+      </w:r>
+      <w:r>
+        <w:t xml:space="preserve"> </w:t>
+      </w:r>
+      <w:r>
+        <w:t xml:space="preserve">[Fig 3 - Modern gradient]</w:t>
+      </w:r>
+      <w:r>
+        <w:t xml:space="preserve"> </w:t>
+      </w:r>
+      <w:r>
+        <w:t xml:space="preserve">The average modern temperature gradient can be closely approximated with our model when using the full modern SST dataset (Fig. 3a). Degrading the amount and distribution of data points to match the early Eocene sampling distribution still results in a close match of the modelled gradient with the empirical gradient (Fig 3b). A noticable, but minor offset is apparent in high latitudes, where sampling is most incomplete (Fig 3b).</w:t>
+      </w:r>
+    </w:p>
+    <w:bookmarkEnd w:id="32"/>
+    <w:bookmarkStart w:id="33" w:name="eeco-reconstruction"/>
     <w:p>
       <w:pPr>
         <w:pStyle w:val="Heading2"/>
       </w:pPr>
       <w:r>
-        <w:t xml:space="preserve">Parameter estimation</w:t>
-      </w:r>
-    </w:p>
-    <w:p>
-      <w:pPr>
-        <w:pStyle w:val="FirstParagraph"/>
-      </w:pPr>
-      <w:r>
-        <w:t xml:space="preserve">We estimated the posterior distributions of the model parameters using a Markov chain Monte Carlo (MCMC) algorithm, written in R. Specifically, we sampled the unknown parameters</w:t>
-      </w:r>
-      <w:r>
-        <w:t xml:space="preserve"> </w:t>
-      </w:r>
-      <m:oMath>
-        <m:r>
-          <m:t>A</m:t>
-        </m:r>
-      </m:oMath>
-      <w:r>
-        <w:t xml:space="preserve">,</w:t>
-      </w:r>
-      <w:r>
-        <w:t xml:space="preserve"> </w:t>
-      </w:r>
-      <m:oMath>
-        <m:r>
-          <m:t>K</m:t>
-        </m:r>
-      </m:oMath>
-      <w:r>
-        <w:t xml:space="preserve">,</w:t>
-      </w:r>
-      <w:r>
-        <w:t xml:space="preserve"> </w:t>
-      </w:r>
-      <m:oMath>
-        <m:r>
-          <m:t>M</m:t>
-        </m:r>
-      </m:oMath>
-      <w:r>
-        <w:t xml:space="preserve"> </w:t>
-      </w:r>
-      <w:r>
-        <w:t xml:space="preserve">and</w:t>
-      </w:r>
-      <w:r>
-        <w:t xml:space="preserve"> </w:t>
-      </w:r>
-      <m:oMath>
-        <m:r>
-          <m:t>B</m:t>
-        </m:r>
-      </m:oMath>
-      <w:r>
-        <w:t xml:space="preserve"> </w:t>
-      </w:r>
-      <w:r>
-        <w:t xml:space="preserve">with Metropolis-Hastings, and used Gibbs sampling to estimate all other unknown parameters. Posterior inference on the modern gradient is based on four chains with 60,000 iterations each, 10,000 of which were discarded as burn-in, and keeping every 10th iteration, resulting in a total of 20,000 iterations. The modern temperature gradient with the Eocene sampling distribution was estimated in one chain with 25,000 iterations for each of the 100 temperature samples. 5,000 iterations each were discarded as burn-in, and every 10th iteration was kept, resulting in a total of 200,000 iterations across all 100 model runs.</w:t>
-      </w:r>
-      <w:r>
-        <w:t xml:space="preserve"> </w:t>
-      </w:r>
-      <w:r>
-        <w:t xml:space="preserve">For the Eocene model, we ran four chains with 600,000 iterations each, discarding 100,000 as burn-in and keeping every 100th iteration, as the hierarchical model structure results in higher autocorrelation of the chains. The Eocene posterior inference is thus based on a total of 20,000 iterations with low autocorrelation (effective multivariate sample size for</w:t>
-      </w:r>
-      <w:r>
-        <w:t xml:space="preserve"> </w:t>
-      </w:r>
-      <m:oMath>
-        <m:r>
-          <m:t>A</m:t>
-        </m:r>
-      </m:oMath>
-      <w:r>
-        <w:t xml:space="preserve">,</w:t>
-      </w:r>
-      <w:r>
-        <w:t xml:space="preserve"> </w:t>
-      </w:r>
-      <m:oMath>
-        <m:r>
-          <m:t>K</m:t>
-        </m:r>
-      </m:oMath>
-      <w:r>
-        <w:t xml:space="preserve">,</w:t>
-      </w:r>
-      <w:r>
-        <w:t xml:space="preserve"> </w:t>
-      </w:r>
-      <m:oMath>
-        <m:r>
-          <m:t>M</m:t>
-        </m:r>
-      </m:oMath>
-      <w:r>
-        <w:t xml:space="preserve"> </w:t>
-      </w:r>
-      <w:r>
-        <w:t xml:space="preserve">and</w:t>
-      </w:r>
-      <w:r>
-        <w:t xml:space="preserve"> </w:t>
-      </w:r>
-      <m:oMath>
-        <m:r>
-          <m:t>B</m:t>
-        </m:r>
-      </m:oMath>
-      <w:r>
-        <w:t xml:space="preserve"> </w:t>
-      </w:r>
-      <w:r>
-        <w:t xml:space="preserve">is &gt; 18,000).</w:t>
-      </w:r>
-    </w:p>
-    <w:bookmarkEnd w:id="30"/>
-    <w:bookmarkEnd w:id="31"/>
-    <w:bookmarkStart w:id="35" w:name="results"/>
-    <w:p>
-      <w:pPr>
-        <w:pStyle w:val="Heading1"/>
-      </w:pPr>
-      <w:r>
-        <w:t xml:space="preserve">Results</w:t>
-      </w:r>
-    </w:p>
-    <w:bookmarkStart w:id="32" w:name="model-validation-1"/>
-    <w:p>
-      <w:pPr>
-        <w:pStyle w:val="Heading2"/>
-      </w:pPr>
-      <w:r>
-        <w:t xml:space="preserve">Model validation</w:t>
+        <w:t xml:space="preserve">EECO reconstruction</w:t>
       </w:r>
     </w:p>
     <w:p>
@@ -4110,7 +4478,7 @@
         <w:pStyle w:val="Compact"/>
       </w:pPr>
       <w:r>
-        <w:t xml:space="preserve">Show that the 4-parameter logistic function can adequatly describe the modern temperature gradient</w:t>
+        <w:t xml:space="preserve">Show Eocene gradient</w:t>
       </w:r>
     </w:p>
     <w:p>
@@ -4122,29 +4490,45 @@
         <w:pStyle w:val="Compact"/>
       </w:pPr>
       <w:r>
-        <w:t xml:space="preserve">Show that the modern gradient can be reproduced with Eocene sampling distribution</w:t>
-      </w:r>
-      <w:r>
-        <w:t xml:space="preserve"> </w:t>
-      </w:r>
-      <w:r>
-        <w:t xml:space="preserve">[Fig 3 - Modern gradient]</w:t>
-      </w:r>
-      <w:r>
-        <w:t xml:space="preserve"> </w:t>
-      </w:r>
-      <w:r>
-        <w:t xml:space="preserve">The average modern temperature gradient can be closely approximated with our model when using the full modern SST dataset (Fig. 3a). Degrading the amount and distribution of data points to match the early Eocene sampling distribution still results in a close match of the modelled gradient with the empirical gradient (Fig 3b). A noticable, but minor offset is apparent in high latitudes, where sampling is most incomplete (Fig 3b).</w:t>
-      </w:r>
-    </w:p>
-    <w:bookmarkEnd w:id="32"/>
-    <w:bookmarkStart w:id="33" w:name="eeco-reconstruction"/>
+        <w:t xml:space="preserve">Global t : use raster package for calculation of areal weights</w:t>
+      </w:r>
+    </w:p>
+    <w:p>
+      <w:pPr>
+        <w:numPr>
+          <w:ilvl w:val="0"/>
+          <w:numId w:val="1005"/>
+        </w:numPr>
+        <w:pStyle w:val="Compact"/>
+      </w:pPr>
+      <w:r>
+        <w:t xml:space="preserve">report lat gradient</w:t>
+      </w:r>
+    </w:p>
+    <w:p>
+      <w:pPr>
+        <w:pStyle w:val="FirstParagraph"/>
+      </w:pPr>
+      <w:r>
+        <w:t xml:space="preserve">The modelled Eocene temperature gradient is starkly different from the modern (Fig 4). Modelled, median equatorial temperatures are 4.2 (95% CI: 0.2 - 8.3) degC higher for the Eocene, and polar temperatures are higher by 25.0 (95% CI: 17.0 - 29.1) degC. This results in a strongly flattened latitudinal temperature gradient of 9.0 (95% CI: 2.5 - 17.8) degC for the Eocene, as opposed to 29.6 degC for the modern. The high variability of early Eocene palaeotemperature proxies, particularly in the mid-latitudes, and the scarcity of high-latitude data, results in substantial uncertainties in the modelled temperature gradient, but …</w:t>
+      </w:r>
+    </w:p>
+    <w:p>
+      <w:pPr>
+        <w:pStyle w:val="BodyText"/>
+      </w:pPr>
+      <w:r>
+        <w:t xml:space="preserve">The global Eocene mean sea surface temperature is estimated at 28.8 (95% CI: 25.7 - 31.7) degC, significantly higher than the modern (17.6 degC).</w:t>
+      </w:r>
+    </w:p>
+    <w:bookmarkEnd w:id="33"/>
+    <w:bookmarkStart w:id="34" w:name="X02380864f243120a1a130909e24818e79af2972"/>
     <w:p>
       <w:pPr>
         <w:pStyle w:val="Heading2"/>
       </w:pPr>
       <w:r>
-        <w:t xml:space="preserve">EECO reconstruction</w:t>
+        <w:t xml:space="preserve">Fig 4 - compare Eocene gradient with previous reconstructions / ES models</w:t>
       </w:r>
     </w:p>
     <w:p>
@@ -4153,10 +4537,9 @@
           <w:ilvl w:val="0"/>
           <w:numId w:val="1006"/>
         </w:numPr>
-        <w:pStyle w:val="Compact"/>
-      </w:pPr>
-      <w:r>
-        <w:t xml:space="preserve">Show Eocene gradient</w:t>
+      </w:pPr>
+      <w:r>
+        <w:t xml:space="preserve">x1 Draw samples from the posterior gradient to get a latitudinal gradient of deg C / deg lat with uncertainty (intercept gradient at 0 and 90 deg lat)</w:t>
       </w:r>
     </w:p>
     <w:p>
@@ -4165,1289 +4548,20 @@
           <w:ilvl w:val="0"/>
           <w:numId w:val="1006"/>
         </w:numPr>
-        <w:pStyle w:val="Compact"/>
-      </w:pPr>
-      <w:r>
-        <w:t xml:space="preserve">Global t : use raster package for calculation of areal weights</w:t>
-      </w:r>
-    </w:p>
-    <w:p>
-      <w:pPr>
-        <w:numPr>
-          <w:ilvl w:val="0"/>
-          <w:numId w:val="1006"/>
-        </w:numPr>
-        <w:pStyle w:val="Compact"/>
-      </w:pPr>
-      <w:r>
-        <w:t xml:space="preserve">report lat gradient</w:t>
-      </w:r>
-    </w:p>
-    <w:p>
-      <w:pPr>
-        <w:pStyle w:val="SourceCode"/>
-      </w:pPr>
-      <w:r>
-        <w:rPr>
-          <w:rStyle w:val="FunctionTok"/>
-        </w:rPr>
-        <w:t xml:space="preserve">setwd</w:t>
-      </w:r>
-      <w:r>
-        <w:rPr>
-          <w:rStyle w:val="NormalTok"/>
-        </w:rPr>
-        <w:t xml:space="preserve">(</w:t>
-      </w:r>
-      <w:r>
-        <w:rPr>
-          <w:rStyle w:val="StringTok"/>
-        </w:rPr>
-        <w:t xml:space="preserve">'..'</w:t>
-      </w:r>
-      <w:r>
-        <w:rPr>
-          <w:rStyle w:val="NormalTok"/>
-        </w:rPr>
-        <w:t xml:space="preserve">) </w:t>
-      </w:r>
-      <w:r>
-        <w:rPr>
-          <w:rStyle w:val="CommentTok"/>
-        </w:rPr>
-        <w:t xml:space="preserve"># move up to parent folder of /manuscript</w:t>
-      </w:r>
-      <w:r>
-        <w:br/>
-      </w:r>
-      <w:r>
-        <w:rPr>
-          <w:rStyle w:val="FunctionTok"/>
-        </w:rPr>
-        <w:t xml:space="preserve">source</w:t>
-      </w:r>
-      <w:r>
-        <w:rPr>
-          <w:rStyle w:val="NormalTok"/>
-        </w:rPr>
-        <w:t xml:space="preserve">(</w:t>
-      </w:r>
-      <w:r>
-        <w:rPr>
-          <w:rStyle w:val="StringTok"/>
-        </w:rPr>
-        <w:t xml:space="preserve">"R/functions/model_components/gradient.R"</w:t>
-      </w:r>
-      <w:r>
-        <w:rPr>
-          <w:rStyle w:val="NormalTok"/>
-        </w:rPr>
-        <w:t xml:space="preserve">)</w:t>
-      </w:r>
-      <w:r>
-        <w:br/>
-      </w:r>
-      <w:r>
-        <w:rPr>
-          <w:rStyle w:val="NormalTok"/>
-        </w:rPr>
-        <w:t xml:space="preserve">mode_all </w:t>
-      </w:r>
-      <w:r>
-        <w:rPr>
-          <w:rStyle w:val="OtherTok"/>
-        </w:rPr>
-        <w:t xml:space="preserve">&lt;-</w:t>
-      </w:r>
-      <w:r>
-        <w:rPr>
-          <w:rStyle w:val="NormalTok"/>
-        </w:rPr>
-        <w:t xml:space="preserve"> </w:t>
-      </w:r>
-      <w:r>
-        <w:rPr>
-          <w:rStyle w:val="FunctionTok"/>
-        </w:rPr>
-        <w:t xml:space="preserve">readRDS</w:t>
-      </w:r>
-      <w:r>
-        <w:rPr>
-          <w:rStyle w:val="NormalTok"/>
-        </w:rPr>
-        <w:t xml:space="preserve">(</w:t>
-      </w:r>
-      <w:r>
-        <w:rPr>
-          <w:rStyle w:val="StringTok"/>
-        </w:rPr>
-        <w:t xml:space="preserve">"results/eeco/eeco_climate_model_output_params.rds"</w:t>
-      </w:r>
-      <w:r>
-        <w:rPr>
-          <w:rStyle w:val="NormalTok"/>
-        </w:rPr>
-        <w:t xml:space="preserve">)</w:t>
-      </w:r>
-      <w:r>
-        <w:br/>
-      </w:r>
-      <w:r>
-        <w:rPr>
-          <w:rStyle w:val="NormalTok"/>
-        </w:rPr>
-        <w:t xml:space="preserve">modm_all </w:t>
-      </w:r>
-      <w:r>
-        <w:rPr>
-          <w:rStyle w:val="OtherTok"/>
-        </w:rPr>
-        <w:t xml:space="preserve">&lt;-</w:t>
-      </w:r>
-      <w:r>
-        <w:rPr>
-          <w:rStyle w:val="NormalTok"/>
-        </w:rPr>
-        <w:t xml:space="preserve"> </w:t>
-      </w:r>
-      <w:r>
-        <w:rPr>
-          <w:rStyle w:val="FunctionTok"/>
-        </w:rPr>
-        <w:t xml:space="preserve">readRDS</w:t>
-      </w:r>
-      <w:r>
-        <w:rPr>
-          <w:rStyle w:val="NormalTok"/>
-        </w:rPr>
-        <w:t xml:space="preserve">(</w:t>
-      </w:r>
-      <w:r>
-        <w:rPr>
-          <w:rStyle w:val="StringTok"/>
-        </w:rPr>
-        <w:t xml:space="preserve">"results/modern/modern_climate_model_output.rds"</w:t>
-      </w:r>
-      <w:r>
-        <w:rPr>
-          <w:rStyle w:val="NormalTok"/>
-        </w:rPr>
-        <w:t xml:space="preserve">)</w:t>
-      </w:r>
-      <w:r>
-        <w:br/>
-      </w:r>
-      <w:r>
-        <w:br/>
-      </w:r>
-      <w:r>
-        <w:rPr>
-          <w:rStyle w:val="DocumentationTok"/>
-        </w:rPr>
-        <w:t xml:space="preserve">## outsource to a seperate analysis script</w:t>
-      </w:r>
-      <w:r>
-        <w:br/>
-      </w:r>
-      <w:r>
-        <w:br/>
-      </w:r>
-      <w:r>
-        <w:rPr>
-          <w:rStyle w:val="CommentTok"/>
-        </w:rPr>
-        <w:t xml:space="preserve"># latitudinal weights in 1 deg lat bands</w:t>
-      </w:r>
-      <w:r>
-        <w:br/>
-      </w:r>
-      <w:r>
-        <w:rPr>
-          <w:rStyle w:val="NormalTok"/>
-        </w:rPr>
-        <w:t xml:space="preserve">alpha1 </w:t>
-      </w:r>
-      <w:r>
-        <w:rPr>
-          <w:rStyle w:val="OtherTok"/>
-        </w:rPr>
-        <w:t xml:space="preserve">&lt;-</w:t>
-      </w:r>
-      <w:r>
-        <w:rPr>
-          <w:rStyle w:val="NormalTok"/>
-        </w:rPr>
-        <w:t xml:space="preserve"> </w:t>
-      </w:r>
-      <w:r>
-        <w:rPr>
-          <w:rStyle w:val="FunctionTok"/>
-        </w:rPr>
-        <w:t xml:space="preserve">seq</w:t>
-      </w:r>
-      <w:r>
-        <w:rPr>
-          <w:rStyle w:val="NormalTok"/>
-        </w:rPr>
-        <w:t xml:space="preserve">(</w:t>
-      </w:r>
-      <w:r>
-        <w:rPr>
-          <w:rStyle w:val="DecValTok"/>
-        </w:rPr>
-        <w:t xml:space="preserve">1</w:t>
-      </w:r>
-      <w:r>
-        <w:rPr>
-          <w:rStyle w:val="NormalTok"/>
-        </w:rPr>
-        <w:t xml:space="preserve">,</w:t>
-      </w:r>
-      <w:r>
-        <w:rPr>
-          <w:rStyle w:val="DecValTok"/>
-        </w:rPr>
-        <w:t xml:space="preserve">90</w:t>
-      </w:r>
-      <w:r>
-        <w:rPr>
-          <w:rStyle w:val="NormalTok"/>
-        </w:rPr>
-        <w:t xml:space="preserve">,</w:t>
-      </w:r>
-      <w:r>
-        <w:rPr>
-          <w:rStyle w:val="DecValTok"/>
-        </w:rPr>
-        <w:t xml:space="preserve">1</w:t>
-      </w:r>
-      <w:r>
-        <w:rPr>
-          <w:rStyle w:val="NormalTok"/>
-        </w:rPr>
-        <w:t xml:space="preserve">)</w:t>
-      </w:r>
-      <w:r>
-        <w:br/>
-      </w:r>
-      <w:r>
-        <w:rPr>
-          <w:rStyle w:val="NormalTok"/>
-        </w:rPr>
-        <w:t xml:space="preserve">alpha2 </w:t>
-      </w:r>
-      <w:r>
-        <w:rPr>
-          <w:rStyle w:val="OtherTok"/>
-        </w:rPr>
-        <w:t xml:space="preserve">&lt;-</w:t>
-      </w:r>
-      <w:r>
-        <w:rPr>
-          <w:rStyle w:val="NormalTok"/>
-        </w:rPr>
-        <w:t xml:space="preserve"> </w:t>
-      </w:r>
-      <w:r>
-        <w:rPr>
-          <w:rStyle w:val="FunctionTok"/>
-        </w:rPr>
-        <w:t xml:space="preserve">seq</w:t>
-      </w:r>
-      <w:r>
-        <w:rPr>
-          <w:rStyle w:val="NormalTok"/>
-        </w:rPr>
-        <w:t xml:space="preserve">(</w:t>
-      </w:r>
-      <w:r>
-        <w:rPr>
-          <w:rStyle w:val="DecValTok"/>
-        </w:rPr>
-        <w:t xml:space="preserve">0</w:t>
-      </w:r>
-      <w:r>
-        <w:rPr>
-          <w:rStyle w:val="NormalTok"/>
-        </w:rPr>
-        <w:t xml:space="preserve">,</w:t>
-      </w:r>
-      <w:r>
-        <w:rPr>
-          <w:rStyle w:val="DecValTok"/>
-        </w:rPr>
-        <w:t xml:space="preserve">89</w:t>
-      </w:r>
-      <w:r>
-        <w:rPr>
-          <w:rStyle w:val="NormalTok"/>
-        </w:rPr>
-        <w:t xml:space="preserve">,</w:t>
-      </w:r>
-      <w:r>
-        <w:rPr>
-          <w:rStyle w:val="DecValTok"/>
-        </w:rPr>
-        <w:t xml:space="preserve">1</w:t>
-      </w:r>
-      <w:r>
-        <w:rPr>
-          <w:rStyle w:val="NormalTok"/>
-        </w:rPr>
-        <w:t xml:space="preserve">)</w:t>
-      </w:r>
-      <w:r>
-        <w:br/>
-      </w:r>
-      <w:r>
-        <w:rPr>
-          <w:rStyle w:val="NormalTok"/>
-        </w:rPr>
-        <w:t xml:space="preserve">latweight </w:t>
-      </w:r>
-      <w:r>
-        <w:rPr>
-          <w:rStyle w:val="OtherTok"/>
-        </w:rPr>
-        <w:t xml:space="preserve">&lt;-</w:t>
-      </w:r>
-      <w:r>
-        <w:rPr>
-          <w:rStyle w:val="NormalTok"/>
-        </w:rPr>
-        <w:t xml:space="preserve"> </w:t>
-      </w:r>
-      <w:r>
-        <w:rPr>
-          <w:rStyle w:val="FunctionTok"/>
-        </w:rPr>
-        <w:t xml:space="preserve">sin</w:t>
-      </w:r>
-      <w:r>
-        <w:rPr>
-          <w:rStyle w:val="NormalTok"/>
-        </w:rPr>
-        <w:t xml:space="preserve">(pi</w:t>
-      </w:r>
-      <w:r>
-        <w:rPr>
-          <w:rStyle w:val="SpecialCharTok"/>
-        </w:rPr>
-        <w:t xml:space="preserve">*</w:t>
-      </w:r>
-      <w:r>
-        <w:rPr>
-          <w:rStyle w:val="NormalTok"/>
-        </w:rPr>
-        <w:t xml:space="preserve">alpha1</w:t>
-      </w:r>
-      <w:r>
-        <w:rPr>
-          <w:rStyle w:val="SpecialCharTok"/>
-        </w:rPr>
-        <w:t xml:space="preserve">/</w:t>
-      </w:r>
-      <w:r>
-        <w:rPr>
-          <w:rStyle w:val="DecValTok"/>
-        </w:rPr>
-        <w:t xml:space="preserve">180</w:t>
-      </w:r>
-      <w:r>
-        <w:rPr>
-          <w:rStyle w:val="NormalTok"/>
-        </w:rPr>
-        <w:t xml:space="preserve">) </w:t>
-      </w:r>
-      <w:r>
-        <w:rPr>
-          <w:rStyle w:val="SpecialCharTok"/>
-        </w:rPr>
-        <w:t xml:space="preserve">-</w:t>
-      </w:r>
-      <w:r>
-        <w:rPr>
-          <w:rStyle w:val="NormalTok"/>
-        </w:rPr>
-        <w:t xml:space="preserve"> </w:t>
-      </w:r>
-      <w:r>
-        <w:rPr>
-          <w:rStyle w:val="FunctionTok"/>
-        </w:rPr>
-        <w:t xml:space="preserve">sin</w:t>
-      </w:r>
-      <w:r>
-        <w:rPr>
-          <w:rStyle w:val="NormalTok"/>
-        </w:rPr>
-        <w:t xml:space="preserve">(pi</w:t>
-      </w:r>
-      <w:r>
-        <w:rPr>
-          <w:rStyle w:val="SpecialCharTok"/>
-        </w:rPr>
-        <w:t xml:space="preserve">*</w:t>
-      </w:r>
-      <w:r>
-        <w:rPr>
-          <w:rStyle w:val="NormalTok"/>
-        </w:rPr>
-        <w:t xml:space="preserve">alpha2</w:t>
-      </w:r>
-      <w:r>
-        <w:rPr>
-          <w:rStyle w:val="SpecialCharTok"/>
-        </w:rPr>
-        <w:t xml:space="preserve">/</w:t>
-      </w:r>
-      <w:r>
-        <w:rPr>
-          <w:rStyle w:val="DecValTok"/>
-        </w:rPr>
-        <w:t xml:space="preserve">180</w:t>
-      </w:r>
-      <w:r>
-        <w:rPr>
-          <w:rStyle w:val="NormalTok"/>
-        </w:rPr>
-        <w:t xml:space="preserve">) </w:t>
-      </w:r>
-      <w:r>
-        <w:rPr>
-          <w:rStyle w:val="CommentTok"/>
-        </w:rPr>
-        <w:t xml:space="preserve"># sums to 1 - careful when using lat. subsets</w:t>
-      </w:r>
-      <w:r>
-        <w:br/>
-      </w:r>
-      <w:r>
-        <w:rPr>
-          <w:rStyle w:val="CommentTok"/>
-        </w:rPr>
-        <w:t xml:space="preserve"># eocene temperature gradient</w:t>
-      </w:r>
-      <w:r>
-        <w:br/>
-      </w:r>
-      <w:r>
-        <w:rPr>
-          <w:rStyle w:val="NormalTok"/>
-        </w:rPr>
-        <w:t xml:space="preserve">eotemp </w:t>
-      </w:r>
-      <w:r>
-        <w:rPr>
-          <w:rStyle w:val="OtherTok"/>
-        </w:rPr>
-        <w:t xml:space="preserve">&lt;-</w:t>
-      </w:r>
-      <w:r>
-        <w:rPr>
-          <w:rStyle w:val="NormalTok"/>
-        </w:rPr>
-        <w:t xml:space="preserve"> </w:t>
-      </w:r>
-      <w:r>
-        <w:rPr>
-          <w:rStyle w:val="FunctionTok"/>
-        </w:rPr>
-        <w:t xml:space="preserve">gradient</w:t>
-      </w:r>
-      <w:r>
-        <w:rPr>
-          <w:rStyle w:val="NormalTok"/>
-        </w:rPr>
-        <w:t xml:space="preserve">(</w:t>
-      </w:r>
-      <w:r>
-        <w:rPr>
-          <w:rStyle w:val="FunctionTok"/>
-        </w:rPr>
-        <w:t xml:space="preserve">seq</w:t>
-      </w:r>
-      <w:r>
-        <w:rPr>
-          <w:rStyle w:val="NormalTok"/>
-        </w:rPr>
-        <w:t xml:space="preserve">(</w:t>
-      </w:r>
-      <w:r>
-        <w:rPr>
-          <w:rStyle w:val="FloatTok"/>
-        </w:rPr>
-        <w:t xml:space="preserve">0.5</w:t>
-      </w:r>
-      <w:r>
-        <w:rPr>
-          <w:rStyle w:val="NormalTok"/>
-        </w:rPr>
-        <w:t xml:space="preserve">,</w:t>
-      </w:r>
-      <w:r>
-        <w:rPr>
-          <w:rStyle w:val="FloatTok"/>
-        </w:rPr>
-        <w:t xml:space="preserve">89.5</w:t>
-      </w:r>
-      <w:r>
-        <w:rPr>
-          <w:rStyle w:val="NormalTok"/>
-        </w:rPr>
-        <w:t xml:space="preserve">,</w:t>
-      </w:r>
-      <w:r>
-        <w:rPr>
-          <w:rStyle w:val="DecValTok"/>
-        </w:rPr>
-        <w:t xml:space="preserve">1</w:t>
-      </w:r>
-      <w:r>
-        <w:rPr>
-          <w:rStyle w:val="NormalTok"/>
-        </w:rPr>
-        <w:t xml:space="preserve">), mode_all[,</w:t>
-      </w:r>
-      <w:r>
-        <w:rPr>
-          <w:rStyle w:val="DecValTok"/>
-        </w:rPr>
-        <w:t xml:space="preserve">1</w:t>
-      </w:r>
-      <w:r>
-        <w:rPr>
-          <w:rStyle w:val="SpecialCharTok"/>
-        </w:rPr>
-        <w:t xml:space="preserve">:</w:t>
-      </w:r>
-      <w:r>
-        <w:rPr>
-          <w:rStyle w:val="DecValTok"/>
-        </w:rPr>
-        <w:t xml:space="preserve">4</w:t>
-      </w:r>
-      <w:r>
-        <w:rPr>
-          <w:rStyle w:val="NormalTok"/>
-        </w:rPr>
-        <w:t xml:space="preserve">],</w:t>
-      </w:r>
-      <w:r>
-        <w:rPr>
-          <w:rStyle w:val="DecValTok"/>
-        </w:rPr>
-        <w:t xml:space="preserve">0</w:t>
-      </w:r>
-      <w:r>
-        <w:rPr>
-          <w:rStyle w:val="NormalTok"/>
-        </w:rPr>
-        <w:t xml:space="preserve">)</w:t>
-      </w:r>
-      <w:r>
-        <w:br/>
-      </w:r>
-      <w:r>
-        <w:rPr>
-          <w:rStyle w:val="CommentTok"/>
-        </w:rPr>
-        <w:t xml:space="preserve"># eocene temperature gradient quantiles</w:t>
-      </w:r>
-      <w:r>
-        <w:br/>
-      </w:r>
-      <w:r>
-        <w:rPr>
-          <w:rStyle w:val="NormalTok"/>
-        </w:rPr>
-        <w:t xml:space="preserve">eotempq </w:t>
-      </w:r>
-      <w:r>
-        <w:rPr>
-          <w:rStyle w:val="OtherTok"/>
-        </w:rPr>
-        <w:t xml:space="preserve">&lt;-</w:t>
-      </w:r>
-      <w:r>
-        <w:rPr>
-          <w:rStyle w:val="NormalTok"/>
-        </w:rPr>
-        <w:t xml:space="preserve"> </w:t>
-      </w:r>
-      <w:r>
-        <w:rPr>
-          <w:rStyle w:val="FunctionTok"/>
-        </w:rPr>
-        <w:t xml:space="preserve">apply</w:t>
-      </w:r>
-      <w:r>
-        <w:rPr>
-          <w:rStyle w:val="NormalTok"/>
-        </w:rPr>
-        <w:t xml:space="preserve">(eotemp,</w:t>
-      </w:r>
-      <w:r>
-        <w:rPr>
-          <w:rStyle w:val="DecValTok"/>
-        </w:rPr>
-        <w:t xml:space="preserve">2</w:t>
-      </w:r>
-      <w:r>
-        <w:rPr>
-          <w:rStyle w:val="NormalTok"/>
-        </w:rPr>
-        <w:t xml:space="preserve">,</w:t>
-      </w:r>
-      <w:r>
-        <w:rPr>
-          <w:rStyle w:val="ControlFlowTok"/>
-        </w:rPr>
-        <w:t xml:space="preserve">function</w:t>
-      </w:r>
-      <w:r>
-        <w:rPr>
-          <w:rStyle w:val="NormalTok"/>
-        </w:rPr>
-        <w:t xml:space="preserve">(x) </w:t>
-      </w:r>
-      <w:r>
-        <w:rPr>
-          <w:rStyle w:val="FunctionTok"/>
-        </w:rPr>
-        <w:t xml:space="preserve">quantile</w:t>
-      </w:r>
-      <w:r>
-        <w:rPr>
-          <w:rStyle w:val="NormalTok"/>
-        </w:rPr>
-        <w:t xml:space="preserve">(x, </w:t>
-      </w:r>
-      <w:r>
-        <w:rPr>
-          <w:rStyle w:val="AttributeTok"/>
-        </w:rPr>
-        <w:t xml:space="preserve">probs =</w:t>
-      </w:r>
-      <w:r>
-        <w:rPr>
-          <w:rStyle w:val="NormalTok"/>
-        </w:rPr>
-        <w:t xml:space="preserve"> </w:t>
-      </w:r>
-      <w:r>
-        <w:rPr>
-          <w:rStyle w:val="FunctionTok"/>
-        </w:rPr>
-        <w:t xml:space="preserve">c</w:t>
-      </w:r>
-      <w:r>
-        <w:rPr>
-          <w:rStyle w:val="NormalTok"/>
-        </w:rPr>
-        <w:t xml:space="preserve">(</w:t>
-      </w:r>
-      <w:r>
-        <w:rPr>
-          <w:rStyle w:val="FloatTok"/>
-        </w:rPr>
-        <w:t xml:space="preserve">0.025</w:t>
-      </w:r>
-      <w:r>
-        <w:rPr>
-          <w:rStyle w:val="NormalTok"/>
-        </w:rPr>
-        <w:t xml:space="preserve">,</w:t>
-      </w:r>
-      <w:r>
-        <w:rPr>
-          <w:rStyle w:val="FloatTok"/>
-        </w:rPr>
-        <w:t xml:space="preserve">0.5</w:t>
-      </w:r>
-      <w:r>
-        <w:rPr>
-          <w:rStyle w:val="NormalTok"/>
-        </w:rPr>
-        <w:t xml:space="preserve">,</w:t>
-      </w:r>
-      <w:r>
-        <w:rPr>
-          <w:rStyle w:val="FloatTok"/>
-        </w:rPr>
-        <w:t xml:space="preserve">0.975</w:t>
-      </w:r>
-      <w:r>
-        <w:rPr>
-          <w:rStyle w:val="NormalTok"/>
-        </w:rPr>
-        <w:t xml:space="preserve">)))</w:t>
-      </w:r>
-      <w:r>
-        <w:br/>
-      </w:r>
-      <w:r>
-        <w:rPr>
-          <w:rStyle w:val="CommentTok"/>
-        </w:rPr>
-        <w:t xml:space="preserve"># eocene global average temperature with 95% CI</w:t>
-      </w:r>
-      <w:r>
-        <w:br/>
-      </w:r>
-      <w:r>
-        <w:rPr>
-          <w:rStyle w:val="NormalTok"/>
-        </w:rPr>
-        <w:t xml:space="preserve">eotemp_global </w:t>
-      </w:r>
-      <w:r>
-        <w:rPr>
-          <w:rStyle w:val="OtherTok"/>
-        </w:rPr>
-        <w:t xml:space="preserve">&lt;-</w:t>
-      </w:r>
-      <w:r>
-        <w:rPr>
-          <w:rStyle w:val="NormalTok"/>
-        </w:rPr>
-        <w:t xml:space="preserve"> </w:t>
-      </w:r>
-      <w:r>
-        <w:rPr>
-          <w:rStyle w:val="FunctionTok"/>
-        </w:rPr>
-        <w:t xml:space="preserve">apply</w:t>
-      </w:r>
-      <w:r>
-        <w:rPr>
-          <w:rStyle w:val="NormalTok"/>
-        </w:rPr>
-        <w:t xml:space="preserve">(eotempq,</w:t>
-      </w:r>
-      <w:r>
-        <w:rPr>
-          <w:rStyle w:val="DecValTok"/>
-        </w:rPr>
-        <w:t xml:space="preserve">1</w:t>
-      </w:r>
-      <w:r>
-        <w:rPr>
-          <w:rStyle w:val="NormalTok"/>
-        </w:rPr>
-        <w:t xml:space="preserve">, </w:t>
-      </w:r>
-      <w:r>
-        <w:rPr>
-          <w:rStyle w:val="ControlFlowTok"/>
-        </w:rPr>
-        <w:t xml:space="preserve">function</w:t>
-      </w:r>
-      <w:r>
-        <w:rPr>
-          <w:rStyle w:val="NormalTok"/>
-        </w:rPr>
-        <w:t xml:space="preserve">(x) </w:t>
-      </w:r>
-      <w:r>
-        <w:rPr>
-          <w:rStyle w:val="FunctionTok"/>
-        </w:rPr>
-        <w:t xml:space="preserve">round</w:t>
-      </w:r>
-      <w:r>
-        <w:rPr>
-          <w:rStyle w:val="NormalTok"/>
-        </w:rPr>
-        <w:t xml:space="preserve">(</w:t>
-      </w:r>
-      <w:r>
-        <w:rPr>
-          <w:rStyle w:val="FunctionTok"/>
-        </w:rPr>
-        <w:t xml:space="preserve">sum</w:t>
-      </w:r>
-      <w:r>
-        <w:rPr>
-          <w:rStyle w:val="NormalTok"/>
-        </w:rPr>
-        <w:t xml:space="preserve">(x</w:t>
-      </w:r>
-      <w:r>
-        <w:rPr>
-          <w:rStyle w:val="SpecialCharTok"/>
-        </w:rPr>
-        <w:t xml:space="preserve">*</w:t>
-      </w:r>
-      <w:r>
-        <w:rPr>
-          <w:rStyle w:val="NormalTok"/>
-        </w:rPr>
-        <w:t xml:space="preserve">latweight),</w:t>
-      </w:r>
-      <w:r>
-        <w:rPr>
-          <w:rStyle w:val="DecValTok"/>
-        </w:rPr>
-        <w:t xml:space="preserve">1</w:t>
-      </w:r>
-      <w:r>
-        <w:rPr>
-          <w:rStyle w:val="NormalTok"/>
-        </w:rPr>
-        <w:t xml:space="preserve">), </w:t>
-      </w:r>
-      <w:r>
-        <w:rPr>
-          <w:rStyle w:val="AttributeTok"/>
-        </w:rPr>
-        <w:t xml:space="preserve">simplify =</w:t>
-      </w:r>
-      <w:r>
-        <w:rPr>
-          <w:rStyle w:val="NormalTok"/>
-        </w:rPr>
-        <w:t xml:space="preserve"> </w:t>
-      </w:r>
-      <w:r>
-        <w:rPr>
-          <w:rStyle w:val="ConstantTok"/>
-        </w:rPr>
-        <w:t xml:space="preserve">FALSE</w:t>
-      </w:r>
-      <w:r>
-        <w:rPr>
-          <w:rStyle w:val="NormalTok"/>
-        </w:rPr>
-        <w:t xml:space="preserve">)</w:t>
-      </w:r>
-      <w:r>
-        <w:br/>
-      </w:r>
-      <w:r>
-        <w:rPr>
-          <w:rStyle w:val="CommentTok"/>
-        </w:rPr>
-        <w:t xml:space="preserve"># modern temperature gradient</w:t>
-      </w:r>
-      <w:r>
-        <w:br/>
-      </w:r>
-      <w:r>
-        <w:rPr>
-          <w:rStyle w:val="NormalTok"/>
-        </w:rPr>
-        <w:t xml:space="preserve">motemp </w:t>
-      </w:r>
-      <w:r>
-        <w:rPr>
-          <w:rStyle w:val="OtherTok"/>
-        </w:rPr>
-        <w:t xml:space="preserve">&lt;-</w:t>
-      </w:r>
-      <w:r>
-        <w:rPr>
-          <w:rStyle w:val="NormalTok"/>
-        </w:rPr>
-        <w:t xml:space="preserve"> </w:t>
-      </w:r>
-      <w:r>
-        <w:rPr>
-          <w:rStyle w:val="FunctionTok"/>
-        </w:rPr>
-        <w:t xml:space="preserve">gradient</w:t>
-      </w:r>
-      <w:r>
-        <w:rPr>
-          <w:rStyle w:val="NormalTok"/>
-        </w:rPr>
-        <w:t xml:space="preserve">(</w:t>
-      </w:r>
-      <w:r>
-        <w:rPr>
-          <w:rStyle w:val="FunctionTok"/>
-        </w:rPr>
-        <w:t xml:space="preserve">seq</w:t>
-      </w:r>
-      <w:r>
-        <w:rPr>
-          <w:rStyle w:val="NormalTok"/>
-        </w:rPr>
-        <w:t xml:space="preserve">(</w:t>
-      </w:r>
-      <w:r>
-        <w:rPr>
-          <w:rStyle w:val="FloatTok"/>
-        </w:rPr>
-        <w:t xml:space="preserve">0.5</w:t>
-      </w:r>
-      <w:r>
-        <w:rPr>
-          <w:rStyle w:val="NormalTok"/>
-        </w:rPr>
-        <w:t xml:space="preserve">,</w:t>
-      </w:r>
-      <w:r>
-        <w:rPr>
-          <w:rStyle w:val="FloatTok"/>
-        </w:rPr>
-        <w:t xml:space="preserve">89.5</w:t>
-      </w:r>
-      <w:r>
-        <w:rPr>
-          <w:rStyle w:val="NormalTok"/>
-        </w:rPr>
-        <w:t xml:space="preserve">,</w:t>
-      </w:r>
-      <w:r>
-        <w:rPr>
-          <w:rStyle w:val="DecValTok"/>
-        </w:rPr>
-        <w:t xml:space="preserve">1</w:t>
-      </w:r>
-      <w:r>
-        <w:rPr>
-          <w:rStyle w:val="NormalTok"/>
-        </w:rPr>
-        <w:t xml:space="preserve">), modm_all[,</w:t>
-      </w:r>
-      <w:r>
-        <w:rPr>
-          <w:rStyle w:val="DecValTok"/>
-        </w:rPr>
-        <w:t xml:space="preserve">1</w:t>
-      </w:r>
-      <w:r>
-        <w:rPr>
-          <w:rStyle w:val="SpecialCharTok"/>
-        </w:rPr>
-        <w:t xml:space="preserve">:</w:t>
-      </w:r>
-      <w:r>
-        <w:rPr>
-          <w:rStyle w:val="DecValTok"/>
-        </w:rPr>
-        <w:t xml:space="preserve">4</w:t>
-      </w:r>
-      <w:r>
-        <w:rPr>
-          <w:rStyle w:val="NormalTok"/>
-        </w:rPr>
-        <w:t xml:space="preserve">],</w:t>
-      </w:r>
-      <w:r>
-        <w:rPr>
-          <w:rStyle w:val="DecValTok"/>
-        </w:rPr>
-        <w:t xml:space="preserve">0</w:t>
-      </w:r>
-      <w:r>
-        <w:rPr>
-          <w:rStyle w:val="NormalTok"/>
-        </w:rPr>
-        <w:t xml:space="preserve">)</w:t>
-      </w:r>
-      <w:r>
-        <w:br/>
-      </w:r>
-      <w:r>
-        <w:rPr>
-          <w:rStyle w:val="CommentTok"/>
-        </w:rPr>
-        <w:t xml:space="preserve"># modern temperature gradient quantiles</w:t>
-      </w:r>
-      <w:r>
-        <w:br/>
-      </w:r>
-      <w:r>
-        <w:rPr>
-          <w:rStyle w:val="NormalTok"/>
-        </w:rPr>
-        <w:t xml:space="preserve">motempq </w:t>
-      </w:r>
-      <w:r>
-        <w:rPr>
-          <w:rStyle w:val="OtherTok"/>
-        </w:rPr>
-        <w:t xml:space="preserve">&lt;-</w:t>
-      </w:r>
-      <w:r>
-        <w:rPr>
-          <w:rStyle w:val="NormalTok"/>
-        </w:rPr>
-        <w:t xml:space="preserve"> </w:t>
-      </w:r>
-      <w:r>
-        <w:rPr>
-          <w:rStyle w:val="FunctionTok"/>
-        </w:rPr>
-        <w:t xml:space="preserve">apply</w:t>
-      </w:r>
-      <w:r>
-        <w:rPr>
-          <w:rStyle w:val="NormalTok"/>
-        </w:rPr>
-        <w:t xml:space="preserve">(motemp,</w:t>
-      </w:r>
-      <w:r>
-        <w:rPr>
-          <w:rStyle w:val="DecValTok"/>
-        </w:rPr>
-        <w:t xml:space="preserve">2</w:t>
-      </w:r>
-      <w:r>
-        <w:rPr>
-          <w:rStyle w:val="NormalTok"/>
-        </w:rPr>
-        <w:t xml:space="preserve">,</w:t>
-      </w:r>
-      <w:r>
-        <w:rPr>
-          <w:rStyle w:val="ControlFlowTok"/>
-        </w:rPr>
-        <w:t xml:space="preserve">function</w:t>
-      </w:r>
-      <w:r>
-        <w:rPr>
-          <w:rStyle w:val="NormalTok"/>
-        </w:rPr>
-        <w:t xml:space="preserve">(x) </w:t>
-      </w:r>
-      <w:r>
-        <w:rPr>
-          <w:rStyle w:val="FunctionTok"/>
-        </w:rPr>
-        <w:t xml:space="preserve">quantile</w:t>
-      </w:r>
-      <w:r>
-        <w:rPr>
-          <w:rStyle w:val="NormalTok"/>
-        </w:rPr>
-        <w:t xml:space="preserve">(x, </w:t>
-      </w:r>
-      <w:r>
-        <w:rPr>
-          <w:rStyle w:val="AttributeTok"/>
-        </w:rPr>
-        <w:t xml:space="preserve">probs =</w:t>
-      </w:r>
-      <w:r>
-        <w:rPr>
-          <w:rStyle w:val="NormalTok"/>
-        </w:rPr>
-        <w:t xml:space="preserve"> </w:t>
-      </w:r>
-      <w:r>
-        <w:rPr>
-          <w:rStyle w:val="FunctionTok"/>
-        </w:rPr>
-        <w:t xml:space="preserve">c</w:t>
-      </w:r>
-      <w:r>
-        <w:rPr>
-          <w:rStyle w:val="NormalTok"/>
-        </w:rPr>
-        <w:t xml:space="preserve">(</w:t>
-      </w:r>
-      <w:r>
-        <w:rPr>
-          <w:rStyle w:val="FloatTok"/>
-        </w:rPr>
-        <w:t xml:space="preserve">0.025</w:t>
-      </w:r>
-      <w:r>
-        <w:rPr>
-          <w:rStyle w:val="NormalTok"/>
-        </w:rPr>
-        <w:t xml:space="preserve">,</w:t>
-      </w:r>
-      <w:r>
-        <w:rPr>
-          <w:rStyle w:val="FloatTok"/>
-        </w:rPr>
-        <w:t xml:space="preserve">0.5</w:t>
-      </w:r>
-      <w:r>
-        <w:rPr>
-          <w:rStyle w:val="NormalTok"/>
-        </w:rPr>
-        <w:t xml:space="preserve">,</w:t>
-      </w:r>
-      <w:r>
-        <w:rPr>
-          <w:rStyle w:val="FloatTok"/>
-        </w:rPr>
-        <w:t xml:space="preserve">0.975</w:t>
-      </w:r>
-      <w:r>
-        <w:rPr>
-          <w:rStyle w:val="NormalTok"/>
-        </w:rPr>
-        <w:t xml:space="preserve">)))</w:t>
-      </w:r>
-      <w:r>
-        <w:br/>
-      </w:r>
-      <w:r>
-        <w:rPr>
-          <w:rStyle w:val="CommentTok"/>
-        </w:rPr>
-        <w:t xml:space="preserve"># modern global average temperature with 95% CI</w:t>
-      </w:r>
-      <w:r>
-        <w:br/>
-      </w:r>
-      <w:r>
-        <w:rPr>
-          <w:rStyle w:val="NormalTok"/>
-        </w:rPr>
-        <w:t xml:space="preserve">motemp_global </w:t>
-      </w:r>
-      <w:r>
-        <w:rPr>
-          <w:rStyle w:val="OtherTok"/>
-        </w:rPr>
-        <w:t xml:space="preserve">&lt;-</w:t>
-      </w:r>
-      <w:r>
-        <w:rPr>
-          <w:rStyle w:val="NormalTok"/>
-        </w:rPr>
-        <w:t xml:space="preserve"> </w:t>
-      </w:r>
-      <w:r>
-        <w:rPr>
-          <w:rStyle w:val="FunctionTok"/>
-        </w:rPr>
-        <w:t xml:space="preserve">apply</w:t>
-      </w:r>
-      <w:r>
-        <w:rPr>
-          <w:rStyle w:val="NormalTok"/>
-        </w:rPr>
-        <w:t xml:space="preserve">(motempq,</w:t>
-      </w:r>
-      <w:r>
-        <w:rPr>
-          <w:rStyle w:val="DecValTok"/>
-        </w:rPr>
-        <w:t xml:space="preserve">1</w:t>
-      </w:r>
-      <w:r>
-        <w:rPr>
-          <w:rStyle w:val="NormalTok"/>
-        </w:rPr>
-        <w:t xml:space="preserve">, </w:t>
-      </w:r>
-      <w:r>
-        <w:rPr>
-          <w:rStyle w:val="ControlFlowTok"/>
-        </w:rPr>
-        <w:t xml:space="preserve">function</w:t>
-      </w:r>
-      <w:r>
-        <w:rPr>
-          <w:rStyle w:val="NormalTok"/>
-        </w:rPr>
-        <w:t xml:space="preserve">(x) </w:t>
-      </w:r>
-      <w:r>
-        <w:rPr>
-          <w:rStyle w:val="FunctionTok"/>
-        </w:rPr>
-        <w:t xml:space="preserve">round</w:t>
-      </w:r>
-      <w:r>
-        <w:rPr>
-          <w:rStyle w:val="NormalTok"/>
-        </w:rPr>
-        <w:t xml:space="preserve">(</w:t>
-      </w:r>
-      <w:r>
-        <w:rPr>
-          <w:rStyle w:val="FunctionTok"/>
-        </w:rPr>
-        <w:t xml:space="preserve">sum</w:t>
-      </w:r>
-      <w:r>
-        <w:rPr>
-          <w:rStyle w:val="NormalTok"/>
-        </w:rPr>
-        <w:t xml:space="preserve">(x</w:t>
-      </w:r>
-      <w:r>
-        <w:rPr>
-          <w:rStyle w:val="SpecialCharTok"/>
-        </w:rPr>
-        <w:t xml:space="preserve">*</w:t>
-      </w:r>
-      <w:r>
-        <w:rPr>
-          <w:rStyle w:val="NormalTok"/>
-        </w:rPr>
-        <w:t xml:space="preserve">latweight),</w:t>
-      </w:r>
-      <w:r>
-        <w:rPr>
-          <w:rStyle w:val="DecValTok"/>
-        </w:rPr>
-        <w:t xml:space="preserve">1</w:t>
-      </w:r>
-      <w:r>
-        <w:rPr>
-          <w:rStyle w:val="NormalTok"/>
-        </w:rPr>
-        <w:t xml:space="preserve">), </w:t>
-      </w:r>
-      <w:r>
-        <w:rPr>
-          <w:rStyle w:val="AttributeTok"/>
-        </w:rPr>
-        <w:t xml:space="preserve">simplify =</w:t>
-      </w:r>
-      <w:r>
-        <w:rPr>
-          <w:rStyle w:val="NormalTok"/>
-        </w:rPr>
-        <w:t xml:space="preserve"> </w:t>
-      </w:r>
-      <w:r>
-        <w:rPr>
-          <w:rStyle w:val="ConstantTok"/>
-        </w:rPr>
-        <w:t xml:space="preserve">FALSE</w:t>
-      </w:r>
-      <w:r>
-        <w:rPr>
-          <w:rStyle w:val="NormalTok"/>
-        </w:rPr>
-        <w:t xml:space="preserve">)</w:t>
-      </w:r>
-    </w:p>
-    <w:p>
-      <w:pPr>
-        <w:pStyle w:val="FirstParagraph"/>
-      </w:pPr>
-      <w:r>
-        <w:t xml:space="preserve">The modelled Eocene temperature gradient is starkly different from the modern (Fig 4). Modelled, median equatorial temperatures are 4.2 (95% CI: 0.2 - 8.3) degC higher for the Eocene, and polar temperatures are higher by 25.0 (95% CI: 17.0 - 29.1) degC. This results in a strongly flattened latitudinal temperature gradient of 9.0 (95% CI: 2.5 - 17.8) degC for the Eocene, as opposed to 29.6 degC for the modern. The high variability of early Eocene palaeotemperature proxies, particularly in the mid-latitudes, and the scarcity of high-latitude data, results in substantial uncertainties in the modelled temperature gradient, but …</w:t>
-      </w:r>
-    </w:p>
-    <w:p>
-      <w:pPr>
-        <w:pStyle w:val="BodyText"/>
-      </w:pPr>
-      <w:r>
-        <w:t xml:space="preserve">The global Eocene mean sea surface temperature is estimated at 28.8 (95% CI: 25.7 - 31.7) degC, significantly higher than the modern (17.6 degC).</w:t>
-      </w:r>
-    </w:p>
-    <w:bookmarkEnd w:id="33"/>
-    <w:bookmarkStart w:id="34" w:name="X02380864f243120a1a130909e24818e79af2972"/>
-    <w:p>
-      <w:pPr>
-        <w:pStyle w:val="Heading2"/>
-      </w:pPr>
-      <w:r>
-        <w:t xml:space="preserve">Fig 4 - compare Eocene gradient with previous reconstructions / ES models</w:t>
+      </w:pPr>
+      <w:r>
+        <w:t xml:space="preserve">x2 generate global average temperature, and tropical, temperate, polar temperatures in a similar way, accounting for area</w:t>
+      </w:r>
+    </w:p>
+    <w:bookmarkEnd w:id="34"/>
+    <w:bookmarkEnd w:id="35"/>
+    <w:bookmarkStart w:id="36" w:name="discussion"/>
+    <w:p>
+      <w:pPr>
+        <w:pStyle w:val="Heading1"/>
+      </w:pPr>
+      <w:r>
+        <w:t xml:space="preserve">Discussion</w:t>
       </w:r>
     </w:p>
     <w:p>
@@ -5456,39 +4570,6 @@
           <w:ilvl w:val="0"/>
           <w:numId w:val="1007"/>
         </w:numPr>
-      </w:pPr>
-      <w:r>
-        <w:t xml:space="preserve">x1 Draw samples from the posterior gradient to get a latitudinal gradient of deg C / deg lat with uncertainty (intercept gradient at 0 and 90 deg lat)</w:t>
-      </w:r>
-    </w:p>
-    <w:p>
-      <w:pPr>
-        <w:numPr>
-          <w:ilvl w:val="0"/>
-          <w:numId w:val="1007"/>
-        </w:numPr>
-      </w:pPr>
-      <w:r>
-        <w:t xml:space="preserve">x2 generate global average temperature, and tropical, temperate, polar temperatures in a similar way, accounting for area</w:t>
-      </w:r>
-    </w:p>
-    <w:bookmarkEnd w:id="34"/>
-    <w:bookmarkEnd w:id="35"/>
-    <w:bookmarkStart w:id="36" w:name="discussion"/>
-    <w:p>
-      <w:pPr>
-        <w:pStyle w:val="Heading1"/>
-      </w:pPr>
-      <w:r>
-        <w:t xml:space="preserve">Discussion</w:t>
-      </w:r>
-    </w:p>
-    <w:p>
-      <w:pPr>
-        <w:numPr>
-          <w:ilvl w:val="0"/>
-          <w:numId w:val="1008"/>
-        </w:numPr>
         <w:pStyle w:val="Compact"/>
       </w:pPr>
       <w:r>
@@ -5536,7 +4617,7 @@
       </w:r>
     </w:p>
     <w:bookmarkEnd w:id="40"/>
-    <w:bookmarkStart w:id="59" w:name="references"/>
+    <w:bookmarkStart w:id="60" w:name="references"/>
     <w:p>
       <w:pPr>
         <w:pStyle w:val="Heading1"/>
@@ -5545,7 +4626,7 @@
         <w:t xml:space="preserve">References</w:t>
       </w:r>
     </w:p>
-    <w:bookmarkStart w:id="58" w:name="refs"/>
+    <w:bookmarkStart w:id="59" w:name="refs"/>
     <w:bookmarkStart w:id="41" w:name="ref-hollis2019"/>
     <w:p>
       <w:pPr>
@@ -6008,18 +5089,54 @@
       </w:r>
     </w:p>
     <w:bookmarkEnd w:id="52"/>
-    <w:bookmarkStart w:id="54" w:name="ref-Suan2017"/>
+    <w:bookmarkStart w:id="53" w:name="ref-schrag1999"/>
     <w:p>
       <w:pPr>
         <w:pStyle w:val="Bibliography"/>
       </w:pPr>
       <w:r>
+        <w:t xml:space="preserve">SCHRAG, D. P. 1999. Effects of diagenesis on the isotopic record of late paleogene tropical sea surface temperatures.</w:t>
+      </w:r>
+      <w:r>
+        <w:t xml:space="preserve"> </w:t>
+      </w:r>
+      <w:r>
+        <w:rPr>
+          <w:iCs/>
+          <w:i/>
+        </w:rPr>
+        <w:t xml:space="preserve">Chemical Geology</w:t>
+      </w:r>
+      <w:r>
+        <w:t xml:space="preserve">,</w:t>
+      </w:r>
+      <w:r>
+        <w:t xml:space="preserve"> </w:t>
+      </w:r>
+      <w:r>
+        <w:rPr>
+          <w:bCs/>
+          <w:b/>
+        </w:rPr>
+        <w:t xml:space="preserve">161</w:t>
+      </w:r>
+      <w:r>
+        <w:t xml:space="preserve">, 215–224.</w:t>
+      </w:r>
+    </w:p>
+    <w:bookmarkEnd w:id="53"/>
+    <w:bookmarkStart w:id="55" w:name="ref-Suan2017"/>
+    <w:p>
+      <w:pPr>
+        <w:pStyle w:val="Bibliography"/>
+      </w:pPr>
+      <w:r>
         <w:t xml:space="preserve">SUAN, G., POPESCU, S.-M., SUC, J.-P., SCHNYDER, J., FAUQUETTE, S., BAUDIN, F., YOON, D., PIEPJOHN, K., SOBOLEV, N. N. and LABROUSSE, L. 2017.</w:t>
       </w:r>
       <w:r>
         <w:t xml:space="preserve"> </w:t>
       </w:r>
-      <w:hyperlink r:id="rId53">
+      <w:hyperlink r:id="rId54">
         <w:r>
           <w:rPr>
             <w:rStyle w:val="Hyperlink"/>
@@ -6093,8 +5210,8 @@
         <w:t xml:space="preserve">, 539–542.</w:t>
       </w:r>
     </w:p>
-    <w:bookmarkEnd w:id="54"/>
-    <w:bookmarkStart w:id="55" w:name="ref-yamano2001"/>
+    <w:bookmarkEnd w:id="55"/>
+    <w:bookmarkStart w:id="56" w:name="ref-yamano2001"/>
     <w:p>
       <w:pPr>
         <w:pStyle w:val="Bibliography"/>
@@ -6129,8 +5246,8 @@
         <w:t xml:space="preserve">, 9–12.</w:t>
       </w:r>
     </w:p>
-    <w:bookmarkEnd w:id="55"/>
-    <w:bookmarkStart w:id="56" w:name="ref-zamagni2012"/>
+    <w:bookmarkEnd w:id="56"/>
+    <w:bookmarkStart w:id="57" w:name="ref-zamagni2012"/>
     <w:p>
       <w:pPr>
         <w:pStyle w:val="Bibliography"/>
@@ -6165,8 +5282,8 @@
         <w:t xml:space="preserve">, 48–65.</w:t>
       </w:r>
     </w:p>
-    <w:bookmarkEnd w:id="56"/>
-    <w:bookmarkStart w:id="57" w:name="ref-ziegler1984"/>
+    <w:bookmarkEnd w:id="57"/>
+    <w:bookmarkStart w:id="58" w:name="ref-ziegler1984"/>
     <w:p>
       <w:pPr>
         <w:pStyle w:val="Bibliography"/>
@@ -6188,9 +5305,9 @@
         <w:t xml:space="preserve">, 3–25.</w:t>
       </w:r>
     </w:p>
-    <w:bookmarkEnd w:id="57"/>
     <w:bookmarkEnd w:id="58"/>
     <w:bookmarkEnd w:id="59"/>
+    <w:bookmarkEnd w:id="60"/>
     <w:sectPr>
       <w:pgSz w:h="15840" w:w="12240"/>
       <w:pgMar w:bottom="1440" w:footer="720" w:gutter="0" w:header="720" w:left="1440" w:right="1440" w:top="1440"/>
@@ -6957,9 +6074,6 @@
     <w:abstractNumId w:val="991"/>
   </w:num>
   <w:num w:numId="1002">
-    <w:abstractNumId w:val="991"/>
-  </w:num>
-  <w:num w:numId="1003">
     <w:abstractNumId w:val="99421"/>
     <w:lvlOverride w:ilvl="0">
       <w:startOverride w:val="1"/>
@@ -6989,6 +6103,9 @@
       <w:startOverride w:val="1"/>
     </w:lvlOverride>
   </w:num>
+  <w:num w:numId="1003">
+    <w:abstractNumId w:val="991"/>
+  </w:num>
   <w:num w:numId="1004">
     <w:abstractNumId w:val="991"/>
   </w:num>
@@ -6999,9 +6116,6 @@
     <w:abstractNumId w:val="991"/>
   </w:num>
   <w:num w:numId="1007">
-    <w:abstractNumId w:val="991"/>
-  </w:num>
-  <w:num w:numId="1008">
     <w:abstractNumId w:val="991"/>
   </w:num>
 </w:numbering>

</xml_diff>

<commit_message>
sdy and gradient results
</commit_message>
<xml_diff>
--- a/manuscript/manuscript.docx
+++ b/manuscript/manuscript.docx
@@ -673,7 +673,7 @@
         <w:t xml:space="preserve"> </w:t>
       </w:r>
       <w:r>
-        <w:t xml:space="preserve">to define a normal probability distribution of potential temperature values for coral reef localities. This normal probability distribution was defined with a mean of 27.6 and a standard deviation of 2.125, placing 97.5% of the probability density above the minimum. As the distribution of modern corals is skewed towards warmer temperatures, this approach results in 16.5% of the probability being placed on temperatures &gt; 29.5 degC, allowing for the possibilty that Eocene coral reefs were adapted to warmer conditions than modern-day coral reefs.</w:t>
+        <w:t xml:space="preserve">to define a normal probability distribution of potential temperature values for coral reef localities. This normal probability distribution was defined with a mean of 27.6 and a standard deviation of 2.125, placing 97.5% of the probability density above the minimum. As the distribution of modern corals is skewed towards warmer temperatures, this approach results in 16.5% of the probability being placed on temperatures &gt; 29.5 degC, allowing for the possibility that Eocene coral reefs were adapted to warmer conditions than modern-day coral reefs.</w:t>
       </w:r>
     </w:p>
     <w:p>
@@ -3976,7 +3976,56 @@
         <w:t xml:space="preserve"> </w:t>
       </w:r>
       <w:r>
-        <w:t xml:space="preserve">in eq. ? and ?. To verify that the modern gradient can be approximated with limited sampling, we resampled modern sea surface temperatures at modern latitudes corresponding the palaeolatitudes of the Eocene samples. This process was repeated 100 times, randomly chosing a longitude for each latitude in each repetition. The parameters of the non-hierarchical temperature model were estimated for each of the 100 samples, and the iterations after burn-in from the posterior of the parameters were pooled to generate the resulting median temperature gradient with 95 % credible intervals.</w:t>
+        <w:t xml:space="preserve">in eq. ? and ?. To verify that the modern gradient can be approximated with limited sampling, we resampled modern sea surface temperatures at modern latitudes corresponding the palaeolatitudes of the Eocene samples. This process was repeated 100 times, randomly chosing a longitude for each latitude in each repetition. The parameters of the non-hierarchical temperature model were estimated for each of the 100 samples, and the iterations after burn-in from the posterior of the parameters were pooled to generate the resulting median temperature gradient with 95 % credible intervals (</w:t>
+      </w:r>
+      <m:oMath>
+        <m:sSup>
+          <m:e>
+            <m:r>
+              <m:t>2.5</m:t>
+            </m:r>
+          </m:e>
+          <m:sup>
+            <m:r>
+              <m:t>t</m:t>
+            </m:r>
+            <m:r>
+              <m:t>h</m:t>
+            </m:r>
+          </m:sup>
+        </m:sSup>
+      </m:oMath>
+      <w:r>
+        <w:t xml:space="preserve"> </w:t>
+      </w:r>
+      <w:r>
+        <w:t xml:space="preserve">to</w:t>
+      </w:r>
+      <w:r>
+        <w:t xml:space="preserve"> </w:t>
+      </w:r>
+      <m:oMath>
+        <m:sSup>
+          <m:e>
+            <m:r>
+              <m:t>97.5</m:t>
+            </m:r>
+          </m:e>
+          <m:sup>
+            <m:r>
+              <m:t>t</m:t>
+            </m:r>
+            <m:r>
+              <m:t>h</m:t>
+            </m:r>
+          </m:sup>
+        </m:sSup>
+      </m:oMath>
+      <w:r>
+        <w:t xml:space="preserve"> </w:t>
+      </w:r>
+      <w:r>
+        <w:t xml:space="preserve">percentile).</w:t>
       </w:r>
     </w:p>
     <w:bookmarkEnd w:id="28"/>
@@ -4208,7 +4257,53 @@
         <w:pStyle w:val="BodyText"/>
       </w:pPr>
       <w:r>
-        <w:t xml:space="preserve">Differences between Eocene and modern temperatures at a certain latitude were calculated by randomly pairing all iterations of the posterior from the Eocene and modern temperature gradient model, calculating the Eocene and modern temperature using the respective iterations, taking the difference, and then calculating the median (2.5th, 97.5th percentile) from all pairs of iterations.</w:t>
+        <w:t xml:space="preserve">Differences between Eocene and modern temperatures at a certain latitude were calculated by randomly pairing all iterations of the posterior from the Eocene and modern temperature gradient model, calculating the Eocene and modern temperature using the respective iterations, taking the difference, and then calculating the median (</w:t>
+      </w:r>
+      <m:oMath>
+        <m:sSup>
+          <m:e>
+            <m:r>
+              <m:t>2.5</m:t>
+            </m:r>
+          </m:e>
+          <m:sup>
+            <m:r>
+              <m:t>t</m:t>
+            </m:r>
+            <m:r>
+              <m:t>h</m:t>
+            </m:r>
+          </m:sup>
+        </m:sSup>
+      </m:oMath>
+      <w:r>
+        <w:t xml:space="preserve">,</w:t>
+      </w:r>
+      <w:r>
+        <w:t xml:space="preserve"> </w:t>
+      </w:r>
+      <m:oMath>
+        <m:sSup>
+          <m:e>
+            <m:r>
+              <m:t>97.5</m:t>
+            </m:r>
+          </m:e>
+          <m:sup>
+            <m:r>
+              <m:t>t</m:t>
+            </m:r>
+            <m:r>
+              <m:t>h</m:t>
+            </m:r>
+          </m:sup>
+        </m:sSup>
+      </m:oMath>
+      <w:r>
+        <w:t xml:space="preserve"> </w:t>
+      </w:r>
+      <w:r>
+        <w:t xml:space="preserve">percentile) from all pairs of iterations.</w:t>
       </w:r>
     </w:p>
     <w:p>
@@ -4216,7 +4311,53 @@
         <w:pStyle w:val="BodyText"/>
       </w:pPr>
       <w:r>
-        <w:t xml:space="preserve">Global average temperatures were calculated by taking the weighted mean of the median (2.5th, 97.5th percentile) temperature estimates in 1 degree latitudinal bins. The weights were set to the proportion of global surface area in each latitudinal bin, i.e. decreasing with increasing latitude as:</w:t>
+        <w:t xml:space="preserve">Global average temperatures were calculated by taking the weighted mean of the median (</w:t>
+      </w:r>
+      <m:oMath>
+        <m:sSup>
+          <m:e>
+            <m:r>
+              <m:t>2.5</m:t>
+            </m:r>
+          </m:e>
+          <m:sup>
+            <m:r>
+              <m:t>t</m:t>
+            </m:r>
+            <m:r>
+              <m:t>h</m:t>
+            </m:r>
+          </m:sup>
+        </m:sSup>
+      </m:oMath>
+      <w:r>
+        <w:t xml:space="preserve">,</w:t>
+      </w:r>
+      <w:r>
+        <w:t xml:space="preserve"> </w:t>
+      </w:r>
+      <m:oMath>
+        <m:sSup>
+          <m:e>
+            <m:r>
+              <m:t>97.5</m:t>
+            </m:r>
+          </m:e>
+          <m:sup>
+            <m:r>
+              <m:t>t</m:t>
+            </m:r>
+            <m:r>
+              <m:t>h</m:t>
+            </m:r>
+          </m:sup>
+        </m:sSup>
+      </m:oMath>
+      <w:r>
+        <w:t xml:space="preserve"> </w:t>
+      </w:r>
+      <w:r>
+        <w:t xml:space="preserve">percentile) temperature estimates in 1 degree latitudinal bins. The weights were set to the proportion of global surface area in each latitudinal bin, i.e. decreasing with increasing latitude as:</w:t>
       </w:r>
     </w:p>
     <w:p>
@@ -4510,7 +4651,15 @@
         <w:pStyle w:val="FirstParagraph"/>
       </w:pPr>
       <w:r>
-        <w:t xml:space="preserve">The modelled Eocene temperature gradient is starkly different from the modern (Fig 4). Modelled, median equatorial temperatures are 4.2 (95% CI: 0.2 - 8.3) degC higher for the Eocene, and polar temperatures are higher by 25.0 (95% CI: 17.0 - 29.1) degC. This results in a strongly flattened latitudinal temperature gradient of 9.0 (95% CI: 2.5 - 17.8) degC for the Eocene, as opposed to 29.6 degC for the modern. The high variability of early Eocene palaeotemperature proxies, particularly in the mid-latitudes, and the scarcity of high-latitude data, results in substantial uncertainties in the modelled temperature gradient, but …</w:t>
+        <w:t xml:space="preserve">The modelled Eocene temperature gradient is starkly different from the modern (Fig 4). Modelled, median equatorial temperatures are 4.2 (95% CI: 0.2 - 8.3) degC higher for the Eocene, and polar temperatures are higher by 25.0 (95% CI: 17.0 - 29.1) degC. This results in a strongly flattened latitudinal temperature gradient of 9.0 (95% CI: 2.5 - 17.8) degC for the Eocene, as opposed to 29.6 degC for the modern.</w:t>
+      </w:r>
+    </w:p>
+    <w:p>
+      <w:pPr>
+        <w:pStyle w:val="BodyText"/>
+      </w:pPr>
+      <w:r>
+        <w:t xml:space="preserve">The high variability of early Eocene palaeotemperature proxies, particularly in the mid-latitudes, and the scarcity of high-latitude data, results in substantial uncertainties in the modeled temperature gradient. This is reflected in the residual standard deviation, which is much higher for the early Eocene gradient, 4.9 (95% CI: 3.8 - 6.5) degC, than for the modern gradient, resampled at early Eocene latitudes, 2.2 (95% CI: 1.6 - 3.1) degC.</w:t>
       </w:r>
     </w:p>
     <w:p>

</xml_diff>

<commit_message>
move Bayesian model description to SM
</commit_message>
<xml_diff>
--- a/manuscript/manuscript.docx
+++ b/manuscript/manuscript.docx
@@ -221,7 +221,7 @@
         <w:t xml:space="preserve">2018)</w:t>
       </w:r>
       <w:r>
-        <w:t xml:space="preserve">. Reconstructions of palaeoclimate commonly use 1) geochemical proxy data, 2) ecological or lithological climate indicators, or 3) earth system modelling.</w:t>
+        <w:t xml:space="preserve">. Reconstructions of palaeoclimate commonly use geochemical proxy data, palaeobiological or lithological climate indicators, or earth system modelling.</w:t>
       </w:r>
     </w:p>
     <w:p>
@@ -254,7 +254,128 @@
         <w:t xml:space="preserve">2009)</w:t>
       </w:r>
       <w:r>
-        <w:t xml:space="preserve">. To generate regional or global average estimates, the mean of multiple local estimates is taken</w:t>
+        <w:t xml:space="preserve">. Palaeobiological and lithological climate data provide a different method of reconstructing palaeotemperatures, using e.g. leaf physiognomy and floral assemblages to derive palaeotemperature proxies</w:t>
+      </w:r>
+      <w:r>
+        <w:t xml:space="preserve"> </w:t>
+      </w:r>
+      <w:r>
+        <w:t xml:space="preserve">(Greenwood</w:t>
+      </w:r>
+      <w:r>
+        <w:t xml:space="preserve"> </w:t>
+      </w:r>
+      <w:r>
+        <w:rPr>
+          <w:iCs/>
+          <w:i/>
+        </w:rPr>
+        <w:t xml:space="preserve">et al.</w:t>
+      </w:r>
+      <w:r>
+        <w:t xml:space="preserve"> </w:t>
+      </w:r>
+      <w:r>
+        <w:t xml:space="preserve">2003)</w:t>
+      </w:r>
+      <w:r>
+        <w:t xml:space="preserve">, or using lithological indicators to determine the range of palaeoclimatic belts</w:t>
+      </w:r>
+      <w:r>
+        <w:t xml:space="preserve"> </w:t>
+      </w:r>
+      <w:r>
+        <w:t xml:space="preserve">(Scotese</w:t>
+      </w:r>
+      <w:r>
+        <w:t xml:space="preserve"> </w:t>
+      </w:r>
+      <w:r>
+        <w:rPr>
+          <w:iCs/>
+          <w:i/>
+        </w:rPr>
+        <w:t xml:space="preserve">et al.</w:t>
+      </w:r>
+      <w:r>
+        <w:t xml:space="preserve"> </w:t>
+      </w:r>
+      <w:r>
+        <w:t xml:space="preserve">2021)</w:t>
+      </w:r>
+      <w:r>
+        <w:t xml:space="preserve">. To capture complex dependencies between proxies and climate data, machine learning approaches</w:t>
+      </w:r>
+      <w:r>
+        <w:t xml:space="preserve"> </w:t>
+      </w:r>
+      <w:r>
+        <w:t xml:space="preserve">(Chandra</w:t>
+      </w:r>
+      <w:r>
+        <w:t xml:space="preserve"> </w:t>
+      </w:r>
+      <w:r>
+        <w:rPr>
+          <w:iCs/>
+          <w:i/>
+        </w:rPr>
+        <w:t xml:space="preserve">et al.</w:t>
+      </w:r>
+      <w:r>
+        <w:t xml:space="preserve"> </w:t>
+      </w:r>
+      <w:r>
+        <w:t xml:space="preserve">2021)</w:t>
+      </w:r>
+      <w:r>
+        <w:t xml:space="preserve"> </w:t>
+      </w:r>
+      <w:r>
+        <w:t xml:space="preserve">or articifical neural networks</w:t>
+      </w:r>
+      <w:r>
+        <w:t xml:space="preserve"> </w:t>
+      </w:r>
+      <w:r>
+        <w:t xml:space="preserve">(</w:t>
+      </w:r>
+      <w:r>
+        <w:rPr>
+          <w:bCs/>
+          <w:b/>
+        </w:rPr>
+        <w:t xml:space="preserve">Malmgren1997?</w:t>
+      </w:r>
+      <w:r>
+        <w:t xml:space="preserve">;</w:t>
+      </w:r>
+      <w:r>
+        <w:t xml:space="preserve"> </w:t>
+      </w:r>
+      <w:r>
+        <w:rPr>
+          <w:bCs/>
+          <w:b/>
+        </w:rPr>
+        <w:t xml:space="preserve">Lauchstedt2017?</w:t>
+      </w:r>
+      <w:r>
+        <w:t xml:space="preserve">)</w:t>
+      </w:r>
+      <w:r>
+        <w:t xml:space="preserve"> </w:t>
+      </w:r>
+      <w:r>
+        <w:t xml:space="preserve">are sometimes used. Earth system models take a fundamentally different approach by modelling the climate-generating processes directly, reconstructing spatially resolved climate estimates for the entire globe [@???]. However, this approach still relies on proxy data to constrain the large number of possible model setups and ground truth the model output [@???] It also requires substantial computing resources and technical expert knowledge, and is thus difficult to implement or modify for most palaeoclimate researchers.</w:t>
+      </w:r>
+    </w:p>
+    <w:p>
+      <w:pPr>
+        <w:pStyle w:val="BodyText"/>
+      </w:pPr>
+      <w:r>
+        <w:t xml:space="preserve">To make inferences on a regional or global scale, proxy-based climate reconstructions need some way of extrapolating a generally sparse record of local findings. Taking the mean of multiple local estimates to summarise regional or global climate variables</w:t>
       </w:r>
       <w:r>
         <w:t xml:space="preserve"> </w:t>
@@ -263,7 +384,10 @@
         <w:t xml:space="preserve">(e.g. Veizer &amp; Prokoph 2015)</w:t>
       </w:r>
       <w:r>
-        <w:t xml:space="preserve">. This approach has the advantage of being transparent and easy to reproduce, modify or expand with new data, but is prone to sampling bias</w:t>
+        <w:t xml:space="preserve"> </w:t>
+      </w:r>
+      <w:r>
+        <w:t xml:space="preserve">is a straightforward approach, but is likely to result in biased climate reconstructions</w:t>
       </w:r>
       <w:r>
         <w:t xml:space="preserve"> </w:t>
@@ -272,90 +396,13 @@
         <w:t xml:space="preserve">(Jones &amp; Eichenseer 2022)</w:t>
       </w:r>
       <w:r>
-        <w:t xml:space="preserve">. Ecological and lithological climate data provide an alternative method of reconstructing palaeotemperatures, using e.g. leaf physiognomy and floral assemblages to derive palaeotemperature proxies</w:t>
-      </w:r>
-      <w:r>
-        <w:t xml:space="preserve"> </w:t>
-      </w:r>
-      <w:r>
-        <w:t xml:space="preserve">(Greenwood</w:t>
-      </w:r>
-      <w:r>
-        <w:t xml:space="preserve"> </w:t>
-      </w:r>
-      <w:r>
-        <w:rPr>
-          <w:iCs/>
-          <w:i/>
-        </w:rPr>
-        <w:t xml:space="preserve">et al.</w:t>
-      </w:r>
-      <w:r>
-        <w:t xml:space="preserve"> </w:t>
-      </w:r>
-      <w:r>
-        <w:t xml:space="preserve">2003)</w:t>
-      </w:r>
-      <w:r>
-        <w:t xml:space="preserve">, or using lithological indicators to determine the range of palaeoclimatic belts</w:t>
-      </w:r>
-      <w:r>
-        <w:t xml:space="preserve"> </w:t>
-      </w:r>
-      <w:r>
-        <w:t xml:space="preserve">(Scotese</w:t>
-      </w:r>
-      <w:r>
-        <w:t xml:space="preserve"> </w:t>
-      </w:r>
-      <w:r>
-        <w:rPr>
-          <w:iCs/>
-          <w:i/>
-        </w:rPr>
-        <w:t xml:space="preserve">et al.</w:t>
-      </w:r>
-      <w:r>
-        <w:t xml:space="preserve"> </w:t>
-      </w:r>
-      <w:r>
-        <w:t xml:space="preserve">2021)</w:t>
-      </w:r>
-      <w:r>
-        <w:t xml:space="preserve">. Despite some recent advances</w:t>
-      </w:r>
-      <w:r>
-        <w:t xml:space="preserve"> </w:t>
-      </w:r>
-      <w:r>
-        <w:t xml:space="preserve">(Chandra</w:t>
-      </w:r>
-      <w:r>
-        <w:t xml:space="preserve"> </w:t>
-      </w:r>
-      <w:r>
-        <w:rPr>
-          <w:iCs/>
-          <w:i/>
-        </w:rPr>
-        <w:t xml:space="preserve">et al.</w:t>
-      </w:r>
-      <w:r>
-        <w:t xml:space="preserve"> </w:t>
-      </w:r>
-      <w:r>
-        <w:t xml:space="preserve">2021)</w:t>
-      </w:r>
-      <w:r>
-        <w:t xml:space="preserve">, ecological and lithological climate indicators are still rarely used in quantitative palaeoclimate reconstructions, particularly for the marine realm. Earth system models take a fundamentally different approach by modelling the climate-generating processes directly, reconstructing spatially resolved climate estimates for the entire globe [@???]. However, this approach still relies on proxy data to constrain the large number of possible model setups and ground truth the model output [@???] It also requires substantial computing resources and technical expert knowledge, and is thus difficult to implement or modify for most palaeoclimate researchers.</w:t>
-      </w:r>
-    </w:p>
-    <w:p>
-      <w:pPr>
-        <w:pStyle w:val="BodyText"/>
-      </w:pPr>
-      <w:r>
-        <w:t xml:space="preserve">Spatially resolved climate reconstructions provide an alternative that can be employed more readily by a broad range of workers. Examples of this approach include the visualisation of proxy compilations along a latitudinal gradient</w:t>
+        <w:t xml:space="preserve">. Reconstructions that take into account the spatial distribution of climate data are… ### HERE###</w:t>
+      </w:r>
+      <w:r>
+        <w:t xml:space="preserve"> </w:t>
+      </w:r>
+      <w:r>
+        <w:t xml:space="preserve">provide an alternative that can be employed more readily by a broad range of workers. Examples of this approach include the visualisation of proxy compilations along a latitudinal gradient</w:t>
       </w:r>
       <w:r>
         <w:t xml:space="preserve"> </w:t>
@@ -1291,25 +1338,54 @@
         <w:pStyle w:val="FirstParagraph"/>
       </w:pPr>
       <w:r>
-        <w:rPr>
-          <w:bCs/>
-          <w:b/>
-        </w:rPr>
-        <w:t xml:space="preserve">Model structure (Fig 2).</w:t>
-      </w:r>
-      <w:r>
-        <w:t xml:space="preserve"> </w:t>
-      </w:r>
-      <w:r>
-        <w:t xml:space="preserve">We model the mean temperature (</w:t>
+        <w:t xml:space="preserve">We model the relationship between sea surface temperature and latitude with a generalised logistic regression (</w:t>
+      </w:r>
+      <w:r>
+        <w:rPr>
+          <w:rStyle w:val="VerbatimChar"/>
+        </w:rPr>
+        <w:t xml:space="preserve">growth curve</w:t>
+      </w:r>
+      <w:r>
+        <w:t xml:space="preserve"> </w:t>
+      </w:r>
+      <w:r>
+        <w:t xml:space="preserve">or</w:t>
+      </w:r>
+      <w:r>
+        <w:t xml:space="preserve"> </w:t>
+      </w:r>
+      <w:r>
+        <w:rPr>
+          <w:rStyle w:val="VerbatimChar"/>
+        </w:rPr>
+        <w:t xml:space="preserve">Richard's curve</w:t>
+      </w:r>
+      <w:r>
+        <w:t xml:space="preserve">). Specifically, we modelled the estimate of the mean temperature</w:t>
+      </w:r>
+      <w:r>
+        <w:t xml:space="preserve"> </w:t>
       </w:r>
       <m:oMath>
-        <m:r>
-          <m:t>μ</m:t>
-        </m:r>
+        <m:sSub>
+          <m:e>
+            <m:r>
+              <m:t>μ</m:t>
+            </m:r>
+          </m:e>
+          <m:sub>
+            <m:r>
+              <m:t>j</m:t>
+            </m:r>
+          </m:sub>
+        </m:sSub>
       </m:oMath>
       <w:r>
-        <w:t xml:space="preserve">) at location</w:t>
+        <w:t xml:space="preserve"> </w:t>
+      </w:r>
+      <w:r>
+        <w:t xml:space="preserve">at location</w:t>
       </w:r>
       <w:r>
         <w:t xml:space="preserve"> </w:t>
@@ -1323,17 +1399,32 @@
         <w:t xml:space="preserve"> </w:t>
       </w:r>
       <w:r>
-        <w:t xml:space="preserve">as a function of absolute latitude (</w:t>
+        <w:t xml:space="preserve">as</w:t>
+      </w:r>
+      <w:r>
+        <w:t xml:space="preserve"> </w:t>
       </w:r>
       <m:oMath>
+        <m:sSub>
+          <m:e>
+            <m:r>
+              <m:t>μ</m:t>
+            </m:r>
+          </m:e>
+          <m:sub>
+            <m:r>
+              <m:t>j</m:t>
+            </m:r>
+          </m:sub>
+        </m:sSub>
         <m:r>
-          <m:t>a</m:t>
+          <m:rPr>
+            <m:sty m:val="p"/>
+          </m:rPr>
+          <m:t>∼</m:t>
         </m:r>
         <m:r>
-          <m:t>b</m:t>
-        </m:r>
-        <m:r>
-          <m:t>s</m:t>
+          <m:t>N</m:t>
         </m:r>
         <m:d>
           <m:dPr>
@@ -1343,113 +1434,37 @@
             <m:grow/>
           </m:dPr>
           <m:e>
+            <m:sSub>
+              <m:e>
+                <m:r>
+                  <m:t>ν</m:t>
+                </m:r>
+              </m:e>
+              <m:sub>
+                <m:r>
+                  <m:t>j</m:t>
+                </m:r>
+              </m:sub>
+            </m:sSub>
             <m:r>
-              <m:t>l</m:t>
+              <m:rPr>
+                <m:sty m:val="p"/>
+              </m:rPr>
+              <m:t>,</m:t>
+            </m:r>
+            <m:r>
+              <m:t>σ</m:t>
             </m:r>
           </m:e>
         </m:d>
       </m:oMath>
       <w:r>
-        <w:t xml:space="preserve">) with a logistic regression (</w:t>
-      </w:r>
-      <w:r>
-        <w:rPr>
-          <w:rStyle w:val="VerbatimChar"/>
-        </w:rPr>
-        <w:t xml:space="preserve">growth curve</w:t>
-      </w:r>
-      <w:r>
-        <w:t xml:space="preserve"> </w:t>
-      </w:r>
-      <w:r>
-        <w:t xml:space="preserve">or</w:t>
-      </w:r>
-      <w:r>
-        <w:t xml:space="preserve"> </w:t>
-      </w:r>
-      <w:r>
-        <w:rPr>
-          <w:rStyle w:val="VerbatimChar"/>
-        </w:rPr>
-        <w:t xml:space="preserve">Richard's curve</w:t>
-      </w:r>
-      <w:r>
-        <w:t xml:space="preserve">) of the form:</w:t>
+        <w:t xml:space="preserve">, with</w:t>
       </w:r>
     </w:p>
     <w:p>
       <w:pPr>
         <w:pStyle w:val="BodyText"/>
-      </w:pPr>
-      <m:oMathPara>
-        <m:oMathParaPr>
-          <m:jc m:val="center"/>
-        </m:oMathParaPr>
-        <m:oMath>
-          <m:sSub>
-            <m:e>
-              <m:r>
-                <m:t>μ</m:t>
-              </m:r>
-            </m:e>
-            <m:sub>
-              <m:r>
-                <m:t>j</m:t>
-              </m:r>
-            </m:sub>
-          </m:sSub>
-          <m:r>
-            <m:rPr>
-              <m:sty m:val="p"/>
-            </m:rPr>
-            <m:t>∼</m:t>
-          </m:r>
-          <m:r>
-            <m:t>N</m:t>
-          </m:r>
-          <m:d>
-            <m:dPr>
-              <m:begChr m:val="("/>
-              <m:endChr m:val=")"/>
-              <m:sepChr m:val=""/>
-              <m:grow/>
-            </m:dPr>
-            <m:e>
-              <m:sSub>
-                <m:e>
-                  <m:r>
-                    <m:t>ν</m:t>
-                  </m:r>
-                </m:e>
-                <m:sub>
-                  <m:r>
-                    <m:t>j</m:t>
-                  </m:r>
-                </m:sub>
-              </m:sSub>
-              <m:r>
-                <m:rPr>
-                  <m:sty m:val="p"/>
-                </m:rPr>
-                <m:t>,</m:t>
-              </m:r>
-              <m:r>
-                <m:t>σ</m:t>
-              </m:r>
-            </m:e>
-          </m:d>
-          <m:r>
-            <m:rPr>
-              <m:sty m:val="p"/>
-            </m:rPr>
-            <m:t>,</m:t>
-          </m:r>
-        </m:oMath>
-      </m:oMathPara>
-    </w:p>
-    <w:p>
-      <w:pPr>
-        <w:pStyle w:val="FirstParagraph"/>
       </w:pPr>
       <m:oMathPara>
         <m:oMathParaPr>
@@ -1736,15 +1751,7 @@
         <w:t xml:space="preserve"> </w:t>
       </w:r>
       <w:r>
-        <w:t xml:space="preserve">denotes the number of locations.</w:t>
-      </w:r>
-    </w:p>
-    <w:p>
-      <w:pPr>
-        <w:pStyle w:val="BodyText"/>
-      </w:pPr>
-      <w:r>
-        <w:t xml:space="preserve">We infer</w:t>
+        <w:t xml:space="preserve">denotes the number of locations. The hierarchical model structure implies that</w:t>
       </w:r>
       <w:r>
         <w:t xml:space="preserve"> </w:t>
@@ -1767,77 +1774,7 @@
         <w:t xml:space="preserve"> </w:t>
       </w:r>
       <w:r>
-        <w:t xml:space="preserve">from</w:t>
-      </w:r>
-      <w:r>
-        <w:t xml:space="preserve"> </w:t>
-      </w:r>
-      <m:oMath>
-        <m:r>
-          <m:t>m</m:t>
-        </m:r>
-      </m:oMath>
-      <w:r>
-        <w:t xml:space="preserve"> </w:t>
-      </w:r>
-      <w:r>
-        <w:t xml:space="preserve">individual temperature observations</w:t>
-      </w:r>
-      <w:r>
-        <w:t xml:space="preserve"> </w:t>
-      </w:r>
-      <m:oMath>
-        <m:sSub>
-          <m:e>
-            <m:r>
-              <m:t>t</m:t>
-            </m:r>
-          </m:e>
-          <m:sub>
-            <m:r>
-              <m:t>i</m:t>
-            </m:r>
-            <m:r>
-              <m:rPr>
-                <m:sty m:val="p"/>
-              </m:rPr>
-              <m:t>=</m:t>
-            </m:r>
-            <m:r>
-              <m:t>1</m:t>
-            </m:r>
-            <m:r>
-              <m:rPr>
-                <m:sty m:val="p"/>
-              </m:rPr>
-              <m:t>,</m:t>
-            </m:r>
-            <m:r>
-              <m:rPr>
-                <m:sty m:val="p"/>
-              </m:rPr>
-              <m:t>.</m:t>
-            </m:r>
-            <m:r>
-              <m:rPr>
-                <m:sty m:val="p"/>
-              </m:rPr>
-              <m:t>.</m:t>
-            </m:r>
-            <m:r>
-              <m:rPr>
-                <m:sty m:val="p"/>
-              </m:rPr>
-              <m:t>.</m:t>
-            </m:r>
-            <m:r>
-              <m:t>m</m:t>
-            </m:r>
-          </m:sub>
-        </m:sSub>
-      </m:oMath>
-      <w:r>
-        <w:t xml:space="preserve">, derived from geochemical data, at location</w:t>
+        <w:t xml:space="preserve">reflects the temperature proxies at location</w:t>
       </w:r>
       <w:r>
         <w:t xml:space="preserve"> </w:t>
@@ -1848,1338 +1785,7 @@
         </m:r>
       </m:oMath>
       <w:r>
-        <w:t xml:space="preserve"> </w:t>
-      </w:r>
-      <w:r>
-        <w:t xml:space="preserve">as</w:t>
-      </w:r>
-    </w:p>
-    <w:p>
-      <w:pPr>
-        <w:pStyle w:val="BodyText"/>
-      </w:pPr>
-      <m:oMathPara>
-        <m:oMathParaPr>
-          <m:jc m:val="center"/>
-        </m:oMathParaPr>
-        <m:oMath>
-          <m:sSub>
-            <m:e>
-              <m:r>
-                <m:t>t</m:t>
-              </m:r>
-            </m:e>
-            <m:sub>
-              <m:r>
-                <m:t>i</m:t>
-              </m:r>
-              <m:r>
-                <m:rPr>
-                  <m:sty m:val="p"/>
-                </m:rPr>
-                <m:t>,</m:t>
-              </m:r>
-              <m:r>
-                <m:t>j</m:t>
-              </m:r>
-            </m:sub>
-          </m:sSub>
-          <m:r>
-            <m:rPr>
-              <m:sty m:val="p"/>
-            </m:rPr>
-            <m:t>∼</m:t>
-          </m:r>
-          <m:r>
-            <m:t>N</m:t>
-          </m:r>
-          <m:d>
-            <m:dPr>
-              <m:begChr m:val="("/>
-              <m:endChr m:val=")"/>
-              <m:sepChr m:val=""/>
-              <m:grow/>
-            </m:dPr>
-            <m:e>
-              <m:sSub>
-                <m:e>
-                  <m:r>
-                    <m:t>μ</m:t>
-                  </m:r>
-                </m:e>
-                <m:sub>
-                  <m:r>
-                    <m:t>j</m:t>
-                  </m:r>
-                </m:sub>
-              </m:sSub>
-              <m:r>
-                <m:rPr>
-                  <m:sty m:val="p"/>
-                </m:rPr>
-                <m:t>,</m:t>
-              </m:r>
-              <m:sSub>
-                <m:e>
-                  <m:r>
-                    <m:t>σ</m:t>
-                  </m:r>
-                </m:e>
-                <m:sub>
-                  <m:r>
-                    <m:t>j</m:t>
-                  </m:r>
-                </m:sub>
-              </m:sSub>
-            </m:e>
-          </m:d>
-          <m:r>
-            <m:rPr>
-              <m:sty m:val="p"/>
-            </m:rPr>
-            <m:t>,</m:t>
-          </m:r>
-          <m:r>
-            <m:t> </m:t>
-          </m:r>
-          <m:r>
-            <m:t> </m:t>
-          </m:r>
-          <m:r>
-            <m:t> </m:t>
-          </m:r>
-          <m:r>
-            <m:t> </m:t>
-          </m:r>
-          <m:r>
-            <m:t> </m:t>
-          </m:r>
-          <m:r>
-            <m:t>i</m:t>
-          </m:r>
-          <m:r>
-            <m:rPr>
-              <m:sty m:val="p"/>
-            </m:rPr>
-            <m:t>=</m:t>
-          </m:r>
-          <m:r>
-            <m:t>1</m:t>
-          </m:r>
-          <m:r>
-            <m:rPr>
-              <m:sty m:val="p"/>
-            </m:rPr>
-            <m:t>,</m:t>
-          </m:r>
-          <m:r>
-            <m:rPr>
-              <m:sty m:val="p"/>
-            </m:rPr>
-            <m:t>.</m:t>
-          </m:r>
-          <m:r>
-            <m:rPr>
-              <m:sty m:val="p"/>
-            </m:rPr>
-            <m:t>.</m:t>
-          </m:r>
-          <m:r>
-            <m:rPr>
-              <m:sty m:val="p"/>
-            </m:rPr>
-            <m:t>.</m:t>
-          </m:r>
-          <m:r>
-            <m:rPr>
-              <m:sty m:val="p"/>
-            </m:rPr>
-            <m:t>,</m:t>
-          </m:r>
-          <m:r>
-            <m:t>m</m:t>
-          </m:r>
-          <m:r>
-            <m:rPr>
-              <m:sty m:val="p"/>
-            </m:rPr>
-            <m:t>,</m:t>
-          </m:r>
-        </m:oMath>
-      </m:oMathPara>
-    </w:p>
-    <w:p>
-      <w:pPr>
-        <w:pStyle w:val="FirstParagraph"/>
-      </w:pPr>
-      <w:r>
-        <w:t xml:space="preserve">where</w:t>
-      </w:r>
-      <w:r>
-        <w:t xml:space="preserve"> </w:t>
-      </w:r>
-      <m:oMath>
-        <m:r>
-          <m:t>m</m:t>
-        </m:r>
-      </m:oMath>
-      <w:r>
-        <w:t xml:space="preserve"> </w:t>
-      </w:r>
-      <w:r>
-        <w:t xml:space="preserve">is the number of observations at each location, and</w:t>
-      </w:r>
-      <w:r>
-        <w:t xml:space="preserve"> </w:t>
-      </w:r>
-      <m:oMath>
-        <m:sSub>
-          <m:e>
-            <m:r>
-              <m:t>σ</m:t>
-            </m:r>
-          </m:e>
-          <m:sub>
-            <m:r>
-              <m:t>j</m:t>
-            </m:r>
-          </m:sub>
-        </m:sSub>
-      </m:oMath>
-      <w:r>
-        <w:t xml:space="preserve"> </w:t>
-      </w:r>
-      <w:r>
-        <w:t xml:space="preserve">is the estimated standard deviation of the temperatures at location</w:t>
-      </w:r>
-      <w:r>
-        <w:t xml:space="preserve"> </w:t>
-      </w:r>
-      <m:oMath>
-        <m:r>
-          <m:t>j</m:t>
-        </m:r>
-      </m:oMath>
-      <w:r>
-        <w:t xml:space="preserve">.</w:t>
-      </w:r>
-    </w:p>
-    <w:p>
-      <w:pPr>
-        <w:pStyle w:val="BodyText"/>
-      </w:pPr>
-      <w:r>
-        <w:t xml:space="preserve">Similarly,</w:t>
-      </w:r>
-      <w:r>
-        <w:t xml:space="preserve"> </w:t>
-      </w:r>
-      <m:oMath>
-        <m:sSub>
-          <m:e>
-            <m:r>
-              <m:t>μ</m:t>
-            </m:r>
-          </m:e>
-          <m:sub>
-            <m:r>
-              <m:t>j</m:t>
-            </m:r>
-          </m:sub>
-        </m:sSub>
-      </m:oMath>
-      <w:r>
-        <w:t xml:space="preserve"> </w:t>
-      </w:r>
-      <w:r>
-        <w:t xml:space="preserve">is inferred for locations with ecological proxies from the associated normal temperature distributions with a given mean and standard deviation,</w:t>
-      </w:r>
-      <w:r>
-        <w:t xml:space="preserve"> </w:t>
-      </w:r>
-      <m:oMath>
-        <m:sSub>
-          <m:e>
-            <m:r>
-              <m:t>t</m:t>
-            </m:r>
-          </m:e>
-          <m:sub>
-            <m:r>
-              <m:t>μ</m:t>
-            </m:r>
-            <m:r>
-              <m:rPr>
-                <m:sty m:val="p"/>
-              </m:rPr>
-              <m:t>,</m:t>
-            </m:r>
-            <m:r>
-              <m:t>j</m:t>
-            </m:r>
-          </m:sub>
-        </m:sSub>
-      </m:oMath>
-      <w:r>
-        <w:t xml:space="preserve"> </w:t>
-      </w:r>
-      <w:r>
-        <w:t xml:space="preserve">and</w:t>
-      </w:r>
-      <w:r>
-        <w:t xml:space="preserve"> </w:t>
-      </w:r>
-      <m:oMath>
-        <m:sSub>
-          <m:e>
-            <m:r>
-              <m:t>t</m:t>
-            </m:r>
-          </m:e>
-          <m:sub>
-            <m:r>
-              <m:t>σ</m:t>
-            </m:r>
-            <m:r>
-              <m:rPr>
-                <m:sty m:val="p"/>
-              </m:rPr>
-              <m:t>,</m:t>
-            </m:r>
-            <m:r>
-              <m:t>j</m:t>
-            </m:r>
-          </m:sub>
-        </m:sSub>
-      </m:oMath>
-      <w:r>
-        <w:t xml:space="preserve">, as</w:t>
-      </w:r>
-    </w:p>
-    <w:p>
-      <w:pPr>
-        <w:pStyle w:val="BodyText"/>
-      </w:pPr>
-      <m:oMathPara>
-        <m:oMathParaPr>
-          <m:jc m:val="center"/>
-        </m:oMathParaPr>
-        <m:oMath>
-          <m:sSub>
-            <m:e>
-              <m:r>
-                <m:t>t</m:t>
-              </m:r>
-            </m:e>
-            <m:sub>
-              <m:r>
-                <m:t>μ</m:t>
-              </m:r>
-              <m:r>
-                <m:rPr>
-                  <m:sty m:val="p"/>
-                </m:rPr>
-                <m:t>,</m:t>
-              </m:r>
-              <m:r>
-                <m:t>j</m:t>
-              </m:r>
-            </m:sub>
-          </m:sSub>
-          <m:r>
-            <m:rPr>
-              <m:sty m:val="p"/>
-            </m:rPr>
-            <m:t>∼</m:t>
-          </m:r>
-          <m:r>
-            <m:t>N</m:t>
-          </m:r>
-          <m:d>
-            <m:dPr>
-              <m:begChr m:val="("/>
-              <m:endChr m:val=")"/>
-              <m:sepChr m:val=""/>
-              <m:grow/>
-            </m:dPr>
-            <m:e>
-              <m:sSub>
-                <m:e>
-                  <m:r>
-                    <m:t>μ</m:t>
-                  </m:r>
-                </m:e>
-                <m:sub>
-                  <m:r>
-                    <m:t>j</m:t>
-                  </m:r>
-                </m:sub>
-              </m:sSub>
-              <m:r>
-                <m:rPr>
-                  <m:sty m:val="p"/>
-                </m:rPr>
-                <m:t>,</m:t>
-              </m:r>
-              <m:sSub>
-                <m:e>
-                  <m:r>
-                    <m:t>t</m:t>
-                  </m:r>
-                </m:e>
-                <m:sub>
-                  <m:r>
-                    <m:t>σ</m:t>
-                  </m:r>
-                  <m:r>
-                    <m:rPr>
-                      <m:sty m:val="p"/>
-                    </m:rPr>
-                    <m:t>,</m:t>
-                  </m:r>
-                  <m:r>
-                    <m:t>j</m:t>
-                  </m:r>
-                </m:sub>
-              </m:sSub>
-            </m:e>
-          </m:d>
-          <m:r>
-            <m:rPr>
-              <m:sty m:val="p"/>
-            </m:rPr>
-            <m:t>.</m:t>
-          </m:r>
-        </m:oMath>
-      </m:oMathPara>
-    </w:p>
-    <w:p>
-      <w:pPr>
-        <w:pStyle w:val="FirstParagraph"/>
-      </w:pPr>
-      <w:r>
-        <w:t xml:space="preserve">This structure implies that</w:t>
-      </w:r>
-      <w:r>
-        <w:t xml:space="preserve"> </w:t>
-      </w:r>
-      <m:oMath>
-        <m:sSub>
-          <m:e>
-            <m:r>
-              <m:t>μ</m:t>
-            </m:r>
-          </m:e>
-          <m:sub>
-            <m:r>
-              <m:t>j</m:t>
-            </m:r>
-          </m:sub>
-        </m:sSub>
-      </m:oMath>
-      <w:r>
-        <w:t xml:space="preserve"> </w:t>
-      </w:r>
-      <w:r>
-        <w:t xml:space="preserve">is not fixed at the mean proxy temperature at location</w:t>
-      </w:r>
-      <w:r>
-        <w:t xml:space="preserve"> </w:t>
-      </w:r>
-      <m:oMath>
-        <m:r>
-          <m:t>j</m:t>
-        </m:r>
-      </m:oMath>
-      <w:r>
-        <w:t xml:space="preserve">,</w:t>
-      </w:r>
-      <w:r>
-        <w:t xml:space="preserve"> </w:t>
-      </w:r>
-      <w:r>
-        <w:t xml:space="preserve">, but is drawn towards the overall logistic regression curve, i.e. towards</w:t>
-      </w:r>
-      <w:r>
-        <w:t xml:space="preserve"> </w:t>
-      </w:r>
-      <m:oMath>
-        <m:sSub>
-          <m:e>
-            <m:r>
-              <m:t>ν</m:t>
-            </m:r>
-          </m:e>
-          <m:sub>
-            <m:r>
-              <m:t>j</m:t>
-            </m:r>
-          </m:sub>
-        </m:sSub>
-      </m:oMath>
-      <w:r>
-        <w:t xml:space="preserve">. The pull towards</w:t>
-      </w:r>
-      <w:r>
-        <w:t xml:space="preserve"> </w:t>
-      </w:r>
-      <m:oMath>
-        <m:sSub>
-          <m:e>
-            <m:r>
-              <m:t>ν</m:t>
-            </m:r>
-          </m:e>
-          <m:sub>
-            <m:r>
-              <m:t>j</m:t>
-            </m:r>
-          </m:sub>
-        </m:sSub>
-      </m:oMath>
-      <w:r>
-        <w:t xml:space="preserve"> </w:t>
-      </w:r>
-      <w:r>
-        <w:t xml:space="preserve">tends to be high when</w:t>
-      </w:r>
-      <w:r>
-        <w:t xml:space="preserve"> </w:t>
-      </w:r>
-      <m:oMath>
-        <m:r>
-          <m:t>m</m:t>
-        </m:r>
-      </m:oMath>
-      <w:r>
-        <w:t xml:space="preserve"> </w:t>
-      </w:r>
-      <w:r>
-        <w:t xml:space="preserve">is low, when the observations</w:t>
-      </w:r>
-      <w:r>
-        <w:t xml:space="preserve"> </w:t>
-      </w:r>
-      <m:oMath>
-        <m:sSub>
-          <m:e>
-            <m:r>
-              <m:t>t</m:t>
-            </m:r>
-          </m:e>
-          <m:sub>
-            <m:r>
-              <m:t>i</m:t>
-            </m:r>
-            <m:r>
-              <m:rPr>
-                <m:sty m:val="p"/>
-              </m:rPr>
-              <m:t>=</m:t>
-            </m:r>
-            <m:r>
-              <m:t>1</m:t>
-            </m:r>
-            <m:r>
-              <m:rPr>
-                <m:sty m:val="p"/>
-              </m:rPr>
-              <m:t>,</m:t>
-            </m:r>
-            <m:r>
-              <m:rPr>
-                <m:sty m:val="p"/>
-              </m:rPr>
-              <m:t>.</m:t>
-            </m:r>
-            <m:r>
-              <m:rPr>
-                <m:sty m:val="p"/>
-              </m:rPr>
-              <m:t>.</m:t>
-            </m:r>
-            <m:r>
-              <m:rPr>
-                <m:sty m:val="p"/>
-              </m:rPr>
-              <m:t>.</m:t>
-            </m:r>
-            <m:r>
-              <m:rPr>
-                <m:sty m:val="p"/>
-              </m:rPr>
-              <m:t>,</m:t>
-            </m:r>
-            <m:r>
-              <m:t>m</m:t>
-            </m:r>
-            <m:r>
-              <m:rPr>
-                <m:sty m:val="p"/>
-              </m:rPr>
-              <m:t>,</m:t>
-            </m:r>
-            <m:r>
-              <m:t> </m:t>
-            </m:r>
-            <m:r>
-              <m:t>j</m:t>
-            </m:r>
-          </m:sub>
-        </m:sSub>
-      </m:oMath>
-      <w:r>
-        <w:t xml:space="preserve"> </w:t>
-      </w:r>
-      <w:r>
-        <w:t xml:space="preserve">are scattered, i.e. </w:t>
-      </w:r>
-      <m:oMath>
-        <m:sSub>
-          <m:e>
-            <m:r>
-              <m:t>σ</m:t>
-            </m:r>
-          </m:e>
-          <m:sub>
-            <m:r>
-              <m:t>j</m:t>
-            </m:r>
-          </m:sub>
-        </m:sSub>
-      </m:oMath>
-      <w:r>
-        <w:t xml:space="preserve"> </w:t>
-      </w:r>
-      <w:r>
-        <w:t xml:space="preserve">is high, and/or when the overall standard deviation</w:t>
-      </w:r>
-      <w:r>
-        <w:t xml:space="preserve"> </w:t>
-      </w:r>
-      <m:oMath>
-        <m:r>
-          <m:t>σ</m:t>
-        </m:r>
-      </m:oMath>
-      <w:r>
-        <w:t xml:space="preserve"> </w:t>
-      </w:r>
-      <w:r>
-        <w:t xml:space="preserve">is low. In practice, this has the desirable consequence that locations with few observations and large temperature differences between observations have less influence on the overall regression than well-sampled locations with consistent temperature observations.</w:t>
-      </w:r>
-    </w:p>
-    <w:p>
-      <w:pPr>
-        <w:pStyle w:val="BodyText"/>
-      </w:pPr>
-      <w:r>
-        <w:rPr>
-          <w:bCs/>
-          <w:b/>
-        </w:rPr>
-        <w:t xml:space="preserve">Priors (Fig2x).</w:t>
-      </w:r>
-      <w:r>
-        <w:t xml:space="preserve"> </w:t>
-      </w:r>
-      <w:r>
-        <w:t xml:space="preserve">In the Bayesian framework, priors need to be placed on the unknown parameters of a model. We placed weakly informative, conjugate inverse-gamma priors on</w:t>
-      </w:r>
-      <w:r>
-        <w:t xml:space="preserve"> </w:t>
-      </w:r>
-      <m:oMath>
-        <m:r>
-          <m:t>σ</m:t>
-        </m:r>
-      </m:oMath>
-      <w:r>
-        <w:t xml:space="preserve"> </w:t>
-      </w:r>
-      <w:r>
-        <w:t xml:space="preserve">and</w:t>
-      </w:r>
-      <w:r>
-        <w:t xml:space="preserve"> </w:t>
-      </w:r>
-      <m:oMath>
-        <m:sSub>
-          <m:e>
-            <m:r>
-              <m:t>σ</m:t>
-            </m:r>
-          </m:e>
-          <m:sub>
-            <m:r>
-              <m:t>j</m:t>
-            </m:r>
-            <m:r>
-              <m:rPr>
-                <m:sty m:val="p"/>
-              </m:rPr>
-              <m:t>=</m:t>
-            </m:r>
-            <m:r>
-              <m:t>1</m:t>
-            </m:r>
-            <m:r>
-              <m:rPr>
-                <m:sty m:val="p"/>
-              </m:rPr>
-              <m:t>,</m:t>
-            </m:r>
-            <m:r>
-              <m:rPr>
-                <m:sty m:val="p"/>
-              </m:rPr>
-              <m:t>.</m:t>
-            </m:r>
-            <m:r>
-              <m:rPr>
-                <m:sty m:val="p"/>
-              </m:rPr>
-              <m:t>.</m:t>
-            </m:r>
-            <m:r>
-              <m:t>n</m:t>
-            </m:r>
-          </m:sub>
-        </m:sSub>
-      </m:oMath>
-      <w:r>
-        <w:t xml:space="preserve">:</w:t>
-      </w:r>
-    </w:p>
-    <w:p>
-      <w:pPr>
-        <w:pStyle w:val="BodyText"/>
-      </w:pPr>
-      <m:oMathPara>
-        <m:oMathParaPr>
-          <m:jc m:val="center"/>
-        </m:oMathParaPr>
-        <m:oMath>
-          <m:r>
-            <m:t>σ</m:t>
-          </m:r>
-          <m:r>
-            <m:rPr>
-              <m:sty m:val="p"/>
-            </m:rPr>
-            <m:t>∼</m:t>
-          </m:r>
-          <m:rad>
-            <m:radPr>
-              <m:degHide m:val="1"/>
-            </m:radPr>
-            <m:deg/>
-            <m:e>
-              <m:r>
-                <m:t>I</m:t>
-              </m:r>
-              <m:r>
-                <m:t>n</m:t>
-              </m:r>
-              <m:r>
-                <m:t>v</m:t>
-              </m:r>
-              <m:r>
-                <m:rPr>
-                  <m:sty m:val="p"/>
-                </m:rPr>
-                <m:t>−</m:t>
-              </m:r>
-              <m:r>
-                <m:t>G</m:t>
-              </m:r>
-              <m:r>
-                <m:t>a</m:t>
-              </m:r>
-              <m:r>
-                <m:t>m</m:t>
-              </m:r>
-              <m:r>
-                <m:t>m</m:t>
-              </m:r>
-              <m:r>
-                <m:t>a</m:t>
-              </m:r>
-              <m:d>
-                <m:dPr>
-                  <m:begChr m:val="("/>
-                  <m:endChr m:val=")"/>
-                  <m:sepChr m:val=""/>
-                  <m:grow/>
-                </m:dPr>
-                <m:e>
-                  <m:r>
-                    <m:t>α</m:t>
-                  </m:r>
-                  <m:r>
-                    <m:rPr>
-                      <m:sty m:val="p"/>
-                    </m:rPr>
-                    <m:t>+</m:t>
-                  </m:r>
-                  <m:f>
-                    <m:fPr>
-                      <m:type m:val="bar"/>
-                    </m:fPr>
-                    <m:num>
-                      <m:r>
-                        <m:t>n</m:t>
-                      </m:r>
-                    </m:num>
-                    <m:den>
-                      <m:r>
-                        <m:t>2</m:t>
-                      </m:r>
-                    </m:den>
-                  </m:f>
-                  <m:r>
-                    <m:rPr>
-                      <m:sty m:val="p"/>
-                    </m:rPr>
-                    <m:t>,</m:t>
-                  </m:r>
-                  <m:r>
-                    <m:t>β</m:t>
-                  </m:r>
-                  <m:r>
-                    <m:rPr>
-                      <m:sty m:val="p"/>
-                    </m:rPr>
-                    <m:t>+</m:t>
-                  </m:r>
-                  <m:r>
-                    <m:t>0.5</m:t>
-                  </m:r>
-                  <m:r>
-                    <m:rPr>
-                      <m:sty m:val="p"/>
-                    </m:rPr>
-                    <m:t>×</m:t>
-                  </m:r>
-                  <m:d>
-                    <m:dPr>
-                      <m:begChr m:val="("/>
-                      <m:endChr m:val=")"/>
-                      <m:sepChr m:val=""/>
-                      <m:grow/>
-                    </m:dPr>
-                    <m:e>
-                      <m:sSub>
-                        <m:e>
-                          <m:r>
-                            <m:t>μ</m:t>
-                          </m:r>
-                        </m:e>
-                        <m:sub>
-                          <m:r>
-                            <m:t>j</m:t>
-                          </m:r>
-                        </m:sub>
-                      </m:sSub>
-                      <m:r>
-                        <m:rPr>
-                          <m:sty m:val="p"/>
-                        </m:rPr>
-                        <m:t>−</m:t>
-                      </m:r>
-                      <m:sSub>
-                        <m:e>
-                          <m:r>
-                            <m:t>ν</m:t>
-                          </m:r>
-                        </m:e>
-                        <m:sub>
-                          <m:r>
-                            <m:t>j</m:t>
-                          </m:r>
-                        </m:sub>
-                      </m:sSub>
-                    </m:e>
-                  </m:d>
-                </m:e>
-              </m:d>
-            </m:e>
-          </m:rad>
-          <m:r>
-            <m:rPr>
-              <m:sty m:val="p"/>
-            </m:rPr>
-            <m:t>,</m:t>
-          </m:r>
-          <m:r>
-            <m:t> </m:t>
-          </m:r>
-          <m:r>
-            <m:t> </m:t>
-          </m:r>
-          <m:r>
-            <m:t> </m:t>
-          </m:r>
-          <m:r>
-            <m:t> </m:t>
-          </m:r>
-          <m:r>
-            <m:t> </m:t>
-          </m:r>
-          <m:r>
-            <m:t>j</m:t>
-          </m:r>
-          <m:r>
-            <m:rPr>
-              <m:sty m:val="p"/>
-            </m:rPr>
-            <m:t>=</m:t>
-          </m:r>
-          <m:r>
-            <m:t>1</m:t>
-          </m:r>
-          <m:r>
-            <m:rPr>
-              <m:sty m:val="p"/>
-            </m:rPr>
-            <m:t>,</m:t>
-          </m:r>
-          <m:r>
-            <m:rPr>
-              <m:sty m:val="p"/>
-            </m:rPr>
-            <m:t>.</m:t>
-          </m:r>
-          <m:r>
-            <m:rPr>
-              <m:sty m:val="p"/>
-            </m:rPr>
-            <m:t>.</m:t>
-          </m:r>
-          <m:r>
-            <m:rPr>
-              <m:sty m:val="p"/>
-            </m:rPr>
-            <m:t>.</m:t>
-          </m:r>
-          <m:r>
-            <m:rPr>
-              <m:sty m:val="p"/>
-            </m:rPr>
-            <m:t>,</m:t>
-          </m:r>
-          <m:r>
-            <m:t>n</m:t>
-          </m:r>
-          <m:r>
-            <m:rPr>
-              <m:sty m:val="p"/>
-            </m:rPr>
-            <m:t>,</m:t>
-          </m:r>
-        </m:oMath>
-      </m:oMathPara>
-    </w:p>
-    <w:p>
-      <w:pPr>
-        <w:pStyle w:val="FirstParagraph"/>
-      </w:pPr>
-      <m:oMathPara>
-        <m:oMathParaPr>
-          <m:jc m:val="center"/>
-        </m:oMathParaPr>
-        <m:oMath>
-          <m:sSub>
-            <m:e>
-              <m:r>
-                <m:t>σ</m:t>
-              </m:r>
-            </m:e>
-            <m:sub>
-              <m:r>
-                <m:t>j</m:t>
-              </m:r>
-            </m:sub>
-          </m:sSub>
-          <m:r>
-            <m:rPr>
-              <m:sty m:val="p"/>
-            </m:rPr>
-            <m:t>∼</m:t>
-          </m:r>
-          <m:rad>
-            <m:radPr>
-              <m:degHide m:val="1"/>
-            </m:radPr>
-            <m:deg/>
-            <m:e>
-              <m:r>
-                <m:t>I</m:t>
-              </m:r>
-              <m:r>
-                <m:t>n</m:t>
-              </m:r>
-              <m:r>
-                <m:t>v</m:t>
-              </m:r>
-              <m:r>
-                <m:rPr>
-                  <m:sty m:val="p"/>
-                </m:rPr>
-                <m:t>−</m:t>
-              </m:r>
-              <m:r>
-                <m:t>G</m:t>
-              </m:r>
-              <m:r>
-                <m:t>a</m:t>
-              </m:r>
-              <m:r>
-                <m:t>m</m:t>
-              </m:r>
-              <m:r>
-                <m:t>m</m:t>
-              </m:r>
-              <m:r>
-                <m:t>a</m:t>
-              </m:r>
-              <m:d>
-                <m:dPr>
-                  <m:begChr m:val="("/>
-                  <m:endChr m:val=")"/>
-                  <m:sepChr m:val=""/>
-                  <m:grow/>
-                </m:dPr>
-                <m:e>
-                  <m:r>
-                    <m:t>α</m:t>
-                  </m:r>
-                  <m:r>
-                    <m:rPr>
-                      <m:sty m:val="p"/>
-                    </m:rPr>
-                    <m:t>+</m:t>
-                  </m:r>
-                  <m:f>
-                    <m:fPr>
-                      <m:type m:val="bar"/>
-                    </m:fPr>
-                    <m:num>
-                      <m:r>
-                        <m:t>m</m:t>
-                      </m:r>
-                    </m:num>
-                    <m:den>
-                      <m:r>
-                        <m:t>2</m:t>
-                      </m:r>
-                    </m:den>
-                  </m:f>
-                  <m:r>
-                    <m:rPr>
-                      <m:sty m:val="p"/>
-                    </m:rPr>
-                    <m:t>,</m:t>
-                  </m:r>
-                  <m:r>
-                    <m:t>β</m:t>
-                  </m:r>
-                  <m:r>
-                    <m:rPr>
-                      <m:sty m:val="p"/>
-                    </m:rPr>
-                    <m:t>+</m:t>
-                  </m:r>
-                  <m:r>
-                    <m:t>0.5</m:t>
-                  </m:r>
-                  <m:r>
-                    <m:rPr>
-                      <m:sty m:val="p"/>
-                    </m:rPr>
-                    <m:t>×</m:t>
-                  </m:r>
-                  <m:d>
-                    <m:dPr>
-                      <m:begChr m:val="("/>
-                      <m:endChr m:val=")"/>
-                      <m:sepChr m:val=""/>
-                      <m:grow/>
-                    </m:dPr>
-                    <m:e>
-                      <m:sSub>
-                        <m:e>
-                          <m:r>
-                            <m:t>t</m:t>
-                          </m:r>
-                        </m:e>
-                        <m:sub>
-                          <m:r>
-                            <m:t>i</m:t>
-                          </m:r>
-                          <m:r>
-                            <m:rPr>
-                              <m:sty m:val="p"/>
-                            </m:rPr>
-                            <m:t>,</m:t>
-                          </m:r>
-                          <m:r>
-                            <m:t>j</m:t>
-                          </m:r>
-                        </m:sub>
-                      </m:sSub>
-                      <m:r>
-                        <m:rPr>
-                          <m:sty m:val="p"/>
-                        </m:rPr>
-                        <m:t>−</m:t>
-                      </m:r>
-                      <m:sSub>
-                        <m:e>
-                          <m:r>
-                            <m:t>μ</m:t>
-                          </m:r>
-                        </m:e>
-                        <m:sub>
-                          <m:r>
-                            <m:t>j</m:t>
-                          </m:r>
-                        </m:sub>
-                      </m:sSub>
-                    </m:e>
-                  </m:d>
-                </m:e>
-              </m:d>
-            </m:e>
-          </m:rad>
-          <m:r>
-            <m:rPr>
-              <m:sty m:val="p"/>
-            </m:rPr>
-            <m:t>,</m:t>
-          </m:r>
-          <m:r>
-            <m:t> </m:t>
-          </m:r>
-          <m:r>
-            <m:t> </m:t>
-          </m:r>
-          <m:r>
-            <m:t> </m:t>
-          </m:r>
-          <m:r>
-            <m:t> </m:t>
-          </m:r>
-          <m:r>
-            <m:t> </m:t>
-          </m:r>
-          <m:r>
-            <m:t>i</m:t>
-          </m:r>
-          <m:r>
-            <m:rPr>
-              <m:sty m:val="p"/>
-            </m:rPr>
-            <m:t>=</m:t>
-          </m:r>
-          <m:r>
-            <m:t>1</m:t>
-          </m:r>
-          <m:r>
-            <m:rPr>
-              <m:sty m:val="p"/>
-            </m:rPr>
-            <m:t>,</m:t>
-          </m:r>
-          <m:r>
-            <m:rPr>
-              <m:sty m:val="p"/>
-            </m:rPr>
-            <m:t>.</m:t>
-          </m:r>
-          <m:r>
-            <m:rPr>
-              <m:sty m:val="p"/>
-            </m:rPr>
-            <m:t>.</m:t>
-          </m:r>
-          <m:r>
-            <m:rPr>
-              <m:sty m:val="p"/>
-            </m:rPr>
-            <m:t>.</m:t>
-          </m:r>
-          <m:r>
-            <m:rPr>
-              <m:sty m:val="p"/>
-            </m:rPr>
-            <m:t>,</m:t>
-          </m:r>
-          <m:r>
-            <m:t>m</m:t>
-          </m:r>
-          <m:r>
-            <m:rPr>
-              <m:sty m:val="p"/>
-            </m:rPr>
-            <m:t>,</m:t>
-          </m:r>
-          <m:r>
-            <m:t> </m:t>
-          </m:r>
-          <m:r>
-            <m:t> </m:t>
-          </m:r>
-          <m:r>
-            <m:t> </m:t>
-          </m:r>
-          <m:r>
-            <m:t> </m:t>
-          </m:r>
-          <m:r>
-            <m:t> </m:t>
-          </m:r>
-          <m:r>
-            <m:t>j</m:t>
-          </m:r>
-          <m:r>
-            <m:rPr>
-              <m:sty m:val="p"/>
-            </m:rPr>
-            <m:t>=</m:t>
-          </m:r>
-          <m:r>
-            <m:t>1</m:t>
-          </m:r>
-          <m:r>
-            <m:rPr>
-              <m:sty m:val="p"/>
-            </m:rPr>
-            <m:t>,</m:t>
-          </m:r>
-          <m:r>
-            <m:rPr>
-              <m:sty m:val="p"/>
-            </m:rPr>
-            <m:t>.</m:t>
-          </m:r>
-          <m:r>
-            <m:rPr>
-              <m:sty m:val="p"/>
-            </m:rPr>
-            <m:t>.</m:t>
-          </m:r>
-          <m:r>
-            <m:rPr>
-              <m:sty m:val="p"/>
-            </m:rPr>
-            <m:t>.</m:t>
-          </m:r>
-          <m:r>
-            <m:rPr>
-              <m:sty m:val="p"/>
-            </m:rPr>
-            <m:t>,</m:t>
-          </m:r>
-          <m:r>
-            <m:t>n</m:t>
-          </m:r>
-          <m:r>
-            <m:rPr>
-              <m:sty m:val="p"/>
-            </m:rPr>
-            <m:t>.</m:t>
-          </m:r>
-        </m:oMath>
-      </m:oMathPara>
-    </w:p>
-    <w:p>
-      <w:pPr>
-        <w:pStyle w:val="FirstParagraph"/>
-      </w:pPr>
-      <w:r>
-        <w:t xml:space="preserve">We set</w:t>
-      </w:r>
-      <w:r>
-        <w:t xml:space="preserve"> </w:t>
-      </w:r>
-      <m:oMath>
-        <m:r>
-          <m:t>α</m:t>
-        </m:r>
-        <m:r>
-          <m:rPr>
-            <m:sty m:val="p"/>
-          </m:rPr>
-          <m:t>=</m:t>
-        </m:r>
-        <m:r>
-          <m:t>β</m:t>
-        </m:r>
-        <m:r>
-          <m:rPr>
-            <m:sty m:val="p"/>
-          </m:rPr>
-          <m:t>=</m:t>
-        </m:r>
-        <m:r>
-          <m:t>1</m:t>
-        </m:r>
-      </m:oMath>
-      <w:r>
-        <w:t xml:space="preserve">, allowing these priors to be quickly overwhelmed by the data as</w:t>
-      </w:r>
-      <w:r>
-        <w:t xml:space="preserve"> </w:t>
-      </w:r>
-      <m:oMath>
-        <m:r>
-          <m:t>n</m:t>
-        </m:r>
-      </m:oMath>
-      <w:r>
-        <w:t xml:space="preserve"> </w:t>
-      </w:r>
-      <w:r>
-        <w:t xml:space="preserve">and</w:t>
-      </w:r>
-      <w:r>
-        <w:t xml:space="preserve"> </w:t>
-      </w:r>
-      <m:oMath>
-        <m:r>
-          <m:t>m</m:t>
-        </m:r>
-      </m:oMath>
-      <w:r>
-        <w:t xml:space="preserve"> </w:t>
-      </w:r>
-      <w:r>
-        <w:t xml:space="preserve">increase, as we have little</w:t>
-      </w:r>
-      <w:r>
-        <w:t xml:space="preserve"> </w:t>
-      </w:r>
-      <w:r>
-        <w:rPr>
-          <w:iCs/>
-          <w:i/>
-        </w:rPr>
-        <w:t xml:space="preserve">a priori</w:t>
-      </w:r>
-      <w:r>
-        <w:t xml:space="preserve"> </w:t>
-      </w:r>
-      <w:r>
-        <w:t xml:space="preserve">knowledge of these parameters.</w:t>
-      </w:r>
-    </w:p>
-    <w:p>
-      <w:pPr>
-        <w:pStyle w:val="BodyText"/>
-      </w:pPr>
-      <w:r>
-        <w:t xml:space="preserve">In contrast, we put informative priors on the regression coefficients</w:t>
+        <w:t xml:space="preserve">, but is also affected by the fit to the overall latitudinal gradient. We placed priors on the unknown parameters</w:t>
       </w:r>
       <w:r>
         <w:t xml:space="preserve"> </w:t>
@@ -3192,9 +1798,6 @@
       <w:r>
         <w:t xml:space="preserve">,</w:t>
       </w:r>
-      <w:r>
-        <w:t xml:space="preserve"> </w:t>
-      </w:r>
       <m:oMath>
         <m:r>
           <m:t>K</m:t>
@@ -3203,19 +1806,13 @@
       <w:r>
         <w:t xml:space="preserve">,</w:t>
       </w:r>
-      <w:r>
-        <w:t xml:space="preserve"> </w:t>
-      </w:r>
       <m:oMath>
         <m:r>
           <m:t>M</m:t>
         </m:r>
       </m:oMath>
       <w:r>
-        <w:t xml:space="preserve"> </w:t>
-      </w:r>
-      <w:r>
-        <w:t xml:space="preserve">and</w:t>
+        <w:t xml:space="preserve">, and</w:t>
       </w:r>
       <w:r>
         <w:t xml:space="preserve"> </w:t>
@@ -3226,880 +1823,21 @@
         </m:r>
       </m:oMath>
       <w:r>
-        <w:t xml:space="preserve">, based on physical principles, and vaguely based on the modern climate system:</w:t>
-      </w:r>
-    </w:p>
-    <w:p>
-      <w:pPr>
-        <w:pStyle w:val="BodyText"/>
-      </w:pPr>
-      <w:r>
-        <w:rPr>
-          <w:bCs/>
-          <w:b/>
-        </w:rPr>
-        <w:t xml:space="preserve">A.</w:t>
-      </w:r>
-      <w:r>
-        <w:t xml:space="preserve"> </w:t>
-      </w:r>
-      <w:r>
-        <w:t xml:space="preserve">Predicted seawater surface temperatures are not allowed to be</w:t>
-      </w:r>
-      <w:r>
-        <w:t xml:space="preserve"> </w:t>
-      </w:r>
-      <m:oMath>
-        <m:r>
-          <m:rPr>
-            <m:sty m:val="p"/>
-          </m:rPr>
-          <m:t>&lt;</m:t>
-        </m:r>
-        <m:r>
-          <m:rPr>
-            <m:sty m:val="p"/>
-          </m:rPr>
-          <m:t>&lt;</m:t>
-        </m:r>
-        <m:r>
-          <m:rPr>
-            <m:sty m:val="p"/>
-          </m:rPr>
-          <m:t>−</m:t>
-        </m:r>
-        <m:sSup>
-          <m:e>
-            <m:r>
-              <m:t>2</m:t>
-            </m:r>
-          </m:e>
-          <m:sup>
-            <m:r>
-              <m:rPr>
-                <m:sty m:val="p"/>
-              </m:rPr>
-              <m:t>∘</m:t>
-            </m:r>
-          </m:sup>
-        </m:sSup>
-        <m:r>
-          <m:t>C</m:t>
-        </m:r>
-      </m:oMath>
-      <w:r>
-        <w:t xml:space="preserve">, the freezing point of sea water. The highest prior density of</w:t>
-      </w:r>
-      <w:r>
-        <w:t xml:space="preserve"> </w:t>
-      </w:r>
-      <m:oMath>
-        <m:r>
-          <m:t>A</m:t>
-        </m:r>
-      </m:oMath>
-      <w:r>
-        <w:t xml:space="preserve"> </w:t>
-      </w:r>
-      <w:r>
-        <w:t xml:space="preserve">is placed around</w:t>
-      </w:r>
-      <w:r>
-        <w:t xml:space="preserve"> </w:t>
-      </w:r>
-      <m:oMath>
-        <m:sSup>
-          <m:e>
-            <m:r>
-              <m:t>0</m:t>
-            </m:r>
-          </m:e>
-          <m:sup>
-            <m:r>
-              <m:rPr>
-                <m:sty m:val="p"/>
-              </m:rPr>
-              <m:t>∘</m:t>
-            </m:r>
-          </m:sup>
-        </m:sSup>
-        <m:r>
-          <m:t>C</m:t>
-        </m:r>
-      </m:oMath>
-      <w:r>
-        <w:t xml:space="preserve">, and it slowly tapers off towards higher temperatures. This shape is achieved by placing a skew-normal prior on the lower asymptote, specified as</w:t>
-      </w:r>
-    </w:p>
-    <w:p>
-      <w:pPr>
-        <w:pStyle w:val="BodyText"/>
-      </w:pPr>
-      <m:oMathPara>
-        <m:oMathParaPr>
-          <m:jc m:val="center"/>
-        </m:oMathParaPr>
-        <m:oMath>
-          <m:r>
-            <m:t>A</m:t>
-          </m:r>
-          <m:r>
-            <m:rPr>
-              <m:sty m:val="p"/>
-            </m:rPr>
-            <m:t>∼</m:t>
-          </m:r>
-          <m:r>
-            <m:t>S</m:t>
-          </m:r>
-          <m:r>
-            <m:t>N</m:t>
-          </m:r>
-          <m:d>
-            <m:dPr>
-              <m:begChr m:val="("/>
-              <m:endChr m:val=")"/>
-              <m:sepChr m:val=""/>
-              <m:grow/>
-            </m:dPr>
-            <m:e>
-              <m:r>
-                <m:t>ξ</m:t>
-              </m:r>
-              <m:r>
-                <m:rPr>
-                  <m:sty m:val="p"/>
-                </m:rPr>
-                <m:t>=</m:t>
-              </m:r>
-              <m:r>
-                <m:rPr>
-                  <m:sty m:val="p"/>
-                </m:rPr>
-                <m:t>−</m:t>
-              </m:r>
-              <m:r>
-                <m:t>3.0</m:t>
-              </m:r>
-              <m:r>
-                <m:rPr>
-                  <m:sty m:val="p"/>
-                </m:rPr>
-                <m:t>,</m:t>
-              </m:r>
-              <m:r>
-                <m:t>ω</m:t>
-              </m:r>
-              <m:r>
-                <m:rPr>
-                  <m:sty m:val="p"/>
-                </m:rPr>
-                <m:t>=</m:t>
-              </m:r>
-              <m:r>
-                <m:t>12</m:t>
-              </m:r>
-              <m:r>
-                <m:rPr>
-                  <m:sty m:val="p"/>
-                </m:rPr>
-                <m:t>,</m:t>
-              </m:r>
-              <m:sSub>
-                <m:e>
-                  <m:r>
-                    <m:t>α</m:t>
-                  </m:r>
-                </m:e>
-                <m:sub>
-                  <m:r>
-                    <m:t>S</m:t>
-                  </m:r>
-                  <m:r>
-                    <m:t>N</m:t>
-                  </m:r>
-                </m:sub>
-              </m:sSub>
-              <m:r>
-                <m:rPr>
-                  <m:sty m:val="p"/>
-                </m:rPr>
-                <m:t>=</m:t>
-              </m:r>
-              <m:r>
-                <m:t>30</m:t>
-              </m:r>
-            </m:e>
-          </m:d>
-          <m:r>
-            <m:rPr>
-              <m:sty m:val="p"/>
-            </m:rPr>
-            <m:t>,</m:t>
-          </m:r>
-        </m:oMath>
-      </m:oMathPara>
-    </w:p>
-    <w:p>
-      <w:pPr>
-        <w:pStyle w:val="FirstParagraph"/>
-      </w:pPr>
-      <w:r>
-        <w:t xml:space="preserve">where</w:t>
-      </w:r>
-      <w:r>
-        <w:t xml:space="preserve"> </w:t>
-      </w:r>
-      <m:oMath>
-        <m:r>
-          <m:t>ξ</m:t>
-        </m:r>
-      </m:oMath>
-      <w:r>
-        <w:t xml:space="preserve">,</w:t>
-      </w:r>
-      <w:r>
-        <w:t xml:space="preserve"> </w:t>
-      </w:r>
-      <m:oMath>
-        <m:r>
-          <m:t>ω</m:t>
-        </m:r>
-      </m:oMath>
-      <w:r>
-        <w:t xml:space="preserve">, and</w:t>
-      </w:r>
-      <w:r>
-        <w:t xml:space="preserve"> </w:t>
-      </w:r>
-      <m:oMath>
-        <m:sSub>
-          <m:e>
-            <m:r>
-              <m:t>α</m:t>
-            </m:r>
-          </m:e>
-          <m:sub>
-            <m:r>
-              <m:t>S</m:t>
-            </m:r>
-            <m:r>
-              <m:t>N</m:t>
-            </m:r>
-          </m:sub>
-        </m:sSub>
-      </m:oMath>
-      <w:r>
-        <w:t xml:space="preserve"> </w:t>
-      </w:r>
-      <w:r>
-        <w:t xml:space="preserve">are the location, scale and shape parameters.</w:t>
-      </w:r>
-    </w:p>
-    <w:p>
-      <w:pPr>
-        <w:pStyle w:val="BodyText"/>
-      </w:pPr>
-      <w:r>
-        <w:rPr>
-          <w:bCs/>
-          <w:b/>
-        </w:rPr>
-        <w:t xml:space="preserve">K.</w:t>
-      </w:r>
-      <w:r>
-        <w:t xml:space="preserve"> </w:t>
-      </w:r>
-      <w:r>
-        <w:t xml:space="preserve">Input of solar energy decreases from the tropics to the poles. Hence, the latitudinal temperature gradient is broadly negative, i.e. temperature decreases with absolute latitude. This is achieved by setting</w:t>
-      </w:r>
-      <w:r>
-        <w:t xml:space="preserve"> </w:t>
-      </w:r>
-      <m:oMath>
-        <m:r>
-          <m:t>K</m:t>
-        </m:r>
-        <m:r>
-          <m:rPr>
-            <m:sty m:val="p"/>
-          </m:rPr>
-          <m:t>≥</m:t>
-        </m:r>
-        <m:r>
-          <m:t>A</m:t>
-        </m:r>
-      </m:oMath>
-      <w:r>
-        <w:t xml:space="preserve">. The prior on the upper asymptote</w:t>
-      </w:r>
-      <w:r>
-        <w:t xml:space="preserve"> </w:t>
-      </w:r>
-      <m:oMath>
-        <m:r>
-          <m:t>K</m:t>
-        </m:r>
-      </m:oMath>
-      <w:r>
-        <w:t xml:space="preserve"> </w:t>
-      </w:r>
-      <w:r>
-        <w:t xml:space="preserve">is a truncated normal distribution with the mean set to</w:t>
-      </w:r>
-      <w:r>
-        <w:t xml:space="preserve"> </w:t>
-      </w:r>
-      <m:oMath>
-        <m:r>
-          <m:t>K</m:t>
-        </m:r>
-      </m:oMath>
-      <w:r>
-        <w:t xml:space="preserve"> </w:t>
-      </w:r>
-      <w:r>
-        <w:t xml:space="preserve">of the modern SST gradient, with a broad standard deviation:</w:t>
-      </w:r>
-    </w:p>
-    <w:p>
-      <w:pPr>
-        <w:pStyle w:val="BodyText"/>
-      </w:pPr>
-      <m:oMathPara>
-        <m:oMathParaPr>
-          <m:jc m:val="center"/>
-        </m:oMathParaPr>
-        <m:oMath>
-          <m:r>
-            <m:t>K</m:t>
-          </m:r>
-          <m:r>
-            <m:rPr>
-              <m:sty m:val="p"/>
-            </m:rPr>
-            <m:t>∼</m:t>
-          </m:r>
-          <m:r>
-            <m:t>T</m:t>
-          </m:r>
-          <m:r>
-            <m:t>N</m:t>
-          </m:r>
-          <m:d>
-            <m:dPr>
-              <m:begChr m:val="("/>
-              <m:endChr m:val=")"/>
-              <m:sepChr m:val=""/>
-              <m:grow/>
-            </m:dPr>
-            <m:e>
-              <m:sSub>
-                <m:e>
-                  <m:r>
-                    <m:t>μ</m:t>
-                  </m:r>
-                </m:e>
-                <m:sub>
-                  <m:r>
-                    <m:t>T</m:t>
-                  </m:r>
-                  <m:r>
-                    <m:t>N</m:t>
-                  </m:r>
-                </m:sub>
-              </m:sSub>
-              <m:r>
-                <m:rPr>
-                  <m:sty m:val="p"/>
-                </m:rPr>
-                <m:t>=</m:t>
-              </m:r>
-              <m:r>
-                <m:t>28</m:t>
-              </m:r>
-              <m:r>
-                <m:rPr>
-                  <m:sty m:val="p"/>
-                </m:rPr>
-                <m:t>,</m:t>
-              </m:r>
-              <m:sSub>
-                <m:e>
-                  <m:r>
-                    <m:t>σ</m:t>
-                  </m:r>
-                </m:e>
-                <m:sub>
-                  <m:r>
-                    <m:t>T</m:t>
-                  </m:r>
-                  <m:r>
-                    <m:t>N</m:t>
-                  </m:r>
-                </m:sub>
-              </m:sSub>
-              <m:r>
-                <m:rPr>
-                  <m:sty m:val="p"/>
-                </m:rPr>
-                <m:t>=</m:t>
-              </m:r>
-              <m:r>
-                <m:t>10</m:t>
-              </m:r>
-              <m:r>
-                <m:rPr>
-                  <m:sty m:val="p"/>
-                </m:rPr>
-                <m:t>,</m:t>
-              </m:r>
-              <m:sSub>
-                <m:e>
-                  <m:r>
-                    <m:t>α</m:t>
-                  </m:r>
-                </m:e>
-                <m:sub>
-                  <m:r>
-                    <m:t>T</m:t>
-                  </m:r>
-                  <m:r>
-                    <m:t>N</m:t>
-                  </m:r>
-                </m:sub>
-              </m:sSub>
-              <m:r>
-                <m:rPr>
-                  <m:sty m:val="p"/>
-                </m:rPr>
-                <m:t>=</m:t>
-              </m:r>
-              <m:r>
-                <m:t>A</m:t>
-              </m:r>
-              <m:r>
-                <m:rPr>
-                  <m:sty m:val="p"/>
-                </m:rPr>
-                <m:t>,</m:t>
-              </m:r>
-              <m:sSub>
-                <m:e>
-                  <m:r>
-                    <m:t>β</m:t>
-                  </m:r>
-                </m:e>
-                <m:sub>
-                  <m:r>
-                    <m:t>T</m:t>
-                  </m:r>
-                  <m:r>
-                    <m:t>N</m:t>
-                  </m:r>
-                </m:sub>
-              </m:sSub>
-              <m:r>
-                <m:rPr>
-                  <m:sty m:val="p"/>
-                </m:rPr>
-                <m:t>=</m:t>
-              </m:r>
-              <m:r>
-                <m:rPr>
-                  <m:sty m:val="p"/>
-                </m:rPr>
-                <m:t>∞</m:t>
-              </m:r>
-            </m:e>
-          </m:d>
-        </m:oMath>
-      </m:oMathPara>
-    </w:p>
-    <w:p>
-      <w:pPr>
-        <w:pStyle w:val="FirstParagraph"/>
-      </w:pPr>
-      <w:r>
-        <w:t xml:space="preserve">The distribution is truncated to the left at</w:t>
-      </w:r>
-      <w:r>
-        <w:t xml:space="preserve"> </w:t>
-      </w:r>
-      <m:oMath>
-        <m:sSub>
-          <m:e>
-            <m:r>
-              <m:t>α</m:t>
-            </m:r>
-          </m:e>
-          <m:sub>
-            <m:r>
-              <m:t>T</m:t>
-            </m:r>
-            <m:r>
-              <m:t>N</m:t>
-            </m:r>
-          </m:sub>
-        </m:sSub>
-        <m:r>
-          <m:rPr>
-            <m:sty m:val="p"/>
-          </m:rPr>
-          <m:t>=</m:t>
-        </m:r>
-        <m:r>
-          <m:t>A</m:t>
-        </m:r>
-      </m:oMath>
-      <w:r>
-        <w:t xml:space="preserve">, but not truncated to the right (</w:t>
-      </w:r>
-      <m:oMath>
-        <m:sSub>
-          <m:e>
-            <m:r>
-              <m:t>β</m:t>
-            </m:r>
-          </m:e>
-          <m:sub>
-            <m:r>
-              <m:t>T</m:t>
-            </m:r>
-            <m:r>
-              <m:t>N</m:t>
-            </m:r>
-          </m:sub>
-        </m:sSub>
-      </m:oMath>
-      <w:r>
-        <w:t xml:space="preserve">).</w:t>
-      </w:r>
-    </w:p>
-    <w:p>
-      <w:pPr>
-        <w:pStyle w:val="BodyText"/>
-      </w:pPr>
-      <w:r>
-        <w:rPr>
-          <w:bCs/>
-          <w:b/>
-        </w:rPr>
-        <w:t xml:space="preserve">M.</w:t>
-      </w:r>
-      <w:r>
-        <w:t xml:space="preserve"> </w:t>
-      </w:r>
-      <w:r>
-        <w:t xml:space="preserve">The steepness of the gradient is presumed to be highest in mid-latitudes; this is expressed with a normal prior on</w:t>
-      </w:r>
-      <w:r>
-        <w:t xml:space="preserve"> </w:t>
-      </w:r>
-      <m:oMath>
-        <m:r>
-          <m:t>M</m:t>
-        </m:r>
-      </m:oMath>
-      <w:r>
-        <w:t xml:space="preserve"> </w:t>
-      </w:r>
-      <w:r>
-        <w:t xml:space="preserve">with the mean set to</w:t>
-      </w:r>
-      <w:r>
-        <w:t xml:space="preserve"> </w:t>
-      </w:r>
-      <m:oMath>
-        <m:r>
-          <m:t>M</m:t>
-        </m:r>
-      </m:oMath>
-      <w:r>
-        <w:t xml:space="preserve"> </w:t>
-      </w:r>
-      <w:r>
-        <w:t xml:space="preserve">of the modern SST gradient:</w:t>
-      </w:r>
-    </w:p>
-    <w:p>
-      <w:pPr>
-        <w:pStyle w:val="BodyText"/>
-      </w:pPr>
-      <m:oMathPara>
-        <m:oMathParaPr>
-          <m:jc m:val="center"/>
-        </m:oMathParaPr>
-        <m:oMath>
-          <m:r>
-            <m:t>M</m:t>
-          </m:r>
-          <m:r>
-            <m:rPr>
-              <m:sty m:val="p"/>
-            </m:rPr>
-            <m:t>∼</m:t>
-          </m:r>
-          <m:r>
-            <m:t>N</m:t>
-          </m:r>
-          <m:d>
-            <m:dPr>
-              <m:begChr m:val="("/>
-              <m:endChr m:val=")"/>
-              <m:sepChr m:val=""/>
-              <m:grow/>
-            </m:dPr>
-            <m:e>
-              <m:r>
-                <m:t>42</m:t>
-              </m:r>
-              <m:r>
-                <m:rPr>
-                  <m:sty m:val="p"/>
-                </m:rPr>
-                <m:t>,</m:t>
-              </m:r>
-              <m:r>
-                <m:t>10</m:t>
-              </m:r>
-            </m:e>
-          </m:d>
-        </m:oMath>
-      </m:oMathPara>
-    </w:p>
-    <w:p>
-      <w:pPr>
-        <w:pStyle w:val="FirstParagraph"/>
-      </w:pPr>
-      <w:r>
-        <w:rPr>
-          <w:bCs/>
-          <w:b/>
-        </w:rPr>
-        <w:t xml:space="preserve">B.</w:t>
-      </w:r>
-      <w:r>
-        <w:t xml:space="preserve"> </w:t>
-      </w:r>
-      <w:r>
-        <w:t xml:space="preserve">The steepness or growth rate</w:t>
-      </w:r>
-      <w:r>
-        <w:t xml:space="preserve"> </w:t>
-      </w:r>
-      <m:oMath>
-        <m:r>
-          <m:t>B</m:t>
-        </m:r>
-      </m:oMath>
-      <w:r>
-        <w:t xml:space="preserve"> </w:t>
-      </w:r>
-      <w:r>
-        <w:t xml:space="preserve">of the gradient is constrained to be</w:t>
-      </w:r>
-      <w:r>
-        <w:t xml:space="preserve"> </w:t>
-      </w:r>
-      <m:oMath>
-        <m:r>
-          <m:rPr>
-            <m:sty m:val="p"/>
-          </m:rPr>
-          <m:t>≥</m:t>
-        </m:r>
-        <m:r>
-          <m:t>0</m:t>
-        </m:r>
-      </m:oMath>
-      <w:r>
-        <w:t xml:space="preserve"> </w:t>
-      </w:r>
-      <w:r>
-        <w:t xml:space="preserve">and to not be exceedingly high, as oceanic and atmospheric heat transfer is bound to prevent very abrupt SST changes across latitudes. A gamma-distributed prior of the form</w:t>
-      </w:r>
-    </w:p>
-    <w:p>
-      <w:pPr>
-        <w:pStyle w:val="BodyText"/>
-      </w:pPr>
-      <m:oMathPara>
-        <m:oMathParaPr>
-          <m:jc m:val="center"/>
-        </m:oMathParaPr>
-        <m:oMath>
-          <m:r>
-            <m:t>B</m:t>
-          </m:r>
-          <m:r>
-            <m:rPr>
-              <m:sty m:val="p"/>
-            </m:rPr>
-            <m:t>∼</m:t>
-          </m:r>
-          <m:r>
-            <m:t>G</m:t>
-          </m:r>
-          <m:r>
-            <m:t>a</m:t>
-          </m:r>
-          <m:r>
-            <m:t>m</m:t>
-          </m:r>
-          <m:r>
-            <m:t>m</m:t>
-          </m:r>
-          <m:r>
-            <m:t>a</m:t>
-          </m:r>
-          <m:d>
-            <m:dPr>
-              <m:begChr m:val="("/>
-              <m:endChr m:val=")"/>
-              <m:sepChr m:val=""/>
-              <m:grow/>
-            </m:dPr>
-            <m:e>
-              <m:sSub>
-                <m:e>
-                  <m:r>
-                    <m:t>α</m:t>
-                  </m:r>
-                </m:e>
-                <m:sub>
-                  <m:r>
-                    <m:t>G</m:t>
-                  </m:r>
-                </m:sub>
-              </m:sSub>
-              <m:r>
-                <m:rPr>
-                  <m:sty m:val="p"/>
-                </m:rPr>
-                <m:t>=</m:t>
-              </m:r>
-              <m:r>
-                <m:t>4.3</m:t>
-              </m:r>
-              <m:r>
-                <m:rPr>
-                  <m:sty m:val="p"/>
-                </m:rPr>
-                <m:t>,</m:t>
-              </m:r>
-              <m:sSub>
-                <m:e>
-                  <m:r>
-                    <m:t>β</m:t>
-                  </m:r>
-                </m:e>
-                <m:sub>
-                  <m:r>
-                    <m:t>G</m:t>
-                  </m:r>
-                </m:sub>
-              </m:sSub>
-              <m:r>
-                <m:rPr>
-                  <m:sty m:val="p"/>
-                </m:rPr>
-                <m:t>=</m:t>
-              </m:r>
-              <m:r>
-                <m:t>30</m:t>
-              </m:r>
-            </m:e>
-          </m:d>
-        </m:oMath>
-      </m:oMathPara>
-    </w:p>
-    <w:p>
-      <w:pPr>
-        <w:pStyle w:val="FirstParagraph"/>
-      </w:pPr>
-      <w:r>
-        <w:t xml:space="preserve">was placed on</w:t>
-      </w:r>
-      <w:r>
-        <w:t xml:space="preserve"> </w:t>
-      </w:r>
-      <m:oMath>
-        <m:r>
-          <m:t>B</m:t>
-        </m:r>
-      </m:oMath>
-      <w:r>
-        <w:t xml:space="preserve">. The shape and rate parameters</w:t>
-      </w:r>
-      <w:r>
-        <w:t xml:space="preserve"> </w:t>
-      </w:r>
-      <m:oMath>
-        <m:sSub>
-          <m:e>
-            <m:r>
-              <m:t>α</m:t>
-            </m:r>
-          </m:e>
-          <m:sub>
-            <m:r>
-              <m:t>G</m:t>
-            </m:r>
-          </m:sub>
-        </m:sSub>
-      </m:oMath>
-      <w:r>
-        <w:t xml:space="preserve"> </w:t>
-      </w:r>
-      <w:r>
-        <w:t xml:space="preserve">and</w:t>
-      </w:r>
-      <w:r>
-        <w:t xml:space="preserve"> </w:t>
-      </w:r>
-      <m:oMath>
-        <m:sSub>
-          <m:e>
-            <m:r>
-              <m:t>β</m:t>
-            </m:r>
-          </m:e>
-          <m:sub>
-            <m:r>
-              <m:t>G</m:t>
-            </m:r>
-          </m:sub>
-        </m:sSub>
-      </m:oMath>
-      <w:r>
-        <w:t xml:space="preserve"> </w:t>
-      </w:r>
-      <w:r>
-        <w:t xml:space="preserve">were chosen such that the highest prior density is at</w:t>
-      </w:r>
-      <w:r>
-        <w:t xml:space="preserve"> </w:t>
-      </w:r>
-      <m:oMath>
-        <m:r>
-          <m:t>B</m:t>
-        </m:r>
-      </m:oMath>
-      <w:r>
-        <w:t xml:space="preserve"> </w:t>
-      </w:r>
-      <w:r>
-        <w:t xml:space="preserve">of the modern SST gradient,</w:t>
-      </w:r>
-      <w:r>
-        <w:t xml:space="preserve"> </w:t>
-      </w:r>
-      <m:oMath>
-        <m:r>
-          <m:t>0.11</m:t>
-        </m:r>
-      </m:oMath>
+        <w:t xml:space="preserve"> </w:t>
+      </w:r>
+      <w:r>
+        <w:t xml:space="preserve">that were vaguely based on the modern, and observing general physical principles. For details on the model structure and the choice of priors, see the</w:t>
+      </w:r>
+      <w:r>
+        <w:t xml:space="preserve"> </w:t>
+      </w:r>
+      <w:r>
+        <w:rPr>
+          <w:iCs/>
+          <w:i/>
+        </w:rPr>
+        <w:t xml:space="preserve">Supplementary Material</w:t>
+      </w:r>
       <w:r>
         <w:t xml:space="preserve">.</w:t>
       </w:r>
@@ -4125,17 +1863,6 @@
     <w:p>
       <w:pPr>
         <w:pStyle w:val="FirstParagraph"/>
-      </w:pPr>
-      <w:r>
-        <w:t xml:space="preserve">[Fig. 3]</w:t>
-      </w:r>
-      <w:r>
-        <w:t xml:space="preserve"> </w:t>
-      </w:r>
-    </w:p>
-    <w:p>
-      <w:pPr>
-        <w:pStyle w:val="BodyText"/>
       </w:pPr>
       <w:r>
         <w:t xml:space="preserve">To test whether our logistic regression model can adequately describe latitudinal temperature gradients, we applied a simplified version of the model to modern sea surface temperatures from Bio-Oracle [@…]. As these modern, annual sea surface temperatures estimates are associated with little uncertainty, there is no need for a hierarchical model structure, and we substituted temperature (</w:t>

</xml_diff>

<commit_message>
results and intro updates
</commit_message>
<xml_diff>
--- a/manuscript/manuscript.docx
+++ b/manuscript/manuscript.docx
@@ -134,7 +134,7 @@
         <w:pStyle w:val="FirstParagraph"/>
       </w:pPr>
       <w:r>
-        <w:t xml:space="preserve">Geochemical data such as oxygen isotopes (d18O), tetraether indices (TEX86) and magnesium calcium ratios (Mg/Ca) are routinely used to reconstruct ocean temperatures in deep time. However, limited spatial coverage and disagreements between geochemical proxies compromise the accuracy of these reconstructions. Geological data such as coral reefs, mangroves, and evaporites have the potential to supplement geochemical data by improving spatial coverage and constraining temperature estimates. Historically, these data have been used to qualitatively inform upon palaeoclimatic conditions at broad spatial scales, yet no transfer functions exist to convert geological data into temperature estimates. Quantitative temperature reconstructions have therefore not made use of these data. Here, we present a Bayesian hierarchical model to integrate geological data–with established temperature proxies–into a unified quantitative framework. We apply this approach to the early Eocene climatic optimum (EECO), the interval with the warmest sustained temperatures of the Cenozoic. Assuming the conservation of thermal tolerances of modern coral reefs and mangrove taxa, we establish broad sea surface temperature ranges for EECO coral reef and mangrove sites. We integrate these temperature estimates with the EECO geochemical shallow marine proxy record to model the latitudinal temperature gradient and its uncertainty. Our results confirm the presence of a flattened latitudinal temperature gradient and unusually high polar temperatures during the EECO. We show that the inclusion of ecological data can substantially reduce the uncertainty on temperature estimates in climate zones lacking geochemical data.</w:t>
+        <w:t xml:space="preserve">Geochemical data such as oxygen isotopes (d18O), tetraether indices (TEX86) and magnesium calcium ratios (Mg/Ca) are routinely used to reconstruct ocean temperatures in deep time. However, limited spatial coverage and disagreements between geochemical proxies compromise the accuracy of these reconstructions. Geological data such as coral reefs, mangroves, and evaporites have the potential to supplement geochemical data by improving spatial coverage and constraining temperature estimates. Historically, these data have been used to qualitatively inform upon palaeoclimatic conditions at broad spatial scales, yet no transfer functions exist to convert geological data into temperature estimates. Quantitative temperature reconstructions have therefore not made use of these data. Likewise, the large spatial gaps in existing proxy records have often been bridged by simple averaging, without taking into consideration the spatial distribution of the samples. Here, we present a Bayesian hierarchical model to integrate geological data–with established temperature proxies–into a unified quantitative framework. We apply this approach to the early Eocene climatic optimum (EECO), the interval with the warmest sustained temperatures of the Cenozoic. Assuming the conservation of thermal tolerances of modern coral reefs and mangrove taxa, we establish broad sea surface temperature ranges for EECO coral reef and mangrove sites. We integrate these temperature estimates with the EECO geochemical shallow marine proxy record to model the latitudinal temperature gradient and its uncertainty. Our results confirm the presence of a flattened latitudinal temperature gradient and unusually high polar temperatures during the EECO. We show that the inclusion of ecological data can substantially reduce the uncertainty on temperature estimates in climate zones lacking geochemical data.</w:t>
       </w:r>
     </w:p>
     <w:bookmarkEnd w:id="22"/>
@@ -150,6 +150,97 @@
     <w:p>
       <w:pPr>
         <w:pStyle w:val="FirstParagraph"/>
+      </w:pPr>
+      <w:r>
+        <w:t xml:space="preserve">The increasing availability of compilations and databases of deep-time climate data now offers the opportunity for empirical palaeoclimate reconstructions of unprecedented scope</w:t>
+      </w:r>
+      <w:r>
+        <w:t xml:space="preserve"> </w:t>
+      </w:r>
+      <w:r>
+        <w:t xml:space="preserve">(e.g. Veizer &amp; Prokoph 2015; Hollis</w:t>
+      </w:r>
+      <w:r>
+        <w:t xml:space="preserve"> </w:t>
+      </w:r>
+      <w:r>
+        <w:rPr>
+          <w:iCs/>
+          <w:i/>
+        </w:rPr>
+        <w:t xml:space="preserve">et al.</w:t>
+      </w:r>
+      <w:r>
+        <w:t xml:space="preserve"> </w:t>
+      </w:r>
+      <w:r>
+        <w:t xml:space="preserve">2019;</w:t>
+      </w:r>
+      <w:r>
+        <w:t xml:space="preserve"> </w:t>
+      </w:r>
+      <w:r>
+        <w:rPr>
+          <w:bCs/>
+          <w:b/>
+        </w:rPr>
+        <w:t xml:space="preserve">Grossman2022?</w:t>
+      </w:r>
+      <w:r>
+        <w:t xml:space="preserve">;</w:t>
+      </w:r>
+      <w:r>
+        <w:t xml:space="preserve"> </w:t>
+      </w:r>
+      <w:r>
+        <w:rPr>
+          <w:bCs/>
+          <w:b/>
+        </w:rPr>
+        <w:t xml:space="preserve">Judd2022?</w:t>
+      </w:r>
+      <w:r>
+        <w:t xml:space="preserve">)</w:t>
+      </w:r>
+      <w:r>
+        <w:t xml:space="preserve">. In order for these reconstructions to be effective, two fundamental challenges need to be overcome: 1) disparate types of proxy data need to be integrated to inform a single climate reconstruction, and 2) large-scale scale climate patterns need to be inferred from localised, often sparse observations.</w:t>
+      </w:r>
+    </w:p>
+    <w:p>
+      <w:pPr>
+        <w:pStyle w:val="BodyText"/>
+      </w:pPr>
+      <w:r>
+        <w:t xml:space="preserve">For the marine realm, most palaeoclimate reconstructions use geochemical proxy data</w:t>
+      </w:r>
+    </w:p>
+    <w:p>
+      <w:pPr>
+        <w:pStyle w:val="BodyText"/>
+      </w:pPr>
+      <w:r>
+        <w:t xml:space="preserve">The first challenge requires that all proxy data is converted to a common scale.</w:t>
+      </w:r>
+    </w:p>
+    <w:p>
+      <w:pPr>
+        <w:pStyle w:val="BodyText"/>
+      </w:pPr>
+      <w:r>
+        <w:t xml:space="preserve">A fundamental challenge in reconstructing Earth’s past climate is to infer large-scale climatic patterns from local observations, derived from disparate proxies. In order for the</w:t>
+      </w:r>
+    </w:p>
+    <w:p>
+      <w:pPr>
+        <w:pStyle w:val="BodyText"/>
+      </w:pPr>
+      <w:r>
+        <w:t xml:space="preserve">Proxy-derived palaeoclimate reconstructions offer an important alternative to and a test of Earth system models, and as such are fundamental for reconstructing Earth’s past climate</w:t>
+      </w:r>
+    </w:p>
+    <w:p>
+      <w:pPr>
+        <w:pStyle w:val="BodyText"/>
       </w:pPr>
       <w:r>
         <w:t xml:space="preserve">The geological record holds evidence for episodes in Earth history with fundamentally different climates than our current</w:t>
@@ -4375,7 +4466,7 @@
         <w:t xml:space="preserve"> </w:t>
       </w:r>
       <w:r>
-        <w:t xml:space="preserve">is &gt; 18,000). Trace plots were used to assess the convergence and mixing of the MCMC chains (Supplementary Materials S1).</w:t>
+        <w:t xml:space="preserve">is &gt; 18,000). Trace plots of the MCMC chains indicate convergence and good mixing of the chains (Supplementary Figure S1).</w:t>
       </w:r>
     </w:p>
     <w:bookmarkEnd w:id="29"/>
@@ -4796,7 +4887,7 @@
         <w:pStyle w:val="BodyText"/>
       </w:pPr>
       <w:r>
-        <w:t xml:space="preserve">Modeling the latitudinal temperature gradient facilitates accurate reconstruction of global average temperatures. The modern, global mean sea surface temperature estimate is 17.6 degC when using the full, modern data set. When reduced to the early Eocene sampling distribution, the modern global mean sea surface temperature is estimated at 17.8 (95% CI: 16 - 19.7) degC. The deviations from the full modern estimate are again very low, with a 95 % credible interval of -0.8 to 1.3 degC.</w:t>
+        <w:t xml:space="preserve">Modeling the latitudinal temperature gradient facilitates accurate reconstruction of global average temperatures. The modern, global mean sea surface temperature estimate is 17.6 degC when using the full, modern data set. When reduced to the early Eocene sampling distribution, the modern global mean sea surface temperature is estimated at 17.8 (16 - 19.7) degC. The deviations from the full modern estimate are again very low, with a 95 % credible interval of -0.8 to 1.3 degC.</w:t>
       </w:r>
     </w:p>
     <w:bookmarkEnd w:id="32"/>
@@ -4814,7 +4905,7 @@
         <w:pStyle w:val="FirstParagraph"/>
       </w:pPr>
       <w:r>
-        <w:t xml:space="preserve">The modeled Eocene temperature gradient is starkly different from the modern (Fig 4). Modelled, median equatorial temperatures are 4.2 (95% CI: 0.2 - 8.3) degC higher for the Eocene, and polar temperatures are higher by 25.0 (95% CI: 17.0 - 29.1) degC. This results in a flattened latitudinal temperature gradient of 9.0 (95% CI: 2.5 - 17.8) degC for the Eocene, as opposed to 29.6 degC for the modern.</w:t>
+        <w:t xml:space="preserve">The modeled Eocene temperature gradient is starkly different from the modern (Fig 4). Modelled, median equatorial temperatures are 4.2 (0.2 - 8.3) degC higher for the Eocene, and polar temperatures are higher by 25.0 (17.0 - 29.1) degC. This results in a flattened latitudinal temperature gradient of 9.0 ( 2.5 - 17.8) degC for the Eocene, as opposed to 29.6 degC for the modern.</w:t>
       </w:r>
     </w:p>
     <w:p>
@@ -4830,7 +4921,7 @@
         </m:r>
       </m:oMath>
       <w:r>
-        <w:t xml:space="preserve">) of the early Eocene gradient, 4.9 (95% CI: 3.8 - 6.5) degC, more than twice as high than</w:t>
+        <w:t xml:space="preserve">) of the early Eocene gradient, 4.9 (3.8 - 6.5) degC, more than twice as high than</w:t>
       </w:r>
       <w:r>
         <w:t xml:space="preserve"> </w:t>
@@ -4852,7 +4943,7 @@
         <w:pStyle w:val="BodyText"/>
       </w:pPr>
       <w:r>
-        <w:t xml:space="preserve">The global early Eocene mean sea surface temperature is estimated at 28.8 (95% CI: 25.7 - 31.7) degC, significantly higher than the modern (17.6 degC).</w:t>
+        <w:t xml:space="preserve">The global early Eocene mean sea surface temperature is estimated at 28.8 (25.7 - 31.7) degC, significantly higher than the modern (17.6 degC).</w:t>
       </w:r>
     </w:p>
     <w:p>
@@ -4860,7 +4951,7 @@
         <w:pStyle w:val="BodyText"/>
       </w:pPr>
       <w:r>
-        <w:t xml:space="preserve">A model run excluding the ecological proxies results in a similar median latitudinal gradient ( 9.2 degC), but with a 20% wider 95% CI (Supplementary materials). This indicates that the ecological proxy data are broadly in agreement with the geochemical proxy data, while providing additional constraints on the shape of the early Eocene temperature gradient.</w:t>
+        <w:t xml:space="preserve">A model run excluding the ecological proxies results in a similar median latitudinal gradient, 9.2 degC, but with a 20% wider 95% CI (Supplementary materials). This indicates that the ecological proxy data are broadly in agreement with the geochemical proxies, while providing additional constraints on the shape of the early Eocene temperature gradient.</w:t>
       </w:r>
     </w:p>
     <w:p>
@@ -4868,7 +4959,7 @@
         <w:pStyle w:val="BodyText"/>
       </w:pPr>
       <w:r>
-        <w:t xml:space="preserve">Due to the limited spatial coverage of the early Eocene proxy record, and due to the added model complexity of simultaneously estimating a model across both hemispheres, we pooled the proxy data across both hemispheres. Applying the model seperately to each hemispheres results in substantial differences in hemispherical, average temperatures, with the southern hemisphere being warmer by …</w:t>
+        <w:t xml:space="preserve">Due to the limited spatial coverage of the early Eocene proxy record, and due to the added model complexity of simultaneously estimating a model across both hemispheres, we pooled the proxy data across both hemispheres. Applying the model separately to each hemispheres results in substantial differences in hemispherical, average temperatures, with the southern hemisphere being warmer by 6.5 (3.5 - 9.4) degC. The inferred latitudinal gradient is somewhat steeper ( 4.8 degC, although the 95% CI spans -6.6 to 14.3 degC) in the northern hemisphere, but the large uncertainties associated with both gradients, and the lack of polar proxy data in the southern hemisphere preclude a more precise statement (Fig. S3).)</w:t>
       </w:r>
     </w:p>
     <w:bookmarkEnd w:id="33"/>

</xml_diff>

<commit_message>
introduction and testing function on different shapes
</commit_message>
<xml_diff>
--- a/manuscript/manuscript.docx
+++ b/manuscript/manuscript.docx
@@ -219,7 +219,7 @@
         <w:t xml:space="preserve">)</w:t>
       </w:r>
       <w:r>
-        <w:t xml:space="preserve">. To exploit the full potential these data sets offer, two fundamental challenges need to be overcome: Disparate types of proxy data need to be integrated to inform a single climate reconstruction, and large-scale scale climate patterns need to be inferred from localised, often sparse observations. To address these challenges, we present a novel Bayesian method that combines quantitative proxies and palaeoecological constraints into a fully quantitative model of the latitudinal gradient of sea surface temperatures, bridging spatial gaps in sparsely sampled climate data.</w:t>
+        <w:t xml:space="preserve">. To exploit the full potential these data sets offer, two fundamental challenges need to be overcome: Disparate types of proxy data need to be integrated to inform a single climate reconstruction, and large-scale scale climate patterns need to be inferred from localised, often sparse observations. To address these challenges, we present a novel Bayesian model that combines quantitative proxies and palaeoecological constraints into a fully quantitative model of the latitudinal gradient of sea surface temperatures, bridging spatial gaps in sparsely sampled climate data.</w:t>
       </w:r>
     </w:p>
     <w:p>
@@ -249,7 +249,7 @@
         <w:t xml:space="preserve">)</w:t>
       </w:r>
       <w:r>
-        <w:t xml:space="preserve">: 1) Quantitative, geochemical proxies such as oxygen isotopes (d18O), tetraether indices (TEX86) and magnesium calcium ratios (Mg/Ca) are used to derive palaeotemperature estimates using experimentally derived transfer functions</w:t>
+        <w:t xml:space="preserve">: 1) Quantitative, geochemical proxies such as oxygen isotopes (d18O), tetraether indices (TEX86) and magnesium calcium ratios (Mg/Ca) are used to infer palaeotemperature estimates using experimentally derived transfer functions</w:t>
       </w:r>
       <w:r>
         <w:t xml:space="preserve"> </w:t>
@@ -306,55 +306,286 @@
         <w:t xml:space="preserve">Cao2019?</w:t>
       </w:r>
       <w:r>
-        <w:t xml:space="preserve">; but see</w:t>
-      </w:r>
-      <w:r>
-        <w:t xml:space="preserve"> </w:t>
+        <w:t xml:space="preserve">)</w:t>
+      </w:r>
+      <w:r>
+        <w:t xml:space="preserve">. Instead, palaeoclimate signals are inferred based on the climatic conditions of analogous, modern sediments, or based on the premise that the climatic requirements of ancient taxa, plant traits or ecological communities were similar to those of their nearest modern relatives</w:t>
+      </w:r>
+      <w:r>
+        <w:t xml:space="preserve"> </w:t>
+      </w:r>
+      <w:r>
+        <w:t xml:space="preserve">(</w:t>
       </w:r>
       <w:r>
         <w:rPr>
           <w:bCs/>
           <w:b/>
         </w:rPr>
-        <w:t xml:space="preserve">Royer2012?</w:t>
-      </w:r>
-      <w:r>
-        <w:t xml:space="preserve">)</w:t>
-      </w:r>
-      <w:r>
-        <w:t xml:space="preserve">. Instead, palaeoclimate signals are inferred based on the climatic conditions of analogous, modern sediments, or based on the premise that the climatic requirements of ancient taxa, plant traits or ecological communities were similar to those of their nearest modern relatives</w:t>
-      </w:r>
-      <w:r>
-        <w:t xml:space="preserve"> </w:t>
-      </w:r>
-      <w:r>
-        <w:t xml:space="preserve">(</w:t>
+        <w:t xml:space="preserve">Kvacek2007?</w:t>
+      </w:r>
+      <w:r>
+        <w:t xml:space="preserve">;</w:t>
+      </w:r>
+      <w:r>
+        <w:t xml:space="preserve"> </w:t>
       </w:r>
       <w:r>
         <w:rPr>
           <w:bCs/>
           <w:b/>
         </w:rPr>
-        <w:t xml:space="preserve">Kvacek2007?</w:t>
-      </w:r>
-      <w:r>
-        <w:t xml:space="preserve">;</w:t>
-      </w:r>
-      <w:r>
-        <w:t xml:space="preserve"> </w:t>
+        <w:t xml:space="preserve">Royer2012?</w:t>
+      </w:r>
+      <w:r>
+        <w:t xml:space="preserve">)</w:t>
+      </w:r>
+      <w:r>
+        <w:t xml:space="preserve">. 3) Earth system models offer the most highly resolved and complete climate reconstructions, but ultimately rely on constraints provided by the geological and fossil record</w:t>
+      </w:r>
+      <w:r>
+        <w:t xml:space="preserve"> </w:t>
+      </w:r>
+      <w:r>
+        <w:t xml:space="preserve">(</w:t>
       </w:r>
       <w:r>
         <w:rPr>
           <w:bCs/>
           <w:b/>
         </w:rPr>
-        <w:t xml:space="preserve">Greenwood2017?</w:t>
+        <w:t xml:space="preserve">Lunt2021?</w:t>
       </w:r>
       <w:r>
         <w:t xml:space="preserve">)</w:t>
       </w:r>
       <w:r>
-        <w:t xml:space="preserve">. 3) Earth system models offer the most highly resolved and complete climate reconstructions, but ultimately rely on constraints provided by the geological and fossil record</w:t>
+        <w:t xml:space="preserve">.</w:t>
+      </w:r>
+    </w:p>
+    <w:p>
+      <w:pPr>
+        <w:pStyle w:val="BodyText"/>
+      </w:pPr>
+      <w:r>
+        <w:t xml:space="preserve">Even when using the full range of available records, proxy-based climate reconstructions beyond the Holocene are inevitably patchy</w:t>
+      </w:r>
+      <w:r>
+        <w:t xml:space="preserve"> </w:t>
+      </w:r>
+      <w:r>
+        <w:t xml:space="preserve">(e.g. Hollis</w:t>
+      </w:r>
+      <w:r>
+        <w:t xml:space="preserve"> </w:t>
+      </w:r>
+      <w:r>
+        <w:rPr>
+          <w:iCs/>
+          <w:i/>
+        </w:rPr>
+        <w:t xml:space="preserve">et al.</w:t>
+      </w:r>
+      <w:r>
+        <w:t xml:space="preserve"> </w:t>
+      </w:r>
+      <w:r>
+        <w:t xml:space="preserve">2019)</w:t>
+      </w:r>
+      <w:r>
+        <w:t xml:space="preserve">, and global temperature reconstructions based on those records alone are prone to bias</w:t>
+      </w:r>
+      <w:r>
+        <w:t xml:space="preserve"> </w:t>
+      </w:r>
+      <w:r>
+        <w:t xml:space="preserve">(Jones &amp; Eichenseer 2022)</w:t>
+      </w:r>
+      <w:r>
+        <w:t xml:space="preserve">. Inferring regional or global-scale patterns from an incomplete record relies on the bridging of spatial gaps. A common approach that requires no additional computation is the spatial visualisation of proxy-derived temperatures against latitude, showing broad latitudinal temperature trends</w:t>
+      </w:r>
+      <w:r>
+        <w:t xml:space="preserve"> </w:t>
+      </w:r>
+      <w:r>
+        <w:t xml:space="preserve">Vickers</w:t>
+      </w:r>
+      <w:r>
+        <w:t xml:space="preserve"> </w:t>
+      </w:r>
+      <w:r>
+        <w:rPr>
+          <w:iCs/>
+          <w:i/>
+        </w:rPr>
+        <w:t xml:space="preserve">et al.</w:t>
+      </w:r>
+      <w:r>
+        <w:t xml:space="preserve"> </w:t>
+      </w:r>
+      <w:r>
+        <w:t xml:space="preserve">(2021)</w:t>
+      </w:r>
+      <w:r>
+        <w:t xml:space="preserve">. Interpolation is sometimes used to bridge spatial gaps in palaeoclimate data</w:t>
+      </w:r>
+      <w:r>
+        <w:t xml:space="preserve"> </w:t>
+      </w:r>
+      <w:r>
+        <w:t xml:space="preserve">(Taylor</w:t>
+      </w:r>
+      <w:r>
+        <w:t xml:space="preserve"> </w:t>
+      </w:r>
+      <w:r>
+        <w:rPr>
+          <w:iCs/>
+          <w:i/>
+        </w:rPr>
+        <w:t xml:space="preserve">et al.</w:t>
+      </w:r>
+      <w:r>
+        <w:t xml:space="preserve"> </w:t>
+      </w:r>
+      <w:r>
+        <w:t xml:space="preserve">2004)</w:t>
+      </w:r>
+      <w:r>
+        <w:t xml:space="preserve">, taking advantage of the autoregressive nature of climatic data: much of the information on the climate of any given location is contained in the climate data of nearby locations</w:t>
+      </w:r>
+      <w:r>
+        <w:t xml:space="preserve"> </w:t>
+      </w:r>
+      <w:r>
+        <w:t xml:space="preserve">(Reynolds &amp; Smith 1994)</w:t>
+      </w:r>
+      <w:r>
+        <w:t xml:space="preserve">. Adding to this, some proxy-based reconstructions use statistical modelling to infer climatic patterns. For example, polynomial regression has been used to reconstruct latitudinal temperature gradients</w:t>
+      </w:r>
+      <w:r>
+        <w:t xml:space="preserve"> </w:t>
+      </w:r>
+      <w:r>
+        <w:t xml:space="preserve">(Bijl</w:t>
+      </w:r>
+      <w:r>
+        <w:t xml:space="preserve"> </w:t>
+      </w:r>
+      <w:r>
+        <w:rPr>
+          <w:iCs/>
+          <w:i/>
+        </w:rPr>
+        <w:t xml:space="preserve">et al.</w:t>
+      </w:r>
+      <w:r>
+        <w:t xml:space="preserve"> </w:t>
+      </w:r>
+      <w:r>
+        <w:t xml:space="preserve">2009)</w:t>
+      </w:r>
+      <w:r>
+        <w:t xml:space="preserve">, and 2D-reconstructions of surface temperatures and precipitation have been created with Gaussian process regression</w:t>
+      </w:r>
+      <w:r>
+        <w:t xml:space="preserve"> </w:t>
+      </w:r>
+      <w:r>
+        <w:t xml:space="preserve">(Inglis</w:t>
+      </w:r>
+      <w:r>
+        <w:t xml:space="preserve"> </w:t>
+      </w:r>
+      <w:r>
+        <w:rPr>
+          <w:iCs/>
+          <w:i/>
+        </w:rPr>
+        <w:t xml:space="preserve">et al.</w:t>
+      </w:r>
+      <w:r>
+        <w:t xml:space="preserve"> </w:t>
+      </w:r>
+      <w:r>
+        <w:t xml:space="preserve">2020; Chandra</w:t>
+      </w:r>
+      <w:r>
+        <w:t xml:space="preserve"> </w:t>
+      </w:r>
+      <w:r>
+        <w:rPr>
+          <w:iCs/>
+          <w:i/>
+        </w:rPr>
+        <w:t xml:space="preserve">et al.</w:t>
+      </w:r>
+      <w:r>
+        <w:t xml:space="preserve"> </w:t>
+      </w:r>
+      <w:r>
+        <w:t xml:space="preserve">2021)</w:t>
+      </w:r>
+      <w:r>
+        <w:t xml:space="preserve">.</w:t>
+      </w:r>
+    </w:p>
+    <w:p>
+      <w:pPr>
+        <w:pStyle w:val="BodyText"/>
+      </w:pPr>
+      <w:r>
+        <w:t xml:space="preserve">Here, we present a Bayesian, hierarchical model for inferring the latitudinal gradient of sea surface temperatures (SSTs) that expands upon existing, spatially explicit reconstructions of palaeoclimate by allowing for the integration of 1) prior information based on physical principles and on the observed, modern SST distribution, and of 2) geochemical and ecological climate proxies in a common, quantitative framework. We use a generalised logistic function to infer the shape of the temperature gradient despite a patchy latitudinal coverage, and test the robustness of this method using a down-sampled record of modern SSTs. We apply the model to the record of the early Eocene climatic optimum (EECO), combining a compilation of geochemical proxies</w:t>
+      </w:r>
+      <w:r>
+        <w:t xml:space="preserve"> </w:t>
+      </w:r>
+      <w:r>
+        <w:t xml:space="preserve">(Hollis</w:t>
+      </w:r>
+      <w:r>
+        <w:t xml:space="preserve"> </w:t>
+      </w:r>
+      <w:r>
+        <w:rPr>
+          <w:iCs/>
+          <w:i/>
+        </w:rPr>
+        <w:t xml:space="preserve">et al.</w:t>
+      </w:r>
+      <w:r>
+        <w:t xml:space="preserve"> </w:t>
+      </w:r>
+      <w:r>
+        <w:t xml:space="preserve">2019)</w:t>
+      </w:r>
+      <w:r>
+        <w:t xml:space="preserve">, mangrove communities</w:t>
+      </w:r>
+      <w:r>
+        <w:t xml:space="preserve"> </w:t>
+      </w:r>
+      <w:r>
+        <w:t xml:space="preserve">(Popescu</w:t>
+      </w:r>
+      <w:r>
+        <w:t xml:space="preserve"> </w:t>
+      </w:r>
+      <w:r>
+        <w:rPr>
+          <w:iCs/>
+          <w:i/>
+        </w:rPr>
+        <w:t xml:space="preserve">et al.</w:t>
+      </w:r>
+      <w:r>
+        <w:t xml:space="preserve"> </w:t>
+      </w:r>
+      <w:r>
+        <w:t xml:space="preserve">2021)</w:t>
+      </w:r>
+      <w:r>
+        <w:t xml:space="preserve">, and coral reefs</w:t>
       </w:r>
       <w:r>
         <w:t xml:space="preserve"> </w:t>
@@ -367,27 +598,110 @@
           <w:bCs/>
           <w:b/>
         </w:rPr>
+        <w:t xml:space="preserve">Zamagni?</w:t>
+      </w:r>
+      <w:r>
+        <w:t xml:space="preserve">)</w:t>
+      </w:r>
+      <w:r>
+        <w:t xml:space="preserve">, using a nearest-living-relative approach</w:t>
+      </w:r>
+      <w:r>
+        <w:t xml:space="preserve"> </w:t>
+      </w:r>
+      <w:r>
+        <w:t xml:space="preserve">(see e.g.</w:t>
+      </w:r>
+      <w:r>
+        <w:t xml:space="preserve"> </w:t>
+      </w:r>
+      <w:r>
+        <w:rPr>
+          <w:bCs/>
+          <w:b/>
+        </w:rPr>
+        <w:t xml:space="preserve">Greenwood2017?</w:t>
+      </w:r>
+      <w:r>
+        <w:t xml:space="preserve">)</w:t>
+      </w:r>
+      <w:r>
+        <w:t xml:space="preserve"> </w:t>
+      </w:r>
+      <w:r>
+        <w:t xml:space="preserve">to establish broad temperature ranges for the ecological data.</w:t>
+      </w:r>
+    </w:p>
+    <w:p>
+      <w:pPr>
+        <w:pStyle w:val="BodyText"/>
+      </w:pPr>
+      <w:r>
+        <w:t xml:space="preserve">The early Eocene is the focus of a substantial body of palaeoclimate literature</w:t>
+      </w:r>
+      <w:r>
+        <w:t xml:space="preserve"> </w:t>
+      </w:r>
+      <w:r>
+        <w:t xml:space="preserve">(</w:t>
+      </w:r>
+      <w:r>
+        <w:rPr>
+          <w:bCs/>
+          <w:b/>
+        </w:rPr>
+        <w:t xml:space="preserve">Berggren1998?</w:t>
+      </w:r>
+      <w:r>
+        <w:t xml:space="preserve">;</w:t>
+      </w:r>
+      <w:r>
+        <w:t xml:space="preserve"> </w:t>
+      </w:r>
+      <w:r>
+        <w:rPr>
+          <w:bCs/>
+          <w:b/>
+        </w:rPr>
+        <w:t xml:space="preserve">Thomas2000?</w:t>
+      </w:r>
+      <w:r>
+        <w:t xml:space="preserve">;</w:t>
+      </w:r>
+      <w:r>
+        <w:t xml:space="preserve"> </w:t>
+      </w:r>
+      <w:r>
+        <w:rPr>
+          <w:bCs/>
+          <w:b/>
+        </w:rPr>
+        <w:t xml:space="preserve">Hyland2017?</w:t>
+      </w:r>
+      <w:r>
+        <w:t xml:space="preserve">;</w:t>
+      </w:r>
+      <w:r>
+        <w:t xml:space="preserve"> </w:t>
+      </w:r>
+      <w:r>
+        <w:rPr>
+          <w:bCs/>
+          <w:b/>
+        </w:rPr>
         <w:t xml:space="preserve">Lunt2021?</w:t>
       </w:r>
       <w:r>
         <w:t xml:space="preserve">)</w:t>
       </w:r>
       <w:r>
-        <w:t xml:space="preserve">.</w:t>
-      </w:r>
-    </w:p>
-    <w:p>
-      <w:pPr>
-        <w:pStyle w:val="BodyText"/>
-      </w:pPr>
-      <w:r>
-        <w:t xml:space="preserve">Even when using the full range of available records, proxy-based climate reconstructions beyond the Holocene are inevitably patchy</w:t>
-      </w:r>
-      <w:r>
-        <w:t xml:space="preserve"> </w:t>
-      </w:r>
-      <w:r>
-        <w:t xml:space="preserve">(e.g. Hollis</w:t>
+        <w:t xml:space="preserve">, as it is the interval with the warmest sustained temperatures of the Cenozoic</w:t>
+      </w:r>
+      <w:r>
+        <w:t xml:space="preserve"> </w:t>
+      </w:r>
+      <w:r>
+        <w:t xml:space="preserve">(Pross</w:t>
       </w:r>
       <w:r>
         <w:t xml:space="preserve"> </w:t>
@@ -403,25 +717,16 @@
         <w:t xml:space="preserve"> </w:t>
       </w:r>
       <w:r>
-        <w:t xml:space="preserve">2019)</w:t>
-      </w:r>
-      <w:r>
-        <w:t xml:space="preserve">, and global temperature reconstructions based on those records alone may be biased</w:t>
-      </w:r>
-      <w:r>
-        <w:t xml:space="preserve"> </w:t>
-      </w:r>
-      <w:r>
-        <w:t xml:space="preserve">(Jones &amp; Eichenseer 2022)</w:t>
-      </w:r>
-      <w:r>
-        <w:t xml:space="preserve">. To infer regional or global-scale patterns from an incomplete record relies on the bridging of spatial gaps. A common approach that requires no additional computation is the spatial visualisation of proxy-derived temperatures against latitude, showing broad latitudinal temperature trends</w:t>
-      </w:r>
-      <w:r>
-        <w:t xml:space="preserve"> </w:t>
-      </w:r>
-      <w:r>
-        <w:t xml:space="preserve">Vickers</w:t>
+        <w:t xml:space="preserve">2012)</w:t>
+      </w:r>
+      <w:r>
+        <w:t xml:space="preserve">, and potentially represents an analogue for extreme climate warming scenarios</w:t>
+      </w:r>
+      <w:r>
+        <w:t xml:space="preserve"> </w:t>
+      </w:r>
+      <w:r>
+        <w:t xml:space="preserve">(Burke</w:t>
       </w:r>
       <w:r>
         <w:t xml:space="preserve"> </w:t>
@@ -437,16 +742,16 @@
         <w:t xml:space="preserve"> </w:t>
       </w:r>
       <w:r>
-        <w:t xml:space="preserve">(2021)</w:t>
-      </w:r>
-      <w:r>
-        <w:t xml:space="preserve">. Interpolation is sometimes used to bridge spatial gaps in palaeoclimate data</w:t>
-      </w:r>
-      <w:r>
-        <w:t xml:space="preserve"> </w:t>
-      </w:r>
-      <w:r>
-        <w:t xml:space="preserve">(Taylor</w:t>
+        <w:t xml:space="preserve">2018)</w:t>
+      </w:r>
+      <w:r>
+        <w:t xml:space="preserve">. For palaeoclimate modelers, the early Eocene presents a challenge: Geochemical proxy data</w:t>
+      </w:r>
+      <w:r>
+        <w:t xml:space="preserve"> </w:t>
+      </w:r>
+      <w:r>
+        <w:t xml:space="preserve">(Hollis</w:t>
       </w:r>
       <w:r>
         <w:t xml:space="preserve"> </w:t>
@@ -462,25 +767,76 @@
         <w:t xml:space="preserve"> </w:t>
       </w:r>
       <w:r>
-        <w:t xml:space="preserve">2004)</w:t>
-      </w:r>
-      <w:r>
-        <w:t xml:space="preserve">, taking advantage of the autoregressive nature of climatic data: much of the information on the climate of any given location is contained in the climate data of nearby locations</w:t>
-      </w:r>
-      <w:r>
-        <w:t xml:space="preserve"> </w:t>
-      </w:r>
-      <w:r>
-        <w:t xml:space="preserve">(Reynolds &amp; Smith 1994)</w:t>
-      </w:r>
-      <w:r>
-        <w:t xml:space="preserve">. Adding to this, some proxy-based reconstructions use statistical modelling to infer climatic patterns. For example, polynomial regression has been used to reconstruct latitudinal temperature gradients</w:t>
-      </w:r>
-      <w:r>
-        <w:t xml:space="preserve"> </w:t>
-      </w:r>
-      <w:r>
-        <w:t xml:space="preserve">(Bijl</w:t>
+        <w:t xml:space="preserve">2019)</w:t>
+      </w:r>
+      <w:r>
+        <w:t xml:space="preserve"> </w:t>
+      </w:r>
+      <w:r>
+        <w:t xml:space="preserve">and ecological data</w:t>
+      </w:r>
+      <w:r>
+        <w:t xml:space="preserve"> </w:t>
+      </w:r>
+      <w:r>
+        <w:t xml:space="preserve">(Greenwood &amp; Wing 1995;</w:t>
+      </w:r>
+      <w:r>
+        <w:t xml:space="preserve"> </w:t>
+      </w:r>
+      <w:r>
+        <w:rPr>
+          <w:bCs/>
+          <w:b/>
+        </w:rPr>
+        <w:t xml:space="preserve">Marwick1994?</w:t>
+      </w:r>
+      <w:r>
+        <w:t xml:space="preserve">)</w:t>
+      </w:r>
+      <w:r>
+        <w:t xml:space="preserve"> </w:t>
+      </w:r>
+      <w:r>
+        <w:t xml:space="preserve">indicate tropical to subtropical conditions up to high latitudes, but early climate models have not been able to model warm polar temperatures and a shallow latitudinal temperature gradient under realistic conditions [</w:t>
+      </w:r>
+      <w:r>
+        <w:t xml:space="preserve">(</w:t>
+      </w:r>
+      <w:r>
+        <w:rPr>
+          <w:bCs/>
+          <w:b/>
+        </w:rPr>
+        <w:t xml:space="preserve">Sloan1990?</w:t>
+      </w:r>
+      <w:r>
+        <w:t xml:space="preserve">)</w:t>
+      </w:r>
+      <w:r>
+        <w:t xml:space="preserve">; …]. Although some more recent climate models have been able to align their simulations with the proxy record [</w:t>
+      </w:r>
+      <w:r>
+        <w:t xml:space="preserve">(</w:t>
+      </w:r>
+      <w:r>
+        <w:rPr>
+          <w:bCs/>
+          <w:b/>
+        </w:rPr>
+        <w:t xml:space="preserve">Huber2013?</w:t>
+      </w:r>
+      <w:r>
+        <w:t xml:space="preserve">)</w:t>
+      </w:r>
+      <w:r>
+        <w:t xml:space="preserve">;…], the nature of the early Eocene temperature gradient remains a matter of debate. The inferred latitudinal gradients depend on the selection of proxies and on the method for dealing with spatial gaps and uneven sampling, and the inclusion or exclusion of terrestrial, shallow and deep marine data, and the differential reporting of the results complicate comparisons of different approaches</w:t>
+      </w:r>
+      <w:r>
+        <w:t xml:space="preserve"> </w:t>
+      </w:r>
+      <w:r>
+        <w:t xml:space="preserve">(Hollis</w:t>
       </w:r>
       <w:r>
         <w:t xml:space="preserve"> </w:t>
@@ -496,16 +852,7 @@
         <w:t xml:space="preserve"> </w:t>
       </w:r>
       <w:r>
-        <w:t xml:space="preserve">2009)</w:t>
-      </w:r>
-      <w:r>
-        <w:t xml:space="preserve">, and 2D-reconstructions of surface temperatures and precipitation have been created with Gaussian process regression</w:t>
-      </w:r>
-      <w:r>
-        <w:t xml:space="preserve"> </w:t>
-      </w:r>
-      <w:r>
-        <w:t xml:space="preserve">(Inglis</w:t>
+        <w:t xml:space="preserve">2019; Inglis</w:t>
       </w:r>
       <w:r>
         <w:t xml:space="preserve"> </w:t>
@@ -521,1041 +868,23 @@
         <w:t xml:space="preserve"> </w:t>
       </w:r>
       <w:r>
-        <w:t xml:space="preserve">2020; Chandra</w:t>
-      </w:r>
-      <w:r>
-        <w:t xml:space="preserve"> </w:t>
-      </w:r>
-      <w:r>
-        <w:rPr>
-          <w:iCs/>
-          <w:i/>
-        </w:rPr>
-        <w:t xml:space="preserve">et al.</w:t>
-      </w:r>
-      <w:r>
-        <w:t xml:space="preserve"> </w:t>
-      </w:r>
-      <w:r>
-        <w:t xml:space="preserve">2021)</w:t>
-      </w:r>
-      <w:r>
-        <w:t xml:space="preserve">.</w:t>
-      </w:r>
-    </w:p>
-    <w:p>
-      <w:pPr>
-        <w:pStyle w:val="BodyText"/>
-      </w:pPr>
-      <w:r>
-        <w:t xml:space="preserve">Here, we present a Bayesian, hierarchical model for inferring sea surface temperatures (SSTs) that expands upon existing, spatial reconstructions of palaeoclimate by allowing for the integration of 1) prior information based on physical principles and on the observed, modern SST distribution, and of 2) geochemical and ecological climate proxies in a common, quantitative framework. nearest living relative…</w:t>
-      </w:r>
-    </w:p>
-    <w:p>
-      <w:pPr>
-        <w:pStyle w:val="BodyText"/>
-      </w:pPr>
-      <w:r>
-        <w:t xml:space="preserve">We apply this approach to the record of the early Eocene climatic optimum (EECO), the interval with the warmest sustained temperatures of the Cenozoic</w:t>
-      </w:r>
-      <w:r>
-        <w:t xml:space="preserve"> </w:t>
-      </w:r>
-      <w:r>
-        <w:t xml:space="preserve">(Pross</w:t>
-      </w:r>
-      <w:r>
-        <w:t xml:space="preserve"> </w:t>
-      </w:r>
-      <w:r>
-        <w:rPr>
-          <w:iCs/>
-          <w:i/>
-        </w:rPr>
-        <w:t xml:space="preserve">et al.</w:t>
-      </w:r>
-      <w:r>
-        <w:t xml:space="preserve"> </w:t>
-      </w:r>
-      <w:r>
-        <w:t xml:space="preserve">2012)</w:t>
-      </w:r>
-      <w:r>
-        <w:t xml:space="preserve">. The early Eocene is the focus of a substantial body of palaeoclimate literature</w:t>
-      </w:r>
-      <w:r>
-        <w:t xml:space="preserve"> </w:t>
-      </w:r>
-      <w:r>
-        <w:t xml:space="preserve">(</w:t>
+        <w:t xml:space="preserve">2020;</w:t>
+      </w:r>
+      <w:r>
+        <w:t xml:space="preserve"> </w:t>
       </w:r>
       <w:r>
         <w:rPr>
           <w:bCs/>
           <w:b/>
         </w:rPr>
-        <w:t xml:space="preserve">Berggren1998?</w:t>
-      </w:r>
-      <w:r>
-        <w:t xml:space="preserve">;</w:t>
-      </w:r>
-      <w:r>
-        <w:t xml:space="preserve"> </w:t>
-      </w:r>
-      <w:r>
-        <w:rPr>
-          <w:bCs/>
-          <w:b/>
-        </w:rPr>
-        <w:t xml:space="preserve">Thomas2000?</w:t>
-      </w:r>
-      <w:r>
-        <w:t xml:space="preserve">;</w:t>
-      </w:r>
-      <w:r>
-        <w:t xml:space="preserve"> </w:t>
-      </w:r>
-      <w:r>
-        <w:rPr>
-          <w:bCs/>
-          <w:b/>
-        </w:rPr>
-        <w:t xml:space="preserve">Hyland2017?</w:t>
-      </w:r>
-      <w:r>
-        <w:t xml:space="preserve">;</w:t>
-      </w:r>
-      <w:r>
-        <w:t xml:space="preserve"> </w:t>
-      </w:r>
-      <w:r>
-        <w:rPr>
-          <w:bCs/>
-          <w:b/>
-        </w:rPr>
-        <w:t xml:space="preserve">Lunt2021?</w:t>
+        <w:t xml:space="preserve">Evans2018?</w:t>
       </w:r>
       <w:r>
         <w:t xml:space="preserve">)</w:t>
       </w:r>
       <w:r>
-        <w:t xml:space="preserve">, as it potentially represents an analogue for extreme climate warming scenarios</w:t>
-      </w:r>
-      <w:r>
-        <w:t xml:space="preserve"> </w:t>
-      </w:r>
-      <w:r>
-        <w:t xml:space="preserve">(Burke</w:t>
-      </w:r>
-      <w:r>
-        <w:t xml:space="preserve"> </w:t>
-      </w:r>
-      <w:r>
-        <w:rPr>
-          <w:iCs/>
-          <w:i/>
-        </w:rPr>
-        <w:t xml:space="preserve">et al.</w:t>
-      </w:r>
-      <w:r>
-        <w:t xml:space="preserve"> </w:t>
-      </w:r>
-      <w:r>
-        <w:t xml:space="preserve">2018)</w:t>
-      </w:r>
-      <w:r>
-        <w:t xml:space="preserve">. For palaeoclimate modelers, the early Eocene presents a challenge: Geochemical proxy data</w:t>
-      </w:r>
-      <w:r>
-        <w:t xml:space="preserve"> </w:t>
-      </w:r>
-      <w:r>
-        <w:t xml:space="preserve">(Hollis</w:t>
-      </w:r>
-      <w:r>
-        <w:t xml:space="preserve"> </w:t>
-      </w:r>
-      <w:r>
-        <w:rPr>
-          <w:iCs/>
-          <w:i/>
-        </w:rPr>
-        <w:t xml:space="preserve">et al.</w:t>
-      </w:r>
-      <w:r>
-        <w:t xml:space="preserve"> </w:t>
-      </w:r>
-      <w:r>
-        <w:t xml:space="preserve">2019)</w:t>
-      </w:r>
-      <w:r>
-        <w:t xml:space="preserve"> </w:t>
-      </w:r>
-      <w:r>
-        <w:t xml:space="preserve">and ecological data</w:t>
-      </w:r>
-      <w:r>
-        <w:t xml:space="preserve"> </w:t>
-      </w:r>
-      <w:r>
-        <w:t xml:space="preserve">(Greenwood &amp; Wing 1995;</w:t>
-      </w:r>
-      <w:r>
-        <w:t xml:space="preserve"> </w:t>
-      </w:r>
-      <w:r>
-        <w:rPr>
-          <w:bCs/>
-          <w:b/>
-        </w:rPr>
-        <w:t xml:space="preserve">Marwick1994?</w:t>
-      </w:r>
-      <w:r>
-        <w:t xml:space="preserve">)</w:t>
-      </w:r>
-      <w:r>
-        <w:t xml:space="preserve"> </w:t>
-      </w:r>
-      <w:r>
-        <w:t xml:space="preserve">indicate tropical to subtropical conditions up to high latitudes, but early climate models have not been able to model warm polar temperatures and a shallow latitudinal temperature gradient under realistic conditions [</w:t>
-      </w:r>
-      <w:r>
-        <w:t xml:space="preserve">(</w:t>
-      </w:r>
-      <w:r>
-        <w:rPr>
-          <w:bCs/>
-          <w:b/>
-        </w:rPr>
-        <w:t xml:space="preserve">Sloan1990?</w:t>
-      </w:r>
-      <w:r>
-        <w:t xml:space="preserve">)</w:t>
-      </w:r>
-      <w:r>
-        <w:t xml:space="preserve">; …]. Although some more recent climate models have been able to align their simulations with the proxy record [</w:t>
-      </w:r>
-      <w:r>
-        <w:t xml:space="preserve">(</w:t>
-      </w:r>
-      <w:r>
-        <w:rPr>
-          <w:bCs/>
-          <w:b/>
-        </w:rPr>
-        <w:t xml:space="preserve">Huber2013?</w:t>
-      </w:r>
-      <w:r>
-        <w:t xml:space="preserve">)</w:t>
-      </w:r>
-      <w:r>
-        <w:t xml:space="preserve">;…], the nature of the early Eocene temperature gradient remains a matter of debate. A relatively recent, proxy-based studies inferred a SST gradient that was shallower than the modern by 32+-10 %</w:t>
-      </w:r>
-      <w:r>
-        <w:t xml:space="preserve"> </w:t>
-      </w:r>
-      <w:r>
-        <w:t xml:space="preserve">(</w:t>
-      </w:r>
-      <w:r>
-        <w:rPr>
-          <w:bCs/>
-          <w:b/>
-        </w:rPr>
-        <w:t xml:space="preserve">Evans2018?</w:t>
-      </w:r>
-      <w:r>
-        <w:t xml:space="preserve">)</w:t>
-      </w:r>
-      <w:r>
-        <w:t xml:space="preserve">, which would correspond to a gradient of ~20+-3 degC. Later studies based on new proxy compilations only estimate temperature gradients up to mid-latitudes</w:t>
-      </w:r>
-      <w:r>
-        <w:t xml:space="preserve"> </w:t>
-      </w:r>
-      <w:r>
-        <w:t xml:space="preserve">(Hollis</w:t>
-      </w:r>
-      <w:r>
-        <w:t xml:space="preserve"> </w:t>
-      </w:r>
-      <w:r>
-        <w:rPr>
-          <w:iCs/>
-          <w:i/>
-        </w:rPr>
-        <w:t xml:space="preserve">et al.</w:t>
-      </w:r>
-      <w:r>
-        <w:t xml:space="preserve"> </w:t>
-      </w:r>
-      <w:r>
-        <w:t xml:space="preserve">2019)</w:t>
-      </w:r>
-      <w:r>
-        <w:t xml:space="preserve">, or combine SST proxies with other data</w:t>
-      </w:r>
-      <w:r>
-        <w:t xml:space="preserve"> </w:t>
-      </w:r>
-      <w:r>
-        <w:t xml:space="preserve">(Inglis</w:t>
-      </w:r>
-      <w:r>
-        <w:t xml:space="preserve"> </w:t>
-      </w:r>
-      <w:r>
-        <w:rPr>
-          <w:iCs/>
-          <w:i/>
-        </w:rPr>
-        <w:t xml:space="preserve">et al.</w:t>
-      </w:r>
-      <w:r>
-        <w:t xml:space="preserve"> </w:t>
-      </w:r>
-      <w:r>
-        <w:t xml:space="preserve">2020)</w:t>
-      </w:r>
-      <w:r>
-        <w:t xml:space="preserve">, making it difficult to infer a meaningful estimate of the SST gradient.</w:t>
-      </w:r>
-    </w:p>
-    <w:p>
-      <w:pPr>
-        <w:pStyle w:val="BodyText"/>
-      </w:pPr>
-      <w:r>
-        <w:t xml:space="preserve">Assuming the conservation of thermal tolerances of modern coral reefs and mangrove taxa, we establish broad temperature ranges for EECO coral reef and mangrove sites. We integrate these temperature estimates with the EECO geochemical, shallow marine proxy record to model the latitudinal SST gradient and its uncertainty.</w:t>
-      </w:r>
-    </w:p>
-    <w:p>
-      <w:pPr>
-        <w:pStyle w:val="BodyText"/>
-      </w:pPr>
-      <w:r>
-        <w:t xml:space="preserve">We apply this model to the early Eocene climate optimum,…</w:t>
-      </w:r>
-    </w:p>
-    <w:p>
-      <w:pPr>
-        <w:pStyle w:val="BodyText"/>
-      </w:pPr>
-      <w:r>
-        <w:t xml:space="preserve">“</w:t>
-      </w:r>
-      <w:r>
-        <w:t xml:space="preserve">nearest living relative</w:t>
-      </w:r>
-      <w:r>
-        <w:t xml:space="preserve">”</w:t>
-      </w:r>
-      <w:r>
-        <w:t xml:space="preserve"> </w:t>
-      </w:r>
-      <w:r>
-        <w:t xml:space="preserve">methods are used for deriving numerical climate estimates from taxonomic plant data for the Cenozoic</w:t>
-      </w:r>
-      <w:r>
-        <w:t xml:space="preserve"> </w:t>
-      </w:r>
-      <w:r>
-        <w:t xml:space="preserve">(</w:t>
-      </w:r>
-      <w:r>
-        <w:rPr>
-          <w:bCs/>
-          <w:b/>
-        </w:rPr>
-        <w:t xml:space="preserve">Faucette2007?</w:t>
-      </w:r>
-      <w:r>
-        <w:t xml:space="preserve">;</w:t>
-      </w:r>
-      <w:r>
-        <w:t xml:space="preserve"> </w:t>
-      </w:r>
-      <w:r>
-        <w:rPr>
-          <w:bCs/>
-          <w:b/>
-        </w:rPr>
-        <w:t xml:space="preserve">Chevalier2022?</w:t>
-      </w:r>
-      <w:r>
-        <w:t xml:space="preserve">)</w:t>
-      </w:r>
-      <w:r>
-        <w:t xml:space="preserve">. These methods work on the the premise that .</w:t>
-      </w:r>
-      <w:r>
-        <w:t xml:space="preserve"> </w:t>
-      </w:r>
-      <w:r>
-        <w:t xml:space="preserve">Proxy-based, deep-time palaeoclimate reconstructions relying solely on geochemical proxies</w:t>
-      </w:r>
-      <w:r>
-        <w:t xml:space="preserve"> </w:t>
-      </w:r>
-      <w:r>
-        <w:t xml:space="preserve">(e.g. Veizer &amp; Prokoph 2015;</w:t>
-      </w:r>
-      <w:r>
-        <w:t xml:space="preserve"> </w:t>
-      </w:r>
-      <w:r>
-        <w:rPr>
-          <w:bCs/>
-          <w:b/>
-        </w:rPr>
-        <w:t xml:space="preserve">Grossman2022?</w:t>
-      </w:r>
-      <w:r>
-        <w:t xml:space="preserve">)</w:t>
-      </w:r>
-      <w:r>
-        <w:t xml:space="preserve"> </w:t>
-      </w:r>
-      <w:r>
-        <w:t xml:space="preserve">have significant spatial gaps, and global temperature reconstructions based on those records alone may be biased</w:t>
-      </w:r>
-      <w:r>
-        <w:t xml:space="preserve"> </w:t>
-      </w:r>
-      <w:r>
-        <w:t xml:space="preserve">(Jones &amp; Eichenseer 2022)</w:t>
-      </w:r>
-      <w:r>
-        <w:t xml:space="preserve">. Ecological and lithological data are sometimes used for quantitative climate reconstructions [</w:t>
-      </w:r>
-      <w:r>
-        <w:t xml:space="preserve">(</w:t>
-      </w:r>
-      <w:r>
-        <w:rPr>
-          <w:bCs/>
-          <w:b/>
-        </w:rPr>
-        <w:t xml:space="preserve">Uhl2009?</w:t>
-      </w:r>
-      <w:r>
-        <w:t xml:space="preserve">)</w:t>
-      </w:r>
-      <w:r>
-        <w:t xml:space="preserve">;], but are rarely used in conjunction with geochemical proxies</w:t>
-      </w:r>
-      <w:r>
-        <w:t xml:space="preserve"> </w:t>
-      </w:r>
-      <w:r>
-        <w:t xml:space="preserve">(</w:t>
-      </w:r>
-      <w:r>
-        <w:rPr>
-          <w:bCs/>
-          <w:b/>
-        </w:rPr>
-        <w:t xml:space="preserve">Burgener2023?</w:t>
-      </w:r>
-      <w:r>
-        <w:t xml:space="preserve">)</w:t>
-      </w:r>
-      <w:r>
-        <w:t xml:space="preserve">.</w:t>
-      </w:r>
-    </w:p>
-    <w:p>
-      <w:pPr>
-        <w:pStyle w:val="BodyText"/>
-      </w:pPr>
-      <w:r>
-        <w:t xml:space="preserve">For example, a plethora of</w:t>
-      </w:r>
-    </w:p>
-    <w:p>
-      <w:pPr>
-        <w:pStyle w:val="BodyText"/>
-      </w:pPr>
-      <w:r>
-        <w:t xml:space="preserve">Here, we combine sea surface temperatures from geochemical proxies with numerical temperature estimated from mangroves and coral reefs, derived with a nearest living relative</w:t>
-      </w:r>
-    </w:p>
-    <w:p>
-      <w:pPr>
-        <w:pStyle w:val="BodyText"/>
-      </w:pPr>
-      <w:r>
-        <w:t xml:space="preserve">apply broadly analogous method to the marine record, deriving probability densities broadly reflecting the thermal preferences of modern coral reefs and mangrove taxa [@…], which we assign to fossil occurrences of coral reefs and mangroves.</w:t>
-      </w:r>
-    </w:p>
-    <w:p>
-      <w:pPr>
-        <w:pStyle w:val="BodyText"/>
-      </w:pPr>
-      <w:r>
-        <w:t xml:space="preserve">, and sometimes biological proxies such as leaf physiognomy,</w:t>
-      </w:r>
-      <w:r>
-        <w:t xml:space="preserve"> </w:t>
-      </w:r>
-      <w:r>
-        <w:t xml:space="preserve">. This can involve interpolation between data points, or extrapolation if entire climate zones remain unsampled. Examples of this approach include t</w:t>
-      </w:r>
-      <w:r>
-        <w:t xml:space="preserve"> </w:t>
-      </w:r>
-      <w:r>
-        <w:t xml:space="preserve">Combining quantitative proxy data with not fully quantified climate constraints, e.g. the presence of tropical weathering products such as bauxite and laterite, has the potential to improve upon existing, purely proxy-based reconstructions</w:t>
-      </w:r>
-      <w:r>
-        <w:t xml:space="preserve"> </w:t>
-      </w:r>
-      <w:r>
-        <w:t xml:space="preserve">(Scotese</w:t>
-      </w:r>
-      <w:r>
-        <w:t xml:space="preserve"> </w:t>
-      </w:r>
-      <w:r>
-        <w:rPr>
-          <w:iCs/>
-          <w:i/>
-        </w:rPr>
-        <w:t xml:space="preserve">et al.</w:t>
-      </w:r>
-      <w:r>
-        <w:t xml:space="preserve"> </w:t>
-      </w:r>
-      <w:r>
-        <w:t xml:space="preserve">2021;</w:t>
-      </w:r>
-      <w:r>
-        <w:t xml:space="preserve"> </w:t>
-      </w:r>
-      <w:r>
-        <w:rPr>
-          <w:bCs/>
-          <w:b/>
-        </w:rPr>
-        <w:t xml:space="preserve">Burgener2023?</w:t>
-      </w:r>
-      <w:r>
-        <w:t xml:space="preserve">)</w:t>
-      </w:r>
-      <w:r>
-        <w:t xml:space="preserve">. Terrestrial and</w:t>
-      </w:r>
-    </w:p>
-    <w:p>
-      <w:pPr>
-        <w:pStyle w:val="BodyText"/>
-      </w:pPr>
-      <w:r>
-        <w:t xml:space="preserve">approach is still rarely employed in deep-time palaeoclimatic studies, as it This requires transforming ordinal or interval-bound data into numerical estimates, which is common</w:t>
-      </w:r>
-    </w:p>
-    <w:p>
-      <w:pPr>
-        <w:pStyle w:val="BodyText"/>
-      </w:pPr>
-      <w:r>
-        <w:t xml:space="preserve">Integrating this type of information into fully quantitative climate reconstructions requires</w:t>
-      </w:r>
-    </w:p>
-    <w:p>
-      <w:pPr>
-        <w:pStyle w:val="BodyText"/>
-      </w:pPr>
-      <w:r>
-        <w:t xml:space="preserve">data provide a different method of reconstructing palaeotemperatures</w:t>
-      </w:r>
-      <w:r>
-        <w:t xml:space="preserve"> </w:t>
-      </w:r>
-      <w:r>
-        <w:t xml:space="preserve">Palaeobiological or geological climate indicators that provide only broad climate constraints which are hard to quantify, and 3)</w:t>
-      </w:r>
-      <w:r>
-        <w:t xml:space="preserve"> </w:t>
-      </w:r>
-      <w:r>
-        <w:t xml:space="preserve">(</w:t>
-      </w:r>
-      <w:r>
-        <w:rPr>
-          <w:bCs/>
-          <w:b/>
-        </w:rPr>
-        <w:t xml:space="preserve">Burgener2023?</w:t>
-      </w:r>
-      <w:r>
-        <w:t xml:space="preserve">)</w:t>
-      </w:r>
-      <w:r>
-        <w:t xml:space="preserve"> </w:t>
-      </w:r>
-      <w:r>
-        <w:t xml:space="preserve">For the marine realm, Geochemical proxies such as oxygen isotopes (d18O), tetraether indices (TEX86) and magnesium calcium ratios (Mg/Ca) are used to derive palaeotemperature estimates for individual locations using experimentally derived transfer functions</w:t>
-      </w:r>
-      <w:r>
-        <w:t xml:space="preserve"> </w:t>
-      </w:r>
-      <w:r>
-        <w:t xml:space="preserve">(e.g. Liu</w:t>
-      </w:r>
-      <w:r>
-        <w:t xml:space="preserve"> </w:t>
-      </w:r>
-      <w:r>
-        <w:rPr>
-          <w:iCs/>
-          <w:i/>
-        </w:rPr>
-        <w:t xml:space="preserve">et al.</w:t>
-      </w:r>
-      <w:r>
-        <w:t xml:space="preserve"> </w:t>
-      </w:r>
-      <w:r>
-        <w:t xml:space="preserve">2009)</w:t>
-      </w:r>
-      <w:r>
-        <w:t xml:space="preserve">.</w:t>
-      </w:r>
-    </w:p>
-    <w:p>
-      <w:pPr>
-        <w:pStyle w:val="BodyText"/>
-      </w:pPr>
-      <w:r>
-        <w:t xml:space="preserve">Climate data not based on geochemical, quantitative proxies generally provide broad categorical information, e.g. </w:t>
-      </w:r>
-      <w:r>
-        <w:t xml:space="preserve">“</w:t>
-      </w:r>
-      <w:r>
-        <w:t xml:space="preserve">tropical</w:t>
-      </w:r>
-      <w:r>
-        <w:t xml:space="preserve">”</w:t>
-      </w:r>
-      <w:r>
-        <w:t xml:space="preserve"> </w:t>
-      </w:r>
-      <w:r>
-        <w:t xml:space="preserve">or</w:t>
-      </w:r>
-      <w:r>
-        <w:t xml:space="preserve"> </w:t>
-      </w:r>
-      <w:r>
-        <w:t xml:space="preserve">“</w:t>
-      </w:r>
-      <w:r>
-        <w:t xml:space="preserve">dry</w:t>
-      </w:r>
-      <w:r>
-        <w:t xml:space="preserve">”</w:t>
-      </w:r>
-      <w:r>
-        <w:t xml:space="preserve">, or broad quantitative constraints, e.g. </w:t>
-      </w:r>
-      <w:r>
-        <w:t xml:space="preserve">“</w:t>
-      </w:r>
-      <w:r>
-        <w:t xml:space="preserve">&gt; 20 degC mean annual temperature</w:t>
-      </w:r>
-      <w:r>
-        <w:t xml:space="preserve">”</w:t>
-      </w:r>
-      <w:r>
-        <w:t xml:space="preserve">. Integrating this information into fully quantitative climate reconstructions requires transforming it to a numerical scale. This approach is showcased by nearest living relative methods, commonly employed in terrestrial, Cenozoic climate reconstructions, which work on the premise that the climatic requirements of ancient plant taxa were similar to those of there nearest modern relatives</w:t>
-      </w:r>
-      <w:r>
-        <w:t xml:space="preserve"> </w:t>
-      </w:r>
-      <w:r>
-        <w:t xml:space="preserve">(</w:t>
-      </w:r>
-      <w:r>
-        <w:rPr>
-          <w:bCs/>
-          <w:b/>
-        </w:rPr>
-        <w:t xml:space="preserve">Kvacek2007?</w:t>
-      </w:r>
-      <w:r>
-        <w:t xml:space="preserve">)</w:t>
-      </w:r>
-      <w:r>
-        <w:t xml:space="preserve">. A plethora of methods have been developed to derive numerical climate values from taxonomic data [</w:t>
-      </w:r>
-      <w:r>
-        <w:t xml:space="preserve">(</w:t>
-      </w:r>
-      <w:r>
-        <w:rPr>
-          <w:bCs/>
-          <w:b/>
-        </w:rPr>
-        <w:t xml:space="preserve">Faucette2007?</w:t>
-      </w:r>
-      <w:r>
-        <w:t xml:space="preserve">)</w:t>
-      </w:r>
-      <w:r>
-        <w:t xml:space="preserve">; @…]. Approaches based on probability density functions have the advantage of naturally capturing the uncertainty associated with the climatic occupancy of modern nearest relatives</w:t>
-      </w:r>
-      <w:r>
-        <w:t xml:space="preserve"> </w:t>
-      </w:r>
-      <w:r>
-        <w:t xml:space="preserve">(</w:t>
-      </w:r>
-      <w:r>
-        <w:rPr>
-          <w:bCs/>
-          <w:b/>
-        </w:rPr>
-        <w:t xml:space="preserve">Greenwood2017?</w:t>
-      </w:r>
-      <w:r>
-        <w:t xml:space="preserve">)</w:t>
-      </w:r>
-      <w:r>
-        <w:t xml:space="preserve">, and probability distributions can be readily integrated in a quantitative modelling framework. Here, we employ a similar approach, constructing probability distributions broadly reflecting the thermal preferences of modern coral reefs and mangrove taxa [@…], which we assign to fossil occurrences of coral reefs and mangroves.</w:t>
-      </w:r>
-    </w:p>
-    <w:p>
-      <w:pPr>
-        <w:pStyle w:val="BodyText"/>
-      </w:pPr>
-      <w:r>
-        <w:t xml:space="preserve">Combining quantitative proxy data with other climate constraints has the potential to improve upon climate reconstructions based on a single type of proxy</w:t>
-      </w:r>
-      <w:r>
-        <w:t xml:space="preserve"> </w:t>
-      </w:r>
-      <w:r>
-        <w:t xml:space="preserve">(</w:t>
-      </w:r>
-      <w:r>
-        <w:rPr>
-          <w:bCs/>
-          <w:b/>
-        </w:rPr>
-        <w:t xml:space="preserve">Burgener2023?</w:t>
-      </w:r>
-      <w:r>
-        <w:t xml:space="preserve">)</w:t>
-      </w:r>
-      <w:r>
-        <w:t xml:space="preserve">, but is rarely employed in deep-time palaeoclimatic studies.</w:t>
-      </w:r>
-    </w:p>
-    <w:p>
-      <w:pPr>
-        <w:pStyle w:val="BodyText"/>
-      </w:pPr>
-      <w:r>
-        <w:t xml:space="preserve">Deep-time palaeoclimate reconstructions use geochemical proxy data</w:t>
-      </w:r>
-    </w:p>
-    <w:p>
-      <w:pPr>
-        <w:pStyle w:val="BodyText"/>
-      </w:pPr>
-      <w:r>
-        <w:t xml:space="preserve">The first challenge requires that all proxy data is converted to a common scale.</w:t>
-      </w:r>
-    </w:p>
-    <w:p>
-      <w:pPr>
-        <w:pStyle w:val="BodyText"/>
-      </w:pPr>
-      <w:r>
-        <w:t xml:space="preserve">A fundamental challenge in reconstructing Earth’s past climate is to infer large-scale climatic patterns from local observations, derived from disparate proxies. In order for the</w:t>
-      </w:r>
-    </w:p>
-    <w:p>
-      <w:pPr>
-        <w:pStyle w:val="BodyText"/>
-      </w:pPr>
-      <w:r>
-        <w:t xml:space="preserve">Proxy-derived palaeoclimate reconstructions offer an important alternative to and a test of Earth system models, and as such are fundamental for reconstructing Earth’s past climate</w:t>
-      </w:r>
-    </w:p>
-    <w:p>
-      <w:pPr>
-        <w:pStyle w:val="BodyText"/>
-      </w:pPr>
-      <w:r>
-        <w:t xml:space="preserve">The geological record holds evidence for episodes in Earth history with fundamentally different climates than our current</w:t>
-      </w:r>
-      <w:r>
-        <w:t xml:space="preserve"> </w:t>
-      </w:r>
-      <w:r>
-        <w:t xml:space="preserve">(Scotese</w:t>
-      </w:r>
-      <w:r>
-        <w:t xml:space="preserve"> </w:t>
-      </w:r>
-      <w:r>
-        <w:rPr>
-          <w:iCs/>
-          <w:i/>
-        </w:rPr>
-        <w:t xml:space="preserve">et al.</w:t>
-      </w:r>
-      <w:r>
-        <w:t xml:space="preserve"> </w:t>
-      </w:r>
-      <w:r>
-        <w:t xml:space="preserve">2021)</w:t>
-      </w:r>
-      <w:r>
-        <w:t xml:space="preserve">. Some episodes, for example the early Eocene, are thought to have been significantly warmer than the modern</w:t>
-      </w:r>
-      <w:r>
-        <w:t xml:space="preserve"> </w:t>
-      </w:r>
-      <w:r>
-        <w:t xml:space="preserve">(Pross</w:t>
-      </w:r>
-      <w:r>
-        <w:t xml:space="preserve"> </w:t>
-      </w:r>
-      <w:r>
-        <w:rPr>
-          <w:iCs/>
-          <w:i/>
-        </w:rPr>
-        <w:t xml:space="preserve">et al.</w:t>
-      </w:r>
-      <w:r>
-        <w:t xml:space="preserve"> </w:t>
-      </w:r>
-      <w:r>
-        <w:t xml:space="preserve">2012)</w:t>
-      </w:r>
-      <w:r>
-        <w:t xml:space="preserve">, potentially representing an analogue for extreme climate warming scenarios</w:t>
-      </w:r>
-      <w:r>
-        <w:t xml:space="preserve"> </w:t>
-      </w:r>
-      <w:r>
-        <w:t xml:space="preserve">(Burke</w:t>
-      </w:r>
-      <w:r>
-        <w:t xml:space="preserve"> </w:t>
-      </w:r>
-      <w:r>
-        <w:rPr>
-          <w:iCs/>
-          <w:i/>
-        </w:rPr>
-        <w:t xml:space="preserve">et al.</w:t>
-      </w:r>
-      <w:r>
-        <w:t xml:space="preserve"> </w:t>
-      </w:r>
-      <w:r>
-        <w:t xml:space="preserve">2018)</w:t>
-      </w:r>
-      <w:r>
-        <w:t xml:space="preserve">. Reconstructions of palaeoclimate commonly use geochemical proxy data, palaeobiological or lithological climate indicators, or earth system modelling.</w:t>
-      </w:r>
-    </w:p>
-    <w:p>
-      <w:pPr>
-        <w:pStyle w:val="BodyText"/>
-      </w:pPr>
-      <w:r>
-        <w:t xml:space="preserve">Geochemical proxies such as oxygen isotopes (d18O), tetraether indices (TEX86) and magnesium calcium ratios (Mg/Ca) are used to derive palaeotemperature estimates for individual locations using experimentally derived transfer functions</w:t>
-      </w:r>
-      <w:r>
-        <w:t xml:space="preserve"> </w:t>
-      </w:r>
-      <w:r>
-        <w:t xml:space="preserve">(e.g. Liu</w:t>
-      </w:r>
-      <w:r>
-        <w:t xml:space="preserve"> </w:t>
-      </w:r>
-      <w:r>
-        <w:rPr>
-          <w:iCs/>
-          <w:i/>
-        </w:rPr>
-        <w:t xml:space="preserve">et al.</w:t>
-      </w:r>
-      <w:r>
-        <w:t xml:space="preserve"> </w:t>
-      </w:r>
-      <w:r>
-        <w:t xml:space="preserve">2009)</w:t>
-      </w:r>
-      <w:r>
-        <w:t xml:space="preserve">. Palaeobiological and lithological climate data provide a different method of reconstructing palaeotemperatures, using e.g. leaf physiognomy and floral assemblages to derive palaeotemperature proxies</w:t>
-      </w:r>
-      <w:r>
-        <w:t xml:space="preserve"> </w:t>
-      </w:r>
-      <w:r>
-        <w:t xml:space="preserve">(Greenwood</w:t>
-      </w:r>
-      <w:r>
-        <w:t xml:space="preserve"> </w:t>
-      </w:r>
-      <w:r>
-        <w:rPr>
-          <w:iCs/>
-          <w:i/>
-        </w:rPr>
-        <w:t xml:space="preserve">et al.</w:t>
-      </w:r>
-      <w:r>
-        <w:t xml:space="preserve"> </w:t>
-      </w:r>
-      <w:r>
-        <w:t xml:space="preserve">2003)</w:t>
-      </w:r>
-      <w:r>
-        <w:t xml:space="preserve">, or using lithological indicators to determine the range of palaeoclimatic belts</w:t>
-      </w:r>
-      <w:r>
-        <w:t xml:space="preserve"> </w:t>
-      </w:r>
-      <w:r>
-        <w:t xml:space="preserve">(Scotese</w:t>
-      </w:r>
-      <w:r>
-        <w:t xml:space="preserve"> </w:t>
-      </w:r>
-      <w:r>
-        <w:rPr>
-          <w:iCs/>
-          <w:i/>
-        </w:rPr>
-        <w:t xml:space="preserve">et al.</w:t>
-      </w:r>
-      <w:r>
-        <w:t xml:space="preserve"> </w:t>
-      </w:r>
-      <w:r>
-        <w:t xml:space="preserve">2021)</w:t>
-      </w:r>
-      <w:r>
-        <w:t xml:space="preserve">. To capture complex dependencies between proxies and climate data, machine learning approaches</w:t>
-      </w:r>
-      <w:r>
-        <w:t xml:space="preserve"> </w:t>
-      </w:r>
-      <w:r>
-        <w:t xml:space="preserve">(Chandra</w:t>
-      </w:r>
-      <w:r>
-        <w:t xml:space="preserve"> </w:t>
-      </w:r>
-      <w:r>
-        <w:rPr>
-          <w:iCs/>
-          <w:i/>
-        </w:rPr>
-        <w:t xml:space="preserve">et al.</w:t>
-      </w:r>
-      <w:r>
-        <w:t xml:space="preserve"> </w:t>
-      </w:r>
-      <w:r>
-        <w:t xml:space="preserve">2021)</w:t>
-      </w:r>
-      <w:r>
-        <w:t xml:space="preserve"> </w:t>
-      </w:r>
-      <w:r>
-        <w:t xml:space="preserve">or articifical neural networks</w:t>
-      </w:r>
-      <w:r>
-        <w:t xml:space="preserve"> </w:t>
-      </w:r>
-      <w:r>
-        <w:t xml:space="preserve">(</w:t>
-      </w:r>
-      <w:r>
-        <w:rPr>
-          <w:bCs/>
-          <w:b/>
-        </w:rPr>
-        <w:t xml:space="preserve">Malmgren1997?</w:t>
-      </w:r>
-      <w:r>
-        <w:t xml:space="preserve">;</w:t>
-      </w:r>
-      <w:r>
-        <w:t xml:space="preserve"> </w:t>
-      </w:r>
-      <w:r>
-        <w:rPr>
-          <w:bCs/>
-          <w:b/>
-        </w:rPr>
-        <w:t xml:space="preserve">Lauchstedt2017?</w:t>
-      </w:r>
-      <w:r>
-        <w:t xml:space="preserve">)</w:t>
-      </w:r>
-      <w:r>
-        <w:t xml:space="preserve"> </w:t>
-      </w:r>
-      <w:r>
-        <w:t xml:space="preserve">are sometimes used. Earth system models take a fundamentally different approach by modelling the climate-generating processes directly, reconstructing spatially resolved climate estimates for the entire globe [@???]. However, this approach still relies on proxy data to constrain the large number of possible model setups and ground truth the model output [@???] It also requires substantial computing resources and technical expert knowledge, and is thus difficult to implement or modify for most palaeoclimate researchers.</w:t>
-      </w:r>
-    </w:p>
-    <w:p>
-      <w:pPr>
-        <w:pStyle w:val="BodyText"/>
-      </w:pPr>
-      <w:r>
-        <w:t xml:space="preserve">To make inferences on a regional or global scale, proxy-based climate reconstructions need some way of extrapolating a generally sparse record of local findings. Taking the mean of multiple local estimates to summarise regional or global climate variables</w:t>
-      </w:r>
-      <w:r>
-        <w:t xml:space="preserve"> </w:t>
-      </w:r>
-      <w:r>
-        <w:t xml:space="preserve">(e.g. Veizer &amp; Prokoph 2015)</w:t>
-      </w:r>
-      <w:r>
-        <w:t xml:space="preserve"> </w:t>
-      </w:r>
-      <w:r>
-        <w:t xml:space="preserve">is a straightforward approach, but is likely to result in biased climate reconstructions</w:t>
-      </w:r>
-      <w:r>
-        <w:t xml:space="preserve"> </w:t>
-      </w:r>
-      <w:r>
-        <w:t xml:space="preserve">(Jones &amp; Eichenseer 2022)</w:t>
-      </w:r>
-      <w:r>
-        <w:t xml:space="preserve">. Reconstructions that take into account the spatial distribution of climate data are… ### HERE###</w:t>
-      </w:r>
-      <w:r>
-        <w:t xml:space="preserve"> </w:t>
-      </w:r>
-      <w:r>
-        <w:t xml:space="preserve">provide an alternative that can be employed more readily by a broad range of workers.</w:t>
-      </w:r>
-    </w:p>
-    <w:p>
-      <w:pPr>
-        <w:pStyle w:val="BodyText"/>
-      </w:pPr>
-      <w:r>
-        <w:t xml:space="preserve">Here, we present a Bayesian, hierarchical model for inferring sea surface temperatures (SST) that expands upon existing, spatial reconstructions of palaeoclimate by allowing for the integration of 1) prior information based on physical principles and the observed, modern SST distribution, and of 2) geochemical and ecological climate proxies in a common, quantitative framework. We apply this approach to the early Eocene climatic optimum (EECO), the interval with the warmest sustained temperatures of the Cenozoic. Assuming the conservation of thermal tolerances of modern coral reefs and mangrove taxa, we establish broad temperature ranges for EECO coral reef and mangrove sites. We integrate these temperature estimates with the EECO geochemical, shallow marine proxy record to model the latitudinal SST gradient and its uncertainty.</w:t>
+        <w:t xml:space="preserve">. Our goal is to provide a robust method for inferring temperature gradients that can be readily used with different proxy types and with very patchy records, and that fully quantifies the modeled temperature gradient with uncertainty. Applying this method to the EECO proxy record, we quantify the latitudinal SST gradient and the global mean SST.</w:t>
       </w:r>
     </w:p>
     <w:bookmarkEnd w:id="23"/>
@@ -6184,7 +5513,7 @@
       </w:r>
     </w:p>
     <w:bookmarkEnd w:id="40"/>
-    <w:bookmarkStart w:id="85" w:name="references"/>
+    <w:bookmarkStart w:id="83" w:name="references"/>
     <w:p>
       <w:pPr>
         <w:pStyle w:val="Heading1"/>
@@ -6193,7 +5522,7 @@
         <w:t xml:space="preserve">References</w:t>
       </w:r>
     </w:p>
-    <w:bookmarkStart w:id="84" w:name="refs"/>
+    <w:bookmarkStart w:id="82" w:name="refs"/>
     <w:bookmarkStart w:id="42" w:name="ref-Bijl2009"/>
     <w:p>
       <w:pPr>
@@ -6478,63 +5807,13 @@
       </w:r>
     </w:p>
     <w:bookmarkEnd w:id="48"/>
-    <w:bookmarkStart w:id="50" w:name="ref-Greenwood2003"/>
+    <w:bookmarkStart w:id="49" w:name="ref-Hollis2019"/>
     <w:p>
       <w:pPr>
         <w:pStyle w:val="Bibliography"/>
       </w:pPr>
       <w:r>
-        <w:t xml:space="preserve">———, MOSS, P. T., ROWETT, A. I., VADALA, A. J. and KEEFE, R. L. 2003.</w:t>
-      </w:r>
-      <w:r>
-        <w:t xml:space="preserve"> </w:t>
-      </w:r>
-      <w:hyperlink r:id="rId49">
-        <w:r>
-          <w:rPr>
-            <w:rStyle w:val="Hyperlink"/>
-          </w:rPr>
-          <w:t xml:space="preserve">Plant communities and climate change in southeastern</w:t>
-        </w:r>
-        <w:r>
-          <w:rPr>
-            <w:rStyle w:val="Hyperlink"/>
-          </w:rPr>
-          <w:t xml:space="preserve"> </w:t>
-        </w:r>
-        <w:r>
-          <w:rPr>
-            <w:rStyle w:val="Hyperlink"/>
-          </w:rPr>
-          <w:t xml:space="preserve">Australia</w:t>
-        </w:r>
-        <w:r>
-          <w:rPr>
-            <w:rStyle w:val="Hyperlink"/>
-          </w:rPr>
-          <w:t xml:space="preserve"> </w:t>
-        </w:r>
-        <w:r>
-          <w:rPr>
-            <w:rStyle w:val="Hyperlink"/>
-          </w:rPr>
-          <w:t xml:space="preserve">during the early</w:t>
-        </w:r>
-        <w:r>
-          <w:rPr>
-            <w:rStyle w:val="Hyperlink"/>
-          </w:rPr>
-          <w:t xml:space="preserve"> </w:t>
-        </w:r>
-        <w:r>
-          <w:rPr>
-            <w:rStyle w:val="Hyperlink"/>
-          </w:rPr>
-          <w:t xml:space="preserve">Paleogene</w:t>
-        </w:r>
-      </w:hyperlink>
-      <w:r>
-        <w:t xml:space="preserve">.</w:t>
+        <w:t xml:space="preserve">HOLLIS, C. J., DUNKLEY JONES, T., ANAGNOSTOU, E., BIJL, P. K., CRAMWINCKEL, M. J., CUI, Y., DICKENS, G. R., EDGAR, K. M., ELEY, Y., EVANS, D. and OTHERS. 2019. The DeepMIP contribution to PMIP4: Methodologies for selection, compilation and analysis of latest paleocene and early eocene climate proxy data, incorporating version 0.1 of the DeepMIP database.</w:t>
       </w:r>
       <w:r>
         <w:t xml:space="preserve"> </w:t>
@@ -6544,7 +5823,131 @@
           <w:iCs/>
           <w:i/>
         </w:rPr>
-        <w:t xml:space="preserve">In</w:t>
+        <w:t xml:space="preserve">Geoscientific Model Development</w:t>
+      </w:r>
+      <w:r>
+        <w:t xml:space="preserve">,</w:t>
+      </w:r>
+      <w:r>
+        <w:t xml:space="preserve"> </w:t>
+      </w:r>
+      <w:r>
+        <w:rPr>
+          <w:bCs/>
+          <w:b/>
+        </w:rPr>
+        <w:t xml:space="preserve">12</w:t>
+      </w:r>
+      <w:r>
+        <w:t xml:space="preserve">, 3149–3206.</w:t>
+      </w:r>
+    </w:p>
+    <w:bookmarkEnd w:id="49"/>
+    <w:bookmarkStart w:id="51" w:name="ref-Inglis2020"/>
+    <w:p>
+      <w:pPr>
+        <w:pStyle w:val="Bibliography"/>
+      </w:pPr>
+      <w:r>
+        <w:t xml:space="preserve">INGLIS, G. N., BRAGG, F., BURLS, N. J., CRAMWINCKEL, M. J., EVANS, D., FOSTER, G. L., HUBER, M., LUNT, D. J., SILER, N., STEINIG, S., TIERNEY, J. E., WILKINSON, R., ANAGNOSTOU, E., DE BOER, A. M., DUNKLEY JONES, T., EDGAR, K. M., HOLLIS, C. J., HUTCHINSON, D. K. and PANCOST, R. D. 2020.</w:t>
+      </w:r>
+      <w:r>
+        <w:t xml:space="preserve"> </w:t>
+      </w:r>
+      <w:hyperlink r:id="rId50">
+        <w:r>
+          <w:rPr>
+            <w:rStyle w:val="Hyperlink"/>
+          </w:rPr>
+          <w:t xml:space="preserve">Global mean surface temperature and climate sensitivity of the early</w:t>
+        </w:r>
+        <w:r>
+          <w:rPr>
+            <w:rStyle w:val="Hyperlink"/>
+          </w:rPr>
+          <w:t xml:space="preserve"> </w:t>
+        </w:r>
+        <w:r>
+          <w:rPr>
+            <w:rStyle w:val="Hyperlink"/>
+          </w:rPr>
+          <w:t xml:space="preserve">Eocene Climatic Optimum</w:t>
+        </w:r>
+        <w:r>
+          <w:rPr>
+            <w:rStyle w:val="Hyperlink"/>
+          </w:rPr>
+          <w:t xml:space="preserve"> </w:t>
+        </w:r>
+        <w:r>
+          <w:rPr>
+            <w:rStyle w:val="Hyperlink"/>
+          </w:rPr>
+          <w:t xml:space="preserve">(</w:t>
+        </w:r>
+        <w:r>
+          <w:rPr>
+            <w:rStyle w:val="Hyperlink"/>
+          </w:rPr>
+          <w:t xml:space="preserve">EECO</w:t>
+        </w:r>
+        <w:r>
+          <w:rPr>
+            <w:rStyle w:val="Hyperlink"/>
+          </w:rPr>
+          <w:t xml:space="preserve">),</w:t>
+        </w:r>
+        <w:r>
+          <w:rPr>
+            <w:rStyle w:val="Hyperlink"/>
+          </w:rPr>
+          <w:t xml:space="preserve"> </w:t>
+        </w:r>
+        <w:r>
+          <w:rPr>
+            <w:rStyle w:val="Hyperlink"/>
+          </w:rPr>
+          <w:t xml:space="preserve">Paleocene</w:t>
+        </w:r>
+        <w:r>
+          <w:rPr>
+            <w:rStyle w:val="Hyperlink"/>
+          </w:rPr>
+          <w:t xml:space="preserve"> </w:t>
+        </w:r>
+        <w:r>
+          <w:rPr>
+            <w:rStyle w:val="Hyperlink"/>
+          </w:rPr>
+          <w:t xml:space="preserve">(</w:t>
+        </w:r>
+        <w:r>
+          <w:rPr>
+            <w:rStyle w:val="Hyperlink"/>
+          </w:rPr>
+          <w:t xml:space="preserve">PETM</w:t>
+        </w:r>
+        <w:r>
+          <w:rPr>
+            <w:rStyle w:val="Hyperlink"/>
+          </w:rPr>
+          <w:t xml:space="preserve">), and latest</w:t>
+        </w:r>
+        <w:r>
+          <w:rPr>
+            <w:rStyle w:val="Hyperlink"/>
+          </w:rPr>
+          <w:t xml:space="preserve"> </w:t>
+        </w:r>
+        <w:r>
+          <w:rPr>
+            <w:rStyle w:val="Hyperlink"/>
+          </w:rPr>
+          <w:t xml:space="preserve">Paleocene</w:t>
+        </w:r>
+      </w:hyperlink>
+      <w:r>
+        <w:t xml:space="preserve">.</w:t>
       </w:r>
       <w:r>
         <w:t xml:space="preserve"> </w:t>
@@ -6554,13 +5957,109 @@
           <w:iCs/>
           <w:i/>
         </w:rPr>
-        <w:t xml:space="preserve">Causes and Consequences of Globally Warm Climates in the Early</w:t>
+        <w:t xml:space="preserve">Climate of the Past</w:t>
+      </w:r>
+      <w:r>
+        <w:t xml:space="preserve">,</w:t>
+      </w:r>
+      <w:r>
+        <w:t xml:space="preserve"> </w:t>
+      </w:r>
+      <w:r>
+        <w:rPr>
+          <w:bCs/>
+          <w:b/>
+        </w:rPr>
+        <w:t xml:space="preserve">16</w:t>
+      </w:r>
+      <w:r>
+        <w:t xml:space="preserve">, 1953–1968.</w:t>
+      </w:r>
+    </w:p>
+    <w:bookmarkEnd w:id="51"/>
+    <w:bookmarkStart w:id="52" w:name="ref-johannes1983"/>
+    <w:p>
+      <w:pPr>
+        <w:pStyle w:val="Bibliography"/>
+      </w:pPr>
+      <w:r>
+        <w:t xml:space="preserve">JOHANNES, R., WIEBE, W., CROSSLAND, C., RIMMER, D. and SMITH, S. 1983. Latitudinal limits of coral reef growth.</w:t>
+      </w:r>
+      <w:r>
+        <w:t xml:space="preserve"> </w:t>
       </w:r>
       <w:r>
         <w:rPr>
           <w:iCs/>
           <w:i/>
         </w:rPr>
+        <w:t xml:space="preserve">Marine ecology progress series. Oldendorf</w:t>
+      </w:r>
+      <w:r>
+        <w:t xml:space="preserve">,</w:t>
+      </w:r>
+      <w:r>
+        <w:t xml:space="preserve"> </w:t>
+      </w:r>
+      <w:r>
+        <w:rPr>
+          <w:bCs/>
+          <w:b/>
+        </w:rPr>
+        <w:t xml:space="preserve">11</w:t>
+      </w:r>
+      <w:r>
+        <w:t xml:space="preserve">, 105–111.</w:t>
+      </w:r>
+    </w:p>
+    <w:bookmarkEnd w:id="52"/>
+    <w:bookmarkStart w:id="54" w:name="ref-Jones2022"/>
+    <w:p>
+      <w:pPr>
+        <w:pStyle w:val="Bibliography"/>
+      </w:pPr>
+      <w:r>
+        <w:t xml:space="preserve">JONES, L. A. and EICHENSEER, K. 2022.</w:t>
+      </w:r>
+      <w:r>
+        <w:t xml:space="preserve"> </w:t>
+      </w:r>
+      <w:hyperlink r:id="rId53">
+        <w:r>
+          <w:rPr>
+            <w:rStyle w:val="Hyperlink"/>
+          </w:rPr>
+          <w:t xml:space="preserve">Uneven spatial sampling distorts reconstructions of</w:t>
+        </w:r>
+        <w:r>
+          <w:rPr>
+            <w:rStyle w:val="Hyperlink"/>
+          </w:rPr>
+          <w:t xml:space="preserve"> </w:t>
+        </w:r>
+        <w:r>
+          <w:rPr>
+            <w:rStyle w:val="Hyperlink"/>
+          </w:rPr>
+          <w:t xml:space="preserve">Phanerozoic</w:t>
+        </w:r>
+        <w:r>
+          <w:rPr>
+            <w:rStyle w:val="Hyperlink"/>
+          </w:rPr>
+          <w:t xml:space="preserve"> </w:t>
+        </w:r>
+        <w:r>
+          <w:rPr>
+            <w:rStyle w:val="Hyperlink"/>
+          </w:rPr>
+          <w:t xml:space="preserve">seawater temperature</w:t>
+        </w:r>
+      </w:hyperlink>
+      <w:r>
+        <w:t xml:space="preserve">.</w:t>
+      </w:r>
+      <w:r>
         <w:t xml:space="preserve"> </w:t>
       </w:r>
       <w:r>
@@ -6568,7 +6067,7 @@
           <w:iCs/>
           <w:i/>
         </w:rPr>
-        <w:t xml:space="preserve">Paleogene</w:t>
+        <w:t xml:space="preserve">Geology</w:t>
       </w:r>
       <w:r>
         <w:t xml:space="preserve">,</w:t>
@@ -6577,20 +6076,24 @@
         <w:t xml:space="preserve"> </w:t>
       </w:r>
       <w:r>
-        <w:t xml:space="preserve">Geological Society of America</w:t>
-      </w:r>
-      <w:r>
-        <w:t xml:space="preserve">.</w:t>
-      </w:r>
-    </w:p>
-    <w:bookmarkEnd w:id="50"/>
-    <w:bookmarkStart w:id="51" w:name="ref-Hollis2019"/>
+        <w:rPr>
+          <w:bCs/>
+          <w:b/>
+        </w:rPr>
+        <w:t xml:space="preserve">50</w:t>
+      </w:r>
+      <w:r>
+        <w:t xml:space="preserve">, 238–242.</w:t>
+      </w:r>
+    </w:p>
+    <w:bookmarkEnd w:id="54"/>
+    <w:bookmarkStart w:id="55" w:name="ref-jones2022reef"/>
     <w:p>
       <w:pPr>
         <w:pStyle w:val="Bibliography"/>
       </w:pPr>
       <w:r>
-        <w:t xml:space="preserve">HOLLIS, C. J., DUNKLEY JONES, T., ANAGNOSTOU, E., BIJL, P. K., CRAMWINCKEL, M. J., CUI, Y., DICKENS, G. R., EDGAR, K. M., ELEY, Y., EVANS, D. and OTHERS. 2019. The DeepMIP contribution to PMIP4: Methodologies for selection, compilation and analysis of latest paleocene and early eocene climate proxy data, incorporating version 0.1 of the DeepMIP database.</w:t>
+        <w:t xml:space="preserve">JONES, L. A., MANNION, P. D., FARNSWORTH, A., BRAGG, F. and LUNT, D. J. 2022. Climatic and tectonic drivers shaped the tropical distribution of coral reefs.</w:t>
       </w:r>
       <w:r>
         <w:t xml:space="preserve"> </w:t>
@@ -6600,7 +6103,7 @@
           <w:iCs/>
           <w:i/>
         </w:rPr>
-        <w:t xml:space="preserve">Geoscientific Model Development</w:t>
+        <w:t xml:space="preserve">Nature communications</w:t>
       </w:r>
       <w:r>
         <w:t xml:space="preserve">,</w:t>
@@ -6613,118 +6116,20 @@
           <w:bCs/>
           <w:b/>
         </w:rPr>
-        <w:t xml:space="preserve">12</w:t>
-      </w:r>
-      <w:r>
-        <w:t xml:space="preserve">, 3149–3206.</w:t>
-      </w:r>
-    </w:p>
-    <w:bookmarkEnd w:id="51"/>
-    <w:bookmarkStart w:id="53" w:name="ref-Inglis2020"/>
+        <w:t xml:space="preserve">13</w:t>
+      </w:r>
+      <w:r>
+        <w:t xml:space="preserve">, 1–10.</w:t>
+      </w:r>
+    </w:p>
+    <w:bookmarkEnd w:id="55"/>
+    <w:bookmarkStart w:id="56" w:name="ref-kiessling2001"/>
     <w:p>
       <w:pPr>
         <w:pStyle w:val="Bibliography"/>
       </w:pPr>
       <w:r>
-        <w:t xml:space="preserve">INGLIS, G. N., BRAGG, F., BURLS, N. J., CRAMWINCKEL, M. J., EVANS, D., FOSTER, G. L., HUBER, M., LUNT, D. J., SILER, N., STEINIG, S., TIERNEY, J. E., WILKINSON, R., ANAGNOSTOU, E., DE BOER, A. M., DUNKLEY JONES, T., EDGAR, K. M., HOLLIS, C. J., HUTCHINSON, D. K. and PANCOST, R. D. 2020.</w:t>
-      </w:r>
-      <w:r>
-        <w:t xml:space="preserve"> </w:t>
-      </w:r>
-      <w:hyperlink r:id="rId52">
-        <w:r>
-          <w:rPr>
-            <w:rStyle w:val="Hyperlink"/>
-          </w:rPr>
-          <w:t xml:space="preserve">Global mean surface temperature and climate sensitivity of the early</w:t>
-        </w:r>
-        <w:r>
-          <w:rPr>
-            <w:rStyle w:val="Hyperlink"/>
-          </w:rPr>
-          <w:t xml:space="preserve"> </w:t>
-        </w:r>
-        <w:r>
-          <w:rPr>
-            <w:rStyle w:val="Hyperlink"/>
-          </w:rPr>
-          <w:t xml:space="preserve">Eocene Climatic Optimum</w:t>
-        </w:r>
-        <w:r>
-          <w:rPr>
-            <w:rStyle w:val="Hyperlink"/>
-          </w:rPr>
-          <w:t xml:space="preserve"> </w:t>
-        </w:r>
-        <w:r>
-          <w:rPr>
-            <w:rStyle w:val="Hyperlink"/>
-          </w:rPr>
-          <w:t xml:space="preserve">(</w:t>
-        </w:r>
-        <w:r>
-          <w:rPr>
-            <w:rStyle w:val="Hyperlink"/>
-          </w:rPr>
-          <w:t xml:space="preserve">EECO</w:t>
-        </w:r>
-        <w:r>
-          <w:rPr>
-            <w:rStyle w:val="Hyperlink"/>
-          </w:rPr>
-          <w:t xml:space="preserve">),</w:t>
-        </w:r>
-        <w:r>
-          <w:rPr>
-            <w:rStyle w:val="Hyperlink"/>
-          </w:rPr>
-          <w:t xml:space="preserve"> </w:t>
-        </w:r>
-        <w:r>
-          <w:rPr>
-            <w:rStyle w:val="Hyperlink"/>
-          </w:rPr>
-          <w:t xml:space="preserve">Paleocene</w:t>
-        </w:r>
-        <w:r>
-          <w:rPr>
-            <w:rStyle w:val="Hyperlink"/>
-          </w:rPr>
-          <w:t xml:space="preserve"> </w:t>
-        </w:r>
-        <w:r>
-          <w:rPr>
-            <w:rStyle w:val="Hyperlink"/>
-          </w:rPr>
-          <w:t xml:space="preserve">(</w:t>
-        </w:r>
-        <w:r>
-          <w:rPr>
-            <w:rStyle w:val="Hyperlink"/>
-          </w:rPr>
-          <w:t xml:space="preserve">PETM</w:t>
-        </w:r>
-        <w:r>
-          <w:rPr>
-            <w:rStyle w:val="Hyperlink"/>
-          </w:rPr>
-          <w:t xml:space="preserve">), and latest</w:t>
-        </w:r>
-        <w:r>
-          <w:rPr>
-            <w:rStyle w:val="Hyperlink"/>
-          </w:rPr>
-          <w:t xml:space="preserve"> </w:t>
-        </w:r>
-        <w:r>
-          <w:rPr>
-            <w:rStyle w:val="Hyperlink"/>
-          </w:rPr>
-          <w:t xml:space="preserve">Paleocene</w:t>
-        </w:r>
-      </w:hyperlink>
-      <w:r>
-        <w:t xml:space="preserve">.</w:t>
+        <w:t xml:space="preserve">KIESSLING, W. 2001. Paleoclimatic significance of phanerozoic reefs.</w:t>
       </w:r>
       <w:r>
         <w:t xml:space="preserve"> </w:t>
@@ -6734,7 +6139,7 @@
           <w:iCs/>
           <w:i/>
         </w:rPr>
-        <w:t xml:space="preserve">Climate of the Past</w:t>
+        <w:t xml:space="preserve">Geology</w:t>
       </w:r>
       <w:r>
         <w:t xml:space="preserve">,</w:t>
@@ -6747,20 +6152,20 @@
           <w:bCs/>
           <w:b/>
         </w:rPr>
-        <w:t xml:space="preserve">16</w:t>
-      </w:r>
-      <w:r>
-        <w:t xml:space="preserve">, 1953–1968.</w:t>
-      </w:r>
-    </w:p>
-    <w:bookmarkEnd w:id="53"/>
-    <w:bookmarkStart w:id="54" w:name="ref-johannes1983"/>
+        <w:t xml:space="preserve">29</w:t>
+      </w:r>
+      <w:r>
+        <w:t xml:space="preserve">, 751–754.</w:t>
+      </w:r>
+    </w:p>
+    <w:bookmarkEnd w:id="56"/>
+    <w:bookmarkStart w:id="57" w:name="ref-kleypas1999"/>
     <w:p>
       <w:pPr>
         <w:pStyle w:val="Bibliography"/>
       </w:pPr>
       <w:r>
-        <w:t xml:space="preserve">JOHANNES, R., WIEBE, W., CROSSLAND, C., RIMMER, D. and SMITH, S. 1983. Latitudinal limits of coral reef growth.</w:t>
+        <w:t xml:space="preserve">KLEYPAS, J. A., MCMANUS, J. W. and MEÑEZ, L. A. 1999. Environmental limits to coral reef development: Where do we draw the line?</w:t>
       </w:r>
       <w:r>
         <w:t xml:space="preserve"> </w:t>
@@ -6770,7 +6175,7 @@
           <w:iCs/>
           <w:i/>
         </w:rPr>
-        <w:t xml:space="preserve">Marine ecology progress series. Oldendorf</w:t>
+        <w:t xml:space="preserve">American zoologist</w:t>
       </w:r>
       <w:r>
         <w:t xml:space="preserve">,</w:t>
@@ -6783,30 +6188,30 @@
           <w:bCs/>
           <w:b/>
         </w:rPr>
-        <w:t xml:space="preserve">11</w:t>
-      </w:r>
-      <w:r>
-        <w:t xml:space="preserve">, 105–111.</w:t>
-      </w:r>
-    </w:p>
-    <w:bookmarkEnd w:id="54"/>
-    <w:bookmarkStart w:id="56" w:name="ref-Jones2022"/>
+        <w:t xml:space="preserve">39</w:t>
+      </w:r>
+      <w:r>
+        <w:t xml:space="preserve">, 146–159.</w:t>
+      </w:r>
+    </w:p>
+    <w:bookmarkEnd w:id="57"/>
+    <w:bookmarkStart w:id="59" w:name="ref-Liu2009"/>
     <w:p>
       <w:pPr>
         <w:pStyle w:val="Bibliography"/>
       </w:pPr>
       <w:r>
-        <w:t xml:space="preserve">JONES, L. A. and EICHENSEER, K. 2022.</w:t>
-      </w:r>
-      <w:r>
-        <w:t xml:space="preserve"> </w:t>
-      </w:r>
-      <w:hyperlink r:id="rId55">
-        <w:r>
-          <w:rPr>
-            <w:rStyle w:val="Hyperlink"/>
-          </w:rPr>
-          <w:t xml:space="preserve">Uneven spatial sampling distorts reconstructions of</w:t>
+        <w:t xml:space="preserve">LIU, Z., PAGANI, M., ZINNIKER, D., DECONTO, R., HUBER, M., BRINKHUIS, H., SHAH, S. R., LECKIE, R. M. and PEARSON, A. 2009.</w:t>
+      </w:r>
+      <w:r>
+        <w:t xml:space="preserve"> </w:t>
+      </w:r>
+      <w:hyperlink r:id="rId58">
+        <w:r>
+          <w:rPr>
+            <w:rStyle w:val="Hyperlink"/>
+          </w:rPr>
+          <w:t xml:space="preserve">Global</w:t>
         </w:r>
         <w:r>
           <w:rPr>
@@ -6818,7 +6223,7 @@
           <w:rPr>
             <w:rStyle w:val="Hyperlink"/>
           </w:rPr>
-          <w:t xml:space="preserve">Phanerozoic</w:t>
+          <w:t xml:space="preserve">Cooling During</w:t>
         </w:r>
         <w:r>
           <w:rPr>
@@ -6830,7 +6235,19 @@
           <w:rPr>
             <w:rStyle w:val="Hyperlink"/>
           </w:rPr>
-          <w:t xml:space="preserve">seawater temperature</w:t>
+          <w:t xml:space="preserve">the</w:t>
+        </w:r>
+        <w:r>
+          <w:rPr>
+            <w:rStyle w:val="Hyperlink"/>
+          </w:rPr>
+          <w:t xml:space="preserve"> </w:t>
+        </w:r>
+        <w:r>
+          <w:rPr>
+            <w:rStyle w:val="Hyperlink"/>
+          </w:rPr>
+          <w:t xml:space="preserve">Eocene-Oligocene Climate Transition</w:t>
         </w:r>
       </w:hyperlink>
       <w:r>
@@ -6844,7 +6261,7 @@
           <w:iCs/>
           <w:i/>
         </w:rPr>
-        <w:t xml:space="preserve">Geology</w:t>
+        <w:t xml:space="preserve">Science</w:t>
       </w:r>
       <w:r>
         <w:t xml:space="preserve">,</w:t>
@@ -6857,20 +6274,20 @@
           <w:bCs/>
           <w:b/>
         </w:rPr>
-        <w:t xml:space="preserve">50</w:t>
-      </w:r>
-      <w:r>
-        <w:t xml:space="preserve">, 238–242.</w:t>
-      </w:r>
-    </w:p>
-    <w:bookmarkEnd w:id="56"/>
-    <w:bookmarkStart w:id="57" w:name="ref-jones2022reef"/>
+        <w:t xml:space="preserve">323</w:t>
+      </w:r>
+      <w:r>
+        <w:t xml:space="preserve">, 1187–1190.</w:t>
+      </w:r>
+    </w:p>
+    <w:bookmarkEnd w:id="59"/>
+    <w:bookmarkStart w:id="60" w:name="ref-merdith2021"/>
     <w:p>
       <w:pPr>
         <w:pStyle w:val="Bibliography"/>
       </w:pPr>
       <w:r>
-        <w:t xml:space="preserve">JONES, L. A., MANNION, P. D., FARNSWORTH, A., BRAGG, F. and LUNT, D. J. 2022. Climatic and tectonic drivers shaped the tropical distribution of coral reefs.</w:t>
+        <w:t xml:space="preserve">MERDITH, A. S., WILLIAMS, S. E., COLLINS, A. S., TETLEY, M. G., MULDER, J. A., BLADES, M. L., YOUNG, A., ARMISTEAD, S. E., CANNON, J., ZAHIROVIC, S. and OTHERS. 2021. Extending full-plate tectonic models into deep time: Linking the neoproterozoic and the phanerozoic.</w:t>
       </w:r>
       <w:r>
         <w:t xml:space="preserve"> </w:t>
@@ -6880,7 +6297,7 @@
           <w:iCs/>
           <w:i/>
         </w:rPr>
-        <w:t xml:space="preserve">Nature communications</w:t>
+        <w:t xml:space="preserve">Earth-Science Reviews</w:t>
       </w:r>
       <w:r>
         <w:t xml:space="preserve">,</w:t>
@@ -6893,20 +6310,106 @@
           <w:bCs/>
           <w:b/>
         </w:rPr>
-        <w:t xml:space="preserve">13</w:t>
-      </w:r>
-      <w:r>
-        <w:t xml:space="preserve">, 1–10.</w:t>
-      </w:r>
-    </w:p>
-    <w:bookmarkEnd w:id="57"/>
-    <w:bookmarkStart w:id="58" w:name="ref-kiessling2001"/>
+        <w:t xml:space="preserve">214</w:t>
+      </w:r>
+      <w:r>
+        <w:t xml:space="preserve">, 103477.</w:t>
+      </w:r>
+    </w:p>
+    <w:bookmarkEnd w:id="60"/>
+    <w:bookmarkStart w:id="62" w:name="ref-Popescu2021"/>
     <w:p>
       <w:pPr>
         <w:pStyle w:val="Bibliography"/>
       </w:pPr>
       <w:r>
-        <w:t xml:space="preserve">KIESSLING, W. 2001. Paleoclimatic significance of phanerozoic reefs.</w:t>
+        <w:t xml:space="preserve">POPESCU, S.-M., SUC, J.-P., FAUQUETTE, S., BESSEDIK, M., JIMÉNEZ-MORENO, G., ROBIN, C. and LABROUSSE, L. 2021.</w:t>
+      </w:r>
+      <w:r>
+        <w:t xml:space="preserve"> </w:t>
+      </w:r>
+      <w:hyperlink r:id="rId61">
+        <w:r>
+          <w:rPr>
+            <w:rStyle w:val="Hyperlink"/>
+          </w:rPr>
+          <w:t xml:space="preserve">Mangrove distribution and diversity during three</w:t>
+        </w:r>
+        <w:r>
+          <w:rPr>
+            <w:rStyle w:val="Hyperlink"/>
+          </w:rPr>
+          <w:t xml:space="preserve"> </w:t>
+        </w:r>
+        <w:r>
+          <w:rPr>
+            <w:rStyle w:val="Hyperlink"/>
+          </w:rPr>
+          <w:t xml:space="preserve">Cenozoic</w:t>
+        </w:r>
+        <w:r>
+          <w:rPr>
+            <w:rStyle w:val="Hyperlink"/>
+          </w:rPr>
+          <w:t xml:space="preserve"> </w:t>
+        </w:r>
+        <w:r>
+          <w:rPr>
+            <w:rStyle w:val="Hyperlink"/>
+          </w:rPr>
+          <w:t xml:space="preserve">thermal maxima in the</w:t>
+        </w:r>
+        <w:r>
+          <w:rPr>
+            <w:rStyle w:val="Hyperlink"/>
+          </w:rPr>
+          <w:t xml:space="preserve"> </w:t>
+        </w:r>
+        <w:r>
+          <w:rPr>
+            <w:rStyle w:val="Hyperlink"/>
+          </w:rPr>
+          <w:t xml:space="preserve">Northern Hemisphere</w:t>
+        </w:r>
+        <w:r>
+          <w:rPr>
+            <w:rStyle w:val="Hyperlink"/>
+          </w:rPr>
+          <w:t xml:space="preserve"> </w:t>
+        </w:r>
+        <w:r>
+          <w:rPr>
+            <w:rStyle w:val="Hyperlink"/>
+          </w:rPr>
+          <w:t xml:space="preserve">(pollen records from the</w:t>
+        </w:r>
+        <w:r>
+          <w:rPr>
+            <w:rStyle w:val="Hyperlink"/>
+          </w:rPr>
+          <w:t xml:space="preserve"> </w:t>
+        </w:r>
+        <w:r>
+          <w:rPr>
+            <w:rStyle w:val="Hyperlink"/>
+          </w:rPr>
+          <w:t xml:space="preserve">Arctic</w:t>
+        </w:r>
+        <w:r>
+          <w:rPr>
+            <w:rStyle w:val="Hyperlink"/>
+          </w:rPr>
+          <w:t xml:space="preserve"> </w:t>
+        </w:r>
+        <w:r>
+          <w:rPr>
+            <w:rStyle w:val="Hyperlink"/>
+          </w:rPr>
+          <w:t xml:space="preserve">regions)</w:t>
+        </w:r>
+      </w:hyperlink>
+      <w:r>
+        <w:t xml:space="preserve">.</w:t>
       </w:r>
       <w:r>
         <w:t xml:space="preserve"> </w:t>
@@ -6916,7 +6419,7 @@
           <w:iCs/>
           <w:i/>
         </w:rPr>
-        <w:t xml:space="preserve">Geology</w:t>
+        <w:t xml:space="preserve">Journal of Biogeography</w:t>
       </w:r>
       <w:r>
         <w:t xml:space="preserve">,</w:t>
@@ -6929,20 +6432,82 @@
           <w:bCs/>
           <w:b/>
         </w:rPr>
-        <w:t xml:space="preserve">29</w:t>
-      </w:r>
-      <w:r>
-        <w:t xml:space="preserve">, 751–754.</w:t>
-      </w:r>
-    </w:p>
-    <w:bookmarkEnd w:id="58"/>
-    <w:bookmarkStart w:id="59" w:name="ref-kleypas1999"/>
+        <w:t xml:space="preserve">48</w:t>
+      </w:r>
+      <w:r>
+        <w:t xml:space="preserve">, 2771–2784.</w:t>
+      </w:r>
+    </w:p>
+    <w:bookmarkEnd w:id="62"/>
+    <w:bookmarkStart w:id="64" w:name="ref-Pross2012"/>
     <w:p>
       <w:pPr>
         <w:pStyle w:val="Bibliography"/>
       </w:pPr>
       <w:r>
-        <w:t xml:space="preserve">KLEYPAS, J. A., MCMANUS, J. W. and MEÑEZ, L. A. 1999. Environmental limits to coral reef development: Where do we draw the line?</w:t>
+        <w:t xml:space="preserve">PROSS, J., CONTRERAS, L., BIJL, P. K., GREENWOOD, D. R., BOHATY, S. M., SCHOUTEN, S., BENDLE, J. A., RÖHL, U., TAUXE, L., RAINE, J. I., HUCK, C. E., VAN DE FLIERDT, T., JAMIESON, S. S. R., STICKLEY, C. E., VAN DE SCHOOTBRUGGE, B., ESCUTIA, C. and BRINKHUIS, H. 2012.</w:t>
+      </w:r>
+      <w:r>
+        <w:t xml:space="preserve"> </w:t>
+      </w:r>
+      <w:hyperlink r:id="rId63">
+        <w:r>
+          <w:rPr>
+            <w:rStyle w:val="Hyperlink"/>
+          </w:rPr>
+          <w:t xml:space="preserve">Persistent near-tropical warmth on the</w:t>
+        </w:r>
+        <w:r>
+          <w:rPr>
+            <w:rStyle w:val="Hyperlink"/>
+          </w:rPr>
+          <w:t xml:space="preserve"> </w:t>
+        </w:r>
+        <w:r>
+          <w:rPr>
+            <w:rStyle w:val="Hyperlink"/>
+          </w:rPr>
+          <w:t xml:space="preserve">Antarctic</w:t>
+        </w:r>
+        <w:r>
+          <w:rPr>
+            <w:rStyle w:val="Hyperlink"/>
+          </w:rPr>
+          <w:t xml:space="preserve"> </w:t>
+        </w:r>
+        <w:r>
+          <w:rPr>
+            <w:rStyle w:val="Hyperlink"/>
+          </w:rPr>
+          <w:t xml:space="preserve">continent during the early</w:t>
+        </w:r>
+        <w:r>
+          <w:rPr>
+            <w:rStyle w:val="Hyperlink"/>
+          </w:rPr>
+          <w:t xml:space="preserve"> </w:t>
+        </w:r>
+        <w:r>
+          <w:rPr>
+            <w:rStyle w:val="Hyperlink"/>
+          </w:rPr>
+          <w:t xml:space="preserve">Eocene</w:t>
+        </w:r>
+        <w:r>
+          <w:rPr>
+            <w:rStyle w:val="Hyperlink"/>
+          </w:rPr>
+          <w:t xml:space="preserve"> </w:t>
+        </w:r>
+        <w:r>
+          <w:rPr>
+            <w:rStyle w:val="Hyperlink"/>
+          </w:rPr>
+          <w:t xml:space="preserve">epoch</w:t>
+        </w:r>
+      </w:hyperlink>
+      <w:r>
+        <w:t xml:space="preserve">.</w:t>
       </w:r>
       <w:r>
         <w:t xml:space="preserve"> </w:t>
@@ -6952,7 +6517,7 @@
           <w:iCs/>
           <w:i/>
         </w:rPr>
-        <w:t xml:space="preserve">American zoologist</w:t>
+        <w:t xml:space="preserve">Nature</w:t>
       </w:r>
       <w:r>
         <w:t xml:space="preserve">,</w:t>
@@ -6965,66 +6530,30 @@
           <w:bCs/>
           <w:b/>
         </w:rPr>
-        <w:t xml:space="preserve">39</w:t>
-      </w:r>
-      <w:r>
-        <w:t xml:space="preserve">, 146–159.</w:t>
-      </w:r>
-    </w:p>
-    <w:bookmarkEnd w:id="59"/>
-    <w:bookmarkStart w:id="61" w:name="ref-Liu2009"/>
+        <w:t xml:space="preserve">488</w:t>
+      </w:r>
+      <w:r>
+        <w:t xml:space="preserve">, 73–77.</w:t>
+      </w:r>
+    </w:p>
+    <w:bookmarkEnd w:id="64"/>
+    <w:bookmarkStart w:id="66" w:name="ref-Quisthoudt2012"/>
     <w:p>
       <w:pPr>
         <w:pStyle w:val="Bibliography"/>
       </w:pPr>
       <w:r>
-        <w:t xml:space="preserve">LIU, Z., PAGANI, M., ZINNIKER, D., DECONTO, R., HUBER, M., BRINKHUIS, H., SHAH, S. R., LECKIE, R. M. and PEARSON, A. 2009.</w:t>
-      </w:r>
-      <w:r>
-        <w:t xml:space="preserve"> </w:t>
-      </w:r>
-      <w:hyperlink r:id="rId60">
-        <w:r>
-          <w:rPr>
-            <w:rStyle w:val="Hyperlink"/>
-          </w:rPr>
-          <w:t xml:space="preserve">Global</w:t>
-        </w:r>
-        <w:r>
-          <w:rPr>
-            <w:rStyle w:val="Hyperlink"/>
-          </w:rPr>
-          <w:t xml:space="preserve"> </w:t>
-        </w:r>
-        <w:r>
-          <w:rPr>
-            <w:rStyle w:val="Hyperlink"/>
-          </w:rPr>
-          <w:t xml:space="preserve">Cooling During</w:t>
-        </w:r>
-        <w:r>
-          <w:rPr>
-            <w:rStyle w:val="Hyperlink"/>
-          </w:rPr>
-          <w:t xml:space="preserve"> </w:t>
-        </w:r>
-        <w:r>
-          <w:rPr>
-            <w:rStyle w:val="Hyperlink"/>
-          </w:rPr>
-          <w:t xml:space="preserve">the</w:t>
-        </w:r>
-        <w:r>
-          <w:rPr>
-            <w:rStyle w:val="Hyperlink"/>
-          </w:rPr>
-          <w:t xml:space="preserve"> </w:t>
-        </w:r>
-        <w:r>
-          <w:rPr>
-            <w:rStyle w:val="Hyperlink"/>
-          </w:rPr>
-          <w:t xml:space="preserve">Eocene-Oligocene Climate Transition</w:t>
+        <w:t xml:space="preserve">QUISTHOUDT, K., SCHMITZ, N., RANDIN, C. F., DAHDOUH-GUEBAS, F., ROBERT, E. M. R. and KOEDAM, N. 2012.</w:t>
+      </w:r>
+      <w:r>
+        <w:t xml:space="preserve"> </w:t>
+      </w:r>
+      <w:hyperlink r:id="rId65">
+        <w:r>
+          <w:rPr>
+            <w:rStyle w:val="Hyperlink"/>
+          </w:rPr>
+          <w:t xml:space="preserve">Temperature variation among mangrove latitudinal range limits worldwide</w:t>
         </w:r>
       </w:hyperlink>
       <w:r>
@@ -7038,7 +6567,7 @@
           <w:iCs/>
           <w:i/>
         </w:rPr>
-        <w:t xml:space="preserve">Science</w:t>
+        <w:t xml:space="preserve">Trees</w:t>
       </w:r>
       <w:r>
         <w:t xml:space="preserve">,</w:t>
@@ -7051,20 +6580,20 @@
           <w:bCs/>
           <w:b/>
         </w:rPr>
-        <w:t xml:space="preserve">323</w:t>
-      </w:r>
-      <w:r>
-        <w:t xml:space="preserve">, 1187–1190.</w:t>
-      </w:r>
-    </w:p>
-    <w:bookmarkEnd w:id="61"/>
-    <w:bookmarkStart w:id="62" w:name="ref-merdith2021"/>
+        <w:t xml:space="preserve">26</w:t>
+      </w:r>
+      <w:r>
+        <w:t xml:space="preserve">, 1919–1931.</w:t>
+      </w:r>
+    </w:p>
+    <w:bookmarkEnd w:id="66"/>
+    <w:bookmarkStart w:id="67" w:name="ref-Reynolds1994"/>
     <w:p>
       <w:pPr>
         <w:pStyle w:val="Bibliography"/>
       </w:pPr>
       <w:r>
-        <w:t xml:space="preserve">MERDITH, A. S., WILLIAMS, S. E., COLLINS, A. S., TETLEY, M. G., MULDER, J. A., BLADES, M. L., YOUNG, A., ARMISTEAD, S. E., CANNON, J., ZAHIROVIC, S. and OTHERS. 2021. Extending full-plate tectonic models into deep time: Linking the neoproterozoic and the phanerozoic.</w:t>
+        <w:t xml:space="preserve">REYNOLDS, R. W. and SMITH, T. M. 1994. Improved global sea surface temperature analyses using optimum interpolation.</w:t>
       </w:r>
       <w:r>
         <w:t xml:space="preserve"> </w:t>
@@ -7074,7 +6603,7 @@
           <w:iCs/>
           <w:i/>
         </w:rPr>
-        <w:t xml:space="preserve">Earth-Science Reviews</w:t>
+        <w:t xml:space="preserve">Journal of climate</w:t>
       </w:r>
       <w:r>
         <w:t xml:space="preserve">,</w:t>
@@ -7087,30 +6616,30 @@
           <w:bCs/>
           <w:b/>
         </w:rPr>
-        <w:t xml:space="preserve">214</w:t>
-      </w:r>
-      <w:r>
-        <w:t xml:space="preserve">, 103477.</w:t>
-      </w:r>
-    </w:p>
-    <w:bookmarkEnd w:id="62"/>
-    <w:bookmarkStart w:id="64" w:name="ref-Popescu2021"/>
+        <w:t xml:space="preserve">7</w:t>
+      </w:r>
+      <w:r>
+        <w:t xml:space="preserve">, 929–948.</w:t>
+      </w:r>
+    </w:p>
+    <w:bookmarkEnd w:id="67"/>
+    <w:bookmarkStart w:id="69" w:name="ref-Scotese2021"/>
     <w:p>
       <w:pPr>
         <w:pStyle w:val="Bibliography"/>
       </w:pPr>
       <w:r>
-        <w:t xml:space="preserve">POPESCU, S.-M., SUC, J.-P., FAUQUETTE, S., BESSEDIK, M., JIMÉNEZ-MORENO, G., ROBIN, C. and LABROUSSE, L. 2021.</w:t>
-      </w:r>
-      <w:r>
-        <w:t xml:space="preserve"> </w:t>
-      </w:r>
-      <w:hyperlink r:id="rId63">
-        <w:r>
-          <w:rPr>
-            <w:rStyle w:val="Hyperlink"/>
-          </w:rPr>
-          <w:t xml:space="preserve">Mangrove distribution and diversity during three</w:t>
+        <w:t xml:space="preserve">SCOTESE, C. R., SONG, H., MILLS, B. J. W. and VAN DER MEER, D. G. 2021.</w:t>
+      </w:r>
+      <w:r>
+        <w:t xml:space="preserve"> </w:t>
+      </w:r>
+      <w:hyperlink r:id="rId68">
+        <w:r>
+          <w:rPr>
+            <w:rStyle w:val="Hyperlink"/>
+          </w:rPr>
+          <w:t xml:space="preserve">Phanerozoic paleotemperatures:</w:t>
         </w:r>
         <w:r>
           <w:rPr>
@@ -7122,7 +6651,7 @@
           <w:rPr>
             <w:rStyle w:val="Hyperlink"/>
           </w:rPr>
-          <w:t xml:space="preserve">Cenozoic</w:t>
+          <w:t xml:space="preserve">The</w:t>
         </w:r>
         <w:r>
           <w:rPr>
@@ -7134,55 +6663,7 @@
           <w:rPr>
             <w:rStyle w:val="Hyperlink"/>
           </w:rPr>
-          <w:t xml:space="preserve">thermal maxima in the</w:t>
-        </w:r>
-        <w:r>
-          <w:rPr>
-            <w:rStyle w:val="Hyperlink"/>
-          </w:rPr>
-          <w:t xml:space="preserve"> </w:t>
-        </w:r>
-        <w:r>
-          <w:rPr>
-            <w:rStyle w:val="Hyperlink"/>
-          </w:rPr>
-          <w:t xml:space="preserve">Northern Hemisphere</w:t>
-        </w:r>
-        <w:r>
-          <w:rPr>
-            <w:rStyle w:val="Hyperlink"/>
-          </w:rPr>
-          <w:t xml:space="preserve"> </w:t>
-        </w:r>
-        <w:r>
-          <w:rPr>
-            <w:rStyle w:val="Hyperlink"/>
-          </w:rPr>
-          <w:t xml:space="preserve">(pollen records from the</w:t>
-        </w:r>
-        <w:r>
-          <w:rPr>
-            <w:rStyle w:val="Hyperlink"/>
-          </w:rPr>
-          <w:t xml:space="preserve"> </w:t>
-        </w:r>
-        <w:r>
-          <w:rPr>
-            <w:rStyle w:val="Hyperlink"/>
-          </w:rPr>
-          <w:t xml:space="preserve">Arctic</w:t>
-        </w:r>
-        <w:r>
-          <w:rPr>
-            <w:rStyle w:val="Hyperlink"/>
-          </w:rPr>
-          <w:t xml:space="preserve"> </w:t>
-        </w:r>
-        <w:r>
-          <w:rPr>
-            <w:rStyle w:val="Hyperlink"/>
-          </w:rPr>
-          <w:t xml:space="preserve">regions)</w:t>
+          <w:t xml:space="preserve">earth’s changing climate during the last 540 million years</w:t>
         </w:r>
       </w:hyperlink>
       <w:r>
@@ -7196,7 +6677,7 @@
           <w:iCs/>
           <w:i/>
         </w:rPr>
-        <w:t xml:space="preserve">Journal of Biogeography</w:t>
+        <w:t xml:space="preserve">Earth-Science Reviews</w:t>
       </w:r>
       <w:r>
         <w:t xml:space="preserve">,</w:t>
@@ -7209,30 +6690,30 @@
           <w:bCs/>
           <w:b/>
         </w:rPr>
-        <w:t xml:space="preserve">48</w:t>
-      </w:r>
-      <w:r>
-        <w:t xml:space="preserve">, 2771–2784.</w:t>
-      </w:r>
-    </w:p>
-    <w:bookmarkEnd w:id="64"/>
-    <w:bookmarkStart w:id="66" w:name="ref-Pross2012"/>
+        <w:t xml:space="preserve">215</w:t>
+      </w:r>
+      <w:r>
+        <w:t xml:space="preserve">, 103503.</w:t>
+      </w:r>
+    </w:p>
+    <w:bookmarkEnd w:id="69"/>
+    <w:bookmarkStart w:id="71" w:name="ref-Suan2017"/>
     <w:p>
       <w:pPr>
         <w:pStyle w:val="Bibliography"/>
       </w:pPr>
       <w:r>
-        <w:t xml:space="preserve">PROSS, J., CONTRERAS, L., BIJL, P. K., GREENWOOD, D. R., BOHATY, S. M., SCHOUTEN, S., BENDLE, J. A., RÖHL, U., TAUXE, L., RAINE, J. I., HUCK, C. E., VAN DE FLIERDT, T., JAMIESON, S. S. R., STICKLEY, C. E., VAN DE SCHOOTBRUGGE, B., ESCUTIA, C. and BRINKHUIS, H. 2012.</w:t>
-      </w:r>
-      <w:r>
-        <w:t xml:space="preserve"> </w:t>
-      </w:r>
-      <w:hyperlink r:id="rId65">
-        <w:r>
-          <w:rPr>
-            <w:rStyle w:val="Hyperlink"/>
-          </w:rPr>
-          <w:t xml:space="preserve">Persistent near-tropical warmth on the</w:t>
+        <w:t xml:space="preserve">SUAN, G., POPESCU, S.-M., SUC, J.-P., SCHNYDER, J., FAUQUETTE, S., BAUDIN, F., YOON, D., PIEPJOHN, K., SOBOLEV, N. N. and LABROUSSE, L. 2017.</w:t>
+      </w:r>
+      <w:r>
+        <w:t xml:space="preserve"> </w:t>
+      </w:r>
+      <w:hyperlink r:id="rId70">
+        <w:r>
+          <w:rPr>
+            <w:rStyle w:val="Hyperlink"/>
+          </w:rPr>
+          <w:t xml:space="preserve">Subtropical climate conditions and mangrove growth in</w:t>
         </w:r>
         <w:r>
           <w:rPr>
@@ -7244,7 +6725,7 @@
           <w:rPr>
             <w:rStyle w:val="Hyperlink"/>
           </w:rPr>
-          <w:t xml:space="preserve">Antarctic</w:t>
+          <w:t xml:space="preserve">Arctic Siberia</w:t>
         </w:r>
         <w:r>
           <w:rPr>
@@ -7256,7 +6737,7 @@
           <w:rPr>
             <w:rStyle w:val="Hyperlink"/>
           </w:rPr>
-          <w:t xml:space="preserve">continent during the early</w:t>
+          <w:t xml:space="preserve">during the early</w:t>
         </w:r>
         <w:r>
           <w:rPr>
@@ -7269,18 +6750,6 @@
             <w:rStyle w:val="Hyperlink"/>
           </w:rPr>
           <w:t xml:space="preserve">Eocene</w:t>
-        </w:r>
-        <w:r>
-          <w:rPr>
-            <w:rStyle w:val="Hyperlink"/>
-          </w:rPr>
-          <w:t xml:space="preserve"> </w:t>
-        </w:r>
-        <w:r>
-          <w:rPr>
-            <w:rStyle w:val="Hyperlink"/>
-          </w:rPr>
-          <w:t xml:space="preserve">epoch</w:t>
         </w:r>
       </w:hyperlink>
       <w:r>
@@ -7294,7 +6763,7 @@
           <w:iCs/>
           <w:i/>
         </w:rPr>
-        <w:t xml:space="preserve">Nature</w:t>
+        <w:t xml:space="preserve">Geology</w:t>
       </w:r>
       <w:r>
         <w:t xml:space="preserve">,</w:t>
@@ -7307,30 +6776,78 @@
           <w:bCs/>
           <w:b/>
         </w:rPr>
-        <w:t xml:space="preserve">488</w:t>
-      </w:r>
-      <w:r>
-        <w:t xml:space="preserve">, 73–77.</w:t>
-      </w:r>
-    </w:p>
-    <w:bookmarkEnd w:id="66"/>
-    <w:bookmarkStart w:id="68" w:name="ref-Quisthoudt2012"/>
+        <w:t xml:space="preserve">45</w:t>
+      </w:r>
+      <w:r>
+        <w:t xml:space="preserve">, 539–542.</w:t>
+      </w:r>
+    </w:p>
+    <w:bookmarkEnd w:id="71"/>
+    <w:bookmarkStart w:id="73" w:name="ref-Taylor2004"/>
     <w:p>
       <w:pPr>
         <w:pStyle w:val="Bibliography"/>
       </w:pPr>
       <w:r>
-        <w:t xml:space="preserve">QUISTHOUDT, K., SCHMITZ, N., RANDIN, C. F., DAHDOUH-GUEBAS, F., ROBERT, E. M. R. and KOEDAM, N. 2012.</w:t>
-      </w:r>
-      <w:r>
-        <w:t xml:space="preserve"> </w:t>
-      </w:r>
-      <w:hyperlink r:id="rId67">
-        <w:r>
-          <w:rPr>
-            <w:rStyle w:val="Hyperlink"/>
-          </w:rPr>
-          <w:t xml:space="preserve">Temperature variation among mangrove latitudinal range limits worldwide</w:t>
+        <w:t xml:space="preserve">TAYLOR, S. P., HAYWOOD, A. M., VALDES, P. J. and SELLWOOD, B. W. 2004.</w:t>
+      </w:r>
+      <w:r>
+        <w:t xml:space="preserve"> </w:t>
+      </w:r>
+      <w:hyperlink r:id="rId72">
+        <w:r>
+          <w:rPr>
+            <w:rStyle w:val="Hyperlink"/>
+          </w:rPr>
+          <w:t xml:space="preserve">An evaluation of two spatial interpolation techniques in global sea-surface temperature reconstructions:</w:t>
+        </w:r>
+        <w:r>
+          <w:rPr>
+            <w:rStyle w:val="Hyperlink"/>
+          </w:rPr>
+          <w:t xml:space="preserve"> </w:t>
+        </w:r>
+        <w:r>
+          <w:rPr>
+            <w:rStyle w:val="Hyperlink"/>
+          </w:rPr>
+          <w:t xml:space="preserve">Last Glacial Maximum</w:t>
+        </w:r>
+        <w:r>
+          <w:rPr>
+            <w:rStyle w:val="Hyperlink"/>
+          </w:rPr>
+          <w:t xml:space="preserve"> </w:t>
+        </w:r>
+        <w:r>
+          <w:rPr>
+            <w:rStyle w:val="Hyperlink"/>
+          </w:rPr>
+          <w:t xml:space="preserve">and</w:t>
+        </w:r>
+        <w:r>
+          <w:rPr>
+            <w:rStyle w:val="Hyperlink"/>
+          </w:rPr>
+          <w:t xml:space="preserve"> </w:t>
+        </w:r>
+        <w:r>
+          <w:rPr>
+            <w:rStyle w:val="Hyperlink"/>
+          </w:rPr>
+          <w:t xml:space="preserve">Pliocene</w:t>
+        </w:r>
+        <w:r>
+          <w:rPr>
+            <w:rStyle w:val="Hyperlink"/>
+          </w:rPr>
+          <w:t xml:space="preserve"> </w:t>
+        </w:r>
+        <w:r>
+          <w:rPr>
+            <w:rStyle w:val="Hyperlink"/>
+          </w:rPr>
+          <w:t xml:space="preserve">case studies</w:t>
         </w:r>
       </w:hyperlink>
       <w:r>
@@ -7344,7 +6861,7 @@
           <w:iCs/>
           <w:i/>
         </w:rPr>
-        <w:t xml:space="preserve">Trees</w:t>
+        <w:t xml:space="preserve">Quaternary Science Reviews</w:t>
       </w:r>
       <w:r>
         <w:t xml:space="preserve">,</w:t>
@@ -7357,20 +6874,58 @@
           <w:bCs/>
           <w:b/>
         </w:rPr>
-        <w:t xml:space="preserve">26</w:t>
-      </w:r>
-      <w:r>
-        <w:t xml:space="preserve">, 1919–1931.</w:t>
-      </w:r>
-    </w:p>
-    <w:bookmarkEnd w:id="68"/>
-    <w:bookmarkStart w:id="69" w:name="ref-Reynolds1994"/>
+        <w:t xml:space="preserve">23</w:t>
+      </w:r>
+      <w:r>
+        <w:t xml:space="preserve">, 1041–1051.</w:t>
+      </w:r>
+    </w:p>
+    <w:bookmarkEnd w:id="73"/>
+    <w:bookmarkStart w:id="75" w:name="ref-Veizer2015"/>
     <w:p>
       <w:pPr>
         <w:pStyle w:val="Bibliography"/>
       </w:pPr>
       <w:r>
-        <w:t xml:space="preserve">REYNOLDS, R. W. and SMITH, T. M. 1994. Improved global sea surface temperature analyses using optimum interpolation.</w:t>
+        <w:t xml:space="preserve">VEIZER, J. and PROKOPH, A. 2015.</w:t>
+      </w:r>
+      <w:r>
+        <w:t xml:space="preserve"> </w:t>
+      </w:r>
+      <w:hyperlink r:id="rId74">
+        <w:r>
+          <w:rPr>
+            <w:rStyle w:val="Hyperlink"/>
+          </w:rPr>
+          <w:t xml:space="preserve">Temperatures and oxygen isotopic composition of</w:t>
+        </w:r>
+        <w:r>
+          <w:rPr>
+            <w:rStyle w:val="Hyperlink"/>
+          </w:rPr>
+          <w:t xml:space="preserve"> </w:t>
+        </w:r>
+        <w:r>
+          <w:rPr>
+            <w:rStyle w:val="Hyperlink"/>
+          </w:rPr>
+          <w:t xml:space="preserve">Phanerozoic</w:t>
+        </w:r>
+        <w:r>
+          <w:rPr>
+            <w:rStyle w:val="Hyperlink"/>
+          </w:rPr>
+          <w:t xml:space="preserve"> </w:t>
+        </w:r>
+        <w:r>
+          <w:rPr>
+            <w:rStyle w:val="Hyperlink"/>
+          </w:rPr>
+          <w:t xml:space="preserve">oceans</w:t>
+        </w:r>
+      </w:hyperlink>
+      <w:r>
+        <w:t xml:space="preserve">.</w:t>
       </w:r>
       <w:r>
         <w:t xml:space="preserve"> </w:t>
@@ -7380,7 +6935,7 @@
           <w:iCs/>
           <w:i/>
         </w:rPr>
-        <w:t xml:space="preserve">Journal of climate</w:t>
+        <w:t xml:space="preserve">Earth-Science Reviews</w:t>
       </w:r>
       <w:r>
         <w:t xml:space="preserve">,</w:t>
@@ -7393,58 +6948,20 @@
           <w:bCs/>
           <w:b/>
         </w:rPr>
-        <w:t xml:space="preserve">7</w:t>
-      </w:r>
-      <w:r>
-        <w:t xml:space="preserve">, 929–948.</w:t>
-      </w:r>
-    </w:p>
-    <w:bookmarkEnd w:id="69"/>
-    <w:bookmarkStart w:id="71" w:name="ref-Scotese2021"/>
+        <w:t xml:space="preserve">146</w:t>
+      </w:r>
+      <w:r>
+        <w:t xml:space="preserve">, 92–104.</w:t>
+      </w:r>
+    </w:p>
+    <w:bookmarkEnd w:id="75"/>
+    <w:bookmarkStart w:id="76" w:name="ref-Vickers2021"/>
     <w:p>
       <w:pPr>
         <w:pStyle w:val="Bibliography"/>
       </w:pPr>
       <w:r>
-        <w:t xml:space="preserve">SCOTESE, C. R., SONG, H., MILLS, B. J. W. and VAN DER MEER, D. G. 2021.</w:t>
-      </w:r>
-      <w:r>
-        <w:t xml:space="preserve"> </w:t>
-      </w:r>
-      <w:hyperlink r:id="rId70">
-        <w:r>
-          <w:rPr>
-            <w:rStyle w:val="Hyperlink"/>
-          </w:rPr>
-          <w:t xml:space="preserve">Phanerozoic paleotemperatures:</w:t>
-        </w:r>
-        <w:r>
-          <w:rPr>
-            <w:rStyle w:val="Hyperlink"/>
-          </w:rPr>
-          <w:t xml:space="preserve"> </w:t>
-        </w:r>
-        <w:r>
-          <w:rPr>
-            <w:rStyle w:val="Hyperlink"/>
-          </w:rPr>
-          <w:t xml:space="preserve">The</w:t>
-        </w:r>
-        <w:r>
-          <w:rPr>
-            <w:rStyle w:val="Hyperlink"/>
-          </w:rPr>
-          <w:t xml:space="preserve"> </w:t>
-        </w:r>
-        <w:r>
-          <w:rPr>
-            <w:rStyle w:val="Hyperlink"/>
-          </w:rPr>
-          <w:t xml:space="preserve">earth’s changing climate during the last 540 million years</w:t>
-        </w:r>
-      </w:hyperlink>
-      <w:r>
-        <w:t xml:space="preserve">.</w:t>
+        <w:t xml:space="preserve">VICKERS, M. L., BERNASCONI, S. M., ULLMANN, C. V., LODE, S., LOOSER, N., MORALES, L. G., PRICE, G. D., WILBY, P. R., HOUGÅRD, I. W., HESSELBO, S. P. and OTHERS. 2021. Marine temperatures underestimated for past greenhouse climate.</w:t>
       </w:r>
       <w:r>
         <w:t xml:space="preserve"> </w:t>
@@ -7454,7 +6971,7 @@
           <w:iCs/>
           <w:i/>
         </w:rPr>
-        <w:t xml:space="preserve">Earth-Science Reviews</w:t>
+        <w:t xml:space="preserve">Scientific reports</w:t>
       </w:r>
       <w:r>
         <w:t xml:space="preserve">,</w:t>
@@ -7467,70 +6984,20 @@
           <w:bCs/>
           <w:b/>
         </w:rPr>
-        <w:t xml:space="preserve">215</w:t>
-      </w:r>
-      <w:r>
-        <w:t xml:space="preserve">, 103503.</w:t>
-      </w:r>
-    </w:p>
-    <w:bookmarkEnd w:id="71"/>
-    <w:bookmarkStart w:id="73" w:name="ref-Suan2017"/>
+        <w:t xml:space="preserve">11</w:t>
+      </w:r>
+      <w:r>
+        <w:t xml:space="preserve">, 1–9.</w:t>
+      </w:r>
+    </w:p>
+    <w:bookmarkEnd w:id="76"/>
+    <w:bookmarkStart w:id="77" w:name="ref-yamano2001"/>
     <w:p>
       <w:pPr>
         <w:pStyle w:val="Bibliography"/>
       </w:pPr>
       <w:r>
-        <w:t xml:space="preserve">SUAN, G., POPESCU, S.-M., SUC, J.-P., SCHNYDER, J., FAUQUETTE, S., BAUDIN, F., YOON, D., PIEPJOHN, K., SOBOLEV, N. N. and LABROUSSE, L. 2017.</w:t>
-      </w:r>
-      <w:r>
-        <w:t xml:space="preserve"> </w:t>
-      </w:r>
-      <w:hyperlink r:id="rId72">
-        <w:r>
-          <w:rPr>
-            <w:rStyle w:val="Hyperlink"/>
-          </w:rPr>
-          <w:t xml:space="preserve">Subtropical climate conditions and mangrove growth in</w:t>
-        </w:r>
-        <w:r>
-          <w:rPr>
-            <w:rStyle w:val="Hyperlink"/>
-          </w:rPr>
-          <w:t xml:space="preserve"> </w:t>
-        </w:r>
-        <w:r>
-          <w:rPr>
-            <w:rStyle w:val="Hyperlink"/>
-          </w:rPr>
-          <w:t xml:space="preserve">Arctic Siberia</w:t>
-        </w:r>
-        <w:r>
-          <w:rPr>
-            <w:rStyle w:val="Hyperlink"/>
-          </w:rPr>
-          <w:t xml:space="preserve"> </w:t>
-        </w:r>
-        <w:r>
-          <w:rPr>
-            <w:rStyle w:val="Hyperlink"/>
-          </w:rPr>
-          <w:t xml:space="preserve">during the early</w:t>
-        </w:r>
-        <w:r>
-          <w:rPr>
-            <w:rStyle w:val="Hyperlink"/>
-          </w:rPr>
-          <w:t xml:space="preserve"> </w:t>
-        </w:r>
-        <w:r>
-          <w:rPr>
-            <w:rStyle w:val="Hyperlink"/>
-          </w:rPr>
-          <w:t xml:space="preserve">Eocene</w:t>
-        </w:r>
-      </w:hyperlink>
-      <w:r>
-        <w:t xml:space="preserve">.</w:t>
+        <w:t xml:space="preserve">YAMANO, H., HORI, K., YAMAUCHI, M., YAMAGAWA, O. and OHMURA, A. 2001. Highest-latitude coral reef at iki island, japan.</w:t>
       </w:r>
       <w:r>
         <w:t xml:space="preserve"> </w:t>
@@ -7540,7 +7007,7 @@
           <w:iCs/>
           <w:i/>
         </w:rPr>
-        <w:t xml:space="preserve">Geology</w:t>
+        <w:t xml:space="preserve">Coral Reefs</w:t>
       </w:r>
       <w:r>
         <w:t xml:space="preserve">,</w:t>
@@ -7553,82 +7020,20 @@
           <w:bCs/>
           <w:b/>
         </w:rPr>
-        <w:t xml:space="preserve">45</w:t>
-      </w:r>
-      <w:r>
-        <w:t xml:space="preserve">, 539–542.</w:t>
-      </w:r>
-    </w:p>
-    <w:bookmarkEnd w:id="73"/>
-    <w:bookmarkStart w:id="75" w:name="ref-Taylor2004"/>
+        <w:t xml:space="preserve">20</w:t>
+      </w:r>
+      <w:r>
+        <w:t xml:space="preserve">, 9–12.</w:t>
+      </w:r>
+    </w:p>
+    <w:bookmarkEnd w:id="77"/>
+    <w:bookmarkStart w:id="78" w:name="ref-zamagni2012"/>
     <w:p>
       <w:pPr>
         <w:pStyle w:val="Bibliography"/>
       </w:pPr>
       <w:r>
-        <w:t xml:space="preserve">TAYLOR, S. P., HAYWOOD, A. M., VALDES, P. J. and SELLWOOD, B. W. 2004.</w:t>
-      </w:r>
-      <w:r>
-        <w:t xml:space="preserve"> </w:t>
-      </w:r>
-      <w:hyperlink r:id="rId74">
-        <w:r>
-          <w:rPr>
-            <w:rStyle w:val="Hyperlink"/>
-          </w:rPr>
-          <w:t xml:space="preserve">An evaluation of two spatial interpolation techniques in global sea-surface temperature reconstructions:</w:t>
-        </w:r>
-        <w:r>
-          <w:rPr>
-            <w:rStyle w:val="Hyperlink"/>
-          </w:rPr>
-          <w:t xml:space="preserve"> </w:t>
-        </w:r>
-        <w:r>
-          <w:rPr>
-            <w:rStyle w:val="Hyperlink"/>
-          </w:rPr>
-          <w:t xml:space="preserve">Last Glacial Maximum</w:t>
-        </w:r>
-        <w:r>
-          <w:rPr>
-            <w:rStyle w:val="Hyperlink"/>
-          </w:rPr>
-          <w:t xml:space="preserve"> </w:t>
-        </w:r>
-        <w:r>
-          <w:rPr>
-            <w:rStyle w:val="Hyperlink"/>
-          </w:rPr>
-          <w:t xml:space="preserve">and</w:t>
-        </w:r>
-        <w:r>
-          <w:rPr>
-            <w:rStyle w:val="Hyperlink"/>
-          </w:rPr>
-          <w:t xml:space="preserve"> </w:t>
-        </w:r>
-        <w:r>
-          <w:rPr>
-            <w:rStyle w:val="Hyperlink"/>
-          </w:rPr>
-          <w:t xml:space="preserve">Pliocene</w:t>
-        </w:r>
-        <w:r>
-          <w:rPr>
-            <w:rStyle w:val="Hyperlink"/>
-          </w:rPr>
-          <w:t xml:space="preserve"> </w:t>
-        </w:r>
-        <w:r>
-          <w:rPr>
-            <w:rStyle w:val="Hyperlink"/>
-          </w:rPr>
-          <w:t xml:space="preserve">case studies</w:t>
-        </w:r>
-      </w:hyperlink>
-      <w:r>
-        <w:t xml:space="preserve">.</w:t>
+        <w:t xml:space="preserve">ZAMAGNI, J., MUTTI, M. and KOŠIR, A. 2012. The evolution of mid paleocene-early eocene coral communities: How to survive during rapid global warming.</w:t>
       </w:r>
       <w:r>
         <w:t xml:space="preserve"> </w:t>
@@ -7638,7 +7043,7 @@
           <w:iCs/>
           <w:i/>
         </w:rPr>
-        <w:t xml:space="preserve">Quaternary Science Reviews</w:t>
+        <w:t xml:space="preserve">Palaeogeography, palaeoclimatology, palaeoecology</w:t>
       </w:r>
       <w:r>
         <w:t xml:space="preserve">,</w:t>
@@ -7651,30 +7056,30 @@
           <w:bCs/>
           <w:b/>
         </w:rPr>
-        <w:t xml:space="preserve">23</w:t>
-      </w:r>
-      <w:r>
-        <w:t xml:space="preserve">, 1041–1051.</w:t>
-      </w:r>
-    </w:p>
-    <w:bookmarkEnd w:id="75"/>
-    <w:bookmarkStart w:id="77" w:name="ref-Veizer2015"/>
+        <w:t xml:space="preserve">317</w:t>
+      </w:r>
+      <w:r>
+        <w:t xml:space="preserve">, 48–65.</w:t>
+      </w:r>
+    </w:p>
+    <w:bookmarkEnd w:id="78"/>
+    <w:bookmarkStart w:id="80" w:name="ref-Zhang2019"/>
     <w:p>
       <w:pPr>
         <w:pStyle w:val="Bibliography"/>
       </w:pPr>
       <w:r>
-        <w:t xml:space="preserve">VEIZER, J. and PROKOPH, A. 2015.</w:t>
-      </w:r>
-      <w:r>
-        <w:t xml:space="preserve"> </w:t>
-      </w:r>
-      <w:hyperlink r:id="rId76">
-        <w:r>
-          <w:rPr>
-            <w:rStyle w:val="Hyperlink"/>
-          </w:rPr>
-          <w:t xml:space="preserve">Temperatures and oxygen isotopic composition of</w:t>
+        <w:t xml:space="preserve">ZHANG, L., HAY, W. W., WANG, C. and GU, X. 2019.</w:t>
+      </w:r>
+      <w:r>
+        <w:t xml:space="preserve"> </w:t>
+      </w:r>
+      <w:hyperlink r:id="rId79">
+        <w:r>
+          <w:rPr>
+            <w:rStyle w:val="Hyperlink"/>
+          </w:rPr>
+          <w:t xml:space="preserve">The evolution of latitudinal temperature gradients from the latest</w:t>
         </w:r>
         <w:r>
           <w:rPr>
@@ -7686,7 +7091,7 @@
           <w:rPr>
             <w:rStyle w:val="Hyperlink"/>
           </w:rPr>
-          <w:t xml:space="preserve">Phanerozoic</w:t>
+          <w:t xml:space="preserve">Cretaceous</w:t>
         </w:r>
         <w:r>
           <w:rPr>
@@ -7698,7 +7103,19 @@
           <w:rPr>
             <w:rStyle w:val="Hyperlink"/>
           </w:rPr>
-          <w:t xml:space="preserve">oceans</w:t>
+          <w:t xml:space="preserve">through the</w:t>
+        </w:r>
+        <w:r>
+          <w:rPr>
+            <w:rStyle w:val="Hyperlink"/>
+          </w:rPr>
+          <w:t xml:space="preserve"> </w:t>
+        </w:r>
+        <w:r>
+          <w:rPr>
+            <w:rStyle w:val="Hyperlink"/>
+          </w:rPr>
+          <w:t xml:space="preserve">Present</w:t>
         </w:r>
       </w:hyperlink>
       <w:r>
@@ -7725,20 +7142,20 @@
           <w:bCs/>
           <w:b/>
         </w:rPr>
-        <w:t xml:space="preserve">146</w:t>
-      </w:r>
-      <w:r>
-        <w:t xml:space="preserve">, 92–104.</w:t>
-      </w:r>
-    </w:p>
-    <w:bookmarkEnd w:id="77"/>
-    <w:bookmarkStart w:id="78" w:name="ref-Vickers2021"/>
+        <w:t xml:space="preserve">189</w:t>
+      </w:r>
+      <w:r>
+        <w:t xml:space="preserve">, 147–158.</w:t>
+      </w:r>
+    </w:p>
+    <w:bookmarkEnd w:id="80"/>
+    <w:bookmarkStart w:id="81" w:name="ref-ziegler1984"/>
     <w:p>
       <w:pPr>
         <w:pStyle w:val="Bibliography"/>
       </w:pPr>
       <w:r>
-        <w:t xml:space="preserve">VICKERS, M. L., BERNASCONI, S. M., ULLMANN, C. V., LODE, S., LOOSER, N., MORALES, L. G., PRICE, G. D., WILBY, P. R., HOUGÅRD, I. W., HESSELBO, S. P. and OTHERS. 2021. Marine temperatures underestimated for past greenhouse climate.</w:t>
+        <w:t xml:space="preserve">ZIEGLER, A., HULVER, M., LOTTES, A. and SCHMACHTENBERG, W. 1984. Uniformitarianism and palaeoclimates: Inferences from the distribution of carbonate rocks.</w:t>
       </w:r>
       <w:r>
         <w:t xml:space="preserve"> </w:t>
@@ -7748,209 +7165,15 @@
           <w:iCs/>
           <w:i/>
         </w:rPr>
-        <w:t xml:space="preserve">Scientific reports</w:t>
-      </w:r>
-      <w:r>
-        <w:t xml:space="preserve">,</w:t>
-      </w:r>
-      <w:r>
-        <w:t xml:space="preserve"> </w:t>
-      </w:r>
-      <w:r>
-        <w:rPr>
-          <w:bCs/>
-          <w:b/>
-        </w:rPr>
-        <w:t xml:space="preserve">11</w:t>
-      </w:r>
-      <w:r>
-        <w:t xml:space="preserve">, 1–9.</w:t>
-      </w:r>
-    </w:p>
-    <w:bookmarkEnd w:id="78"/>
-    <w:bookmarkStart w:id="79" w:name="ref-yamano2001"/>
-    <w:p>
-      <w:pPr>
-        <w:pStyle w:val="Bibliography"/>
-      </w:pPr>
-      <w:r>
-        <w:t xml:space="preserve">YAMANO, H., HORI, K., YAMAUCHI, M., YAMAGAWA, O. and OHMURA, A. 2001. Highest-latitude coral reef at iki island, japan.</w:t>
-      </w:r>
-      <w:r>
-        <w:t xml:space="preserve"> </w:t>
-      </w:r>
-      <w:r>
-        <w:rPr>
-          <w:iCs/>
-          <w:i/>
-        </w:rPr>
-        <w:t xml:space="preserve">Coral Reefs</w:t>
-      </w:r>
-      <w:r>
-        <w:t xml:space="preserve">,</w:t>
-      </w:r>
-      <w:r>
-        <w:t xml:space="preserve"> </w:t>
-      </w:r>
-      <w:r>
-        <w:rPr>
-          <w:bCs/>
-          <w:b/>
-        </w:rPr>
-        <w:t xml:space="preserve">20</w:t>
-      </w:r>
-      <w:r>
-        <w:t xml:space="preserve">, 9–12.</w:t>
-      </w:r>
-    </w:p>
-    <w:bookmarkEnd w:id="79"/>
-    <w:bookmarkStart w:id="80" w:name="ref-zamagni2012"/>
-    <w:p>
-      <w:pPr>
-        <w:pStyle w:val="Bibliography"/>
-      </w:pPr>
-      <w:r>
-        <w:t xml:space="preserve">ZAMAGNI, J., MUTTI, M. and KOŠIR, A. 2012. The evolution of mid paleocene-early eocene coral communities: How to survive during rapid global warming.</w:t>
-      </w:r>
-      <w:r>
-        <w:t xml:space="preserve"> </w:t>
-      </w:r>
-      <w:r>
-        <w:rPr>
-          <w:iCs/>
-          <w:i/>
-        </w:rPr>
-        <w:t xml:space="preserve">Palaeogeography, palaeoclimatology, palaeoecology</w:t>
-      </w:r>
-      <w:r>
-        <w:t xml:space="preserve">,</w:t>
-      </w:r>
-      <w:r>
-        <w:t xml:space="preserve"> </w:t>
-      </w:r>
-      <w:r>
-        <w:rPr>
-          <w:bCs/>
-          <w:b/>
-        </w:rPr>
-        <w:t xml:space="preserve">317</w:t>
-      </w:r>
-      <w:r>
-        <w:t xml:space="preserve">, 48–65.</w:t>
-      </w:r>
-    </w:p>
-    <w:bookmarkEnd w:id="80"/>
-    <w:bookmarkStart w:id="82" w:name="ref-Zhang2019"/>
-    <w:p>
-      <w:pPr>
-        <w:pStyle w:val="Bibliography"/>
-      </w:pPr>
-      <w:r>
-        <w:t xml:space="preserve">ZHANG, L., HAY, W. W., WANG, C. and GU, X. 2019.</w:t>
-      </w:r>
-      <w:r>
-        <w:t xml:space="preserve"> </w:t>
-      </w:r>
-      <w:hyperlink r:id="rId81">
-        <w:r>
-          <w:rPr>
-            <w:rStyle w:val="Hyperlink"/>
-          </w:rPr>
-          <w:t xml:space="preserve">The evolution of latitudinal temperature gradients from the latest</w:t>
-        </w:r>
-        <w:r>
-          <w:rPr>
-            <w:rStyle w:val="Hyperlink"/>
-          </w:rPr>
-          <w:t xml:space="preserve"> </w:t>
-        </w:r>
-        <w:r>
-          <w:rPr>
-            <w:rStyle w:val="Hyperlink"/>
-          </w:rPr>
-          <w:t xml:space="preserve">Cretaceous</w:t>
-        </w:r>
-        <w:r>
-          <w:rPr>
-            <w:rStyle w:val="Hyperlink"/>
-          </w:rPr>
-          <w:t xml:space="preserve"> </w:t>
-        </w:r>
-        <w:r>
-          <w:rPr>
-            <w:rStyle w:val="Hyperlink"/>
-          </w:rPr>
-          <w:t xml:space="preserve">through the</w:t>
-        </w:r>
-        <w:r>
-          <w:rPr>
-            <w:rStyle w:val="Hyperlink"/>
-          </w:rPr>
-          <w:t xml:space="preserve"> </w:t>
-        </w:r>
-        <w:r>
-          <w:rPr>
-            <w:rStyle w:val="Hyperlink"/>
-          </w:rPr>
-          <w:t xml:space="preserve">Present</w:t>
-        </w:r>
-      </w:hyperlink>
-      <w:r>
-        <w:t xml:space="preserve">.</w:t>
-      </w:r>
-      <w:r>
-        <w:t xml:space="preserve"> </w:t>
-      </w:r>
-      <w:r>
-        <w:rPr>
-          <w:iCs/>
-          <w:i/>
-        </w:rPr>
-        <w:t xml:space="preserve">Earth-Science Reviews</w:t>
-      </w:r>
-      <w:r>
-        <w:t xml:space="preserve">,</w:t>
-      </w:r>
-      <w:r>
-        <w:t xml:space="preserve"> </w:t>
-      </w:r>
-      <w:r>
-        <w:rPr>
-          <w:bCs/>
-          <w:b/>
-        </w:rPr>
-        <w:t xml:space="preserve">189</w:t>
-      </w:r>
-      <w:r>
-        <w:t xml:space="preserve">, 147–158.</w:t>
-      </w:r>
-    </w:p>
+        <w:t xml:space="preserve">Geological journal. Special issue</w:t>
+      </w:r>
+      <w:r>
+        <w:t xml:space="preserve">, 3–25.</w:t>
+      </w:r>
+    </w:p>
+    <w:bookmarkEnd w:id="81"/>
     <w:bookmarkEnd w:id="82"/>
-    <w:bookmarkStart w:id="83" w:name="ref-ziegler1984"/>
-    <w:p>
-      <w:pPr>
-        <w:pStyle w:val="Bibliography"/>
-      </w:pPr>
-      <w:r>
-        <w:t xml:space="preserve">ZIEGLER, A., HULVER, M., LOTTES, A. and SCHMACHTENBERG, W. 1984. Uniformitarianism and palaeoclimates: Inferences from the distribution of carbonate rocks.</w:t>
-      </w:r>
-      <w:r>
-        <w:t xml:space="preserve"> </w:t>
-      </w:r>
-      <w:r>
-        <w:rPr>
-          <w:iCs/>
-          <w:i/>
-        </w:rPr>
-        <w:t xml:space="preserve">Geological journal. Special issue</w:t>
-      </w:r>
-      <w:r>
-        <w:t xml:space="preserve">, 3–25.</w:t>
-      </w:r>
-    </w:p>
     <w:bookmarkEnd w:id="83"/>
-    <w:bookmarkEnd w:id="84"/>
-    <w:bookmarkEnd w:id="85"/>
     <w:sectPr>
       <w:pgSz w:h="15840" w:w="12240"/>
       <w:pgMar w:bottom="1440" w:footer="720" w:gutter="0" w:header="720" w:left="1440" w:right="1440" w:top="1440"/>

</xml_diff>

<commit_message>
intro improvements and results on fig s4
</commit_message>
<xml_diff>
--- a/manuscript/manuscript.docx
+++ b/manuscript/manuscript.docx
@@ -7,25 +7,25 @@
         <w:pStyle w:val="Title"/>
       </w:pPr>
       <w:r>
+        <w:t xml:space="preserve">A</w:t>
+      </w:r>
+      <w:r>
+        <w:t xml:space="preserve"> </w:t>
+      </w:r>
+      <w:r>
         <w:t xml:space="preserve">Bayesian</w:t>
       </w:r>
       <w:r>
         <w:t xml:space="preserve"> </w:t>
       </w:r>
       <w:r>
-        <w:t xml:space="preserve">multi-proxy</w:t>
-      </w:r>
-      <w:r>
-        <w:t xml:space="preserve"> </w:t>
-      </w:r>
-      <w:r>
-        <w:t xml:space="preserve">reconstruction</w:t>
-      </w:r>
-      <w:r>
-        <w:t xml:space="preserve"> </w:t>
-      </w:r>
-      <w:r>
-        <w:t xml:space="preserve">of</w:t>
+        <w:t xml:space="preserve">method</w:t>
+      </w:r>
+      <w:r>
+        <w:t xml:space="preserve"> </w:t>
+      </w:r>
+      <w:r>
+        <w:t xml:space="preserve">for</w:t>
       </w:r>
       <w:r>
         <w:t xml:space="preserve"> </w:t>
@@ -49,7 +49,7 @@
         <w:t xml:space="preserve"> </w:t>
       </w:r>
       <w:r>
-        <w:t xml:space="preserve">for</w:t>
+        <w:t xml:space="preserve">in</w:t>
       </w:r>
       <w:r>
         <w:t xml:space="preserve"> </w:t>
@@ -61,7 +61,7 @@
         <w:t xml:space="preserve"> </w:t>
       </w:r>
       <w:r>
-        <w:t xml:space="preserve">Early</w:t>
+        <w:t xml:space="preserve">early</w:t>
       </w:r>
       <w:r>
         <w:t xml:space="preserve"> </w:t>
@@ -408,7 +408,7 @@
         <w:t xml:space="preserve"> </w:t>
       </w:r>
       <w:r>
-        <w:t xml:space="preserve">Vickers</w:t>
+        <w:t xml:space="preserve">(Hollis</w:t>
       </w:r>
       <w:r>
         <w:t xml:space="preserve"> </w:t>
@@ -424,16 +424,7 @@
         <w:t xml:space="preserve"> </w:t>
       </w:r>
       <w:r>
-        <w:t xml:space="preserve">(2021)</w:t>
-      </w:r>
-      <w:r>
-        <w:t xml:space="preserve">. Interpolation is sometimes used to bridge spatial gaps in palaeoclimate data</w:t>
-      </w:r>
-      <w:r>
-        <w:t xml:space="preserve"> </w:t>
-      </w:r>
-      <w:r>
-        <w:t xml:space="preserve">(Taylor</w:t>
+        <w:t xml:space="preserve">2019; Vickers</w:t>
       </w:r>
       <w:r>
         <w:t xml:space="preserve"> </w:t>
@@ -449,25 +440,16 @@
         <w:t xml:space="preserve"> </w:t>
       </w:r>
       <w:r>
-        <w:t xml:space="preserve">2004)</w:t>
-      </w:r>
-      <w:r>
-        <w:t xml:space="preserve">, taking advantage of the autoregressive nature of climatic data: much of the information on the climate of any given location is contained in the climate data of nearby locations</w:t>
-      </w:r>
-      <w:r>
-        <w:t xml:space="preserve"> </w:t>
-      </w:r>
-      <w:r>
-        <w:t xml:space="preserve">(Reynolds &amp; Smith 1994)</w:t>
-      </w:r>
-      <w:r>
-        <w:t xml:space="preserve">. Adding to this, some proxy-based reconstructions use statistical modelling to infer climatic patterns. For example, polynomial regression has been used to reconstruct latitudinal temperature gradients</w:t>
-      </w:r>
-      <w:r>
-        <w:t xml:space="preserve"> </w:t>
-      </w:r>
-      <w:r>
-        <w:t xml:space="preserve">(Bijl</w:t>
+        <w:t xml:space="preserve">2021)</w:t>
+      </w:r>
+      <w:r>
+        <w:t xml:space="preserve">. Interpolation is sometimes used to bridge spatial gaps in palaeoclimate data</w:t>
+      </w:r>
+      <w:r>
+        <w:t xml:space="preserve"> </w:t>
+      </w:r>
+      <w:r>
+        <w:t xml:space="preserve">(Taylor</w:t>
       </w:r>
       <w:r>
         <w:t xml:space="preserve"> </w:t>
@@ -483,16 +465,25 @@
         <w:t xml:space="preserve"> </w:t>
       </w:r>
       <w:r>
-        <w:t xml:space="preserve">2009)</w:t>
-      </w:r>
-      <w:r>
-        <w:t xml:space="preserve">, and 2D-reconstructions of surface temperatures and precipitation have been created with Gaussian process regression</w:t>
-      </w:r>
-      <w:r>
-        <w:t xml:space="preserve"> </w:t>
-      </w:r>
-      <w:r>
-        <w:t xml:space="preserve">(Inglis</w:t>
+        <w:t xml:space="preserve">2004)</w:t>
+      </w:r>
+      <w:r>
+        <w:t xml:space="preserve">, taking advantage of the autoregressive nature of climatic data: much of the information on the climate of any given location is contained in the climate data of nearby locations</w:t>
+      </w:r>
+      <w:r>
+        <w:t xml:space="preserve"> </w:t>
+      </w:r>
+      <w:r>
+        <w:t xml:space="preserve">(Reynolds &amp; Smith 1994)</w:t>
+      </w:r>
+      <w:r>
+        <w:t xml:space="preserve">. Adding to this, some proxy-based reconstructions use statistical modelling to infer climatic patterns. For example, polynomial regression</w:t>
+      </w:r>
+      <w:r>
+        <w:t xml:space="preserve"> </w:t>
+      </w:r>
+      <w:r>
+        <w:t xml:space="preserve">(Bijl</w:t>
       </w:r>
       <w:r>
         <w:t xml:space="preserve"> </w:t>
@@ -508,7 +499,19 @@
         <w:t xml:space="preserve"> </w:t>
       </w:r>
       <w:r>
-        <w:t xml:space="preserve">2020; Chandra</w:t>
+        <w:t xml:space="preserve">2009)</w:t>
+      </w:r>
+      <w:r>
+        <w:t xml:space="preserve"> </w:t>
+      </w:r>
+      <w:r>
+        <w:t xml:space="preserve">and cosine functions</w:t>
+      </w:r>
+      <w:r>
+        <w:t xml:space="preserve"> </w:t>
+      </w:r>
+      <w:r>
+        <w:t xml:space="preserve">(Inglis</w:t>
       </w:r>
       <w:r>
         <w:t xml:space="preserve"> </w:t>
@@ -524,24 +527,19 @@
         <w:t xml:space="preserve"> </w:t>
       </w:r>
       <w:r>
-        <w:t xml:space="preserve">2021)</w:t>
-      </w:r>
-      <w:r>
-        <w:t xml:space="preserve">.</w:t>
-      </w:r>
-    </w:p>
-    <w:p>
-      <w:pPr>
-        <w:pStyle w:val="BodyText"/>
-      </w:pPr>
-      <w:r>
-        <w:t xml:space="preserve">Here, we present a Bayesian, hierarchical model for inferring the latitudinal gradient of sea surface temperatures (SSTs) that expands upon existing, spatially explicit reconstructions of palaeoclimate by allowing for the integration of 1) prior information based on physical principles and on the observed, modern SST distribution, and of 2) geochemical and ecological climate proxies in a common, quantitative framework. We use a generalised logistic function to infer the shape of the temperature gradient despite a patchy latitudinal coverage, and test the robustness of this method using a down-sampled record of modern SSTs. We apply the model to the record of the early Eocene climatic optimum (EECO), combining a compilation of geochemical proxies</w:t>
-      </w:r>
-      <w:r>
-        <w:t xml:space="preserve"> </w:t>
-      </w:r>
-      <w:r>
-        <w:t xml:space="preserve">(Hollis</w:t>
+        <w:t xml:space="preserve">2020)</w:t>
+      </w:r>
+      <w:r>
+        <w:t xml:space="preserve"> </w:t>
+      </w:r>
+      <w:r>
+        <w:t xml:space="preserve">have been used to reconstruct latitudinal temperature gradients, and 2D-reconstructions of surface temperatures have been created with Gaussian process regression</w:t>
+      </w:r>
+      <w:r>
+        <w:t xml:space="preserve"> </w:t>
+      </w:r>
+      <w:r>
+        <w:t xml:space="preserve">(Inglis</w:t>
       </w:r>
       <w:r>
         <w:t xml:space="preserve"> </w:t>
@@ -557,16 +555,16 @@
         <w:t xml:space="preserve"> </w:t>
       </w:r>
       <w:r>
-        <w:t xml:space="preserve">2019)</w:t>
-      </w:r>
-      <w:r>
-        <w:t xml:space="preserve">, mangrove communities</w:t>
-      </w:r>
-      <w:r>
-        <w:t xml:space="preserve"> </w:t>
-      </w:r>
-      <w:r>
-        <w:t xml:space="preserve">(Popescu</w:t>
+        <w:t xml:space="preserve">2020)</w:t>
+      </w:r>
+      <w:r>
+        <w:t xml:space="preserve">. These approaches work well for interpolating relatively well-sampled data, but the absence of constraints on the modeled parameters means that such models can produce unrealistic temperature estimates when extrapolating from sparsely sampled data. Statistical modelling in the Bayesian framework helps overcome this problem by requiring the explicit specification of priors for the model parameters, which can be used to express physical constraints</w:t>
+      </w:r>
+      <w:r>
+        <w:t xml:space="preserve"> </w:t>
+      </w:r>
+      <w:r>
+        <w:t xml:space="preserve">(Chandra</w:t>
       </w:r>
       <w:r>
         <w:t xml:space="preserve"> </w:t>
@@ -585,6 +583,64 @@
         <w:t xml:space="preserve">2021)</w:t>
       </w:r>
       <w:r>
+        <w:t xml:space="preserve">.</w:t>
+      </w:r>
+    </w:p>
+    <w:p>
+      <w:pPr>
+        <w:pStyle w:val="BodyText"/>
+      </w:pPr>
+      <w:r>
+        <w:t xml:space="preserve">Here, we present a Bayesian, hierarchical model for inferring the latitudinal gradient of sea surface temperatures (SSTs) that expands upon existing, spatially explicit reconstructions of palaeoclimate by allowing for the integration of 1) prior information based on physical principles and on the observed, modern SST distribution, and of 2) geochemical and ecological climate proxies in a common, quantitative framework. We use a generalised logistic function to infer the shape of the temperature gradient despite a patchy latitudinal coverage, and test the robustness of this method using a down-sampled record of modern SSTs. We apply the model to the record of the early Eocene climatic optimum (EECO), combining a compilation of geochemical proxies</w:t>
+      </w:r>
+      <w:r>
+        <w:t xml:space="preserve"> </w:t>
+      </w:r>
+      <w:r>
+        <w:t xml:space="preserve">(Hollis</w:t>
+      </w:r>
+      <w:r>
+        <w:t xml:space="preserve"> </w:t>
+      </w:r>
+      <w:r>
+        <w:rPr>
+          <w:iCs/>
+          <w:i/>
+        </w:rPr>
+        <w:t xml:space="preserve">et al.</w:t>
+      </w:r>
+      <w:r>
+        <w:t xml:space="preserve"> </w:t>
+      </w:r>
+      <w:r>
+        <w:t xml:space="preserve">2019)</w:t>
+      </w:r>
+      <w:r>
+        <w:t xml:space="preserve">, mangrove communities</w:t>
+      </w:r>
+      <w:r>
+        <w:t xml:space="preserve"> </w:t>
+      </w:r>
+      <w:r>
+        <w:t xml:space="preserve">(Popescu</w:t>
+      </w:r>
+      <w:r>
+        <w:t xml:space="preserve"> </w:t>
+      </w:r>
+      <w:r>
+        <w:rPr>
+          <w:iCs/>
+          <w:i/>
+        </w:rPr>
+        <w:t xml:space="preserve">et al.</w:t>
+      </w:r>
+      <w:r>
+        <w:t xml:space="preserve"> </w:t>
+      </w:r>
+      <w:r>
+        <w:t xml:space="preserve">2021)</w:t>
+      </w:r>
+      <w:r>
         <w:t xml:space="preserve">, and coral reefs</w:t>
       </w:r>
       <w:r>
@@ -598,7 +654,7 @@
           <w:bCs/>
           <w:b/>
         </w:rPr>
-        <w:t xml:space="preserve">Zamagni?</w:t>
+        <w:t xml:space="preserve">Zamagni2012?</w:t>
       </w:r>
       <w:r>
         <w:t xml:space="preserve">)</w:t>
@@ -814,7 +870,7 @@
         <w:t xml:space="preserve">)</w:t>
       </w:r>
       <w:r>
-        <w:t xml:space="preserve">; …]. Although some more recent climate models have been able to align their simulations with the proxy record [</w:t>
+        <w:t xml:space="preserve">; …]. Although some more recent climate models have been able to better align their simulations with the proxy record [</w:t>
       </w:r>
       <w:r>
         <w:t xml:space="preserve">(</w:t>
@@ -830,7 +886,26 @@
         <w:t xml:space="preserve">)</w:t>
       </w:r>
       <w:r>
-        <w:t xml:space="preserve">;…], the nature of the early Eocene temperature gradient remains a matter of debate. The inferred latitudinal gradients depend on the selection of proxies and on the method for dealing with spatial gaps and uneven sampling, and the inclusion or exclusion of terrestrial, shallow and deep marine data, and the differential reporting of the results complicate comparisons of different approaches</w:t>
+        <w:t xml:space="preserve">;…], the nature of the early Eocene temperature gradient remains a matter of debate</w:t>
+      </w:r>
+      <w:r>
+        <w:t xml:space="preserve"> </w:t>
+      </w:r>
+      <w:r>
+        <w:t xml:space="preserve">(</w:t>
+      </w:r>
+      <w:r>
+        <w:rPr>
+          <w:bCs/>
+          <w:b/>
+        </w:rPr>
+        <w:t xml:space="preserve">Tierney2017?</w:t>
+      </w:r>
+      <w:r>
+        <w:t xml:space="preserve">)</w:t>
+      </w:r>
+      <w:r>
+        <w:t xml:space="preserve">. The shape and magnitude of the inferred EECO latitudinal gradient depends on the selection of proxies, on the method for dealing with spatial gaps and uneven sampling, on the inclusion or exclusion of terrestrial, shallow and deep marine data, while differential reporting of the results complicates comparisons of different approaches</w:t>
       </w:r>
       <w:r>
         <w:t xml:space="preserve"> </w:t>
@@ -884,11 +959,11 @@
         <w:t xml:space="preserve">)</w:t>
       </w:r>
       <w:r>
-        <w:t xml:space="preserve">. Our goal is to provide a robust method for inferring temperature gradients that can be readily used with different proxy types and with very patchy records, and that fully quantifies the modeled temperature gradient with uncertainty. Applying this method to the EECO proxy record, we quantify the latitudinal SST gradient and the global mean SST.</w:t>
+        <w:t xml:space="preserve">. Our goal is to provide a robust and relatively simple method for inferring and comparing temperature gradients that can be readily used with different proxy types and with patchy records. We use this model to quantify the latitudinal SST gradient and the global mean SST of the early Eocene, but the unspecific design of our method means it can be readily applied to other time intervals and proxy records.</w:t>
       </w:r>
     </w:p>
     <w:bookmarkEnd w:id="23"/>
-    <w:bookmarkStart w:id="31" w:name="materials-methods"/>
+    <w:bookmarkStart w:id="32" w:name="materials-methods"/>
     <w:p>
       <w:pPr>
         <w:pStyle w:val="Heading1"/>
@@ -897,7 +972,17 @@
         <w:t xml:space="preserve">Materials &amp; Methods</w:t>
       </w:r>
     </w:p>
-    <w:bookmarkStart w:id="24" w:name="geochemical-data"/>
+    <w:bookmarkStart w:id="24" w:name="modern-sea-surface-temperatures"/>
+    <w:p>
+      <w:pPr>
+        <w:pStyle w:val="Heading2"/>
+      </w:pPr>
+      <w:r>
+        <w:t xml:space="preserve">Modern sea surface temperatures</w:t>
+      </w:r>
+    </w:p>
+    <w:bookmarkEnd w:id="24"/>
+    <w:bookmarkStart w:id="25" w:name="geochemical-data"/>
     <w:p>
       <w:pPr>
         <w:pStyle w:val="Heading2"/>
@@ -1034,8 +1119,8 @@
         <w:t xml:space="preserve">.</w:t>
       </w:r>
     </w:p>
-    <w:bookmarkEnd w:id="24"/>
-    <w:bookmarkStart w:id="25" w:name="ecological-data"/>
+    <w:bookmarkEnd w:id="25"/>
+    <w:bookmarkStart w:id="26" w:name="ecological-data"/>
     <w:p>
       <w:pPr>
         <w:pStyle w:val="Heading2"/>
@@ -1642,8 +1727,8 @@
         <w:t xml:space="preserve">[Fig 1: Map and distribution of proxy data and ecological data]</w:t>
       </w:r>
     </w:p>
-    <w:bookmarkEnd w:id="25"/>
-    <w:bookmarkStart w:id="26" w:name="palaeogeographic-reconstruction"/>
+    <w:bookmarkEnd w:id="26"/>
+    <w:bookmarkStart w:id="27" w:name="palaeogeographic-reconstruction"/>
     <w:p>
       <w:pPr>
         <w:pStyle w:val="Heading2"/>
@@ -1688,8 +1773,8 @@
         <w:t xml:space="preserve">plate rotation model via the palaeoverse R package ver. XXX (REF). The midpoint age of the EECO (51.2 Ma), along with the present-day coordinates of geochemical and ecological data, were used for palaeorotation.</w:t>
       </w:r>
     </w:p>
-    <w:bookmarkEnd w:id="26"/>
-    <w:bookmarkStart w:id="27" w:name="bayesian-framework"/>
+    <w:bookmarkEnd w:id="27"/>
+    <w:bookmarkStart w:id="28" w:name="bayesian-framework"/>
     <w:p>
       <w:pPr>
         <w:pStyle w:val="Heading2"/>
@@ -4524,8 +4609,8 @@
         <w:t xml:space="preserve">[Fig. 2: Model structure and visualisation of parameters and priors]</w:t>
       </w:r>
     </w:p>
-    <w:bookmarkEnd w:id="27"/>
-    <w:bookmarkStart w:id="28" w:name="model-validation"/>
+    <w:bookmarkEnd w:id="28"/>
+    <w:bookmarkStart w:id="29" w:name="model-validation"/>
     <w:p>
       <w:pPr>
         <w:pStyle w:val="Heading2"/>
@@ -4613,8 +4698,8 @@
         <w:t xml:space="preserve">percentile).</w:t>
       </w:r>
     </w:p>
-    <w:bookmarkEnd w:id="28"/>
-    <w:bookmarkStart w:id="29" w:name="parameter-estimation"/>
+    <w:bookmarkEnd w:id="29"/>
+    <w:bookmarkStart w:id="30" w:name="parameter-estimation"/>
     <w:p>
       <w:pPr>
         <w:pStyle w:val="Heading2"/>
@@ -4737,8 +4822,8 @@
         <w:t xml:space="preserve">is &gt; 18,000). Trace plots of the MCMC chains indicate convergence and good mixing of the chains (Supplementary Figure S1).</w:t>
       </w:r>
     </w:p>
-    <w:bookmarkEnd w:id="29"/>
-    <w:bookmarkStart w:id="30" w:name="processing-of-model-results"/>
+    <w:bookmarkEnd w:id="30"/>
+    <w:bookmarkStart w:id="31" w:name="processing-of-model-results"/>
     <w:p>
       <w:pPr>
         <w:pStyle w:val="Heading2"/>
@@ -5099,9 +5184,9 @@
         <w:t xml:space="preserve">.</w:t>
       </w:r>
     </w:p>
-    <w:bookmarkEnd w:id="30"/>
     <w:bookmarkEnd w:id="31"/>
-    <w:bookmarkStart w:id="35" w:name="results"/>
+    <w:bookmarkEnd w:id="32"/>
+    <w:bookmarkStart w:id="36" w:name="results"/>
     <w:p>
       <w:pPr>
         <w:pStyle w:val="Heading1"/>
@@ -5110,7 +5195,7 @@
         <w:t xml:space="preserve">Results</w:t>
       </w:r>
     </w:p>
-    <w:bookmarkStart w:id="32" w:name="model-validation-1"/>
+    <w:bookmarkStart w:id="33" w:name="model-validation-1"/>
     <w:p>
       <w:pPr>
         <w:pStyle w:val="Heading2"/>
@@ -5155,11 +5240,19 @@
         <w:pStyle w:val="BodyText"/>
       </w:pPr>
       <w:r>
+        <w:t xml:space="preserve">Additional model runs with simulated SST data show that latitudinal gradients following a flat, linear or quadratic function can also be adequately reconstructed by our model (Fig. S4). The generalised logistic function underlying the reconstruction leads to the inferred gradient being pushed towards a sigmoidal shape in the absence of proxies (see very high latitudes in Fig S4a,c). This is intended, as in the absence of data, the shape of the reconstructed gradient should be broadly similar to the sigmoidal shape of the modern SST gradient, as it is the only empirically observed SST gradient.</w:t>
+      </w:r>
+    </w:p>
+    <w:p>
+      <w:pPr>
+        <w:pStyle w:val="BodyText"/>
+      </w:pPr>
+      <w:r>
         <w:t xml:space="preserve">Modeling the latitudinal temperature gradient facilitates accurate reconstruction of global average temperatures. The modern, global mean sea surface temperature estimate is 17.6 degC when using the full, modern data set. When reduced to the early Eocene sampling distribution, the modern global mean sea surface temperature is estimated at 17.8 (16 - 19.7) degC. The deviations from the full modern estimate are again very low, with a 95 % credible interval of -0.8 to 1.3 degC.</w:t>
       </w:r>
     </w:p>
-    <w:bookmarkEnd w:id="32"/>
-    <w:bookmarkStart w:id="33" w:name="eeco-reconstruction"/>
+    <w:bookmarkEnd w:id="33"/>
+    <w:bookmarkStart w:id="34" w:name="eeco-reconstruction"/>
     <w:p>
       <w:pPr>
         <w:pStyle w:val="Heading2"/>
@@ -5230,8 +5323,8 @@
         <w:t xml:space="preserve">Due to the limited spatial coverage of the early Eocene proxy record, and due to the added model complexity of simultaneously estimating a model across both hemispheres, we pooled the proxy data across both hemispheres. Applying the model separately to each hemispheres results in substantial differences in hemispherical, average temperatures, with the southern hemisphere being warmer by 6.5 (3.5 - 9.4) degC. The inferred latitudinal gradient is somewhat steeper ( 4.8 degC, although the 95% CI spans -6.6 to 14.3 degC) in the northern hemisphere, but the large uncertainties associated with both gradients, and the lack of polar proxy data in the southern hemisphere preclude a more precise statement (Fig. S3).)</w:t>
       </w:r>
     </w:p>
-    <w:bookmarkEnd w:id="33"/>
-    <w:bookmarkStart w:id="34" w:name="X7f5e544d1bcac3bd2271b6293bb498979c343b1"/>
+    <w:bookmarkEnd w:id="34"/>
+    <w:bookmarkStart w:id="35" w:name="X7f5e544d1bcac3bd2271b6293bb498979c343b1"/>
     <w:p>
       <w:pPr>
         <w:pStyle w:val="Heading2"/>
@@ -5262,9 +5355,9 @@
         <w:t xml:space="preserve">x2 generate global average temperature, and tropical, temperate, polar temperatures in a similar way, accounting for area</w:t>
       </w:r>
     </w:p>
-    <w:bookmarkEnd w:id="34"/>
     <w:bookmarkEnd w:id="35"/>
-    <w:bookmarkStart w:id="36" w:name="discussion"/>
+    <w:bookmarkEnd w:id="36"/>
+    <w:bookmarkStart w:id="37" w:name="discussion"/>
     <w:p>
       <w:pPr>
         <w:pStyle w:val="Heading1"/>
@@ -5282,7 +5375,99 @@
           <w:bCs/>
           <w:b/>
         </w:rPr>
-        <w:t xml:space="preserve">Eocene temperature gradients.</w:t>
+        <w:t xml:space="preserve">Methodological advances.</w:t>
+      </w:r>
+      <w:r>
+        <w:t xml:space="preserve"> </w:t>
+      </w:r>
+      <w:r>
+        <w:t xml:space="preserve">Latitudinal temperature gradients have been estimated with a variety of parametric and non-parametric statistical techniques. Parametric methods include polynomials</w:t>
+      </w:r>
+      <w:r>
+        <w:t xml:space="preserve"> </w:t>
+      </w:r>
+      <w:r>
+        <w:t xml:space="preserve">(Greenwood &amp; Wing 1995; Bijl</w:t>
+      </w:r>
+      <w:r>
+        <w:t xml:space="preserve"> </w:t>
+      </w:r>
+      <w:r>
+        <w:rPr>
+          <w:iCs/>
+          <w:i/>
+        </w:rPr>
+        <w:t xml:space="preserve">et al.</w:t>
+      </w:r>
+      <w:r>
+        <w:t xml:space="preserve"> </w:t>
+      </w:r>
+      <w:r>
+        <w:t xml:space="preserve">2009)</w:t>
+      </w:r>
+      <w:r>
+        <w:t xml:space="preserve"> </w:t>
+      </w:r>
+      <w:r>
+        <w:t xml:space="preserve">and a cosine function</w:t>
+      </w:r>
+      <w:r>
+        <w:t xml:space="preserve"> </w:t>
+      </w:r>
+      <w:r>
+        <w:t xml:space="preserve">(Inglis</w:t>
+      </w:r>
+      <w:r>
+        <w:t xml:space="preserve"> </w:t>
+      </w:r>
+      <w:r>
+        <w:rPr>
+          <w:iCs/>
+          <w:i/>
+        </w:rPr>
+        <w:t xml:space="preserve">et al.</w:t>
+      </w:r>
+      <w:r>
+        <w:t xml:space="preserve"> </w:t>
+      </w:r>
+      <w:r>
+        <w:t xml:space="preserve">2020)</w:t>
+      </w:r>
+      <w:r>
+        <w:t xml:space="preserve">. Whilst some of those functions are flexible enough to model a range of empirical temperature gradients, the logistic function used herein has the added advantage of an easily understandable relationship between each of the model parameters and the shape of the latitudinal gradient (Fig. 2). Non-parametric models can very flexibly follow the shape of an unknown temperature gradient</w:t>
+      </w:r>
+      <w:r>
+        <w:t xml:space="preserve"> </w:t>
+      </w:r>
+      <w:r>
+        <w:t xml:space="preserve">Zhang</w:t>
+      </w:r>
+      <w:r>
+        <w:t xml:space="preserve"> </w:t>
+      </w:r>
+      <w:r>
+        <w:rPr>
+          <w:iCs/>
+          <w:i/>
+        </w:rPr>
+        <w:t xml:space="preserve">et al.</w:t>
+      </w:r>
+      <w:r>
+        <w:t xml:space="preserve"> </w:t>
+      </w:r>
+      <w:r>
+        <w:t xml:space="preserve">(2019)</w:t>
+      </w:r>
+      <w:r>
+        <w:t xml:space="preserve">, but have the disadvantage of having no model parameters that can be compared between data sets. Parametric methods should therefore be preferred to non-parametric temperature gradient models, as long as very broad prior information on the shape of the gradients exists. The ease with which such prior information can be integrated is perhaps the major advantage of our method: The Bayesian framework allows to specify arbitrary priors on the four parameters that control the upper and lower temperature limits, the steepness of the gradient, and the latitudinal position of the steepest point in the gradient (see Methods). A further improvement to existing methods is that the hierarchical structure of our model explicitly accounts for variation of temperature estimates at individual localities, and for uncertainty associated with the ecological temperature proxies. An extension of the model additionally accounts for measurement uncertainty of the geochemical proxies (Supplementary Materials).</w:t>
+      </w:r>
+    </w:p>
+    <w:p>
+      <w:pPr>
+        <w:pStyle w:val="BodyText"/>
+      </w:pPr>
+      <w:r>
+        <w:t xml:space="preserve">-GP regression and interpolation can give rise to inverse gradients ect. –&gt; our method nicely prevents this.</w:t>
       </w:r>
     </w:p>
     <w:p>
@@ -5294,105 +5479,11 @@
           <w:bCs/>
           <w:b/>
         </w:rPr>
-        <w:t xml:space="preserve">Methodological advances.</w:t>
-      </w:r>
-      <w:r>
-        <w:t xml:space="preserve"> </w:t>
-      </w:r>
-      <w:r>
-        <w:t xml:space="preserve">Latitudinal temperature gradients have been estimated with a variety of parametric and non-parametric statistical techniques. Parametric methods include polynomials</w:t>
-      </w:r>
-      <w:r>
-        <w:t xml:space="preserve"> </w:t>
-      </w:r>
-      <w:r>
-        <w:t xml:space="preserve">(Greenwood &amp; Wing 1995; Bijl</w:t>
-      </w:r>
-      <w:r>
-        <w:t xml:space="preserve"> </w:t>
-      </w:r>
-      <w:r>
-        <w:rPr>
-          <w:iCs/>
-          <w:i/>
-        </w:rPr>
-        <w:t xml:space="preserve">et al.</w:t>
-      </w:r>
-      <w:r>
-        <w:t xml:space="preserve"> </w:t>
-      </w:r>
-      <w:r>
-        <w:t xml:space="preserve">2009)</w:t>
-      </w:r>
-      <w:r>
-        <w:t xml:space="preserve"> </w:t>
-      </w:r>
-      <w:r>
-        <w:t xml:space="preserve">and a cosine function</w:t>
-      </w:r>
-      <w:r>
-        <w:t xml:space="preserve"> </w:t>
-      </w:r>
-      <w:r>
-        <w:t xml:space="preserve">(Inglis</w:t>
-      </w:r>
-      <w:r>
-        <w:t xml:space="preserve"> </w:t>
-      </w:r>
-      <w:r>
-        <w:rPr>
-          <w:iCs/>
-          <w:i/>
-        </w:rPr>
-        <w:t xml:space="preserve">et al.</w:t>
-      </w:r>
-      <w:r>
-        <w:t xml:space="preserve"> </w:t>
-      </w:r>
-      <w:r>
-        <w:t xml:space="preserve">2020)</w:t>
-      </w:r>
-      <w:r>
-        <w:t xml:space="preserve">. Whilst some of those functions are flexible enough to model a range of empirical temperature gradients, the logistic function used herein has the added advantage of an easily understandable relationship between each of the model parameters and the shape of the latitudinal gradient (Fig. 2). Non-parametric models can very flexibly follow the shape of an unknown temperature gradient</w:t>
-      </w:r>
-      <w:r>
-        <w:t xml:space="preserve"> </w:t>
-      </w:r>
-      <w:r>
-        <w:t xml:space="preserve">Zhang</w:t>
-      </w:r>
-      <w:r>
-        <w:t xml:space="preserve"> </w:t>
-      </w:r>
-      <w:r>
-        <w:rPr>
-          <w:iCs/>
-          <w:i/>
-        </w:rPr>
-        <w:t xml:space="preserve">et al.</w:t>
-      </w:r>
-      <w:r>
-        <w:t xml:space="preserve"> </w:t>
-      </w:r>
-      <w:r>
-        <w:t xml:space="preserve">(2019)</w:t>
-      </w:r>
-      <w:r>
-        <w:t xml:space="preserve">, but have the disadvantage of having no model parameters that can be compared between data sets. Parametric methods should therefore be preferred to non-parametric temperature gradient models, as long as very broad prior information on the shape of the gradients exists. The ease with which such prior information can be integrated is perhaps the major advantage of our method: The Bayesian framework allows to specify arbitrary priors on the four parameters that control the upper and lower temperature limits, the steepness of the gradient, and the latitudinal position of the steepest point in the gradient (see Methods). A further improvement to existing methods is that the hierarchical structure of our model explicitly accounts for variation of temperature estimates at individual localities, and for uncertainty associated with the ecological temperature proxies. An extension of the model additionally accounts for measurement uncertainty of the geochemical proxies (Supplementary Materials).</w:t>
-      </w:r>
-    </w:p>
-    <w:p>
-      <w:pPr>
-        <w:pStyle w:val="BodyText"/>
-      </w:pPr>
-      <w:r>
-        <w:t xml:space="preserve">-GP regression and interpolation can give rise to inverse gradients ect. –&gt; our method nicely prevents this.</w:t>
-      </w:r>
-    </w:p>
-    <w:p>
-      <w:pPr>
-        <w:pStyle w:val="BodyText"/>
-      </w:pPr>
+        <w:t xml:space="preserve">Eocene temperature gradients.</w:t>
+      </w:r>
+      <w:r>
+        <w:t xml:space="preserve"> </w:t>
+      </w:r>
       <w:r>
         <w:rPr>
           <w:bCs/>
@@ -5472,8 +5563,8 @@
         <w:t xml:space="preserve">discuss utility of the model and future applications</w:t>
       </w:r>
     </w:p>
-    <w:bookmarkEnd w:id="36"/>
-    <w:bookmarkStart w:id="37" w:name="conclusions"/>
+    <w:bookmarkEnd w:id="37"/>
+    <w:bookmarkStart w:id="38" w:name="conclusions"/>
     <w:p>
       <w:pPr>
         <w:pStyle w:val="Heading1"/>
@@ -5482,8 +5573,8 @@
         <w:t xml:space="preserve">Conclusions</w:t>
       </w:r>
     </w:p>
-    <w:bookmarkEnd w:id="37"/>
-    <w:bookmarkStart w:id="38" w:name="acknowledgements"/>
+    <w:bookmarkEnd w:id="38"/>
+    <w:bookmarkStart w:id="39" w:name="acknowledgements"/>
     <w:p>
       <w:pPr>
         <w:pStyle w:val="Heading1"/>
@@ -5492,8 +5583,8 @@
         <w:t xml:space="preserve">Acknowledgements</w:t>
       </w:r>
     </w:p>
-    <w:bookmarkEnd w:id="38"/>
-    <w:bookmarkStart w:id="39" w:name="author-contributions"/>
+    <w:bookmarkEnd w:id="39"/>
+    <w:bookmarkStart w:id="40" w:name="author-contributions"/>
     <w:p>
       <w:pPr>
         <w:pStyle w:val="Heading1"/>
@@ -5502,8 +5593,8 @@
         <w:t xml:space="preserve">Author contributions</w:t>
       </w:r>
     </w:p>
-    <w:bookmarkEnd w:id="39"/>
-    <w:bookmarkStart w:id="40" w:name="data-accessibility"/>
+    <w:bookmarkEnd w:id="40"/>
+    <w:bookmarkStart w:id="41" w:name="data-accessibility"/>
     <w:p>
       <w:pPr>
         <w:pStyle w:val="Heading1"/>
@@ -5512,8 +5603,8 @@
         <w:t xml:space="preserve">Data accessibility</w:t>
       </w:r>
     </w:p>
-    <w:bookmarkEnd w:id="40"/>
-    <w:bookmarkStart w:id="83" w:name="references"/>
+    <w:bookmarkEnd w:id="41"/>
+    <w:bookmarkStart w:id="84" w:name="references"/>
     <w:p>
       <w:pPr>
         <w:pStyle w:val="Heading1"/>
@@ -5522,8 +5613,8 @@
         <w:t xml:space="preserve">References</w:t>
       </w:r>
     </w:p>
-    <w:bookmarkStart w:id="82" w:name="refs"/>
-    <w:bookmarkStart w:id="42" w:name="ref-Bijl2009"/>
+    <w:bookmarkStart w:id="83" w:name="refs"/>
+    <w:bookmarkStart w:id="43" w:name="ref-Bijl2009"/>
     <w:p>
       <w:pPr>
         <w:pStyle w:val="Bibliography"/>
@@ -5534,7 +5625,7 @@
       <w:r>
         <w:t xml:space="preserve"> </w:t>
       </w:r>
-      <w:hyperlink r:id="rId41">
+      <w:hyperlink r:id="rId42">
         <w:r>
           <w:rPr>
             <w:rStyle w:val="Hyperlink"/>
@@ -5608,8 +5699,8 @@
         <w:t xml:space="preserve">, 776–779.</w:t>
       </w:r>
     </w:p>
-    <w:bookmarkEnd w:id="42"/>
-    <w:bookmarkStart w:id="44" w:name="ref-Burke2018"/>
+    <w:bookmarkEnd w:id="43"/>
+    <w:bookmarkStart w:id="45" w:name="ref-Burke2018"/>
     <w:p>
       <w:pPr>
         <w:pStyle w:val="Bibliography"/>
@@ -5620,7 +5711,7 @@
       <w:r>
         <w:t xml:space="preserve"> </w:t>
       </w:r>
-      <w:hyperlink r:id="rId43">
+      <w:hyperlink r:id="rId44">
         <w:r>
           <w:rPr>
             <w:rStyle w:val="Hyperlink"/>
@@ -5682,8 +5773,8 @@
         <w:t xml:space="preserve">, 13288–13293.</w:t>
       </w:r>
     </w:p>
-    <w:bookmarkEnd w:id="44"/>
-    <w:bookmarkStart w:id="46" w:name="ref-Chandra2021"/>
+    <w:bookmarkEnd w:id="45"/>
+    <w:bookmarkStart w:id="47" w:name="ref-Chandra2021"/>
     <w:p>
       <w:pPr>
         <w:pStyle w:val="Bibliography"/>
@@ -5694,7 +5785,7 @@
       <w:r>
         <w:t xml:space="preserve"> </w:t>
       </w:r>
-      <w:hyperlink r:id="rId45">
+      <w:hyperlink r:id="rId46">
         <w:r>
           <w:rPr>
             <w:rStyle w:val="Hyperlink"/>
@@ -5756,8 +5847,8 @@
         <w:t xml:space="preserve">, 105002.</w:t>
       </w:r>
     </w:p>
-    <w:bookmarkEnd w:id="46"/>
-    <w:bookmarkStart w:id="48" w:name="ref-Greenwood1995"/>
+    <w:bookmarkEnd w:id="47"/>
+    <w:bookmarkStart w:id="49" w:name="ref-Greenwood1995"/>
     <w:p>
       <w:pPr>
         <w:pStyle w:val="Bibliography"/>
@@ -5768,7 +5859,7 @@
       <w:r>
         <w:t xml:space="preserve"> </w:t>
       </w:r>
-      <w:hyperlink r:id="rId47">
+      <w:hyperlink r:id="rId48">
         <w:r>
           <w:rPr>
             <w:rStyle w:val="Hyperlink"/>
@@ -5806,8 +5897,8 @@
         <w:t xml:space="preserve">, 1044.</w:t>
       </w:r>
     </w:p>
-    <w:bookmarkEnd w:id="48"/>
-    <w:bookmarkStart w:id="49" w:name="ref-Hollis2019"/>
+    <w:bookmarkEnd w:id="49"/>
+    <w:bookmarkStart w:id="50" w:name="ref-Hollis2019"/>
     <w:p>
       <w:pPr>
         <w:pStyle w:val="Bibliography"/>
@@ -5842,8 +5933,8 @@
         <w:t xml:space="preserve">, 3149–3206.</w:t>
       </w:r>
     </w:p>
-    <w:bookmarkEnd w:id="49"/>
-    <w:bookmarkStart w:id="51" w:name="ref-Inglis2020"/>
+    <w:bookmarkEnd w:id="50"/>
+    <w:bookmarkStart w:id="52" w:name="ref-Inglis2020"/>
     <w:p>
       <w:pPr>
         <w:pStyle w:val="Bibliography"/>
@@ -5854,7 +5945,7 @@
       <w:r>
         <w:t xml:space="preserve"> </w:t>
       </w:r>
-      <w:hyperlink r:id="rId50">
+      <w:hyperlink r:id="rId51">
         <w:r>
           <w:rPr>
             <w:rStyle w:val="Hyperlink"/>
@@ -5976,8 +6067,8 @@
         <w:t xml:space="preserve">, 1953–1968.</w:t>
       </w:r>
     </w:p>
-    <w:bookmarkEnd w:id="51"/>
-    <w:bookmarkStart w:id="52" w:name="ref-johannes1983"/>
+    <w:bookmarkEnd w:id="52"/>
+    <w:bookmarkStart w:id="53" w:name="ref-johannes1983"/>
     <w:p>
       <w:pPr>
         <w:pStyle w:val="Bibliography"/>
@@ -6012,8 +6103,8 @@
         <w:t xml:space="preserve">, 105–111.</w:t>
       </w:r>
     </w:p>
-    <w:bookmarkEnd w:id="52"/>
-    <w:bookmarkStart w:id="54" w:name="ref-Jones2022"/>
+    <w:bookmarkEnd w:id="53"/>
+    <w:bookmarkStart w:id="55" w:name="ref-Jones2022"/>
     <w:p>
       <w:pPr>
         <w:pStyle w:val="Bibliography"/>
@@ -6024,7 +6115,7 @@
       <w:r>
         <w:t xml:space="preserve"> </w:t>
       </w:r>
-      <w:hyperlink r:id="rId53">
+      <w:hyperlink r:id="rId54">
         <w:r>
           <w:rPr>
             <w:rStyle w:val="Hyperlink"/>
@@ -6086,8 +6177,8 @@
         <w:t xml:space="preserve">, 238–242.</w:t>
       </w:r>
     </w:p>
-    <w:bookmarkEnd w:id="54"/>
-    <w:bookmarkStart w:id="55" w:name="ref-jones2022reef"/>
+    <w:bookmarkEnd w:id="55"/>
+    <w:bookmarkStart w:id="56" w:name="ref-jones2022reef"/>
     <w:p>
       <w:pPr>
         <w:pStyle w:val="Bibliography"/>
@@ -6122,8 +6213,8 @@
         <w:t xml:space="preserve">, 1–10.</w:t>
       </w:r>
     </w:p>
-    <w:bookmarkEnd w:id="55"/>
-    <w:bookmarkStart w:id="56" w:name="ref-kiessling2001"/>
+    <w:bookmarkEnd w:id="56"/>
+    <w:bookmarkStart w:id="57" w:name="ref-kiessling2001"/>
     <w:p>
       <w:pPr>
         <w:pStyle w:val="Bibliography"/>
@@ -6158,8 +6249,8 @@
         <w:t xml:space="preserve">, 751–754.</w:t>
       </w:r>
     </w:p>
-    <w:bookmarkEnd w:id="56"/>
-    <w:bookmarkStart w:id="57" w:name="ref-kleypas1999"/>
+    <w:bookmarkEnd w:id="57"/>
+    <w:bookmarkStart w:id="58" w:name="ref-kleypas1999"/>
     <w:p>
       <w:pPr>
         <w:pStyle w:val="Bibliography"/>
@@ -6194,8 +6285,8 @@
         <w:t xml:space="preserve">, 146–159.</w:t>
       </w:r>
     </w:p>
-    <w:bookmarkEnd w:id="57"/>
-    <w:bookmarkStart w:id="59" w:name="ref-Liu2009"/>
+    <w:bookmarkEnd w:id="58"/>
+    <w:bookmarkStart w:id="60" w:name="ref-Liu2009"/>
     <w:p>
       <w:pPr>
         <w:pStyle w:val="Bibliography"/>
@@ -6206,7 +6297,7 @@
       <w:r>
         <w:t xml:space="preserve"> </w:t>
       </w:r>
-      <w:hyperlink r:id="rId58">
+      <w:hyperlink r:id="rId59">
         <w:r>
           <w:rPr>
             <w:rStyle w:val="Hyperlink"/>
@@ -6280,8 +6371,8 @@
         <w:t xml:space="preserve">, 1187–1190.</w:t>
       </w:r>
     </w:p>
-    <w:bookmarkEnd w:id="59"/>
-    <w:bookmarkStart w:id="60" w:name="ref-merdith2021"/>
+    <w:bookmarkEnd w:id="60"/>
+    <w:bookmarkStart w:id="61" w:name="ref-merdith2021"/>
     <w:p>
       <w:pPr>
         <w:pStyle w:val="Bibliography"/>
@@ -6316,8 +6407,8 @@
         <w:t xml:space="preserve">, 103477.</w:t>
       </w:r>
     </w:p>
-    <w:bookmarkEnd w:id="60"/>
-    <w:bookmarkStart w:id="62" w:name="ref-Popescu2021"/>
+    <w:bookmarkEnd w:id="61"/>
+    <w:bookmarkStart w:id="63" w:name="ref-Popescu2021"/>
     <w:p>
       <w:pPr>
         <w:pStyle w:val="Bibliography"/>
@@ -6328,7 +6419,7 @@
       <w:r>
         <w:t xml:space="preserve"> </w:t>
       </w:r>
-      <w:hyperlink r:id="rId61">
+      <w:hyperlink r:id="rId62">
         <w:r>
           <w:rPr>
             <w:rStyle w:val="Hyperlink"/>
@@ -6438,8 +6529,8 @@
         <w:t xml:space="preserve">, 2771–2784.</w:t>
       </w:r>
     </w:p>
-    <w:bookmarkEnd w:id="62"/>
-    <w:bookmarkStart w:id="64" w:name="ref-Pross2012"/>
+    <w:bookmarkEnd w:id="63"/>
+    <w:bookmarkStart w:id="65" w:name="ref-Pross2012"/>
     <w:p>
       <w:pPr>
         <w:pStyle w:val="Bibliography"/>
@@ -6450,7 +6541,7 @@
       <w:r>
         <w:t xml:space="preserve"> </w:t>
       </w:r>
-      <w:hyperlink r:id="rId63">
+      <w:hyperlink r:id="rId64">
         <w:r>
           <w:rPr>
             <w:rStyle w:val="Hyperlink"/>
@@ -6536,8 +6627,8 @@
         <w:t xml:space="preserve">, 73–77.</w:t>
       </w:r>
     </w:p>
-    <w:bookmarkEnd w:id="64"/>
-    <w:bookmarkStart w:id="66" w:name="ref-Quisthoudt2012"/>
+    <w:bookmarkEnd w:id="65"/>
+    <w:bookmarkStart w:id="67" w:name="ref-Quisthoudt2012"/>
     <w:p>
       <w:pPr>
         <w:pStyle w:val="Bibliography"/>
@@ -6548,7 +6639,7 @@
       <w:r>
         <w:t xml:space="preserve"> </w:t>
       </w:r>
-      <w:hyperlink r:id="rId65">
+      <w:hyperlink r:id="rId66">
         <w:r>
           <w:rPr>
             <w:rStyle w:val="Hyperlink"/>
@@ -6586,8 +6677,8 @@
         <w:t xml:space="preserve">, 1919–1931.</w:t>
       </w:r>
     </w:p>
-    <w:bookmarkEnd w:id="66"/>
-    <w:bookmarkStart w:id="67" w:name="ref-Reynolds1994"/>
+    <w:bookmarkEnd w:id="67"/>
+    <w:bookmarkStart w:id="68" w:name="ref-Reynolds1994"/>
     <w:p>
       <w:pPr>
         <w:pStyle w:val="Bibliography"/>
@@ -6622,8 +6713,8 @@
         <w:t xml:space="preserve">, 929–948.</w:t>
       </w:r>
     </w:p>
-    <w:bookmarkEnd w:id="67"/>
-    <w:bookmarkStart w:id="69" w:name="ref-Scotese2021"/>
+    <w:bookmarkEnd w:id="68"/>
+    <w:bookmarkStart w:id="70" w:name="ref-Scotese2021"/>
     <w:p>
       <w:pPr>
         <w:pStyle w:val="Bibliography"/>
@@ -6634,7 +6725,7 @@
       <w:r>
         <w:t xml:space="preserve"> </w:t>
       </w:r>
-      <w:hyperlink r:id="rId68">
+      <w:hyperlink r:id="rId69">
         <w:r>
           <w:rPr>
             <w:rStyle w:val="Hyperlink"/>
@@ -6696,8 +6787,8 @@
         <w:t xml:space="preserve">, 103503.</w:t>
       </w:r>
     </w:p>
-    <w:bookmarkEnd w:id="69"/>
-    <w:bookmarkStart w:id="71" w:name="ref-Suan2017"/>
+    <w:bookmarkEnd w:id="70"/>
+    <w:bookmarkStart w:id="72" w:name="ref-Suan2017"/>
     <w:p>
       <w:pPr>
         <w:pStyle w:val="Bibliography"/>
@@ -6708,7 +6799,7 @@
       <w:r>
         <w:t xml:space="preserve"> </w:t>
       </w:r>
-      <w:hyperlink r:id="rId70">
+      <w:hyperlink r:id="rId71">
         <w:r>
           <w:rPr>
             <w:rStyle w:val="Hyperlink"/>
@@ -6782,8 +6873,8 @@
         <w:t xml:space="preserve">, 539–542.</w:t>
       </w:r>
     </w:p>
-    <w:bookmarkEnd w:id="71"/>
-    <w:bookmarkStart w:id="73" w:name="ref-Taylor2004"/>
+    <w:bookmarkEnd w:id="72"/>
+    <w:bookmarkStart w:id="74" w:name="ref-Taylor2004"/>
     <w:p>
       <w:pPr>
         <w:pStyle w:val="Bibliography"/>
@@ -6794,7 +6885,7 @@
       <w:r>
         <w:t xml:space="preserve"> </w:t>
       </w:r>
-      <w:hyperlink r:id="rId72">
+      <w:hyperlink r:id="rId73">
         <w:r>
           <w:rPr>
             <w:rStyle w:val="Hyperlink"/>
@@ -6880,8 +6971,8 @@
         <w:t xml:space="preserve">, 1041–1051.</w:t>
       </w:r>
     </w:p>
-    <w:bookmarkEnd w:id="73"/>
-    <w:bookmarkStart w:id="75" w:name="ref-Veizer2015"/>
+    <w:bookmarkEnd w:id="74"/>
+    <w:bookmarkStart w:id="76" w:name="ref-Veizer2015"/>
     <w:p>
       <w:pPr>
         <w:pStyle w:val="Bibliography"/>
@@ -6892,7 +6983,7 @@
       <w:r>
         <w:t xml:space="preserve"> </w:t>
       </w:r>
-      <w:hyperlink r:id="rId74">
+      <w:hyperlink r:id="rId75">
         <w:r>
           <w:rPr>
             <w:rStyle w:val="Hyperlink"/>
@@ -6954,8 +7045,8 @@
         <w:t xml:space="preserve">, 92–104.</w:t>
       </w:r>
     </w:p>
-    <w:bookmarkEnd w:id="75"/>
-    <w:bookmarkStart w:id="76" w:name="ref-Vickers2021"/>
+    <w:bookmarkEnd w:id="76"/>
+    <w:bookmarkStart w:id="77" w:name="ref-Vickers2021"/>
     <w:p>
       <w:pPr>
         <w:pStyle w:val="Bibliography"/>
@@ -6990,8 +7081,8 @@
         <w:t xml:space="preserve">, 1–9.</w:t>
       </w:r>
     </w:p>
-    <w:bookmarkEnd w:id="76"/>
-    <w:bookmarkStart w:id="77" w:name="ref-yamano2001"/>
+    <w:bookmarkEnd w:id="77"/>
+    <w:bookmarkStart w:id="78" w:name="ref-yamano2001"/>
     <w:p>
       <w:pPr>
         <w:pStyle w:val="Bibliography"/>
@@ -7026,8 +7117,8 @@
         <w:t xml:space="preserve">, 9–12.</w:t>
       </w:r>
     </w:p>
-    <w:bookmarkEnd w:id="77"/>
-    <w:bookmarkStart w:id="78" w:name="ref-zamagni2012"/>
+    <w:bookmarkEnd w:id="78"/>
+    <w:bookmarkStart w:id="79" w:name="ref-zamagni2012"/>
     <w:p>
       <w:pPr>
         <w:pStyle w:val="Bibliography"/>
@@ -7062,8 +7153,8 @@
         <w:t xml:space="preserve">, 48–65.</w:t>
       </w:r>
     </w:p>
-    <w:bookmarkEnd w:id="78"/>
-    <w:bookmarkStart w:id="80" w:name="ref-Zhang2019"/>
+    <w:bookmarkEnd w:id="79"/>
+    <w:bookmarkStart w:id="81" w:name="ref-Zhang2019"/>
     <w:p>
       <w:pPr>
         <w:pStyle w:val="Bibliography"/>
@@ -7074,7 +7165,7 @@
       <w:r>
         <w:t xml:space="preserve"> </w:t>
       </w:r>
-      <w:hyperlink r:id="rId79">
+      <w:hyperlink r:id="rId80">
         <w:r>
           <w:rPr>
             <w:rStyle w:val="Hyperlink"/>
@@ -7148,8 +7239,8 @@
         <w:t xml:space="preserve">, 147–158.</w:t>
       </w:r>
     </w:p>
-    <w:bookmarkEnd w:id="80"/>
-    <w:bookmarkStart w:id="81" w:name="ref-ziegler1984"/>
+    <w:bookmarkEnd w:id="81"/>
+    <w:bookmarkStart w:id="82" w:name="ref-ziegler1984"/>
     <w:p>
       <w:pPr>
         <w:pStyle w:val="Bibliography"/>
@@ -7171,9 +7262,9 @@
         <w:t xml:space="preserve">, 3–25.</w:t>
       </w:r>
     </w:p>
-    <w:bookmarkEnd w:id="81"/>
     <w:bookmarkEnd w:id="82"/>
     <w:bookmarkEnd w:id="83"/>
+    <w:bookmarkEnd w:id="84"/>
     <w:sectPr>
       <w:pgSz w:h="15840" w:w="12240"/>
       <w:pgMar w:bottom="1440" w:footer="720" w:gutter="0" w:header="720" w:left="1440" w:right="1440" w:top="1440"/>

</xml_diff>

<commit_message>
add R2 modern, discussion first part
</commit_message>
<xml_diff>
--- a/manuscript/manuscript.docx
+++ b/manuscript/manuscript.docx
@@ -959,7 +959,7 @@
         <w:t xml:space="preserve">)</w:t>
       </w:r>
       <w:r>
-        <w:t xml:space="preserve">. Our goal is to provide a robust and relatively simple method for inferring and comparing temperature gradients that can be readily used with different proxy types and with patchy records. We use this model to quantify the latitudinal SST gradient and the global mean SST of the early Eocene, but the unspecific design of our method means it can be readily applied to other time intervals and proxy records.</w:t>
+        <w:t xml:space="preserve">. Our goal is to provide a robust, yet simple method for inferring and comparing temperature gradients that can be readily used with different proxy types and with patchy records. We use this model to quantify the latitudinal SST gradient and the global mean SST of the early Eocene, but the unspecific design of our method means it can be readily applied to other time intervals and proxy records.</w:t>
       </w:r>
     </w:p>
     <w:bookmarkEnd w:id="23"/>
@@ -5215,7 +5215,33 @@
         <w:t xml:space="preserve"> </w:t>
       </w:r>
       <w:r>
-        <w:t xml:space="preserve">The average modern temperature gradient can be closely approximated with our model when using the full modern SST dataset (Fig. 3a). Reducing the amount and the spatial coverage of data points to match the early Eocene sampling distribution (</w:t>
+        <w:t xml:space="preserve">The average modern temperature gradient can be closely approximated with our model when using the full modern SST dataset (Fig. 3a); almost all of the variation in the empirical median temperatures in 1 deg latitudinal bins is explained by the modeled gradient (</w:t>
+      </w:r>
+      <m:oMath>
+        <m:sSup>
+          <m:e>
+            <m:r>
+              <m:t>R</m:t>
+            </m:r>
+          </m:e>
+          <m:sup>
+            <m:r>
+              <m:t>2</m:t>
+            </m:r>
+          </m:sup>
+        </m:sSup>
+        <m:r>
+          <m:rPr>
+            <m:sty m:val="p"/>
+          </m:rPr>
+          <m:t>=</m:t>
+        </m:r>
+        <m:r>
+          <m:t>0.997</m:t>
+        </m:r>
+      </m:oMath>
+      <w:r>
+        <w:t xml:space="preserve">). Reducing the amount and the spatial coverage of data points to match the early Eocene sampling distribution (</w:t>
       </w:r>
       <m:oMath>
         <m:r>
@@ -5240,7 +5266,7 @@
         <w:pStyle w:val="BodyText"/>
       </w:pPr>
       <w:r>
-        <w:t xml:space="preserve">Additional model runs with simulated SST data show that latitudinal gradients following a flat, linear or quadratic function can also be adequately reconstructed by our model (Fig. S4). The generalised logistic function underlying the reconstruction leads to the inferred gradient being pushed towards a sigmoidal shape in the absence of proxies (see very high latitudes in Fig S4a,c). This is intended, as in the absence of data, the shape of the reconstructed gradient should be broadly similar to the sigmoidal shape of the modern SST gradient, as it is the only empirically observed SST gradient.</w:t>
+        <w:t xml:space="preserve">Additional model runs with simulated SST data show that latitudinal gradients following a flat, linear or quadratic function can also be adequately reconstructed by our model (Fig. S4). The generalised logistic function underlying the reconstruction leads to the inferred gradient being pushed towards a sigmoidal shape in the absence of proxies (see very high latitudes in Fig. S4a,c). This is intended, as in the absence of data, the shape of the reconstructed gradient should be broadly similar to the sigmoidal shape of the modern SST gradient, as it is the only empirically observed SST gradient.</w:t>
       </w:r>
     </w:p>
     <w:p>
@@ -5369,6 +5395,14 @@
     <w:p>
       <w:pPr>
         <w:pStyle w:val="FirstParagraph"/>
+      </w:pPr>
+      <w:r>
+        <w:t xml:space="preserve">The Bayesian model presented herein is able to accurately reconstruct the modern, latitudinal SST gradient from a patchy and relatively small (n = 34) sample of temperature data.</w:t>
+      </w:r>
+    </w:p>
+    <w:p>
+      <w:pPr>
+        <w:pStyle w:val="BodyText"/>
       </w:pPr>
       <w:r>
         <w:rPr>

</xml_diff>

<commit_message>
add references to bib
</commit_message>
<xml_diff>
--- a/manuscript/manuscript.docx
+++ b/manuscript/manuscript.docx
@@ -196,6 +196,570 @@
         <w:t xml:space="preserve"> </w:t>
       </w:r>
       <w:r>
+        <w:t xml:space="preserve">2021; Grossman &amp; Joachimski 2022; Judd</w:t>
+      </w:r>
+      <w:r>
+        <w:t xml:space="preserve"> </w:t>
+      </w:r>
+      <w:r>
+        <w:rPr>
+          <w:iCs/>
+          <w:i/>
+        </w:rPr>
+        <w:t xml:space="preserve">et al.</w:t>
+      </w:r>
+      <w:r>
+        <w:t xml:space="preserve"> </w:t>
+      </w:r>
+      <w:r>
+        <w:t xml:space="preserve">2022)</w:t>
+      </w:r>
+      <w:r>
+        <w:t xml:space="preserve">. To exploit the full potential these data sets offer, two fundamental challenges need to be overcome: Disparate types of proxy data need to be integrated to inform a single climate reconstruction, and large-scale scale climate patterns need to be inferred from localised, often sparse observations. To address these challenges, we present a novel Bayesian model that combines quantitative proxies and palaeoecological constraints into a fully quantitative model of the latitudinal gradient of sea surface temperatures, bridging spatial gaps in sparsely sampled climate data.</w:t>
+      </w:r>
+    </w:p>
+    <w:p>
+      <w:pPr>
+        <w:pStyle w:val="BodyText"/>
+      </w:pPr>
+      <w:r>
+        <w:t xml:space="preserve">Existing palaeoclimate reconstructions are generally based on one of three approaches</w:t>
+      </w:r>
+      <w:r>
+        <w:t xml:space="preserve"> </w:t>
+      </w:r>
+      <w:r>
+        <w:t xml:space="preserve">(see Burgener</w:t>
+      </w:r>
+      <w:r>
+        <w:t xml:space="preserve"> </w:t>
+      </w:r>
+      <w:r>
+        <w:rPr>
+          <w:iCs/>
+          <w:i/>
+        </w:rPr>
+        <w:t xml:space="preserve">et al.</w:t>
+      </w:r>
+      <w:r>
+        <w:t xml:space="preserve"> </w:t>
+      </w:r>
+      <w:r>
+        <w:t xml:space="preserve">2023)</w:t>
+      </w:r>
+      <w:r>
+        <w:t xml:space="preserve">: 1) Geochemical proxies such as oxygen isotopes (d18O), tetraether indices (TEX86) and magnesium calcium ratios (Mg/Ca) provide quantitative palaeotemperature estimates using transfer functions based on experimental work and field observations</w:t>
+      </w:r>
+      <w:r>
+        <w:t xml:space="preserve"> </w:t>
+      </w:r>
+      <w:r>
+        <w:t xml:space="preserve">(Wuchter</w:t>
+      </w:r>
+      <w:r>
+        <w:t xml:space="preserve"> </w:t>
+      </w:r>
+      <w:r>
+        <w:rPr>
+          <w:iCs/>
+          <w:i/>
+        </w:rPr>
+        <w:t xml:space="preserve">et al.</w:t>
+      </w:r>
+      <w:r>
+        <w:t xml:space="preserve"> </w:t>
+      </w:r>
+      <w:r>
+        <w:t xml:space="preserve">2004; e.g. Liu</w:t>
+      </w:r>
+      <w:r>
+        <w:t xml:space="preserve"> </w:t>
+      </w:r>
+      <w:r>
+        <w:rPr>
+          <w:iCs/>
+          <w:i/>
+        </w:rPr>
+        <w:t xml:space="preserve">et al.</w:t>
+      </w:r>
+      <w:r>
+        <w:t xml:space="preserve"> </w:t>
+      </w:r>
+      <w:r>
+        <w:t xml:space="preserve">2009)</w:t>
+      </w:r>
+      <w:r>
+        <w:t xml:space="preserve">. 2) Palaeobiological, ecological and lithological proxy data provide climate constraints, but no experimentally determined transfer functions exist to directly infer quantitative climate parameters from these records</w:t>
+      </w:r>
+      <w:r>
+        <w:t xml:space="preserve"> </w:t>
+      </w:r>
+      <w:r>
+        <w:t xml:space="preserve">(e.g. Wolfe 1995; Kvaček 2007; Cao</w:t>
+      </w:r>
+      <w:r>
+        <w:t xml:space="preserve"> </w:t>
+      </w:r>
+      <w:r>
+        <w:rPr>
+          <w:iCs/>
+          <w:i/>
+        </w:rPr>
+        <w:t xml:space="preserve">et al.</w:t>
+      </w:r>
+      <w:r>
+        <w:t xml:space="preserve"> </w:t>
+      </w:r>
+      <w:r>
+        <w:t xml:space="preserve">2019)</w:t>
+      </w:r>
+      <w:r>
+        <w:t xml:space="preserve">. Instead, palaeoclimate signals are inferred based on the climatic conditions of analogous, modern sediments, or based on the premise that the climatic requirements of ancient taxa, plant traits or ecological communities were similar to those of their nearest modern relatives</w:t>
+      </w:r>
+      <w:r>
+        <w:t xml:space="preserve"> </w:t>
+      </w:r>
+      <w:r>
+        <w:t xml:space="preserve">(Peppe</w:t>
+      </w:r>
+      <w:r>
+        <w:t xml:space="preserve"> </w:t>
+      </w:r>
+      <w:r>
+        <w:rPr>
+          <w:iCs/>
+          <w:i/>
+        </w:rPr>
+        <w:t xml:space="preserve">et al.</w:t>
+      </w:r>
+      <w:r>
+        <w:t xml:space="preserve"> </w:t>
+      </w:r>
+      <w:r>
+        <w:t xml:space="preserve">2011; Royer 2012)</w:t>
+      </w:r>
+      <w:r>
+        <w:t xml:space="preserve">. 3) Earth system models offer the most highly resolved and complete climate reconstructions, but ultimately rely on constraints provided by the geological and fossil record</w:t>
+      </w:r>
+      <w:r>
+        <w:t xml:space="preserve"> </w:t>
+      </w:r>
+      <w:r>
+        <w:t xml:space="preserve">(Lunt</w:t>
+      </w:r>
+      <w:r>
+        <w:t xml:space="preserve"> </w:t>
+      </w:r>
+      <w:r>
+        <w:rPr>
+          <w:iCs/>
+          <w:i/>
+        </w:rPr>
+        <w:t xml:space="preserve">et al.</w:t>
+      </w:r>
+      <w:r>
+        <w:t xml:space="preserve"> </w:t>
+      </w:r>
+      <w:r>
+        <w:t xml:space="preserve">2021)</w:t>
+      </w:r>
+      <w:r>
+        <w:t xml:space="preserve">.</w:t>
+      </w:r>
+    </w:p>
+    <w:p>
+      <w:pPr>
+        <w:pStyle w:val="BodyText"/>
+      </w:pPr>
+      <w:r>
+        <w:t xml:space="preserve">Even when using the full range of available records, proxy-based climate reconstructions beyond the Holocene are inevitably patchy</w:t>
+      </w:r>
+      <w:r>
+        <w:t xml:space="preserve"> </w:t>
+      </w:r>
+      <w:r>
+        <w:t xml:space="preserve">(e.g. Hollis</w:t>
+      </w:r>
+      <w:r>
+        <w:t xml:space="preserve"> </w:t>
+      </w:r>
+      <w:r>
+        <w:rPr>
+          <w:iCs/>
+          <w:i/>
+        </w:rPr>
+        <w:t xml:space="preserve">et al.</w:t>
+      </w:r>
+      <w:r>
+        <w:t xml:space="preserve"> </w:t>
+      </w:r>
+      <w:r>
+        <w:t xml:space="preserve">2019)</w:t>
+      </w:r>
+      <w:r>
+        <w:t xml:space="preserve">, and global temperature reconstructions based on those records alone are prone to bias</w:t>
+      </w:r>
+      <w:r>
+        <w:t xml:space="preserve"> </w:t>
+      </w:r>
+      <w:r>
+        <w:t xml:space="preserve">(Jones &amp; Eichenseer 2022)</w:t>
+      </w:r>
+      <w:r>
+        <w:t xml:space="preserve">. Inferring regional or global-scale patterns from an incomplete record relies on the bridging of spatial gaps. A common approach that requires no additional computation is the spatial visualisation of proxy-derived temperatures against latitude, showing broad latitudinal temperature trends</w:t>
+      </w:r>
+      <w:r>
+        <w:t xml:space="preserve"> </w:t>
+      </w:r>
+      <w:r>
+        <w:t xml:space="preserve">(Hollis</w:t>
+      </w:r>
+      <w:r>
+        <w:t xml:space="preserve"> </w:t>
+      </w:r>
+      <w:r>
+        <w:rPr>
+          <w:iCs/>
+          <w:i/>
+        </w:rPr>
+        <w:t xml:space="preserve">et al.</w:t>
+      </w:r>
+      <w:r>
+        <w:t xml:space="preserve"> </w:t>
+      </w:r>
+      <w:r>
+        <w:t xml:space="preserve">2019; Vickers</w:t>
+      </w:r>
+      <w:r>
+        <w:t xml:space="preserve"> </w:t>
+      </w:r>
+      <w:r>
+        <w:rPr>
+          <w:iCs/>
+          <w:i/>
+        </w:rPr>
+        <w:t xml:space="preserve">et al.</w:t>
+      </w:r>
+      <w:r>
+        <w:t xml:space="preserve"> </w:t>
+      </w:r>
+      <w:r>
+        <w:t xml:space="preserve">2021)</w:t>
+      </w:r>
+      <w:r>
+        <w:t xml:space="preserve">. Interpolation is sometimes used to bridge spatial gaps in palaeoclimate data</w:t>
+      </w:r>
+      <w:r>
+        <w:t xml:space="preserve"> </w:t>
+      </w:r>
+      <w:r>
+        <w:t xml:space="preserve">(Taylor</w:t>
+      </w:r>
+      <w:r>
+        <w:t xml:space="preserve"> </w:t>
+      </w:r>
+      <w:r>
+        <w:rPr>
+          <w:iCs/>
+          <w:i/>
+        </w:rPr>
+        <w:t xml:space="preserve">et al.</w:t>
+      </w:r>
+      <w:r>
+        <w:t xml:space="preserve"> </w:t>
+      </w:r>
+      <w:r>
+        <w:t xml:space="preserve">2004)</w:t>
+      </w:r>
+      <w:r>
+        <w:t xml:space="preserve">, taking advantage of the autoregressive nature of climatic data: much of the information on the climate of any given location is contained in the climate data of nearby locations</w:t>
+      </w:r>
+      <w:r>
+        <w:t xml:space="preserve"> </w:t>
+      </w:r>
+      <w:r>
+        <w:t xml:space="preserve">(Reynolds &amp; Smith 1994)</w:t>
+      </w:r>
+      <w:r>
+        <w:t xml:space="preserve">. Adding to this, some proxy-based reconstructions use statistical modelling to infer climatic patterns. For example, polynomial regression</w:t>
+      </w:r>
+      <w:r>
+        <w:t xml:space="preserve"> </w:t>
+      </w:r>
+      <w:r>
+        <w:t xml:space="preserve">(Bijl</w:t>
+      </w:r>
+      <w:r>
+        <w:t xml:space="preserve"> </w:t>
+      </w:r>
+      <w:r>
+        <w:rPr>
+          <w:iCs/>
+          <w:i/>
+        </w:rPr>
+        <w:t xml:space="preserve">et al.</w:t>
+      </w:r>
+      <w:r>
+        <w:t xml:space="preserve"> </w:t>
+      </w:r>
+      <w:r>
+        <w:t xml:space="preserve">2009)</w:t>
+      </w:r>
+      <w:r>
+        <w:t xml:space="preserve"> </w:t>
+      </w:r>
+      <w:r>
+        <w:t xml:space="preserve">and cosine functions</w:t>
+      </w:r>
+      <w:r>
+        <w:t xml:space="preserve"> </w:t>
+      </w:r>
+      <w:r>
+        <w:t xml:space="preserve">(Inglis</w:t>
+      </w:r>
+      <w:r>
+        <w:t xml:space="preserve"> </w:t>
+      </w:r>
+      <w:r>
+        <w:rPr>
+          <w:iCs/>
+          <w:i/>
+        </w:rPr>
+        <w:t xml:space="preserve">et al.</w:t>
+      </w:r>
+      <w:r>
+        <w:t xml:space="preserve"> </w:t>
+      </w:r>
+      <w:r>
+        <w:t xml:space="preserve">2020)</w:t>
+      </w:r>
+      <w:r>
+        <w:t xml:space="preserve"> </w:t>
+      </w:r>
+      <w:r>
+        <w:t xml:space="preserve">have been used to reconstruct latitudinal temperature gradients, and 2D-reconstructions of surface temperatures have been created with Gaussian process regression</w:t>
+      </w:r>
+      <w:r>
+        <w:t xml:space="preserve"> </w:t>
+      </w:r>
+      <w:r>
+        <w:t xml:space="preserve">(Inglis</w:t>
+      </w:r>
+      <w:r>
+        <w:t xml:space="preserve"> </w:t>
+      </w:r>
+      <w:r>
+        <w:rPr>
+          <w:iCs/>
+          <w:i/>
+        </w:rPr>
+        <w:t xml:space="preserve">et al.</w:t>
+      </w:r>
+      <w:r>
+        <w:t xml:space="preserve"> </w:t>
+      </w:r>
+      <w:r>
+        <w:t xml:space="preserve">2020)</w:t>
+      </w:r>
+      <w:r>
+        <w:t xml:space="preserve">. These approaches work well for interpolating relatively well-sampled data, but the absence of constraints on the modeled parameters means that such models can produce unrealistic temperature estimates when extrapolating from sparsely sampled data. Statistical modelling in the Bayesian framework helps overcome this problem by requiring the explicit specification of priors for the model parameters, which can be used to express physical constraints</w:t>
+      </w:r>
+      <w:r>
+        <w:t xml:space="preserve"> </w:t>
+      </w:r>
+      <w:r>
+        <w:t xml:space="preserve">(Chandra</w:t>
+      </w:r>
+      <w:r>
+        <w:t xml:space="preserve"> </w:t>
+      </w:r>
+      <w:r>
+        <w:rPr>
+          <w:iCs/>
+          <w:i/>
+        </w:rPr>
+        <w:t xml:space="preserve">et al.</w:t>
+      </w:r>
+      <w:r>
+        <w:t xml:space="preserve"> </w:t>
+      </w:r>
+      <w:r>
+        <w:t xml:space="preserve">2021)</w:t>
+      </w:r>
+      <w:r>
+        <w:t xml:space="preserve">.</w:t>
+      </w:r>
+    </w:p>
+    <w:p>
+      <w:pPr>
+        <w:pStyle w:val="BodyText"/>
+      </w:pPr>
+      <w:r>
+        <w:t xml:space="preserve">Here, we present a Bayesian, hierarchical model for inferring the latitudinal gradient of sea surface temperatures (SSTs) that expands upon existing, spatially explicit reconstructions of palaeoclimate by allowing for the integration of 1) prior information based on physical principles and on the observed, modern SST distribution, and of 2) geochemical and ecological climate proxies in a common, quantitative framework. We use a generalised logistic function to infer the shape of the temperature gradient despite a patchy latitudinal coverage, and test the robustness of this method using a down-sampled record of modern SSTs. We apply this model to the record of the early Eocene climatic optimum (EECO), combining a compilation of geochemical proxies</w:t>
+      </w:r>
+      <w:r>
+        <w:t xml:space="preserve"> </w:t>
+      </w:r>
+      <w:r>
+        <w:t xml:space="preserve">(Hollis</w:t>
+      </w:r>
+      <w:r>
+        <w:t xml:space="preserve"> </w:t>
+      </w:r>
+      <w:r>
+        <w:rPr>
+          <w:iCs/>
+          <w:i/>
+        </w:rPr>
+        <w:t xml:space="preserve">et al.</w:t>
+      </w:r>
+      <w:r>
+        <w:t xml:space="preserve"> </w:t>
+      </w:r>
+      <w:r>
+        <w:t xml:space="preserve">2019)</w:t>
+      </w:r>
+      <w:r>
+        <w:t xml:space="preserve">, mangrove communities</w:t>
+      </w:r>
+      <w:r>
+        <w:t xml:space="preserve"> </w:t>
+      </w:r>
+      <w:r>
+        <w:t xml:space="preserve">(Popescu</w:t>
+      </w:r>
+      <w:r>
+        <w:t xml:space="preserve"> </w:t>
+      </w:r>
+      <w:r>
+        <w:rPr>
+          <w:iCs/>
+          <w:i/>
+        </w:rPr>
+        <w:t xml:space="preserve">et al.</w:t>
+      </w:r>
+      <w:r>
+        <w:t xml:space="preserve"> </w:t>
+      </w:r>
+      <w:r>
+        <w:t xml:space="preserve">2021)</w:t>
+      </w:r>
+      <w:r>
+        <w:t xml:space="preserve">, and coral reefs</w:t>
+      </w:r>
+      <w:r>
+        <w:t xml:space="preserve"> </w:t>
+      </w:r>
+      <w:r>
+        <w:t xml:space="preserve">(Zamagni</w:t>
+      </w:r>
+      <w:r>
+        <w:t xml:space="preserve"> </w:t>
+      </w:r>
+      <w:r>
+        <w:rPr>
+          <w:iCs/>
+          <w:i/>
+        </w:rPr>
+        <w:t xml:space="preserve">et al.</w:t>
+      </w:r>
+      <w:r>
+        <w:t xml:space="preserve"> </w:t>
+      </w:r>
+      <w:r>
+        <w:t xml:space="preserve">2012)</w:t>
+      </w:r>
+      <w:r>
+        <w:t xml:space="preserve">, using a nearest-living-relative approach</w:t>
+      </w:r>
+      <w:r>
+        <w:t xml:space="preserve"> </w:t>
+      </w:r>
+      <w:r>
+        <w:t xml:space="preserve">(see e.g. Greenwood</w:t>
+      </w:r>
+      <w:r>
+        <w:t xml:space="preserve"> </w:t>
+      </w:r>
+      <w:r>
+        <w:rPr>
+          <w:iCs/>
+          <w:i/>
+        </w:rPr>
+        <w:t xml:space="preserve">et al.</w:t>
+      </w:r>
+      <w:r>
+        <w:t xml:space="preserve"> </w:t>
+      </w:r>
+      <w:r>
+        <w:t xml:space="preserve">2017)</w:t>
+      </w:r>
+      <w:r>
+        <w:t xml:space="preserve"> </w:t>
+      </w:r>
+      <w:r>
+        <w:t xml:space="preserve">to establish broad temperature ranges for the ecological data.</w:t>
+      </w:r>
+    </w:p>
+    <w:p>
+      <w:pPr>
+        <w:pStyle w:val="BodyText"/>
+      </w:pPr>
+      <w:r>
+        <w:t xml:space="preserve">The early Eocene is the focus of a substantial body of palaeoclimate literature</w:t>
+      </w:r>
+      <w:r>
+        <w:t xml:space="preserve"> </w:t>
+      </w:r>
+      <w:r>
+        <w:t xml:space="preserve">(Thomas</w:t>
+      </w:r>
+      <w:r>
+        <w:t xml:space="preserve"> </w:t>
+      </w:r>
+      <w:r>
+        <w:rPr>
+          <w:iCs/>
+          <w:i/>
+        </w:rPr>
+        <w:t xml:space="preserve">et al.</w:t>
+      </w:r>
+      <w:r>
+        <w:t xml:space="preserve"> </w:t>
+      </w:r>
+      <w:r>
+        <w:t xml:space="preserve">2000; Hyland</w:t>
+      </w:r>
+      <w:r>
+        <w:t xml:space="preserve"> </w:t>
+      </w:r>
+      <w:r>
+        <w:rPr>
+          <w:iCs/>
+          <w:i/>
+        </w:rPr>
+        <w:t xml:space="preserve">et al.</w:t>
+      </w:r>
+      <w:r>
+        <w:t xml:space="preserve"> </w:t>
+      </w:r>
+      <w:r>
+        <w:t xml:space="preserve">2017; Lunt</w:t>
+      </w:r>
+      <w:r>
+        <w:t xml:space="preserve"> </w:t>
+      </w:r>
+      <w:r>
+        <w:rPr>
+          <w:iCs/>
+          <w:i/>
+        </w:rPr>
+        <w:t xml:space="preserve">et al.</w:t>
+      </w:r>
+      <w:r>
+        <w:t xml:space="preserve"> </w:t>
+      </w:r>
+      <w:r>
         <w:t xml:space="preserve">2021;</w:t>
       </w:r>
       <w:r>
@@ -206,62 +770,19 @@
           <w:bCs/>
           <w:b/>
         </w:rPr>
-        <w:t xml:space="preserve">Grossman2022?</w:t>
-      </w:r>
-      <w:r>
-        <w:t xml:space="preserve">;</w:t>
-      </w:r>
-      <w:r>
-        <w:t xml:space="preserve"> </w:t>
-      </w:r>
-      <w:r>
-        <w:rPr>
-          <w:bCs/>
-          <w:b/>
-        </w:rPr>
-        <w:t xml:space="preserve">Judd2022?</w:t>
+        <w:t xml:space="preserve">Berggren1998?</w:t>
       </w:r>
       <w:r>
         <w:t xml:space="preserve">)</w:t>
       </w:r>
       <w:r>
-        <w:t xml:space="preserve">. To exploit the full potential these data sets offer, two fundamental challenges need to be overcome: Disparate types of proxy data need to be integrated to inform a single climate reconstruction, and large-scale scale climate patterns need to be inferred from localised, often sparse observations. To address these challenges, we present a novel Bayesian model that combines quantitative proxies and palaeoecological constraints into a fully quantitative model of the latitudinal gradient of sea surface temperatures, bridging spatial gaps in sparsely sampled climate data.</w:t>
-      </w:r>
-    </w:p>
-    <w:p>
-      <w:pPr>
-        <w:pStyle w:val="BodyText"/>
-      </w:pPr>
-      <w:r>
-        <w:t xml:space="preserve">Existing palaeoclimate reconstructions are generally based on one of three approaches</w:t>
-      </w:r>
-      <w:r>
-        <w:t xml:space="preserve"> </w:t>
-      </w:r>
-      <w:r>
-        <w:t xml:space="preserve">(see</w:t>
-      </w:r>
-      <w:r>
-        <w:t xml:space="preserve"> </w:t>
-      </w:r>
-      <w:r>
-        <w:rPr>
-          <w:bCs/>
-          <w:b/>
-        </w:rPr>
-        <w:t xml:space="preserve">Burgener2023?</w:t>
-      </w:r>
-      <w:r>
-        <w:t xml:space="preserve">)</w:t>
-      </w:r>
-      <w:r>
-        <w:t xml:space="preserve">: 1) Quantitative, geochemical proxies such as oxygen isotopes (d18O), tetraether indices (TEX86) and magnesium calcium ratios (Mg/Ca) are used to infer palaeotemperature estimates using experimentally derived transfer functions</w:t>
-      </w:r>
-      <w:r>
-        <w:t xml:space="preserve"> </w:t>
-      </w:r>
-      <w:r>
-        <w:t xml:space="preserve">(e.g. Liu</w:t>
+        <w:t xml:space="preserve">, as it is the interval with the warmest sustained temperatures of the Cenozoic</w:t>
+      </w:r>
+      <w:r>
+        <w:t xml:space="preserve"> </w:t>
+      </w:r>
+      <w:r>
+        <w:t xml:space="preserve">(Pross</w:t>
       </w:r>
       <w:r>
         <w:t xml:space="preserve"> </w:t>
@@ -277,110 +798,16 @@
         <w:t xml:space="preserve"> </w:t>
       </w:r>
       <w:r>
-        <w:t xml:space="preserve">2009)</w:t>
-      </w:r>
-      <w:r>
-        <w:t xml:space="preserve">. These data can be readily processed for regional or global-scale palaeoclimate reconstructions [@…]. 2) Palaeobiological, ecological and geological proxy data can provide broad climate constraints, but no experimentally determined transfer functions exist to directly infer quantitative climate parameters from these records</w:t>
-      </w:r>
-      <w:r>
-        <w:t xml:space="preserve"> </w:t>
-      </w:r>
-      <w:r>
-        <w:t xml:space="preserve">(e.g.</w:t>
-      </w:r>
-      <w:r>
-        <w:t xml:space="preserve"> </w:t>
-      </w:r>
-      <w:r>
-        <w:rPr>
-          <w:bCs/>
-          <w:b/>
-        </w:rPr>
-        <w:t xml:space="preserve">Kvacek2007?</w:t>
-      </w:r>
-      <w:r>
-        <w:t xml:space="preserve">;</w:t>
-      </w:r>
-      <w:r>
-        <w:t xml:space="preserve"> </w:t>
-      </w:r>
-      <w:r>
-        <w:rPr>
-          <w:bCs/>
-          <w:b/>
-        </w:rPr>
-        <w:t xml:space="preserve">Cao2019?</w:t>
-      </w:r>
-      <w:r>
-        <w:t xml:space="preserve">)</w:t>
-      </w:r>
-      <w:r>
-        <w:t xml:space="preserve">. Instead, palaeoclimate signals are inferred based on the climatic conditions of analogous, modern sediments, or based on the premise that the climatic requirements of ancient taxa, plant traits or ecological communities were similar to those of their nearest modern relatives</w:t>
-      </w:r>
-      <w:r>
-        <w:t xml:space="preserve"> </w:t>
-      </w:r>
-      <w:r>
-        <w:t xml:space="preserve">(</w:t>
-      </w:r>
-      <w:r>
-        <w:rPr>
-          <w:bCs/>
-          <w:b/>
-        </w:rPr>
-        <w:t xml:space="preserve">Kvacek2007?</w:t>
-      </w:r>
-      <w:r>
-        <w:t xml:space="preserve">;</w:t>
-      </w:r>
-      <w:r>
-        <w:t xml:space="preserve"> </w:t>
-      </w:r>
-      <w:r>
-        <w:rPr>
-          <w:bCs/>
-          <w:b/>
-        </w:rPr>
-        <w:t xml:space="preserve">Royer2012?</w:t>
-      </w:r>
-      <w:r>
-        <w:t xml:space="preserve">)</w:t>
-      </w:r>
-      <w:r>
-        <w:t xml:space="preserve">. 3) Earth system models offer the most highly resolved and complete climate reconstructions, but ultimately rely on constraints provided by the geological and fossil record</w:t>
-      </w:r>
-      <w:r>
-        <w:t xml:space="preserve"> </w:t>
-      </w:r>
-      <w:r>
-        <w:t xml:space="preserve">(</w:t>
-      </w:r>
-      <w:r>
-        <w:rPr>
-          <w:bCs/>
-          <w:b/>
-        </w:rPr>
-        <w:t xml:space="preserve">Lunt2021?</w:t>
-      </w:r>
-      <w:r>
-        <w:t xml:space="preserve">)</w:t>
-      </w:r>
-      <w:r>
-        <w:t xml:space="preserve">.</w:t>
-      </w:r>
-    </w:p>
-    <w:p>
-      <w:pPr>
-        <w:pStyle w:val="BodyText"/>
-      </w:pPr>
-      <w:r>
-        <w:t xml:space="preserve">Even when using the full range of available records, proxy-based climate reconstructions beyond the Holocene are inevitably patchy</w:t>
-      </w:r>
-      <w:r>
-        <w:t xml:space="preserve"> </w:t>
-      </w:r>
-      <w:r>
-        <w:t xml:space="preserve">(e.g. Hollis</w:t>
+        <w:t xml:space="preserve">2012)</w:t>
+      </w:r>
+      <w:r>
+        <w:t xml:space="preserve">, and potentially represents an analogue for extreme climate warming scenarios</w:t>
+      </w:r>
+      <w:r>
+        <w:t xml:space="preserve"> </w:t>
+      </w:r>
+      <w:r>
+        <w:t xml:space="preserve">(Burke</w:t>
       </w:r>
       <w:r>
         <w:t xml:space="preserve"> </w:t>
@@ -396,25 +823,74 @@
         <w:t xml:space="preserve"> </w:t>
       </w:r>
       <w:r>
+        <w:t xml:space="preserve">2018)</w:t>
+      </w:r>
+      <w:r>
+        <w:t xml:space="preserve">. For palaeoclimate modelers, the early Eocene presents a challenge: Geochemical proxy data</w:t>
+      </w:r>
+      <w:r>
+        <w:t xml:space="preserve"> </w:t>
+      </w:r>
+      <w:r>
+        <w:t xml:space="preserve">(Hollis</w:t>
+      </w:r>
+      <w:r>
+        <w:t xml:space="preserve"> </w:t>
+      </w:r>
+      <w:r>
+        <w:rPr>
+          <w:iCs/>
+          <w:i/>
+        </w:rPr>
+        <w:t xml:space="preserve">et al.</w:t>
+      </w:r>
+      <w:r>
+        <w:t xml:space="preserve"> </w:t>
+      </w:r>
+      <w:r>
         <w:t xml:space="preserve">2019)</w:t>
       </w:r>
       <w:r>
-        <w:t xml:space="preserve">, and global temperature reconstructions based on those records alone are prone to bias</w:t>
-      </w:r>
-      <w:r>
-        <w:t xml:space="preserve"> </w:t>
-      </w:r>
-      <w:r>
-        <w:t xml:space="preserve">(Jones &amp; Eichenseer 2022)</w:t>
-      </w:r>
-      <w:r>
-        <w:t xml:space="preserve">. Inferring regional or global-scale patterns from an incomplete record relies on the bridging of spatial gaps. A common approach that requires no additional computation is the spatial visualisation of proxy-derived temperatures against latitude, showing broad latitudinal temperature trends</w:t>
-      </w:r>
-      <w:r>
-        <w:t xml:space="preserve"> </w:t>
-      </w:r>
-      <w:r>
-        <w:t xml:space="preserve">(Hollis</w:t>
+        <w:t xml:space="preserve"> </w:t>
+      </w:r>
+      <w:r>
+        <w:t xml:space="preserve">and ecological data</w:t>
+      </w:r>
+      <w:r>
+        <w:t xml:space="preserve"> </w:t>
+      </w:r>
+      <w:r>
+        <w:t xml:space="preserve">(Markwick 1994; Greenwood &amp; Wing 1995)</w:t>
+      </w:r>
+      <w:r>
+        <w:t xml:space="preserve"> </w:t>
+      </w:r>
+      <w:r>
+        <w:t xml:space="preserve">indicate tropical to subtropical conditions up to high latitudes, but early climate models have not been able to model warm polar temperatures and a shallow latitudinal temperature gradient under realistic conditions</w:t>
+      </w:r>
+      <w:r>
+        <w:t xml:space="preserve"> </w:t>
+      </w:r>
+      <w:r>
+        <w:t xml:space="preserve">(Sloan &amp; Barron 1990)</w:t>
+      </w:r>
+      <w:r>
+        <w:t xml:space="preserve">. Although more recent climate models have been able to better align their simulations with the proxy record</w:t>
+      </w:r>
+      <w:r>
+        <w:t xml:space="preserve"> </w:t>
+      </w:r>
+      <w:r>
+        <w:t xml:space="preserve">(Huber &amp; Caballero 2011)</w:t>
+      </w:r>
+      <w:r>
+        <w:t xml:space="preserve">, the nature of the early Eocene temperature gradient remains a matter of debate</w:t>
+      </w:r>
+      <w:r>
+        <w:t xml:space="preserve"> </w:t>
+      </w:r>
+      <w:r>
+        <w:t xml:space="preserve">(Tierney</w:t>
       </w:r>
       <w:r>
         <w:t xml:space="preserve"> </w:t>
@@ -430,7 +906,16 @@
         <w:t xml:space="preserve"> </w:t>
       </w:r>
       <w:r>
-        <w:t xml:space="preserve">2019; Vickers</w:t>
+        <w:t xml:space="preserve">2017)</w:t>
+      </w:r>
+      <w:r>
+        <w:t xml:space="preserve">. The shape and magnitude of the inferred EECO latitudinal gradient depends on the selection of proxies, on the method for dealing with spatial gaps and uneven sampling, on the inclusion or exclusion of terrestrial, shallow and deep marine data, while differential reporting of the results complicates comparisons of different approaches</w:t>
+      </w:r>
+      <w:r>
+        <w:t xml:space="preserve"> </w:t>
+      </w:r>
+      <w:r>
+        <w:t xml:space="preserve">(Evans</w:t>
       </w:r>
       <w:r>
         <w:t xml:space="preserve"> </w:t>
@@ -446,16 +931,7 @@
         <w:t xml:space="preserve"> </w:t>
       </w:r>
       <w:r>
-        <w:t xml:space="preserve">2021)</w:t>
-      </w:r>
-      <w:r>
-        <w:t xml:space="preserve">. Interpolation is sometimes used to bridge spatial gaps in palaeoclimate data</w:t>
-      </w:r>
-      <w:r>
-        <w:t xml:space="preserve"> </w:t>
-      </w:r>
-      <w:r>
-        <w:t xml:space="preserve">(Taylor</w:t>
+        <w:t xml:space="preserve">2018; Hollis</w:t>
       </w:r>
       <w:r>
         <w:t xml:space="preserve"> </w:t>
@@ -471,25 +947,7 @@
         <w:t xml:space="preserve"> </w:t>
       </w:r>
       <w:r>
-        <w:t xml:space="preserve">2004)</w:t>
-      </w:r>
-      <w:r>
-        <w:t xml:space="preserve">, taking advantage of the autoregressive nature of climatic data: much of the information on the climate of any given location is contained in the climate data of nearby locations</w:t>
-      </w:r>
-      <w:r>
-        <w:t xml:space="preserve"> </w:t>
-      </w:r>
-      <w:r>
-        <w:t xml:space="preserve">(Reynolds &amp; Smith 1994)</w:t>
-      </w:r>
-      <w:r>
-        <w:t xml:space="preserve">. Adding to this, some proxy-based reconstructions use statistical modelling to infer climatic patterns. For example, polynomial regression</w:t>
-      </w:r>
-      <w:r>
-        <w:t xml:space="preserve"> </w:t>
-      </w:r>
-      <w:r>
-        <w:t xml:space="preserve">(Bijl</w:t>
+        <w:t xml:space="preserve">2019; Inglis</w:t>
       </w:r>
       <w:r>
         <w:t xml:space="preserve"> </w:t>
@@ -505,464 +963,7 @@
         <w:t xml:space="preserve"> </w:t>
       </w:r>
       <w:r>
-        <w:t xml:space="preserve">2009)</w:t>
-      </w:r>
-      <w:r>
-        <w:t xml:space="preserve"> </w:t>
-      </w:r>
-      <w:r>
-        <w:t xml:space="preserve">and cosine functions</w:t>
-      </w:r>
-      <w:r>
-        <w:t xml:space="preserve"> </w:t>
-      </w:r>
-      <w:r>
-        <w:t xml:space="preserve">(Inglis</w:t>
-      </w:r>
-      <w:r>
-        <w:t xml:space="preserve"> </w:t>
-      </w:r>
-      <w:r>
-        <w:rPr>
-          <w:iCs/>
-          <w:i/>
-        </w:rPr>
-        <w:t xml:space="preserve">et al.</w:t>
-      </w:r>
-      <w:r>
-        <w:t xml:space="preserve"> </w:t>
-      </w:r>
-      <w:r>
         <w:t xml:space="preserve">2020)</w:t>
-      </w:r>
-      <w:r>
-        <w:t xml:space="preserve"> </w:t>
-      </w:r>
-      <w:r>
-        <w:t xml:space="preserve">have been used to reconstruct latitudinal temperature gradients, and 2D-reconstructions of surface temperatures have been created with Gaussian process regression</w:t>
-      </w:r>
-      <w:r>
-        <w:t xml:space="preserve"> </w:t>
-      </w:r>
-      <w:r>
-        <w:t xml:space="preserve">(Inglis</w:t>
-      </w:r>
-      <w:r>
-        <w:t xml:space="preserve"> </w:t>
-      </w:r>
-      <w:r>
-        <w:rPr>
-          <w:iCs/>
-          <w:i/>
-        </w:rPr>
-        <w:t xml:space="preserve">et al.</w:t>
-      </w:r>
-      <w:r>
-        <w:t xml:space="preserve"> </w:t>
-      </w:r>
-      <w:r>
-        <w:t xml:space="preserve">2020)</w:t>
-      </w:r>
-      <w:r>
-        <w:t xml:space="preserve">. These approaches work well for interpolating relatively well-sampled data, but the absence of constraints on the modeled parameters means that such models can produce unrealistic temperature estimates when extrapolating from sparsely sampled data. Statistical modelling in the Bayesian framework helps overcome this problem by requiring the explicit specification of priors for the model parameters, which can be used to express physical constraints</w:t>
-      </w:r>
-      <w:r>
-        <w:t xml:space="preserve"> </w:t>
-      </w:r>
-      <w:r>
-        <w:t xml:space="preserve">(Chandra</w:t>
-      </w:r>
-      <w:r>
-        <w:t xml:space="preserve"> </w:t>
-      </w:r>
-      <w:r>
-        <w:rPr>
-          <w:iCs/>
-          <w:i/>
-        </w:rPr>
-        <w:t xml:space="preserve">et al.</w:t>
-      </w:r>
-      <w:r>
-        <w:t xml:space="preserve"> </w:t>
-      </w:r>
-      <w:r>
-        <w:t xml:space="preserve">2021)</w:t>
-      </w:r>
-      <w:r>
-        <w:t xml:space="preserve">.</w:t>
-      </w:r>
-    </w:p>
-    <w:p>
-      <w:pPr>
-        <w:pStyle w:val="BodyText"/>
-      </w:pPr>
-      <w:r>
-        <w:t xml:space="preserve">Here, we present a Bayesian, hierarchical model for inferring the latitudinal gradient of sea surface temperatures (SSTs) that expands upon existing, spatially explicit reconstructions of palaeoclimate by allowing for the integration of 1) prior information based on physical principles and on the observed, modern SST distribution, and of 2) geochemical and ecological climate proxies in a common, quantitative framework. We use a generalised logistic function to infer the shape of the temperature gradient despite a patchy latitudinal coverage, and test the robustness of this method using a down-sampled record of modern SSTs. We apply the model to the record of the early Eocene climatic optimum (EECO), combining a compilation of geochemical proxies</w:t>
-      </w:r>
-      <w:r>
-        <w:t xml:space="preserve"> </w:t>
-      </w:r>
-      <w:r>
-        <w:t xml:space="preserve">(Hollis</w:t>
-      </w:r>
-      <w:r>
-        <w:t xml:space="preserve"> </w:t>
-      </w:r>
-      <w:r>
-        <w:rPr>
-          <w:iCs/>
-          <w:i/>
-        </w:rPr>
-        <w:t xml:space="preserve">et al.</w:t>
-      </w:r>
-      <w:r>
-        <w:t xml:space="preserve"> </w:t>
-      </w:r>
-      <w:r>
-        <w:t xml:space="preserve">2019)</w:t>
-      </w:r>
-      <w:r>
-        <w:t xml:space="preserve">, mangrove communities</w:t>
-      </w:r>
-      <w:r>
-        <w:t xml:space="preserve"> </w:t>
-      </w:r>
-      <w:r>
-        <w:t xml:space="preserve">(Popescu</w:t>
-      </w:r>
-      <w:r>
-        <w:t xml:space="preserve"> </w:t>
-      </w:r>
-      <w:r>
-        <w:rPr>
-          <w:iCs/>
-          <w:i/>
-        </w:rPr>
-        <w:t xml:space="preserve">et al.</w:t>
-      </w:r>
-      <w:r>
-        <w:t xml:space="preserve"> </w:t>
-      </w:r>
-      <w:r>
-        <w:t xml:space="preserve">2021)</w:t>
-      </w:r>
-      <w:r>
-        <w:t xml:space="preserve">, and coral reefs</w:t>
-      </w:r>
-      <w:r>
-        <w:t xml:space="preserve"> </w:t>
-      </w:r>
-      <w:r>
-        <w:t xml:space="preserve">(</w:t>
-      </w:r>
-      <w:r>
-        <w:rPr>
-          <w:bCs/>
-          <w:b/>
-        </w:rPr>
-        <w:t xml:space="preserve">Zamagni2012?</w:t>
-      </w:r>
-      <w:r>
-        <w:t xml:space="preserve">)</w:t>
-      </w:r>
-      <w:r>
-        <w:t xml:space="preserve">, using a nearest-living-relative approach</w:t>
-      </w:r>
-      <w:r>
-        <w:t xml:space="preserve"> </w:t>
-      </w:r>
-      <w:r>
-        <w:t xml:space="preserve">(see e.g.</w:t>
-      </w:r>
-      <w:r>
-        <w:t xml:space="preserve"> </w:t>
-      </w:r>
-      <w:r>
-        <w:rPr>
-          <w:bCs/>
-          <w:b/>
-        </w:rPr>
-        <w:t xml:space="preserve">Greenwood2017?</w:t>
-      </w:r>
-      <w:r>
-        <w:t xml:space="preserve">)</w:t>
-      </w:r>
-      <w:r>
-        <w:t xml:space="preserve"> </w:t>
-      </w:r>
-      <w:r>
-        <w:t xml:space="preserve">to establish broad temperature ranges for the ecological data.</w:t>
-      </w:r>
-    </w:p>
-    <w:p>
-      <w:pPr>
-        <w:pStyle w:val="BodyText"/>
-      </w:pPr>
-      <w:r>
-        <w:t xml:space="preserve">The early Eocene is the focus of a substantial body of palaeoclimate literature</w:t>
-      </w:r>
-      <w:r>
-        <w:t xml:space="preserve"> </w:t>
-      </w:r>
-      <w:r>
-        <w:t xml:space="preserve">(</w:t>
-      </w:r>
-      <w:r>
-        <w:rPr>
-          <w:bCs/>
-          <w:b/>
-        </w:rPr>
-        <w:t xml:space="preserve">Berggren1998?</w:t>
-      </w:r>
-      <w:r>
-        <w:t xml:space="preserve">;</w:t>
-      </w:r>
-      <w:r>
-        <w:t xml:space="preserve"> </w:t>
-      </w:r>
-      <w:r>
-        <w:rPr>
-          <w:bCs/>
-          <w:b/>
-        </w:rPr>
-        <w:t xml:space="preserve">Thomas2000?</w:t>
-      </w:r>
-      <w:r>
-        <w:t xml:space="preserve">;</w:t>
-      </w:r>
-      <w:r>
-        <w:t xml:space="preserve"> </w:t>
-      </w:r>
-      <w:r>
-        <w:rPr>
-          <w:bCs/>
-          <w:b/>
-        </w:rPr>
-        <w:t xml:space="preserve">Hyland2017?</w:t>
-      </w:r>
-      <w:r>
-        <w:t xml:space="preserve">;</w:t>
-      </w:r>
-      <w:r>
-        <w:t xml:space="preserve"> </w:t>
-      </w:r>
-      <w:r>
-        <w:rPr>
-          <w:bCs/>
-          <w:b/>
-        </w:rPr>
-        <w:t xml:space="preserve">Lunt2021?</w:t>
-      </w:r>
-      <w:r>
-        <w:t xml:space="preserve">)</w:t>
-      </w:r>
-      <w:r>
-        <w:t xml:space="preserve">, as it is the interval with the warmest sustained temperatures of the Cenozoic</w:t>
-      </w:r>
-      <w:r>
-        <w:t xml:space="preserve"> </w:t>
-      </w:r>
-      <w:r>
-        <w:t xml:space="preserve">(Pross</w:t>
-      </w:r>
-      <w:r>
-        <w:t xml:space="preserve"> </w:t>
-      </w:r>
-      <w:r>
-        <w:rPr>
-          <w:iCs/>
-          <w:i/>
-        </w:rPr>
-        <w:t xml:space="preserve">et al.</w:t>
-      </w:r>
-      <w:r>
-        <w:t xml:space="preserve"> </w:t>
-      </w:r>
-      <w:r>
-        <w:t xml:space="preserve">2012)</w:t>
-      </w:r>
-      <w:r>
-        <w:t xml:space="preserve">, and potentially represents an analogue for extreme climate warming scenarios</w:t>
-      </w:r>
-      <w:r>
-        <w:t xml:space="preserve"> </w:t>
-      </w:r>
-      <w:r>
-        <w:t xml:space="preserve">(Burke</w:t>
-      </w:r>
-      <w:r>
-        <w:t xml:space="preserve"> </w:t>
-      </w:r>
-      <w:r>
-        <w:rPr>
-          <w:iCs/>
-          <w:i/>
-        </w:rPr>
-        <w:t xml:space="preserve">et al.</w:t>
-      </w:r>
-      <w:r>
-        <w:t xml:space="preserve"> </w:t>
-      </w:r>
-      <w:r>
-        <w:t xml:space="preserve">2018)</w:t>
-      </w:r>
-      <w:r>
-        <w:t xml:space="preserve">. For palaeoclimate modelers, the early Eocene presents a challenge: Geochemical proxy data</w:t>
-      </w:r>
-      <w:r>
-        <w:t xml:space="preserve"> </w:t>
-      </w:r>
-      <w:r>
-        <w:t xml:space="preserve">(Hollis</w:t>
-      </w:r>
-      <w:r>
-        <w:t xml:space="preserve"> </w:t>
-      </w:r>
-      <w:r>
-        <w:rPr>
-          <w:iCs/>
-          <w:i/>
-        </w:rPr>
-        <w:t xml:space="preserve">et al.</w:t>
-      </w:r>
-      <w:r>
-        <w:t xml:space="preserve"> </w:t>
-      </w:r>
-      <w:r>
-        <w:t xml:space="preserve">2019)</w:t>
-      </w:r>
-      <w:r>
-        <w:t xml:space="preserve"> </w:t>
-      </w:r>
-      <w:r>
-        <w:t xml:space="preserve">and ecological data</w:t>
-      </w:r>
-      <w:r>
-        <w:t xml:space="preserve"> </w:t>
-      </w:r>
-      <w:r>
-        <w:t xml:space="preserve">(Greenwood &amp; Wing 1995;</w:t>
-      </w:r>
-      <w:r>
-        <w:t xml:space="preserve"> </w:t>
-      </w:r>
-      <w:r>
-        <w:rPr>
-          <w:bCs/>
-          <w:b/>
-        </w:rPr>
-        <w:t xml:space="preserve">Marwick1994?</w:t>
-      </w:r>
-      <w:r>
-        <w:t xml:space="preserve">)</w:t>
-      </w:r>
-      <w:r>
-        <w:t xml:space="preserve"> </w:t>
-      </w:r>
-      <w:r>
-        <w:t xml:space="preserve">indicate tropical to subtropical conditions up to high latitudes, but early climate models have not been able to model warm polar temperatures and a shallow latitudinal temperature gradient under realistic conditions [</w:t>
-      </w:r>
-      <w:r>
-        <w:t xml:space="preserve">(</w:t>
-      </w:r>
-      <w:r>
-        <w:rPr>
-          <w:bCs/>
-          <w:b/>
-        </w:rPr>
-        <w:t xml:space="preserve">Sloan1990?</w:t>
-      </w:r>
-      <w:r>
-        <w:t xml:space="preserve">)</w:t>
-      </w:r>
-      <w:r>
-        <w:t xml:space="preserve">; …]. Although some more recent climate models have been able to better align their simulations with the proxy record [</w:t>
-      </w:r>
-      <w:r>
-        <w:t xml:space="preserve">(</w:t>
-      </w:r>
-      <w:r>
-        <w:rPr>
-          <w:bCs/>
-          <w:b/>
-        </w:rPr>
-        <w:t xml:space="preserve">Huber2013?</w:t>
-      </w:r>
-      <w:r>
-        <w:t xml:space="preserve">)</w:t>
-      </w:r>
-      <w:r>
-        <w:t xml:space="preserve">;…], the nature of the early Eocene temperature gradient remains a matter of debate</w:t>
-      </w:r>
-      <w:r>
-        <w:t xml:space="preserve"> </w:t>
-      </w:r>
-      <w:r>
-        <w:t xml:space="preserve">(</w:t>
-      </w:r>
-      <w:r>
-        <w:rPr>
-          <w:bCs/>
-          <w:b/>
-        </w:rPr>
-        <w:t xml:space="preserve">Tierney2017?</w:t>
-      </w:r>
-      <w:r>
-        <w:t xml:space="preserve">)</w:t>
-      </w:r>
-      <w:r>
-        <w:t xml:space="preserve">. The shape and magnitude of the inferred EECO latitudinal gradient depends on the selection of proxies, on the method for dealing with spatial gaps and uneven sampling, on the inclusion or exclusion of terrestrial, shallow and deep marine data, while differential reporting of the results complicates comparisons of different approaches</w:t>
-      </w:r>
-      <w:r>
-        <w:t xml:space="preserve"> </w:t>
-      </w:r>
-      <w:r>
-        <w:t xml:space="preserve">(Hollis</w:t>
-      </w:r>
-      <w:r>
-        <w:t xml:space="preserve"> </w:t>
-      </w:r>
-      <w:r>
-        <w:rPr>
-          <w:iCs/>
-          <w:i/>
-        </w:rPr>
-        <w:t xml:space="preserve">et al.</w:t>
-      </w:r>
-      <w:r>
-        <w:t xml:space="preserve"> </w:t>
-      </w:r>
-      <w:r>
-        <w:t xml:space="preserve">2019; Inglis</w:t>
-      </w:r>
-      <w:r>
-        <w:t xml:space="preserve"> </w:t>
-      </w:r>
-      <w:r>
-        <w:rPr>
-          <w:iCs/>
-          <w:i/>
-        </w:rPr>
-        <w:t xml:space="preserve">et al.</w:t>
-      </w:r>
-      <w:r>
-        <w:t xml:space="preserve"> </w:t>
-      </w:r>
-      <w:r>
-        <w:t xml:space="preserve">2020;</w:t>
-      </w:r>
-      <w:r>
-        <w:t xml:space="preserve"> </w:t>
-      </w:r>
-      <w:r>
-        <w:rPr>
-          <w:bCs/>
-          <w:b/>
-        </w:rPr>
-        <w:t xml:space="preserve">Evans2018?</w:t>
-      </w:r>
-      <w:r>
-        <w:t xml:space="preserve">)</w:t>
       </w:r>
       <w:r>
         <w:t xml:space="preserve">. Our goal is to provide a robust, yet simple method for inferring and comparing temperature gradients that can be readily used with different proxy types and with patchy records. We use this model to quantify the latitudinal SST gradient and the global mean SST of the early Eocene, but the unspecific design of our method means it can be readily applied to other time intervals and proxy records.</w:t>
@@ -1008,17 +1009,23 @@
         <w:t xml:space="preserve"> </w:t>
       </w:r>
       <w:r>
-        <w:t xml:space="preserve">(</w:t>
-      </w:r>
-      <w:r>
-        <w:rPr>
-          <w:bCs/>
-          <w:b/>
-        </w:rPr>
-        <w:t xml:space="preserve">hollis2019?</w:t>
-      </w:r>
-      <w:r>
-        <w:t xml:space="preserve">)</w:t>
+        <w:t xml:space="preserve">(Hollis</w:t>
+      </w:r>
+      <w:r>
+        <w:t xml:space="preserve"> </w:t>
+      </w:r>
+      <w:r>
+        <w:rPr>
+          <w:iCs/>
+          <w:i/>
+        </w:rPr>
+        <w:t xml:space="preserve">et al.</w:t>
+      </w:r>
+      <w:r>
+        <w:t xml:space="preserve"> </w:t>
+      </w:r>
+      <w:r>
+        <w:t xml:space="preserve">2019)</w:t>
       </w:r>
       <w:r>
         <w:t xml:space="preserve">. This compilation provides four different geochemical proxies for reconstructing seawater temperature:</w:t>
@@ -1109,17 +1116,23 @@
         <w:t xml:space="preserve"> </w:t>
       </w:r>
       <w:r>
-        <w:t xml:space="preserve">(</w:t>
-      </w:r>
-      <w:r>
-        <w:rPr>
-          <w:bCs/>
-          <w:b/>
-        </w:rPr>
-        <w:t xml:space="preserve">hollis2019?</w:t>
-      </w:r>
-      <w:r>
-        <w:t xml:space="preserve">)</w:t>
+        <w:t xml:space="preserve">(Hollis</w:t>
+      </w:r>
+      <w:r>
+        <w:t xml:space="preserve"> </w:t>
+      </w:r>
+      <w:r>
+        <w:rPr>
+          <w:iCs/>
+          <w:i/>
+        </w:rPr>
+        <w:t xml:space="preserve">et al.</w:t>
+      </w:r>
+      <w:r>
+        <w:t xml:space="preserve"> </w:t>
+      </w:r>
+      <w:r>
+        <w:t xml:space="preserve">2019)</w:t>
       </w:r>
       <w:r>
         <w:t xml:space="preserve">.</w:t>
@@ -4909,20 +4922,23 @@
         <w:t xml:space="preserve"> </w:t>
       </w:r>
       <w:r>
-        <w:t xml:space="preserve">(e.g.</w:t>
-      </w:r>
-      <w:r>
-        <w:t xml:space="preserve"> </w:t>
-      </w:r>
-      <w:r>
-        <w:rPr>
-          <w:bCs/>
-          <w:b/>
-        </w:rPr>
-        <w:t xml:space="preserve">Evans2018?</w:t>
-      </w:r>
-      <w:r>
-        <w:t xml:space="preserve">)</w:t>
+        <w:t xml:space="preserve">(e.g. Evans</w:t>
+      </w:r>
+      <w:r>
+        <w:t xml:space="preserve"> </w:t>
+      </w:r>
+      <w:r>
+        <w:rPr>
+          <w:iCs/>
+          <w:i/>
+        </w:rPr>
+        <w:t xml:space="preserve">et al.</w:t>
+      </w:r>
+      <w:r>
+        <w:t xml:space="preserve"> </w:t>
+      </w:r>
+      <w:r>
+        <w:t xml:space="preserve">2018)</w:t>
       </w:r>
       <w:r>
         <w:t xml:space="preserve">.</w:t>
@@ -5518,23 +5534,262 @@
         <w:t xml:space="preserve"> </w:t>
       </w:r>
       <w:r>
-        <w:t xml:space="preserve">(see</w:t>
-      </w:r>
-      <w:r>
-        <w:t xml:space="preserve"> </w:t>
+        <w:t xml:space="preserve">(see Rasmussen &amp; Williams 2004)</w:t>
+      </w:r>
+      <w:r>
+        <w:t xml:space="preserve">. Prior information on the shape of latitudinal temperature gradients on Earth exists for all geological time periods, and should be used in any palaeoclimate reconstruction. For example, the greater amount of solar radiation per unit area in low latitudes causes Earth’s latitudinal temperature gradient to be broadly negative</w:t>
+      </w:r>
+      <w:r>
+        <w:t xml:space="preserve"> </w:t>
+      </w:r>
+      <w:r>
+        <w:t xml:space="preserve">(Beer</w:t>
+      </w:r>
+      <w:r>
+        <w:t xml:space="preserve"> </w:t>
+      </w:r>
+      <w:r>
+        <w:rPr>
+          <w:iCs/>
+          <w:i/>
+        </w:rPr>
+        <w:t xml:space="preserve">et al.</w:t>
+      </w:r>
+      <w:r>
+        <w:t xml:space="preserve"> </w:t>
+      </w:r>
+      <w:r>
+        <w:t xml:space="preserve">2008)</w:t>
+      </w:r>
+      <w:r>
+        <w:t xml:space="preserve">. The ease with which such prior information can be integrated is a major advantage of our method, as the shape of the modeled gradient is controlled by four parameters which clearly relate to its magnitude, steepness and the latitude of its greatest steepness.</w:t>
+      </w:r>
+    </w:p>
+    <w:p>
+      <w:pPr>
+        <w:pStyle w:val="BodyText"/>
+      </w:pPr>
+      <w:r>
+        <w:t xml:space="preserve">Palaeoclimate reconstructions are often summarised as global mean surface temperatures (GMST), providing a standardised metric for characterising the state of the Earth’s climate</w:t>
+      </w:r>
+      <w:r>
+        <w:t xml:space="preserve"> </w:t>
+      </w:r>
+      <w:r>
+        <w:t xml:space="preserve">(Royer</w:t>
+      </w:r>
+      <w:r>
+        <w:t xml:space="preserve"> </w:t>
+      </w:r>
+      <w:r>
+        <w:rPr>
+          <w:iCs/>
+          <w:i/>
+        </w:rPr>
+        <w:t xml:space="preserve">et al.</w:t>
+      </w:r>
+      <w:r>
+        <w:t xml:space="preserve"> </w:t>
+      </w:r>
+      <w:r>
+        <w:t xml:space="preserve">2004; Inglis</w:t>
+      </w:r>
+      <w:r>
+        <w:t xml:space="preserve"> </w:t>
+      </w:r>
+      <w:r>
+        <w:rPr>
+          <w:iCs/>
+          <w:i/>
+        </w:rPr>
+        <w:t xml:space="preserve">et al.</w:t>
+      </w:r>
+      <w:r>
+        <w:t xml:space="preserve"> </w:t>
+      </w:r>
+      <w:r>
+        <w:t xml:space="preserve">2020)</w:t>
+      </w:r>
+      <w:r>
+        <w:t xml:space="preserve">. However, the calculation of global mean surface temperatures from sparse proxy data is susceptible to bias</w:t>
+      </w:r>
+      <w:r>
+        <w:t xml:space="preserve"> </w:t>
+      </w:r>
+      <w:r>
+        <w:t xml:space="preserve">(Jones &amp; Eichenseer 2022)</w:t>
+      </w:r>
+      <w:r>
+        <w:t xml:space="preserve">. By modeling the temperature variation across latitudes, a complete temperature distribution is obtained, filling in gaps in the proxy record through inter- or extrapolation. This eliminates the problem that specific climate zones may dominate the proxy record, as intersecting the modeled temperature gradient at narrow latitudinal intervals and accounting for the varying sizes of latitudinal bands by weighting provides unbiased GMST estimates. Some deep-time GMST reconstructions account for differential sampling by calculating zonal averages, but do not use the full latitudinal range of temperatures</w:t>
+      </w:r>
+      <w:r>
+        <w:t xml:space="preserve"> </w:t>
+      </w:r>
+      <w:r>
+        <w:t xml:space="preserve">(Inglis</w:t>
+      </w:r>
+      <w:r>
+        <w:t xml:space="preserve"> </w:t>
+      </w:r>
+      <w:r>
+        <w:rPr>
+          <w:iCs/>
+          <w:i/>
+        </w:rPr>
+        <w:t xml:space="preserve">et al.</w:t>
+      </w:r>
+      <w:r>
+        <w:t xml:space="preserve"> </w:t>
+      </w:r>
+      <w:r>
+        <w:t xml:space="preserve">2020)</w:t>
+      </w:r>
+      <w:r>
+        <w:t xml:space="preserve">. We anticipate that applying this improved will significantly alter Phanerozoic, proxy-based temperature curves, particularly when applied to intervals with small or biased samples of temperature proxies.</w:t>
+      </w:r>
+      <w:r>
+        <w:t xml:space="preserve"> </w:t>
+      </w:r>
+      <w:r>
+        <w:t xml:space="preserve">(Royer</w:t>
+      </w:r>
+      <w:r>
+        <w:t xml:space="preserve"> </w:t>
+      </w:r>
+      <w:r>
+        <w:rPr>
+          <w:iCs/>
+          <w:i/>
+        </w:rPr>
+        <w:t xml:space="preserve">et al.</w:t>
+      </w:r>
+      <w:r>
+        <w:t xml:space="preserve"> </w:t>
+      </w:r>
+      <w:r>
+        <w:t xml:space="preserve">2004; Veizer &amp; Prokoph 2015; Jones &amp; Eichenseer 2022)</w:t>
+      </w:r>
+      <w:r>
+        <w:t xml:space="preserve">.</w:t>
+      </w:r>
+    </w:p>
+    <w:bookmarkEnd w:id="37"/>
+    <w:bookmarkStart w:id="38" w:name="X1f71baaea19084122b5d528f2bb13a0da3084b7"/>
+    <w:p>
+      <w:pPr>
+        <w:pStyle w:val="Heading2"/>
+      </w:pPr>
+      <w:r>
+        <w:t xml:space="preserve">Incorporating ecological constraints in palaeoclimate reconstructions</w:t>
+      </w:r>
+    </w:p>
+    <w:p>
+      <w:pPr>
+        <w:pStyle w:val="FirstParagraph"/>
+      </w:pPr>
+      <w:r>
+        <w:t xml:space="preserve">Our results show that incorporating quantified ecological temperature constraints can provide more precise temperature reconstructions than geochemical proxies alone. Climate-sensitive plant communities [@ @ @], reptiles [@ ], leaf shapes [@], and lithologies [@ ] offer great potential for improving quantitative palaeoclimate reconstructions across the Phanerozoic. Our modelling framework offers a straightforward way of integrating the quantified information with other proxy data: The hierarchical model structure accounts for variation of temperature estimates from proxies at individual localities, which is treated equivalent to the uncertainty associated with the ecological temperature proxies. A local temperature estimate, based on multiple geochemical proxies, thus has the same weight as a local temperature estimate obtained from the occurrence of a climate-sensitive plant community, whilst preserving the uncertainty associated with each estimate.</w:t>
+      </w:r>
+    </w:p>
+    <w:p>
+      <w:pPr>
+        <w:pStyle w:val="BodyText"/>
+      </w:pPr>
+      <w:r>
+        <w:t xml:space="preserve">Our approach for deriving fully quantitative climate reconstructions from ecological data is borrowed from nearest living relative methods, commonly employed in terrestrial, Cenozoic climate reconstructions</w:t>
+      </w:r>
+      <w:r>
+        <w:t xml:space="preserve"> </w:t>
+      </w:r>
+      <w:r>
+        <w:t xml:space="preserve">(Fauquette</w:t>
+      </w:r>
+      <w:r>
+        <w:t xml:space="preserve"> </w:t>
+      </w:r>
+      <w:r>
+        <w:rPr>
+          <w:iCs/>
+          <w:i/>
+        </w:rPr>
+        <w:t xml:space="preserve">et al.</w:t>
+      </w:r>
+      <w:r>
+        <w:t xml:space="preserve"> </w:t>
+      </w:r>
+      <w:r>
+        <w:t xml:space="preserve">2007; Pross</w:t>
+      </w:r>
+      <w:r>
+        <w:t xml:space="preserve"> </w:t>
+      </w:r>
+      <w:r>
+        <w:rPr>
+          <w:iCs/>
+          <w:i/>
+        </w:rPr>
+        <w:t xml:space="preserve">et al.</w:t>
+      </w:r>
+      <w:r>
+        <w:t xml:space="preserve"> </w:t>
+      </w:r>
+      <w:r>
+        <w:t xml:space="preserve">2012)</w:t>
+      </w:r>
+      <w:r>
+        <w:t xml:space="preserve">. These methods have the problem that the thermal preferences of taxa may have changed over time. More significantly, in the early Eocene, sea surface temperatures may have reached heights unknown in the modern world, and nearest living relative methods based on the modern are inherently unable to predict such elevated temperatures. This is especially true for taxa that inhabit the warmest part of the ocean today, e.g. coral reefs [@]. Although coral reefs are threatened by warming sea surface temperatures today [@], it is conceivable that Eocene reef corals were adapted to a warmer climate. The fossil record indicates that reef development may have been stunted in the early Eocene, but the few early Eocene coral reefs occur in low latitudes</w:t>
+      </w:r>
+      <w:r>
+        <w:t xml:space="preserve"> </w:t>
+      </w:r>
+      <w:r>
+        <w:t xml:space="preserve">(Zamagni</w:t>
+      </w:r>
+      <w:r>
+        <w:t xml:space="preserve"> </w:t>
+      </w:r>
+      <w:r>
+        <w:rPr>
+          <w:iCs/>
+          <w:i/>
+        </w:rPr>
+        <w:t xml:space="preserve">et al.</w:t>
+      </w:r>
+      <w:r>
+        <w:t xml:space="preserve"> </w:t>
+      </w:r>
+      <w:r>
+        <w:t xml:space="preserve">2012)</w:t>
+      </w:r>
+      <w:r>
+        <w:t xml:space="preserve">. Tropical temperatures predicted by the geochemical proxy record indicate hotter-than-modern tropical temperatures (Fig. S2), suggesting that the modern climate range of coral reefs may underestimate the early Eocene thermal niche for coral reefs. We have tried to account for that possibility by widening the temperature probability distribution for reef corals, but the predicted temperatures for the reef and mangrove sites still lie below the temperatures indicated by the geochemical proxy record (Fig. 4, Fig. S2).</w:t>
+      </w:r>
+    </w:p>
+    <w:p>
+      <w:pPr>
+        <w:pStyle w:val="BodyText"/>
+      </w:pPr>
+      <w:r>
+        <w:t xml:space="preserve">This dilemma could be resolved in future studies by applying machine learning approaches to inferring quanitative temperatures from ecological and lithological proxies (e.g.</w:t>
+      </w:r>
+      <w:r>
+        <w:t xml:space="preserve"> </w:t>
+      </w:r>
+      <w:r>
+        <w:t xml:space="preserve">(</w:t>
       </w:r>
       <w:r>
         <w:rPr>
           <w:bCs/>
           <w:b/>
         </w:rPr>
-        <w:t xml:space="preserve">Rasmussen2008?</w:t>
+        <w:t xml:space="preserve">Salonen2019?</w:t>
       </w:r>
       <w:r>
         <w:t xml:space="preserve">)</w:t>
       </w:r>
       <w:r>
-        <w:t xml:space="preserve">. Prior information on the shape of latitudinal temperature gradients on Earth exists for all geological time periods, and should be used in any palaeoclimate reconstruction. For example, the greater amount of solar radiation per unit area in low latitudes causes Earth’s latitudinal temperature gradient to be broadly negative</w:t>
+        <w:t xml:space="preserve">;</w:t>
       </w:r>
       <w:r>
         <w:t xml:space="preserve"> </w:t>
@@ -5547,27 +5802,19 @@
           <w:bCs/>
           <w:b/>
         </w:rPr>
-        <w:t xml:space="preserve">Beer2008?</w:t>
+        <w:t xml:space="preserve">Wei2020?</w:t>
       </w:r>
       <w:r>
         <w:t xml:space="preserve">)</w:t>
       </w:r>
       <w:r>
-        <w:t xml:space="preserve">. The ease with which such prior information can be integrated is a major advantage of our method, as the shape of the modeled gradient is controlled by four parameters which clearly relate to its magnitude, steepness and the latitude of its greatest steepness.</w:t>
-      </w:r>
-    </w:p>
-    <w:p>
-      <w:pPr>
-        <w:pStyle w:val="BodyText"/>
-      </w:pPr>
-      <w:r>
-        <w:t xml:space="preserve">Palaeoclimate reconstructions are often summarised as global mean surface temperatures (GMST), providing a standardised metric for characterising the state of the Earth’s climate</w:t>
-      </w:r>
-      <w:r>
-        <w:t xml:space="preserve"> </w:t>
-      </w:r>
-      <w:r>
-        <w:t xml:space="preserve">(Inglis</w:t>
+        <w:t xml:space="preserve">;</w:t>
+      </w:r>
+      <w:r>
+        <w:t xml:space="preserve"> </w:t>
+      </w:r>
+      <w:r>
+        <w:t xml:space="preserve">Chandra</w:t>
       </w:r>
       <w:r>
         <w:t xml:space="preserve"> </w:t>
@@ -5583,38 +5830,143 @@
         <w:t xml:space="preserve"> </w:t>
       </w:r>
       <w:r>
-        <w:t xml:space="preserve">2020;</w:t>
-      </w:r>
-      <w:r>
-        <w:t xml:space="preserve"> </w:t>
+        <w:t xml:space="preserve">(2021)</w:t>
+      </w:r>
+      <w:r>
+        <w:t xml:space="preserve">) in novel way: If geochemical proxies and ecological or lithological data are derived from the same location and time interval, the climatic requirements of these taxa or sediments can be learned by using palaeotemperatures from that time interval, instead of or in addition to modern modern temperatures. This approach would ultimately rely on geochemical proxies providing absolute temperature estimates, but the resulting information could be exported to other locations lacking a good coverage of geochemical proxies via their fossil or sedimentary record.</w:t>
+      </w:r>
+    </w:p>
+    <w:bookmarkEnd w:id="38"/>
+    <w:bookmarkStart w:id="39" w:name="early-eocene-climate"/>
+    <w:p>
+      <w:pPr>
+        <w:pStyle w:val="Heading2"/>
+      </w:pPr>
+      <w:r>
+        <w:t xml:space="preserve">Early Eocene climate</w:t>
+      </w:r>
+    </w:p>
+    <w:p>
+      <w:pPr>
+        <w:pStyle w:val="FirstParagraph"/>
+      </w:pPr>
+      <w:r>
+        <w:t xml:space="preserve">The geochemical proxy record and ecological data indicate that the latitudinal SST gradient of the early Eocene climatic optimum was significantly shallower than the modern</w:t>
+      </w:r>
+      <w:r>
+        <w:t xml:space="preserve"> </w:t>
+      </w:r>
+      <w:r>
+        <w:t xml:space="preserve">(Huber &amp; Caballero 2011)</w:t>
+      </w:r>
+      <w:r>
+        <w:t xml:space="preserve">, but beyond that, there is little agreement.</w:t>
+      </w:r>
+      <w:r>
+        <w:t xml:space="preserve"> </w:t>
+      </w:r>
+      <w:r>
+        <w:t xml:space="preserve">Evans</w:t>
+      </w:r>
+      <w:r>
+        <w:t xml:space="preserve"> </w:t>
+      </w:r>
+      <w:r>
+        <w:rPr>
+          <w:iCs/>
+          <w:i/>
+        </w:rPr>
+        <w:t xml:space="preserve">et al.</w:t>
+      </w:r>
+      <w:r>
+        <w:t xml:space="preserve"> </w:t>
+      </w:r>
+      <w:r>
+        <w:t xml:space="preserve">(2018)</w:t>
+      </w:r>
+      <w:r>
+        <w:t xml:space="preserve"> </w:t>
+      </w:r>
+      <w:r>
+        <w:t xml:space="preserve">estimate the SST gradient at 32+-10% of the modern, which would correspond to ~20+- 3degC, using the difference between the mean tropical and deep ocean data. The modeled SST of</w:t>
+      </w:r>
+      <w:r>
+        <w:t xml:space="preserve"> </w:t>
+      </w:r>
+      <w:r>
+        <w:t xml:space="preserve">Tierney</w:t>
+      </w:r>
+      <w:r>
+        <w:t xml:space="preserve"> </w:t>
+      </w:r>
+      <w:r>
+        <w:rPr>
+          <w:iCs/>
+          <w:i/>
+        </w:rPr>
+        <w:t xml:space="preserve">et al.</w:t>
+      </w:r>
+      <w:r>
+        <w:t xml:space="preserve"> </w:t>
+      </w:r>
+      <w:r>
+        <w:t xml:space="preserve">(2017)</w:t>
+      </w:r>
+      <w:r>
+        <w:t xml:space="preserve"> </w:t>
+      </w:r>
+      <w:r>
+        <w:t xml:space="preserve">using TEX86 is ~ 12 degC, when taking the difference between temperatures at the polar circles and the equator.</w:t>
+      </w:r>
+      <w:r>
+        <w:t xml:space="preserve"> </w:t>
+      </w:r>
+      <w:r>
+        <w:t xml:space="preserve">Inglis</w:t>
+      </w:r>
+      <w:r>
+        <w:t xml:space="preserve"> </w:t>
+      </w:r>
+      <w:r>
+        <w:rPr>
+          <w:iCs/>
+          <w:i/>
+        </w:rPr>
+        <w:t xml:space="preserve">et al.</w:t>
+      </w:r>
+      <w:r>
+        <w:t xml:space="preserve"> </w:t>
+      </w:r>
+      <w:r>
+        <w:t xml:space="preserve">(2020)</w:t>
+      </w:r>
+      <w:r>
+        <w:t xml:space="preserve"> </w:t>
+      </w:r>
+      <w:r>
+        <w:t xml:space="preserve">include both terrestrial air temperature and SST estimates in their model of the latitudinal temperature gradient in their Figure S4a; they model a polar circle to equatorial gradient of ~ 13degC. All of those estimates are significantly lower than the SST gradient predicted by an EECO climate model ensemble (</w:t>
+      </w:r>
+      <w:r>
+        <w:t xml:space="preserve">(</w:t>
       </w:r>
       <w:r>
         <w:rPr>
           <w:bCs/>
           <w:b/>
         </w:rPr>
-        <w:t xml:space="preserve">Royer2004?</w:t>
+        <w:t xml:space="preserve">Lunt2012?</w:t>
       </w:r>
       <w:r>
         <w:t xml:space="preserve">)</w:t>
       </w:r>
       <w:r>
-        <w:t xml:space="preserve">. However, the calculation of global mean surface temperatures from sparse proxy data is susceptible to bias</w:t>
-      </w:r>
-      <w:r>
-        <w:t xml:space="preserve"> </w:t>
-      </w:r>
-      <w:r>
-        <w:t xml:space="preserve">(Jones &amp; Eichenseer 2022)</w:t>
-      </w:r>
-      <w:r>
-        <w:t xml:space="preserve">. By modeling the temperature variation across latitudes, a complete temperature distribution is obtained, filling in gaps in the proxy record through inter- or extrapolation. This eliminates the problem that specific climate zones may dominate the proxy record, as intersecting the modeled temperature gradient at narrow latitudinal intervals and accounting for the varying sizes of latitudinal bands by weighting provides unbiased GMST estimates. Some deep-time GMST reconstructions account for differential sampling by calculating zonal averages, but do not use the full latitudinal range of temperatures</w:t>
-      </w:r>
-      <w:r>
-        <w:t xml:space="preserve"> </w:t>
-      </w:r>
-      <w:r>
-        <w:t xml:space="preserve">(Inglis</w:t>
+        <w:t xml:space="preserve">, as shown in</w:t>
+      </w:r>
+      <w:r>
+        <w:t xml:space="preserve"> </w:t>
+      </w:r>
+      <w:r>
+        <w:t xml:space="preserve">Tierney</w:t>
       </w:r>
       <w:r>
         <w:t xml:space="preserve"> </w:t>
@@ -5630,321 +5982,7 @@
         <w:t xml:space="preserve"> </w:t>
       </w:r>
       <w:r>
-        <w:t xml:space="preserve">2020)</w:t>
-      </w:r>
-      <w:r>
-        <w:t xml:space="preserve">. We anticipate that applying this improved will significantly alter Phanerozoic, proxy-based temperature curves, particularly when applied to intervals with small or biased samples of temperature proxies.</w:t>
-      </w:r>
-      <w:r>
-        <w:t xml:space="preserve"> </w:t>
-      </w:r>
-      <w:r>
-        <w:t xml:space="preserve">(Veizer &amp; Prokoph 2015; Jones &amp; Eichenseer 2022;</w:t>
-      </w:r>
-      <w:r>
-        <w:t xml:space="preserve"> </w:t>
-      </w:r>
-      <w:r>
-        <w:rPr>
-          <w:bCs/>
-          <w:b/>
-        </w:rPr>
-        <w:t xml:space="preserve">Royer2004?</w:t>
-      </w:r>
-      <w:r>
-        <w:t xml:space="preserve">)</w:t>
-      </w:r>
-      <w:r>
-        <w:t xml:space="preserve">.</w:t>
-      </w:r>
-    </w:p>
-    <w:bookmarkEnd w:id="37"/>
-    <w:bookmarkStart w:id="38" w:name="X1f71baaea19084122b5d528f2bb13a0da3084b7"/>
-    <w:p>
-      <w:pPr>
-        <w:pStyle w:val="Heading2"/>
-      </w:pPr>
-      <w:r>
-        <w:t xml:space="preserve">Incorporating ecological constraints in palaeoclimate reconstructions</w:t>
-      </w:r>
-    </w:p>
-    <w:p>
-      <w:pPr>
-        <w:pStyle w:val="FirstParagraph"/>
-      </w:pPr>
-      <w:r>
-        <w:t xml:space="preserve">Our results show that incorporating quantified ecological temperature constraints can provide more precise temperature reconstructions than geochemical proxies alone. Climate-sensitive plant communities [@ @ @], reptiles [@ ], leaf shapes [@], and lithologies [@ ] offer great potential for improving quantitative palaeoclimate reconstructions across the Phanerozoic. Our modelling framework offers a straightforward way of integrating the quantified information with other proxy data: The hierarchical model structure accounts for variation of temperature estimates from proxies at individual localities, which is treated equivalent to the uncertainty associated with the ecological temperature proxies. A local temperature estimate, based on multiple geochemical proxies, thus has the same weight as a local temperature estimate obtained from the occurrence of a climate-sensitive plant community, whilst preserving the uncertainty associated with each estimate.</w:t>
-      </w:r>
-    </w:p>
-    <w:p>
-      <w:pPr>
-        <w:pStyle w:val="BodyText"/>
-      </w:pPr>
-      <w:r>
-        <w:t xml:space="preserve">Our approach for deriving fully quantitative climate reconstructions from ecological data is borrowed from nearest living relative methods, commonly employed in terrestrial, Cenozoic climate reconstructions</w:t>
-      </w:r>
-      <w:r>
-        <w:t xml:space="preserve"> </w:t>
-      </w:r>
-      <w:r>
-        <w:t xml:space="preserve">(</w:t>
-      </w:r>
-      <w:r>
-        <w:rPr>
-          <w:bCs/>
-          <w:b/>
-        </w:rPr>
-        <w:t xml:space="preserve">Faucette2007?</w:t>
-      </w:r>
-      <w:r>
-        <w:t xml:space="preserve">;</w:t>
-      </w:r>
-      <w:r>
-        <w:t xml:space="preserve"> </w:t>
-      </w:r>
-      <w:r>
-        <w:rPr>
-          <w:bCs/>
-          <w:b/>
-        </w:rPr>
-        <w:t xml:space="preserve">Kvacek2007?</w:t>
-      </w:r>
-      <w:r>
-        <w:t xml:space="preserve">)</w:t>
-      </w:r>
-      <w:r>
-        <w:t xml:space="preserve">. These methods have the problem that the thermal preferences of taxa may have changed over time. More significantly, in the early Eocene, sea surface temperatures may have reached heights unknown in the modern world, and nearest living relative methods based on the modern are inherently unable to predict such elevated temperatures. This is especially true for taxa that inhabit the warmest part of the ocean today, e.g. coral reefs [@]. Although coral reefs are threatened by warming sea surface temperatures today [@], it is conceivable that Eocene reef corals were adapted to a warmer climate. The fossil record indicates that reef development may have been stunted in the early Eocene, but the few early Eocene coral reefs occur in low latitudes</w:t>
-      </w:r>
-      <w:r>
-        <w:t xml:space="preserve"> </w:t>
-      </w:r>
-      <w:r>
-        <w:t xml:space="preserve">(</w:t>
-      </w:r>
-      <w:r>
-        <w:rPr>
-          <w:bCs/>
-          <w:b/>
-        </w:rPr>
-        <w:t xml:space="preserve">Zamagni2012?</w:t>
-      </w:r>
-      <w:r>
-        <w:t xml:space="preserve">)</w:t>
-      </w:r>
-      <w:r>
-        <w:t xml:space="preserve">. Tropical temperatures predicted by the geochemical proxy record indicate hotter-than-modern tropical temperatures (Fig. S2), suggesting that the modern climate range of coral reefs may underestimate the early Eocene thermal niche for coral reefs. We have tried to account for that possibility by widening the temperature probability distribution for reef corals, but the predicted temperatures for the reef and mangrove sites still lie below the temperatures indicated by the geochemical proxy record (Fig. 4, Fig. S2).</w:t>
-      </w:r>
-    </w:p>
-    <w:p>
-      <w:pPr>
-        <w:pStyle w:val="BodyText"/>
-      </w:pPr>
-      <w:r>
-        <w:t xml:space="preserve">This dilemma could be resolved in future studies by applying machine learning approaches to inferring quanitative temperatures from ecological and lithological proxies (e.g.</w:t>
-      </w:r>
-      <w:r>
-        <w:t xml:space="preserve"> </w:t>
-      </w:r>
-      <w:r>
-        <w:t xml:space="preserve">(</w:t>
-      </w:r>
-      <w:r>
-        <w:rPr>
-          <w:bCs/>
-          <w:b/>
-        </w:rPr>
-        <w:t xml:space="preserve">Salonen2019?</w:t>
-      </w:r>
-      <w:r>
-        <w:t xml:space="preserve">)</w:t>
-      </w:r>
-      <w:r>
-        <w:t xml:space="preserve">;</w:t>
-      </w:r>
-      <w:r>
-        <w:t xml:space="preserve"> </w:t>
-      </w:r>
-      <w:r>
-        <w:t xml:space="preserve">(</w:t>
-      </w:r>
-      <w:r>
-        <w:rPr>
-          <w:bCs/>
-          <w:b/>
-        </w:rPr>
-        <w:t xml:space="preserve">Wei2020?</w:t>
-      </w:r>
-      <w:r>
-        <w:t xml:space="preserve">)</w:t>
-      </w:r>
-      <w:r>
-        <w:t xml:space="preserve">;</w:t>
-      </w:r>
-      <w:r>
-        <w:t xml:space="preserve"> </w:t>
-      </w:r>
-      <w:r>
-        <w:t xml:space="preserve">Chandra</w:t>
-      </w:r>
-      <w:r>
-        <w:t xml:space="preserve"> </w:t>
-      </w:r>
-      <w:r>
-        <w:rPr>
-          <w:iCs/>
-          <w:i/>
-        </w:rPr>
-        <w:t xml:space="preserve">et al.</w:t>
-      </w:r>
-      <w:r>
-        <w:t xml:space="preserve"> </w:t>
-      </w:r>
-      <w:r>
-        <w:t xml:space="preserve">(2021)</w:t>
-      </w:r>
-      <w:r>
-        <w:t xml:space="preserve">) in novel way: If geochemical proxies and ecological or lithological data are derived from the same location and time interval, the climatic requirements of these taxa or sediments can be learned by using palaeotemperatures from that time interval, instead of or in addition to modern modern temperatures. This approach would ultimately rely on geochemical proxies providing absolute temperature estimates, but the resulting information could be exported to other locations lacking a good coverage of geochemical proxies via their fossil or sedimentary record.</w:t>
-      </w:r>
-    </w:p>
-    <w:bookmarkEnd w:id="38"/>
-    <w:bookmarkStart w:id="39" w:name="early-eocene-climate"/>
-    <w:p>
-      <w:pPr>
-        <w:pStyle w:val="Heading2"/>
-      </w:pPr>
-      <w:r>
-        <w:t xml:space="preserve">Early Eocene climate</w:t>
-      </w:r>
-    </w:p>
-    <w:p>
-      <w:pPr>
-        <w:pStyle w:val="FirstParagraph"/>
-      </w:pPr>
-      <w:r>
-        <w:t xml:space="preserve">The geochemical proxy record and ecological data indicate that the latitudinal SST gradient of the early Eocene climatic optimum was significantly shallower than the modern</w:t>
-      </w:r>
-      <w:r>
-        <w:t xml:space="preserve"> </w:t>
-      </w:r>
-      <w:r>
-        <w:t xml:space="preserve">(</w:t>
-      </w:r>
-      <w:r>
-        <w:rPr>
-          <w:bCs/>
-          <w:b/>
-        </w:rPr>
-        <w:t xml:space="preserve">Huber2011?</w:t>
-      </w:r>
-      <w:r>
-        <w:t xml:space="preserve">)</w:t>
-      </w:r>
-      <w:r>
-        <w:t xml:space="preserve">, but beyond that, there is little agreement.</w:t>
-      </w:r>
-      <w:r>
-        <w:t xml:space="preserve"> </w:t>
-      </w:r>
-      <w:r>
-        <w:t xml:space="preserve">(</w:t>
-      </w:r>
-      <w:r>
-        <w:rPr>
-          <w:bCs/>
-          <w:b/>
-        </w:rPr>
-        <w:t xml:space="preserve">Evans2018?</w:t>
-      </w:r>
-      <w:r>
-        <w:t xml:space="preserve">)</w:t>
-      </w:r>
-      <w:r>
-        <w:t xml:space="preserve"> </w:t>
-      </w:r>
-      <w:r>
-        <w:t xml:space="preserve">estimate the SST gradient at 32+-10% of the modern, which would correspond to ~20+- 3degC, using the difference between the mean tropical and deep ocean data. The modeled SST of</w:t>
-      </w:r>
-      <w:r>
-        <w:t xml:space="preserve"> </w:t>
-      </w:r>
-      <w:r>
-        <w:t xml:space="preserve">(</w:t>
-      </w:r>
-      <w:r>
-        <w:rPr>
-          <w:bCs/>
-          <w:b/>
-        </w:rPr>
-        <w:t xml:space="preserve">Tierney2017?</w:t>
-      </w:r>
-      <w:r>
-        <w:t xml:space="preserve">)</w:t>
-      </w:r>
-      <w:r>
-        <w:t xml:space="preserve"> </w:t>
-      </w:r>
-      <w:r>
-        <w:t xml:space="preserve">using TEX86 is ~ 12 degC, when taking the difference between temperatures at the polar circles and the equator.</w:t>
-      </w:r>
-      <w:r>
-        <w:t xml:space="preserve"> </w:t>
-      </w:r>
-      <w:r>
-        <w:t xml:space="preserve">Inglis</w:t>
-      </w:r>
-      <w:r>
-        <w:t xml:space="preserve"> </w:t>
-      </w:r>
-      <w:r>
-        <w:rPr>
-          <w:iCs/>
-          <w:i/>
-        </w:rPr>
-        <w:t xml:space="preserve">et al.</w:t>
-      </w:r>
-      <w:r>
-        <w:t xml:space="preserve"> </w:t>
-      </w:r>
-      <w:r>
-        <w:t xml:space="preserve">(2020)</w:t>
-      </w:r>
-      <w:r>
-        <w:t xml:space="preserve"> </w:t>
-      </w:r>
-      <w:r>
-        <w:t xml:space="preserve">include both terrestrial air temperature and SST estimates in their model of the latitudinal temperature gradient in their Figure S4a; they model a polar circle to equatorial gradient of ~ 13degC. All of those estimates are significantly lower than the SST gradient predicted by an EECO climate model ensemble (</w:t>
-      </w:r>
-      <w:r>
-        <w:t xml:space="preserve">(</w:t>
-      </w:r>
-      <w:r>
-        <w:rPr>
-          <w:bCs/>
-          <w:b/>
-        </w:rPr>
-        <w:t xml:space="preserve">Lunt2012?</w:t>
-      </w:r>
-      <w:r>
-        <w:t xml:space="preserve">)</w:t>
-      </w:r>
-      <w:r>
-        <w:t xml:space="preserve">, as shown in</w:t>
-      </w:r>
-      <w:r>
-        <w:t xml:space="preserve"> </w:t>
-      </w:r>
-      <w:r>
-        <w:t xml:space="preserve">(</w:t>
-      </w:r>
-      <w:r>
-        <w:rPr>
-          <w:bCs/>
-          <w:b/>
-        </w:rPr>
-        <w:t xml:space="preserve">Tierney2017?</w:t>
-      </w:r>
-      <w:r>
-        <w:t xml:space="preserve">)</w:t>
+        <w:t xml:space="preserve">(2017)</w:t>
       </w:r>
       <w:r>
         <w:t xml:space="preserve">), which predicts a polar circle to equatorial gradient of 26degC.</w:t>
@@ -6184,7 +6222,7 @@
       </w:r>
     </w:p>
     <w:bookmarkEnd w:id="43"/>
-    <w:bookmarkStart w:id="86" w:name="references"/>
+    <w:bookmarkStart w:id="108" w:name="references"/>
     <w:p>
       <w:pPr>
         <w:pStyle w:val="Heading1"/>
@@ -6193,19 +6231,55 @@
         <w:t xml:space="preserve">References</w:t>
       </w:r>
     </w:p>
-    <w:bookmarkStart w:id="85" w:name="refs"/>
-    <w:bookmarkStart w:id="45" w:name="ref-Bijl2009"/>
+    <w:bookmarkStart w:id="107" w:name="refs"/>
+    <w:bookmarkStart w:id="44" w:name="ref-Beer2008"/>
     <w:p>
       <w:pPr>
         <w:pStyle w:val="Bibliography"/>
       </w:pPr>
       <w:r>
+        <w:t xml:space="preserve">BEER, J., ABREU, J. and STEINHILBER, F. 2008. Sun and planets from a climate point of view.</w:t>
+      </w:r>
+      <w:r>
+        <w:t xml:space="preserve"> </w:t>
+      </w:r>
+      <w:r>
+        <w:rPr>
+          <w:iCs/>
+          <w:i/>
+        </w:rPr>
+        <w:t xml:space="preserve">Proceedings of the International Astronomical Union</w:t>
+      </w:r>
+      <w:r>
+        <w:t xml:space="preserve">,</w:t>
+      </w:r>
+      <w:r>
+        <w:t xml:space="preserve"> </w:t>
+      </w:r>
+      <w:r>
+        <w:rPr>
+          <w:bCs/>
+          <w:b/>
+        </w:rPr>
+        <w:t xml:space="preserve">4</w:t>
+      </w:r>
+      <w:r>
+        <w:t xml:space="preserve">, 29–43.</w:t>
+      </w:r>
+    </w:p>
+    <w:bookmarkEnd w:id="44"/>
+    <w:bookmarkStart w:id="46" w:name="ref-Bijl2009"/>
+    <w:p>
+      <w:pPr>
+        <w:pStyle w:val="Bibliography"/>
+      </w:pPr>
+      <w:r>
         <w:t xml:space="preserve">BIJL, P. K., SCHOUTEN, S., SLUIJS, A., REICHART, G.-J., ZACHOS, J. C. and BRINKHUIS, H. 2009.</w:t>
       </w:r>
       <w:r>
         <w:t xml:space="preserve"> </w:t>
       </w:r>
-      <w:hyperlink r:id="rId44">
+      <w:hyperlink r:id="rId45">
         <w:r>
           <w:rPr>
             <w:rStyle w:val="Hyperlink"/>
@@ -6279,19 +6353,48 @@
         <w:t xml:space="preserve">, 776–779.</w:t>
       </w:r>
     </w:p>
-    <w:bookmarkEnd w:id="45"/>
-    <w:bookmarkStart w:id="47" w:name="ref-Burke2018"/>
+    <w:bookmarkEnd w:id="46"/>
+    <w:bookmarkStart w:id="47" w:name="ref-Burgener2023"/>
     <w:p>
       <w:pPr>
         <w:pStyle w:val="Bibliography"/>
       </w:pPr>
       <w:r>
+        <w:t xml:space="preserve">BURGENER, L., HYLAND, E., REICH, B. J. and SCOTESE, C. 2023. Cretaceous climates: Mapping paleo-k</w:t>
+      </w:r>
+      <w:r>
+        <w:t xml:space="preserve">ö</w:t>
+      </w:r>
+      <w:r>
+        <w:t xml:space="preserve">ppen climatic zones using a bayesian statistical analysis of lithologic, paleontologic, and geochemical proxies.</w:t>
+      </w:r>
+      <w:r>
+        <w:t xml:space="preserve"> </w:t>
+      </w:r>
+      <w:r>
+        <w:rPr>
+          <w:iCs/>
+          <w:i/>
+        </w:rPr>
+        <w:t xml:space="preserve">Palaeogeography, Palaeoclimatology, Palaeoecology</w:t>
+      </w:r>
+      <w:r>
+        <w:t xml:space="preserve">, 111373.</w:t>
+      </w:r>
+    </w:p>
+    <w:bookmarkEnd w:id="47"/>
+    <w:bookmarkStart w:id="49" w:name="ref-Burke2018"/>
+    <w:p>
+      <w:pPr>
+        <w:pStyle w:val="Bibliography"/>
+      </w:pPr>
+      <w:r>
         <w:t xml:space="preserve">BURKE, K. D., WILLIAMS, J. W., CHANDLER, M. A., HAYWOOD, A. M., LUNT, D. J. and OTTO-BLIESNER, B. L. 2018.</w:t>
       </w:r>
       <w:r>
         <w:t xml:space="preserve"> </w:t>
       </w:r>
-      <w:hyperlink r:id="rId46">
+      <w:hyperlink r:id="rId48">
         <w:r>
           <w:rPr>
             <w:rStyle w:val="Hyperlink"/>
@@ -6353,19 +6456,55 @@
         <w:t xml:space="preserve">, 13288–13293.</w:t>
       </w:r>
     </w:p>
-    <w:bookmarkEnd w:id="47"/>
-    <w:bookmarkStart w:id="49" w:name="ref-Chandra2021"/>
+    <w:bookmarkEnd w:id="49"/>
+    <w:bookmarkStart w:id="50" w:name="ref-Cao2019"/>
     <w:p>
       <w:pPr>
         <w:pStyle w:val="Bibliography"/>
       </w:pPr>
       <w:r>
+        <w:t xml:space="preserve">CAO, W., WILLIAMS, S., FLAMENT, N., ZAHIROVIC, S., SCOTESE, C. and MÜLLER, R. D. 2019. Palaeolatitudinal distribution of lithologic indicators of climate in a palaeogeographic framework.</w:t>
+      </w:r>
+      <w:r>
+        <w:t xml:space="preserve"> </w:t>
+      </w:r>
+      <w:r>
+        <w:rPr>
+          <w:iCs/>
+          <w:i/>
+        </w:rPr>
+        <w:t xml:space="preserve">Geological Magazine</w:t>
+      </w:r>
+      <w:r>
+        <w:t xml:space="preserve">,</w:t>
+      </w:r>
+      <w:r>
+        <w:t xml:space="preserve"> </w:t>
+      </w:r>
+      <w:r>
+        <w:rPr>
+          <w:bCs/>
+          <w:b/>
+        </w:rPr>
+        <w:t xml:space="preserve">156</w:t>
+      </w:r>
+      <w:r>
+        <w:t xml:space="preserve">, 331–354.</w:t>
+      </w:r>
+    </w:p>
+    <w:bookmarkEnd w:id="50"/>
+    <w:bookmarkStart w:id="52" w:name="ref-Chandra2021"/>
+    <w:p>
+      <w:pPr>
+        <w:pStyle w:val="Bibliography"/>
+      </w:pPr>
+      <w:r>
         <w:t xml:space="preserve">CHANDRA, R., CRIPPS, S., BUTTERWORTH, N. and MULLER, R. D. 2021.</w:t>
       </w:r>
       <w:r>
         <w:t xml:space="preserve"> </w:t>
       </w:r>
-      <w:hyperlink r:id="rId48">
+      <w:hyperlink r:id="rId51">
         <w:r>
           <w:rPr>
             <w:rStyle w:val="Hyperlink"/>
@@ -6427,19 +6566,114 @@
         <w:t xml:space="preserve">, 105002.</w:t>
       </w:r>
     </w:p>
-    <w:bookmarkEnd w:id="49"/>
-    <w:bookmarkStart w:id="51" w:name="ref-Greenwood1995"/>
+    <w:bookmarkEnd w:id="52"/>
+    <w:bookmarkStart w:id="53" w:name="ref-Evans2018"/>
     <w:p>
       <w:pPr>
         <w:pStyle w:val="Bibliography"/>
       </w:pPr>
       <w:r>
+        <w:t xml:space="preserve">EVANS, D., SAGOO, N., RENEMA, W., COTTON, L. J., MÜLLER, W., TODD, J. A., SARASWATI, P. K., STASSEN, P., ZIEGLER, M., PEARSON, P. N. and OTHERS. 2018. Eocene greenhouse climate revealed by coupled clumped isotope-mg/ca thermometry.</w:t>
+      </w:r>
+      <w:r>
+        <w:t xml:space="preserve"> </w:t>
+      </w:r>
+      <w:r>
+        <w:rPr>
+          <w:iCs/>
+          <w:i/>
+        </w:rPr>
+        <w:t xml:space="preserve">Proceedings of the National Academy of Sciences</w:t>
+      </w:r>
+      <w:r>
+        <w:t xml:space="preserve">,</w:t>
+      </w:r>
+      <w:r>
+        <w:t xml:space="preserve"> </w:t>
+      </w:r>
+      <w:r>
+        <w:rPr>
+          <w:bCs/>
+          <w:b/>
+        </w:rPr>
+        <w:t xml:space="preserve">115</w:t>
+      </w:r>
+      <w:r>
+        <w:t xml:space="preserve">, 1174–1179.</w:t>
+      </w:r>
+    </w:p>
+    <w:bookmarkEnd w:id="53"/>
+    <w:bookmarkStart w:id="54" w:name="ref-Fauquette2007"/>
+    <w:p>
+      <w:pPr>
+        <w:pStyle w:val="Bibliography"/>
+      </w:pPr>
+      <w:r>
+        <w:t xml:space="preserve">FAUQUETTE, S., SUC, J., JIMÉNEZ-MORENO, G., MICHEELS, A. and JOSTS, A. 2007. Latitudinal climatic gradients in the western european and mediterranean regions from the mid-miocene (c. 15 ma) to the.</w:t>
+      </w:r>
+      <w:r>
+        <w:t xml:space="preserve"> </w:t>
+      </w:r>
+      <w:r>
+        <w:rPr>
+          <w:iCs/>
+          <w:i/>
+        </w:rPr>
+        <w:t xml:space="preserve">Deep-time perspectives on climate change: marrying the signal from computer models and biological proxies</w:t>
+      </w:r>
+      <w:r>
+        <w:t xml:space="preserve">, 481.</w:t>
+      </w:r>
+    </w:p>
+    <w:bookmarkEnd w:id="54"/>
+    <w:bookmarkStart w:id="55" w:name="ref-Greenwood2017"/>
+    <w:p>
+      <w:pPr>
+        <w:pStyle w:val="Bibliography"/>
+      </w:pPr>
+      <w:r>
+        <w:t xml:space="preserve">GREENWOOD, D., KEEFE, R., REICHGELT, T. and WEBB, J. 2017. Eocene paleobotanical altimetry of victoria’s eastern uplands.</w:t>
+      </w:r>
+      <w:r>
+        <w:t xml:space="preserve"> </w:t>
+      </w:r>
+      <w:r>
+        <w:rPr>
+          <w:iCs/>
+          <w:i/>
+        </w:rPr>
+        <w:t xml:space="preserve">Australian Journal of Earth Sciences</w:t>
+      </w:r>
+      <w:r>
+        <w:t xml:space="preserve">,</w:t>
+      </w:r>
+      <w:r>
+        <w:t xml:space="preserve"> </w:t>
+      </w:r>
+      <w:r>
+        <w:rPr>
+          <w:bCs/>
+          <w:b/>
+        </w:rPr>
+        <w:t xml:space="preserve">64</w:t>
+      </w:r>
+      <w:r>
+        <w:t xml:space="preserve">, 625–637.</w:t>
+      </w:r>
+    </w:p>
+    <w:bookmarkEnd w:id="55"/>
+    <w:bookmarkStart w:id="57" w:name="ref-Greenwood1995"/>
+    <w:p>
+      <w:pPr>
+        <w:pStyle w:val="Bibliography"/>
+      </w:pPr>
+      <w:r>
         <w:t xml:space="preserve">GREENWOOD, D. R. and WING, S. L. 1995.</w:t>
       </w:r>
       <w:r>
         <w:t xml:space="preserve"> </w:t>
       </w:r>
-      <w:hyperlink r:id="rId50">
+      <w:hyperlink r:id="rId56">
         <w:r>
           <w:rPr>
             <w:rStyle w:val="Hyperlink"/>
@@ -6477,24 +6711,24 @@
         <w:t xml:space="preserve">, 1044.</w:t>
       </w:r>
     </w:p>
-    <w:bookmarkEnd w:id="51"/>
-    <w:bookmarkStart w:id="52" w:name="ref-Hollis2019"/>
+    <w:bookmarkEnd w:id="57"/>
+    <w:bookmarkStart w:id="58" w:name="ref-Grossman2022"/>
     <w:p>
       <w:pPr>
         <w:pStyle w:val="Bibliography"/>
       </w:pPr>
       <w:r>
-        <w:t xml:space="preserve">HOLLIS, C. J., DUNKLEY JONES, T., ANAGNOSTOU, E., BIJL, P. K., CRAMWINCKEL, M. J., CUI, Y., DICKENS, G. R., EDGAR, K. M., ELEY, Y., EVANS, D. and OTHERS. 2019. The DeepMIP contribution to PMIP4: Methodologies for selection, compilation and analysis of latest paleocene and early eocene climate proxy data, incorporating version 0.1 of the DeepMIP database.</w:t>
-      </w:r>
-      <w:r>
-        <w:t xml:space="preserve"> </w:t>
-      </w:r>
-      <w:r>
-        <w:rPr>
-          <w:iCs/>
-          <w:i/>
-        </w:rPr>
-        <w:t xml:space="preserve">Geoscientific Model Development</w:t>
+        <w:t xml:space="preserve">GROSSMAN, E. L. and JOACHIMSKI, M. M. 2022. Ocean temperatures through the phanerozoic reassessed.</w:t>
+      </w:r>
+      <w:r>
+        <w:t xml:space="preserve"> </w:t>
+      </w:r>
+      <w:r>
+        <w:rPr>
+          <w:iCs/>
+          <w:i/>
+        </w:rPr>
+        <w:t xml:space="preserve">Scientific Reports</w:t>
       </w:r>
       <w:r>
         <w:t xml:space="preserve">,</w:t>
@@ -6510,22 +6744,130 @@
         <w:t xml:space="preserve">12</w:t>
       </w:r>
       <w:r>
+        <w:t xml:space="preserve">, 8938.</w:t>
+      </w:r>
+    </w:p>
+    <w:bookmarkEnd w:id="58"/>
+    <w:bookmarkStart w:id="59" w:name="ref-Hollis2019"/>
+    <w:p>
+      <w:pPr>
+        <w:pStyle w:val="Bibliography"/>
+      </w:pPr>
+      <w:r>
+        <w:t xml:space="preserve">HOLLIS, C. J., DUNKLEY JONES, T., ANAGNOSTOU, E., BIJL, P. K., CRAMWINCKEL, M. J., CUI, Y., DICKENS, G. R., EDGAR, K. M., ELEY, Y., EVANS, D. and OTHERS. 2019. The DeepMIP contribution to PMIP4: Methodologies for selection, compilation and analysis of latest paleocene and early eocene climate proxy data, incorporating version 0.1 of the DeepMIP database.</w:t>
+      </w:r>
+      <w:r>
+        <w:t xml:space="preserve"> </w:t>
+      </w:r>
+      <w:r>
+        <w:rPr>
+          <w:iCs/>
+          <w:i/>
+        </w:rPr>
+        <w:t xml:space="preserve">Geoscientific Model Development</w:t>
+      </w:r>
+      <w:r>
+        <w:t xml:space="preserve">,</w:t>
+      </w:r>
+      <w:r>
+        <w:t xml:space="preserve"> </w:t>
+      </w:r>
+      <w:r>
+        <w:rPr>
+          <w:bCs/>
+          <w:b/>
+        </w:rPr>
+        <w:t xml:space="preserve">12</w:t>
+      </w:r>
+      <w:r>
         <w:t xml:space="preserve">, 3149–3206.</w:t>
       </w:r>
     </w:p>
-    <w:bookmarkEnd w:id="52"/>
-    <w:bookmarkStart w:id="54" w:name="ref-Inglis2020"/>
+    <w:bookmarkEnd w:id="59"/>
+    <w:bookmarkStart w:id="60" w:name="ref-Huber2011"/>
     <w:p>
       <w:pPr>
         <w:pStyle w:val="Bibliography"/>
       </w:pPr>
       <w:r>
+        <w:t xml:space="preserve">HUBER, M. and CABALLERO, R. 2011. The early eocene equable climate problem revisited.</w:t>
+      </w:r>
+      <w:r>
+        <w:t xml:space="preserve"> </w:t>
+      </w:r>
+      <w:r>
+        <w:rPr>
+          <w:iCs/>
+          <w:i/>
+        </w:rPr>
+        <w:t xml:space="preserve">Climate of the Past</w:t>
+      </w:r>
+      <w:r>
+        <w:t xml:space="preserve">,</w:t>
+      </w:r>
+      <w:r>
+        <w:t xml:space="preserve"> </w:t>
+      </w:r>
+      <w:r>
+        <w:rPr>
+          <w:bCs/>
+          <w:b/>
+        </w:rPr>
+        <w:t xml:space="preserve">7</w:t>
+      </w:r>
+      <w:r>
+        <w:t xml:space="preserve">, 603–633.</w:t>
+      </w:r>
+    </w:p>
+    <w:bookmarkEnd w:id="60"/>
+    <w:bookmarkStart w:id="61" w:name="ref-Hyland2017"/>
+    <w:p>
+      <w:pPr>
+        <w:pStyle w:val="Bibliography"/>
+      </w:pPr>
+      <w:r>
+        <w:t xml:space="preserve">HYLAND, E. G., SHELDON, N. D. and COTTON, J. M. 2017. Constraining the early eocene climatic optimum: A terrestrial interhemispheric comparison.</w:t>
+      </w:r>
+      <w:r>
+        <w:t xml:space="preserve"> </w:t>
+      </w:r>
+      <w:r>
+        <w:rPr>
+          <w:iCs/>
+          <w:i/>
+        </w:rPr>
+        <w:t xml:space="preserve">Bulletin</w:t>
+      </w:r>
+      <w:r>
+        <w:t xml:space="preserve">,</w:t>
+      </w:r>
+      <w:r>
+        <w:t xml:space="preserve"> </w:t>
+      </w:r>
+      <w:r>
+        <w:rPr>
+          <w:bCs/>
+          <w:b/>
+        </w:rPr>
+        <w:t xml:space="preserve">129</w:t>
+      </w:r>
+      <w:r>
+        <w:t xml:space="preserve">, 244–252.</w:t>
+      </w:r>
+    </w:p>
+    <w:bookmarkEnd w:id="61"/>
+    <w:bookmarkStart w:id="63" w:name="ref-Inglis2020"/>
+    <w:p>
+      <w:pPr>
+        <w:pStyle w:val="Bibliography"/>
+      </w:pPr>
+      <w:r>
         <w:t xml:space="preserve">INGLIS, G. N., BRAGG, F., BURLS, N. J., CRAMWINCKEL, M. J., EVANS, D., FOSTER, G. L., HUBER, M., LUNT, D. J., SILER, N., STEINIG, S., TIERNEY, J. E., WILKINSON, R., ANAGNOSTOU, E., DE BOER, A. M., DUNKLEY JONES, T., EDGAR, K. M., HOLLIS, C. J., HUTCHINSON, D. K. and PANCOST, R. D. 2020.</w:t>
       </w:r>
       <w:r>
         <w:t xml:space="preserve"> </w:t>
       </w:r>
-      <w:hyperlink r:id="rId53">
+      <w:hyperlink r:id="rId62">
         <w:r>
           <w:rPr>
             <w:rStyle w:val="Hyperlink"/>
@@ -6647,8 +6989,8 @@
         <w:t xml:space="preserve">, 1953–1968.</w:t>
       </w:r>
     </w:p>
-    <w:bookmarkEnd w:id="54"/>
-    <w:bookmarkStart w:id="55" w:name="ref-johannes1983"/>
+    <w:bookmarkEnd w:id="63"/>
+    <w:bookmarkStart w:id="64" w:name="ref-johannes1983"/>
     <w:p>
       <w:pPr>
         <w:pStyle w:val="Bibliography"/>
@@ -6683,8 +7025,8 @@
         <w:t xml:space="preserve">, 105–111.</w:t>
       </w:r>
     </w:p>
-    <w:bookmarkEnd w:id="55"/>
-    <w:bookmarkStart w:id="57" w:name="ref-Jones2022"/>
+    <w:bookmarkEnd w:id="64"/>
+    <w:bookmarkStart w:id="66" w:name="ref-Jones2022"/>
     <w:p>
       <w:pPr>
         <w:pStyle w:val="Bibliography"/>
@@ -6695,7 +7037,7 @@
       <w:r>
         <w:t xml:space="preserve"> </w:t>
       </w:r>
-      <w:hyperlink r:id="rId56">
+      <w:hyperlink r:id="rId65">
         <w:r>
           <w:rPr>
             <w:rStyle w:val="Hyperlink"/>
@@ -6757,8 +7099,8 @@
         <w:t xml:space="preserve">, 238–242.</w:t>
       </w:r>
     </w:p>
-    <w:bookmarkEnd w:id="57"/>
-    <w:bookmarkStart w:id="58" w:name="ref-jones2022reef"/>
+    <w:bookmarkEnd w:id="66"/>
+    <w:bookmarkStart w:id="67" w:name="ref-jones2022reef"/>
     <w:p>
       <w:pPr>
         <w:pStyle w:val="Bibliography"/>
@@ -6793,24 +7135,24 @@
         <w:t xml:space="preserve">, 1–10.</w:t>
       </w:r>
     </w:p>
-    <w:bookmarkEnd w:id="58"/>
-    <w:bookmarkStart w:id="59" w:name="ref-kiessling2001"/>
+    <w:bookmarkEnd w:id="67"/>
+    <w:bookmarkStart w:id="68" w:name="ref-Judd2022"/>
     <w:p>
       <w:pPr>
         <w:pStyle w:val="Bibliography"/>
       </w:pPr>
       <w:r>
-        <w:t xml:space="preserve">KIESSLING, W. 2001. Paleoclimatic significance of phanerozoic reefs.</w:t>
-      </w:r>
-      <w:r>
-        <w:t xml:space="preserve"> </w:t>
-      </w:r>
-      <w:r>
-        <w:rPr>
-          <w:iCs/>
-          <w:i/>
-        </w:rPr>
-        <w:t xml:space="preserve">Geology</w:t>
+        <w:t xml:space="preserve">JUDD, E. J., TIERNEY, J. E., HUBER, B. T., WING, S. L., LUNT, D. J., FORD, H. L., INGLIS, G. N., MCCLYMONT, E. L., O’BRIEN, C. L., RATTANASRIAMPAIPONG, R. and OTHERS. 2022. The PhanSST global database of phanerozoic sea surface temperature proxy data.</w:t>
+      </w:r>
+      <w:r>
+        <w:t xml:space="preserve"> </w:t>
+      </w:r>
+      <w:r>
+        <w:rPr>
+          <w:iCs/>
+          <w:i/>
+        </w:rPr>
+        <w:t xml:space="preserve">Scientific data</w:t>
       </w:r>
       <w:r>
         <w:t xml:space="preserve">,</w:t>
@@ -6823,30 +7165,30 @@
           <w:bCs/>
           <w:b/>
         </w:rPr>
-        <w:t xml:space="preserve">29</w:t>
-      </w:r>
-      <w:r>
-        <w:t xml:space="preserve">, 751–754.</w:t>
-      </w:r>
-    </w:p>
-    <w:bookmarkEnd w:id="59"/>
-    <w:bookmarkStart w:id="60" w:name="ref-kleypas1999"/>
+        <w:t xml:space="preserve">9</w:t>
+      </w:r>
+      <w:r>
+        <w:t xml:space="preserve">, 753.</w:t>
+      </w:r>
+    </w:p>
+    <w:bookmarkEnd w:id="68"/>
+    <w:bookmarkStart w:id="69" w:name="ref-kiessling2001"/>
     <w:p>
       <w:pPr>
         <w:pStyle w:val="Bibliography"/>
       </w:pPr>
       <w:r>
-        <w:t xml:space="preserve">KLEYPAS, J. A., MCMANUS, J. W. and MEÑEZ, L. A. 1999. Environmental limits to coral reef development: Where do we draw the line?</w:t>
-      </w:r>
-      <w:r>
-        <w:t xml:space="preserve"> </w:t>
-      </w:r>
-      <w:r>
-        <w:rPr>
-          <w:iCs/>
-          <w:i/>
-        </w:rPr>
-        <w:t xml:space="preserve">American zoologist</w:t>
+        <w:t xml:space="preserve">KIESSLING, W. 2001. Paleoclimatic significance of phanerozoic reefs.</w:t>
+      </w:r>
+      <w:r>
+        <w:t xml:space="preserve"> </w:t>
+      </w:r>
+      <w:r>
+        <w:rPr>
+          <w:iCs/>
+          <w:i/>
+        </w:rPr>
+        <w:t xml:space="preserve">Geology</w:t>
       </w:r>
       <w:r>
         <w:t xml:space="preserve">,</w:t>
@@ -6859,25 +7201,97 @@
           <w:bCs/>
           <w:b/>
         </w:rPr>
+        <w:t xml:space="preserve">29</w:t>
+      </w:r>
+      <w:r>
+        <w:t xml:space="preserve">, 751–754.</w:t>
+      </w:r>
+    </w:p>
+    <w:bookmarkEnd w:id="69"/>
+    <w:bookmarkStart w:id="70" w:name="ref-kleypas1999"/>
+    <w:p>
+      <w:pPr>
+        <w:pStyle w:val="Bibliography"/>
+      </w:pPr>
+      <w:r>
+        <w:t xml:space="preserve">KLEYPAS, J. A., MCMANUS, J. W. and MEÑEZ, L. A. 1999. Environmental limits to coral reef development: Where do we draw the line?</w:t>
+      </w:r>
+      <w:r>
+        <w:t xml:space="preserve"> </w:t>
+      </w:r>
+      <w:r>
+        <w:rPr>
+          <w:iCs/>
+          <w:i/>
+        </w:rPr>
+        <w:t xml:space="preserve">American zoologist</w:t>
+      </w:r>
+      <w:r>
+        <w:t xml:space="preserve">,</w:t>
+      </w:r>
+      <w:r>
+        <w:t xml:space="preserve"> </w:t>
+      </w:r>
+      <w:r>
+        <w:rPr>
+          <w:bCs/>
+          <w:b/>
+        </w:rPr>
         <w:t xml:space="preserve">39</w:t>
       </w:r>
       <w:r>
         <w:t xml:space="preserve">, 146–159.</w:t>
       </w:r>
     </w:p>
-    <w:bookmarkEnd w:id="60"/>
-    <w:bookmarkStart w:id="62" w:name="ref-Liu2009"/>
+    <w:bookmarkEnd w:id="70"/>
+    <w:bookmarkStart w:id="71" w:name="ref-Kvavcek2007"/>
     <w:p>
       <w:pPr>
         <w:pStyle w:val="Bibliography"/>
       </w:pPr>
       <w:r>
+        <w:t xml:space="preserve">KVAČEK, Z. 2007. Do extant nearest relatives of thermophile european cenozoic plant elements reliably reflect climatic signal?</w:t>
+      </w:r>
+      <w:r>
+        <w:t xml:space="preserve"> </w:t>
+      </w:r>
+      <w:r>
+        <w:rPr>
+          <w:iCs/>
+          <w:i/>
+        </w:rPr>
+        <w:t xml:space="preserve">Palaeogeography, Palaeoclimatology, Palaeoecology</w:t>
+      </w:r>
+      <w:r>
+        <w:t xml:space="preserve">,</w:t>
+      </w:r>
+      <w:r>
+        <w:t xml:space="preserve"> </w:t>
+      </w:r>
+      <w:r>
+        <w:rPr>
+          <w:bCs/>
+          <w:b/>
+        </w:rPr>
+        <w:t xml:space="preserve">253</w:t>
+      </w:r>
+      <w:r>
+        <w:t xml:space="preserve">, 32–40.</w:t>
+      </w:r>
+    </w:p>
+    <w:bookmarkEnd w:id="71"/>
+    <w:bookmarkStart w:id="73" w:name="ref-Liu2009"/>
+    <w:p>
+      <w:pPr>
+        <w:pStyle w:val="Bibliography"/>
+      </w:pPr>
+      <w:r>
         <w:t xml:space="preserve">LIU, Z., PAGANI, M., ZINNIKER, D., DECONTO, R., HUBER, M., BRINKHUIS, H., SHAH, S. R., LECKIE, R. M. and PEARSON, A. 2009.</w:t>
       </w:r>
       <w:r>
         <w:t xml:space="preserve"> </w:t>
       </w:r>
-      <w:hyperlink r:id="rId61">
+      <w:hyperlink r:id="rId72">
         <w:r>
           <w:rPr>
             <w:rStyle w:val="Hyperlink"/>
@@ -6951,24 +7365,24 @@
         <w:t xml:space="preserve">, 1187–1190.</w:t>
       </w:r>
     </w:p>
-    <w:bookmarkEnd w:id="62"/>
-    <w:bookmarkStart w:id="63" w:name="ref-merdith2021"/>
+    <w:bookmarkEnd w:id="73"/>
+    <w:bookmarkStart w:id="74" w:name="ref-Lunt2021"/>
     <w:p>
       <w:pPr>
         <w:pStyle w:val="Bibliography"/>
       </w:pPr>
       <w:r>
-        <w:t xml:space="preserve">MERDITH, A. S., WILLIAMS, S. E., COLLINS, A. S., TETLEY, M. G., MULDER, J. A., BLADES, M. L., YOUNG, A., ARMISTEAD, S. E., CANNON, J., ZAHIROVIC, S. and OTHERS. 2021. Extending full-plate tectonic models into deep time: Linking the neoproterozoic and the phanerozoic.</w:t>
-      </w:r>
-      <w:r>
-        <w:t xml:space="preserve"> </w:t>
-      </w:r>
-      <w:r>
-        <w:rPr>
-          <w:iCs/>
-          <w:i/>
-        </w:rPr>
-        <w:t xml:space="preserve">Earth-Science Reviews</w:t>
+        <w:t xml:space="preserve">LUNT, D. J., BRAGG, F., CHAN, W.-L., HUTCHINSON, D. K., LADANT, J.-B., MOROZOVA, P., NIEZGODZKI, I., STEINIG, S., ZHANG, Z., ZHU, J. and OTHERS. 2021. DeepMIP: Model intercomparison of early eocene climatic optimum (EECO) large-scale climate features and comparison with proxy data.</w:t>
+      </w:r>
+      <w:r>
+        <w:t xml:space="preserve"> </w:t>
+      </w:r>
+      <w:r>
+        <w:rPr>
+          <w:iCs/>
+          <w:i/>
+        </w:rPr>
+        <w:t xml:space="preserve">Climate of the Past</w:t>
       </w:r>
       <w:r>
         <w:t xml:space="preserve">,</w:t>
@@ -6981,25 +7395,133 @@
           <w:bCs/>
           <w:b/>
         </w:rPr>
+        <w:t xml:space="preserve">17</w:t>
+      </w:r>
+      <w:r>
+        <w:t xml:space="preserve">, 203–227.</w:t>
+      </w:r>
+    </w:p>
+    <w:bookmarkEnd w:id="74"/>
+    <w:bookmarkStart w:id="75" w:name="ref-Markwick1994"/>
+    <w:p>
+      <w:pPr>
+        <w:pStyle w:val="Bibliography"/>
+      </w:pPr>
+      <w:r>
+        <w:t xml:space="preserve">MARKWICK, P. J. 1994. "Equability," continentality, and tertiary "climate": The crocodilian perspective.</w:t>
+      </w:r>
+      <w:r>
+        <w:t xml:space="preserve"> </w:t>
+      </w:r>
+      <w:r>
+        <w:rPr>
+          <w:iCs/>
+          <w:i/>
+        </w:rPr>
+        <w:t xml:space="preserve">Geology</w:t>
+      </w:r>
+      <w:r>
+        <w:t xml:space="preserve">,</w:t>
+      </w:r>
+      <w:r>
+        <w:t xml:space="preserve"> </w:t>
+      </w:r>
+      <w:r>
+        <w:rPr>
+          <w:bCs/>
+          <w:b/>
+        </w:rPr>
+        <w:t xml:space="preserve">22</w:t>
+      </w:r>
+      <w:r>
+        <w:t xml:space="preserve">, 613–616.</w:t>
+      </w:r>
+    </w:p>
+    <w:bookmarkEnd w:id="75"/>
+    <w:bookmarkStart w:id="76" w:name="ref-merdith2021"/>
+    <w:p>
+      <w:pPr>
+        <w:pStyle w:val="Bibliography"/>
+      </w:pPr>
+      <w:r>
+        <w:t xml:space="preserve">MERDITH, A. S., WILLIAMS, S. E., COLLINS, A. S., TETLEY, M. G., MULDER, J. A., BLADES, M. L., YOUNG, A., ARMISTEAD, S. E., CANNON, J., ZAHIROVIC, S. and OTHERS. 2021. Extending full-plate tectonic models into deep time: Linking the neoproterozoic and the phanerozoic.</w:t>
+      </w:r>
+      <w:r>
+        <w:t xml:space="preserve"> </w:t>
+      </w:r>
+      <w:r>
+        <w:rPr>
+          <w:iCs/>
+          <w:i/>
+        </w:rPr>
+        <w:t xml:space="preserve">Earth-Science Reviews</w:t>
+      </w:r>
+      <w:r>
+        <w:t xml:space="preserve">,</w:t>
+      </w:r>
+      <w:r>
+        <w:t xml:space="preserve"> </w:t>
+      </w:r>
+      <w:r>
+        <w:rPr>
+          <w:bCs/>
+          <w:b/>
+        </w:rPr>
         <w:t xml:space="preserve">214</w:t>
       </w:r>
       <w:r>
         <w:t xml:space="preserve">, 103477.</w:t>
       </w:r>
     </w:p>
-    <w:bookmarkEnd w:id="63"/>
-    <w:bookmarkStart w:id="65" w:name="ref-Popescu2021"/>
+    <w:bookmarkEnd w:id="76"/>
+    <w:bookmarkStart w:id="77" w:name="ref-Peppe2011"/>
     <w:p>
       <w:pPr>
         <w:pStyle w:val="Bibliography"/>
       </w:pPr>
       <w:r>
+        <w:t xml:space="preserve">PEPPE, D. J., ROYER, D. L., CARIGLINO, B., OLIVER, S. Y., NEWMAN, S., LEIGHT, E., ENIKOLOPOV, G., FERNANDEZ-BURGOS, M., HERRERA, F., ADAMS, J. M. and OTHERS. 2011. Sensitivity of leaf size and shape to climate: Global patterns and paleoclimatic applications.</w:t>
+      </w:r>
+      <w:r>
+        <w:t xml:space="preserve"> </w:t>
+      </w:r>
+      <w:r>
+        <w:rPr>
+          <w:iCs/>
+          <w:i/>
+        </w:rPr>
+        <w:t xml:space="preserve">New phytologist</w:t>
+      </w:r>
+      <w:r>
+        <w:t xml:space="preserve">,</w:t>
+      </w:r>
+      <w:r>
+        <w:t xml:space="preserve"> </w:t>
+      </w:r>
+      <w:r>
+        <w:rPr>
+          <w:bCs/>
+          <w:b/>
+        </w:rPr>
+        <w:t xml:space="preserve">190</w:t>
+      </w:r>
+      <w:r>
+        <w:t xml:space="preserve">, 724–739.</w:t>
+      </w:r>
+    </w:p>
+    <w:bookmarkEnd w:id="77"/>
+    <w:bookmarkStart w:id="79" w:name="ref-Popescu2021"/>
+    <w:p>
+      <w:pPr>
+        <w:pStyle w:val="Bibliography"/>
+      </w:pPr>
+      <w:r>
         <w:t xml:space="preserve">POPESCU, S.-M., SUC, J.-P., FAUQUETTE, S., BESSEDIK, M., JIMÉNEZ-MORENO, G., ROBIN, C. and LABROUSSE, L. 2021.</w:t>
       </w:r>
       <w:r>
         <w:t xml:space="preserve"> </w:t>
       </w:r>
-      <w:hyperlink r:id="rId64">
+      <w:hyperlink r:id="rId78">
         <w:r>
           <w:rPr>
             <w:rStyle w:val="Hyperlink"/>
@@ -7109,8 +7631,8 @@
         <w:t xml:space="preserve">, 2771–2784.</w:t>
       </w:r>
     </w:p>
-    <w:bookmarkEnd w:id="65"/>
-    <w:bookmarkStart w:id="67" w:name="ref-Pross2012"/>
+    <w:bookmarkEnd w:id="79"/>
+    <w:bookmarkStart w:id="81" w:name="ref-Pross2012"/>
     <w:p>
       <w:pPr>
         <w:pStyle w:val="Bibliography"/>
@@ -7121,7 +7643,7 @@
       <w:r>
         <w:t xml:space="preserve"> </w:t>
       </w:r>
-      <w:hyperlink r:id="rId66">
+      <w:hyperlink r:id="rId80">
         <w:r>
           <w:rPr>
             <w:rStyle w:val="Hyperlink"/>
@@ -7207,8 +7729,8 @@
         <w:t xml:space="preserve">, 73–77.</w:t>
       </w:r>
     </w:p>
-    <w:bookmarkEnd w:id="67"/>
-    <w:bookmarkStart w:id="69" w:name="ref-Quisthoudt2012"/>
+    <w:bookmarkEnd w:id="81"/>
+    <w:bookmarkStart w:id="83" w:name="ref-Quisthoudt2012"/>
     <w:p>
       <w:pPr>
         <w:pStyle w:val="Bibliography"/>
@@ -7219,7 +7741,7 @@
       <w:r>
         <w:t xml:space="preserve"> </w:t>
       </w:r>
-      <w:hyperlink r:id="rId68">
+      <w:hyperlink r:id="rId82">
         <w:r>
           <w:rPr>
             <w:rStyle w:val="Hyperlink"/>
@@ -7257,24 +7779,24 @@
         <w:t xml:space="preserve">, 1919–1931.</w:t>
       </w:r>
     </w:p>
-    <w:bookmarkEnd w:id="69"/>
-    <w:bookmarkStart w:id="70" w:name="ref-Reynolds1994"/>
+    <w:bookmarkEnd w:id="83"/>
+    <w:bookmarkStart w:id="84" w:name="ref-Rasmussen2004"/>
     <w:p>
       <w:pPr>
         <w:pStyle w:val="Bibliography"/>
       </w:pPr>
       <w:r>
-        <w:t xml:space="preserve">REYNOLDS, R. W. and SMITH, T. M. 1994. Improved global sea surface temperature analyses using optimum interpolation.</w:t>
-      </w:r>
-      <w:r>
-        <w:t xml:space="preserve"> </w:t>
-      </w:r>
-      <w:r>
-        <w:rPr>
-          <w:iCs/>
-          <w:i/>
-        </w:rPr>
-        <w:t xml:space="preserve">Journal of climate</w:t>
+        <w:t xml:space="preserve">RASMUSSEN, C. E. and WILLIAMS, C. K. 2004. Gaussian processes in machine learning.</w:t>
+      </w:r>
+      <w:r>
+        <w:t xml:space="preserve"> </w:t>
+      </w:r>
+      <w:r>
+        <w:rPr>
+          <w:iCs/>
+          <w:i/>
+        </w:rPr>
+        <w:t xml:space="preserve">Lecture notes in computer science</w:t>
       </w:r>
       <w:r>
         <w:t xml:space="preserve">,</w:t>
@@ -7287,25 +7809,133 @@
           <w:bCs/>
           <w:b/>
         </w:rPr>
+        <w:t xml:space="preserve">3176</w:t>
+      </w:r>
+      <w:r>
+        <w:t xml:space="preserve">, 63–71.</w:t>
+      </w:r>
+    </w:p>
+    <w:bookmarkEnd w:id="84"/>
+    <w:bookmarkStart w:id="85" w:name="ref-Reynolds1994"/>
+    <w:p>
+      <w:pPr>
+        <w:pStyle w:val="Bibliography"/>
+      </w:pPr>
+      <w:r>
+        <w:t xml:space="preserve">REYNOLDS, R. W. and SMITH, T. M. 1994. Improved global sea surface temperature analyses using optimum interpolation.</w:t>
+      </w:r>
+      <w:r>
+        <w:t xml:space="preserve"> </w:t>
+      </w:r>
+      <w:r>
+        <w:rPr>
+          <w:iCs/>
+          <w:i/>
+        </w:rPr>
+        <w:t xml:space="preserve">Journal of climate</w:t>
+      </w:r>
+      <w:r>
+        <w:t xml:space="preserve">,</w:t>
+      </w:r>
+      <w:r>
+        <w:t xml:space="preserve"> </w:t>
+      </w:r>
+      <w:r>
+        <w:rPr>
+          <w:bCs/>
+          <w:b/>
+        </w:rPr>
         <w:t xml:space="preserve">7</w:t>
       </w:r>
       <w:r>
         <w:t xml:space="preserve">, 929–948.</w:t>
       </w:r>
     </w:p>
-    <w:bookmarkEnd w:id="70"/>
-    <w:bookmarkStart w:id="72" w:name="ref-Scotese2021"/>
+    <w:bookmarkEnd w:id="85"/>
+    <w:bookmarkStart w:id="86" w:name="ref-Royer2012"/>
     <w:p>
       <w:pPr>
         <w:pStyle w:val="Bibliography"/>
       </w:pPr>
       <w:r>
+        <w:t xml:space="preserve">ROYER, D. L. 2012. Climate reconstruction from leaf size and shape: New developments and challenges.</w:t>
+      </w:r>
+      <w:r>
+        <w:t xml:space="preserve"> </w:t>
+      </w:r>
+      <w:r>
+        <w:rPr>
+          <w:iCs/>
+          <w:i/>
+        </w:rPr>
+        <w:t xml:space="preserve">The Paleontological Society Papers</w:t>
+      </w:r>
+      <w:r>
+        <w:t xml:space="preserve">,</w:t>
+      </w:r>
+      <w:r>
+        <w:t xml:space="preserve"> </w:t>
+      </w:r>
+      <w:r>
+        <w:rPr>
+          <w:bCs/>
+          <w:b/>
+        </w:rPr>
+        <w:t xml:space="preserve">18</w:t>
+      </w:r>
+      <w:r>
+        <w:t xml:space="preserve">, 195–212.</w:t>
+      </w:r>
+    </w:p>
+    <w:bookmarkEnd w:id="86"/>
+    <w:bookmarkStart w:id="87" w:name="ref-Royer2004"/>
+    <w:p>
+      <w:pPr>
+        <w:pStyle w:val="Bibliography"/>
+      </w:pPr>
+      <w:r>
+        <w:t xml:space="preserve">———, BERNER, R. A., MONTAÑEZ, I. P., TABOR, N. J., BEERLING, D. J. and OTHERS. 2004. Co~ 2 as a primary driver of phanerozoic climate.</w:t>
+      </w:r>
+      <w:r>
+        <w:t xml:space="preserve"> </w:t>
+      </w:r>
+      <w:r>
+        <w:rPr>
+          <w:iCs/>
+          <w:i/>
+        </w:rPr>
+        <w:t xml:space="preserve">GSA today</w:t>
+      </w:r>
+      <w:r>
+        <w:t xml:space="preserve">,</w:t>
+      </w:r>
+      <w:r>
+        <w:t xml:space="preserve"> </w:t>
+      </w:r>
+      <w:r>
+        <w:rPr>
+          <w:bCs/>
+          <w:b/>
+        </w:rPr>
+        <w:t xml:space="preserve">14</w:t>
+      </w:r>
+      <w:r>
+        <w:t xml:space="preserve">, 4–10.</w:t>
+      </w:r>
+    </w:p>
+    <w:bookmarkEnd w:id="87"/>
+    <w:bookmarkStart w:id="89" w:name="ref-Scotese2021"/>
+    <w:p>
+      <w:pPr>
+        <w:pStyle w:val="Bibliography"/>
+      </w:pPr>
+      <w:r>
         <w:t xml:space="preserve">SCOTESE, C. R., SONG, H., MILLS, B. J. W. and VAN DER MEER, D. G. 2021.</w:t>
       </w:r>
       <w:r>
         <w:t xml:space="preserve"> </w:t>
       </w:r>
-      <w:hyperlink r:id="rId71">
+      <w:hyperlink r:id="rId88">
         <w:r>
           <w:rPr>
             <w:rStyle w:val="Hyperlink"/>
@@ -7367,19 +7997,55 @@
         <w:t xml:space="preserve">, 103503.</w:t>
       </w:r>
     </w:p>
-    <w:bookmarkEnd w:id="72"/>
-    <w:bookmarkStart w:id="74" w:name="ref-Suan2017"/>
+    <w:bookmarkEnd w:id="89"/>
+    <w:bookmarkStart w:id="90" w:name="ref-Sloan1990"/>
     <w:p>
       <w:pPr>
         <w:pStyle w:val="Bibliography"/>
       </w:pPr>
       <w:r>
+        <w:t xml:space="preserve">SLOAN, L. C. and BARRON, E. J. 1990. " equable" climates during earth history?</w:t>
+      </w:r>
+      <w:r>
+        <w:t xml:space="preserve"> </w:t>
+      </w:r>
+      <w:r>
+        <w:rPr>
+          <w:iCs/>
+          <w:i/>
+        </w:rPr>
+        <w:t xml:space="preserve">Geology</w:t>
+      </w:r>
+      <w:r>
+        <w:t xml:space="preserve">,</w:t>
+      </w:r>
+      <w:r>
+        <w:t xml:space="preserve"> </w:t>
+      </w:r>
+      <w:r>
+        <w:rPr>
+          <w:bCs/>
+          <w:b/>
+        </w:rPr>
+        <w:t xml:space="preserve">18</w:t>
+      </w:r>
+      <w:r>
+        <w:t xml:space="preserve">, 489–492.</w:t>
+      </w:r>
+    </w:p>
+    <w:bookmarkEnd w:id="90"/>
+    <w:bookmarkStart w:id="92" w:name="ref-Suan2017"/>
+    <w:p>
+      <w:pPr>
+        <w:pStyle w:val="Bibliography"/>
+      </w:pPr>
+      <w:r>
         <w:t xml:space="preserve">SUAN, G., POPESCU, S.-M., SUC, J.-P., SCHNYDER, J., FAUQUETTE, S., BAUDIN, F., YOON, D., PIEPJOHN, K., SOBOLEV, N. N. and LABROUSSE, L. 2017.</w:t>
       </w:r>
       <w:r>
         <w:t xml:space="preserve"> </w:t>
       </w:r>
-      <w:hyperlink r:id="rId73">
+      <w:hyperlink r:id="rId91">
         <w:r>
           <w:rPr>
             <w:rStyle w:val="Hyperlink"/>
@@ -7453,8 +8119,8 @@
         <w:t xml:space="preserve">, 539–542.</w:t>
       </w:r>
     </w:p>
-    <w:bookmarkEnd w:id="74"/>
-    <w:bookmarkStart w:id="76" w:name="ref-Taylor2004"/>
+    <w:bookmarkEnd w:id="92"/>
+    <w:bookmarkStart w:id="94" w:name="ref-Taylor2004"/>
     <w:p>
       <w:pPr>
         <w:pStyle w:val="Bibliography"/>
@@ -7465,7 +8131,7 @@
       <w:r>
         <w:t xml:space="preserve"> </w:t>
       </w:r>
-      <w:hyperlink r:id="rId75">
+      <w:hyperlink r:id="rId93">
         <w:r>
           <w:rPr>
             <w:rStyle w:val="Hyperlink"/>
@@ -7551,19 +8217,65 @@
         <w:t xml:space="preserve">, 1041–1051.</w:t>
       </w:r>
     </w:p>
-    <w:bookmarkEnd w:id="76"/>
-    <w:bookmarkStart w:id="78" w:name="ref-Veizer2015"/>
+    <w:bookmarkEnd w:id="94"/>
+    <w:bookmarkStart w:id="95" w:name="ref-Thomas2000"/>
     <w:p>
       <w:pPr>
         <w:pStyle w:val="Bibliography"/>
       </w:pPr>
       <w:r>
+        <w:t xml:space="preserve">THOMAS, E., ZACHOS, J. C. and BRALOWER, T. J. 2000. Deep-sea environments on a warm earth: Latest paleocene-early eocene.</w:t>
+      </w:r>
+    </w:p>
+    <w:bookmarkEnd w:id="95"/>
+    <w:bookmarkStart w:id="96" w:name="ref-Tierney2017"/>
+    <w:p>
+      <w:pPr>
+        <w:pStyle w:val="Bibliography"/>
+      </w:pPr>
+      <w:r>
+        <w:t xml:space="preserve">TIERNEY, J. E., SINNINGHE DAMSTÉ, J. S., PANCOST, R. D., SLUIJS, A. and ZACHOS, J. C. 2017. Eocene temperature gradients.</w:t>
+      </w:r>
+      <w:r>
+        <w:t xml:space="preserve"> </w:t>
+      </w:r>
+      <w:r>
+        <w:rPr>
+          <w:iCs/>
+          <w:i/>
+        </w:rPr>
+        <w:t xml:space="preserve">Nature Geoscience</w:t>
+      </w:r>
+      <w:r>
+        <w:t xml:space="preserve">,</w:t>
+      </w:r>
+      <w:r>
+        <w:t xml:space="preserve"> </w:t>
+      </w:r>
+      <w:r>
+        <w:rPr>
+          <w:bCs/>
+          <w:b/>
+        </w:rPr>
+        <w:t xml:space="preserve">10</w:t>
+      </w:r>
+      <w:r>
+        <w:t xml:space="preserve">, 538–539.</w:t>
+      </w:r>
+    </w:p>
+    <w:bookmarkEnd w:id="96"/>
+    <w:bookmarkStart w:id="98" w:name="ref-Veizer2015"/>
+    <w:p>
+      <w:pPr>
+        <w:pStyle w:val="Bibliography"/>
+      </w:pPr>
+      <w:r>
         <w:t xml:space="preserve">VEIZER, J. and PROKOPH, A. 2015.</w:t>
       </w:r>
       <w:r>
         <w:t xml:space="preserve"> </w:t>
       </w:r>
-      <w:hyperlink r:id="rId77">
+      <w:hyperlink r:id="rId97">
         <w:r>
           <w:rPr>
             <w:rStyle w:val="Hyperlink"/>
@@ -7625,8 +8337,8 @@
         <w:t xml:space="preserve">, 92–104.</w:t>
       </w:r>
     </w:p>
-    <w:bookmarkEnd w:id="78"/>
-    <w:bookmarkStart w:id="79" w:name="ref-Vickers2021"/>
+    <w:bookmarkEnd w:id="98"/>
+    <w:bookmarkStart w:id="99" w:name="ref-Vickers2021"/>
     <w:p>
       <w:pPr>
         <w:pStyle w:val="Bibliography"/>
@@ -7661,24 +8373,24 @@
         <w:t xml:space="preserve">, 1–9.</w:t>
       </w:r>
     </w:p>
-    <w:bookmarkEnd w:id="79"/>
-    <w:bookmarkStart w:id="80" w:name="ref-yamano2001"/>
+    <w:bookmarkEnd w:id="99"/>
+    <w:bookmarkStart w:id="100" w:name="ref-Wolfe1995"/>
     <w:p>
       <w:pPr>
         <w:pStyle w:val="Bibliography"/>
       </w:pPr>
       <w:r>
-        <w:t xml:space="preserve">YAMANO, H., HORI, K., YAMAUCHI, M., YAMAGAWA, O. and OHMURA, A. 2001. Highest-latitude coral reef at iki island, japan.</w:t>
-      </w:r>
-      <w:r>
-        <w:t xml:space="preserve"> </w:t>
-      </w:r>
-      <w:r>
-        <w:rPr>
-          <w:iCs/>
-          <w:i/>
-        </w:rPr>
-        <w:t xml:space="preserve">Coral Reefs</w:t>
+        <w:t xml:space="preserve">WOLFE, J. A. 1995. Paleoclimatic estimates from tertiary leaf assemblages.</w:t>
+      </w:r>
+      <w:r>
+        <w:t xml:space="preserve"> </w:t>
+      </w:r>
+      <w:r>
+        <w:rPr>
+          <w:iCs/>
+          <w:i/>
+        </w:rPr>
+        <w:t xml:space="preserve">Annual Review of Earth and Planetary Sciences</w:t>
       </w:r>
       <w:r>
         <w:t xml:space="preserve">,</w:t>
@@ -7691,30 +8403,30 @@
           <w:bCs/>
           <w:b/>
         </w:rPr>
-        <w:t xml:space="preserve">20</w:t>
-      </w:r>
-      <w:r>
-        <w:t xml:space="preserve">, 9–12.</w:t>
-      </w:r>
-    </w:p>
-    <w:bookmarkEnd w:id="80"/>
-    <w:bookmarkStart w:id="81" w:name="ref-zamagni2012"/>
+        <w:t xml:space="preserve">23</w:t>
+      </w:r>
+      <w:r>
+        <w:t xml:space="preserve">, 119–142.</w:t>
+      </w:r>
+    </w:p>
+    <w:bookmarkEnd w:id="100"/>
+    <w:bookmarkStart w:id="101" w:name="ref-Wuchter2004"/>
     <w:p>
       <w:pPr>
         <w:pStyle w:val="Bibliography"/>
       </w:pPr>
       <w:r>
-        <w:t xml:space="preserve">ZAMAGNI, J., MUTTI, M. and KOŠIR, A. 2012. The evolution of mid paleocene-early eocene coral communities: How to survive during rapid global warming.</w:t>
-      </w:r>
-      <w:r>
-        <w:t xml:space="preserve"> </w:t>
-      </w:r>
-      <w:r>
-        <w:rPr>
-          <w:iCs/>
-          <w:i/>
-        </w:rPr>
-        <w:t xml:space="preserve">Palaeogeography, palaeoclimatology, palaeoecology</w:t>
+        <w:t xml:space="preserve">WUCHTER, C., SCHOUTEN, S., COOLEN, M. J. and SINNINGHE DAMSTÉ, J. S. 2004. Temperature-dependent variation in the distribution of tetraether membrane lipids of marine crenarchaeota: Implications for TEX86 paleothermometry.</w:t>
+      </w:r>
+      <w:r>
+        <w:t xml:space="preserve"> </w:t>
+      </w:r>
+      <w:r>
+        <w:rPr>
+          <w:iCs/>
+          <w:i/>
+        </w:rPr>
+        <w:t xml:space="preserve">Paleoceanography</w:t>
       </w:r>
       <w:r>
         <w:t xml:space="preserve">,</w:t>
@@ -7727,14 +8439,86 @@
           <w:bCs/>
           <w:b/>
         </w:rPr>
+        <w:t xml:space="preserve">19</w:t>
+      </w:r>
+      <w:r>
+        <w:t xml:space="preserve">.</w:t>
+      </w:r>
+    </w:p>
+    <w:bookmarkEnd w:id="101"/>
+    <w:bookmarkStart w:id="102" w:name="ref-yamano2001"/>
+    <w:p>
+      <w:pPr>
+        <w:pStyle w:val="Bibliography"/>
+      </w:pPr>
+      <w:r>
+        <w:t xml:space="preserve">YAMANO, H., HORI, K., YAMAUCHI, M., YAMAGAWA, O. and OHMURA, A. 2001. Highest-latitude coral reef at iki island, japan.</w:t>
+      </w:r>
+      <w:r>
+        <w:t xml:space="preserve"> </w:t>
+      </w:r>
+      <w:r>
+        <w:rPr>
+          <w:iCs/>
+          <w:i/>
+        </w:rPr>
+        <w:t xml:space="preserve">Coral Reefs</w:t>
+      </w:r>
+      <w:r>
+        <w:t xml:space="preserve">,</w:t>
+      </w:r>
+      <w:r>
+        <w:t xml:space="preserve"> </w:t>
+      </w:r>
+      <w:r>
+        <w:rPr>
+          <w:bCs/>
+          <w:b/>
+        </w:rPr>
+        <w:t xml:space="preserve">20</w:t>
+      </w:r>
+      <w:r>
+        <w:t xml:space="preserve">, 9–12.</w:t>
+      </w:r>
+    </w:p>
+    <w:bookmarkEnd w:id="102"/>
+    <w:bookmarkStart w:id="103" w:name="ref-Zamagni2012"/>
+    <w:p>
+      <w:pPr>
+        <w:pStyle w:val="Bibliography"/>
+      </w:pPr>
+      <w:r>
+        <w:t xml:space="preserve">ZAMAGNI, J., MUTTI, M. and KOŠIR, A. 2012. The evolution of mid paleocene-early eocene coral communities: How to survive during rapid global warming.</w:t>
+      </w:r>
+      <w:r>
+        <w:t xml:space="preserve"> </w:t>
+      </w:r>
+      <w:r>
+        <w:rPr>
+          <w:iCs/>
+          <w:i/>
+        </w:rPr>
+        <w:t xml:space="preserve">Palaeogeography, palaeoclimatology, palaeoecology</w:t>
+      </w:r>
+      <w:r>
+        <w:t xml:space="preserve">,</w:t>
+      </w:r>
+      <w:r>
+        <w:t xml:space="preserve"> </w:t>
+      </w:r>
+      <w:r>
+        <w:rPr>
+          <w:bCs/>
+          <w:b/>
+        </w:rPr>
         <w:t xml:space="preserve">317</w:t>
       </w:r>
       <w:r>
         <w:t xml:space="preserve">, 48–65.</w:t>
       </w:r>
     </w:p>
-    <w:bookmarkEnd w:id="81"/>
-    <w:bookmarkStart w:id="83" w:name="ref-Zhang2019"/>
+    <w:bookmarkEnd w:id="103"/>
+    <w:bookmarkStart w:id="105" w:name="ref-Zhang2019"/>
     <w:p>
       <w:pPr>
         <w:pStyle w:val="Bibliography"/>
@@ -7745,7 +8529,7 @@
       <w:r>
         <w:t xml:space="preserve"> </w:t>
       </w:r>
-      <w:hyperlink r:id="rId82">
+      <w:hyperlink r:id="rId104">
         <w:r>
           <w:rPr>
             <w:rStyle w:val="Hyperlink"/>
@@ -7819,8 +8603,8 @@
         <w:t xml:space="preserve">, 147–158.</w:t>
       </w:r>
     </w:p>
-    <w:bookmarkEnd w:id="83"/>
-    <w:bookmarkStart w:id="84" w:name="ref-ziegler1984"/>
+    <w:bookmarkEnd w:id="105"/>
+    <w:bookmarkStart w:id="106" w:name="ref-ziegler1984"/>
     <w:p>
       <w:pPr>
         <w:pStyle w:val="Bibliography"/>
@@ -7842,9 +8626,9 @@
         <w:t xml:space="preserve">, 3–25.</w:t>
       </w:r>
     </w:p>
-    <w:bookmarkEnd w:id="84"/>
-    <w:bookmarkEnd w:id="85"/>
-    <w:bookmarkEnd w:id="86"/>
+    <w:bookmarkEnd w:id="106"/>
+    <w:bookmarkEnd w:id="107"/>
+    <w:bookmarkEnd w:id="108"/>
     <w:sectPr>
       <w:pgSz w:h="15840" w:w="12240"/>
       <w:pgMar w:bottom="1440" w:footer="720" w:gutter="0" w:header="720" w:left="1440" w:right="1440" w:top="1440"/>

</xml_diff>

<commit_message>
manuscript and ref corrections
</commit_message>
<xml_diff>
--- a/manuscript/manuscript.docx
+++ b/manuscript/manuscript.docx
@@ -7,19 +7,19 @@
         <w:pStyle w:val="Title"/>
       </w:pPr>
       <w:r>
-        <w:t xml:space="preserve">A</w:t>
-      </w:r>
-      <w:r>
-        <w:t xml:space="preserve"> </w:t>
-      </w:r>
-      <w:r>
         <w:t xml:space="preserve">Bayesian</w:t>
       </w:r>
       <w:r>
         <w:t xml:space="preserve"> </w:t>
       </w:r>
       <w:r>
-        <w:t xml:space="preserve">model</w:t>
+        <w:t xml:space="preserve">multi-proxy</w:t>
+      </w:r>
+      <w:r>
+        <w:t xml:space="preserve"> </w:t>
+      </w:r>
+      <w:r>
+        <w:t xml:space="preserve">reconstruction</w:t>
       </w:r>
       <w:r>
         <w:t xml:space="preserve"> </w:t>
@@ -140,7 +140,7 @@
         <w:pStyle w:val="FirstParagraph"/>
       </w:pPr>
       <w:r>
-        <w:t xml:space="preserve">Geochemical data such as oxygen isotopes (d18O), tetraether indices (TEX86) and magnesium calcium ratios (Mg/Ca) are routinely used to reconstruct ocean temperatures in deep time. However, limited spatial coverage and disagreements between geochemical proxies compromise the accuracy of these reconstructions. Geological data such as coral reefs, mangroves, and evaporites have the potential to supplement geochemical data by improving spatial coverage and constraining temperature estimates. Historically, these data have been used to qualitatively inform upon palaeoclimatic conditions at broad spatial scales, yet no transfer functions exist to convert geological data into temperature estimates. Quantitative temperature reconstructions have therefore not made use of these data. Likewise, the large spatial gaps in existing proxy records have often been bridged by simple averaging, without taking into consideration the spatial distribution of the samples. Here, we present a Bayesian hierarchical model to integrate geological data–with established temperature proxies–into a unified quantitative framework. We apply this approach to the early Eocene climatic optimum (EECO), the interval with the warmest sustained temperatures of the Cenozoic. Assuming the conservation of thermal tolerances of modern coral reefs and mangrove taxa, we establish broad sea surface temperature ranges for EECO coral reef and mangrove sites. We integrate these temperature estimates with the EECO geochemical shallow marine proxy record to model the latitudinal temperature gradient and its uncertainty. Our results confirm the presence of a flattened latitudinal temperature gradient and unusually high polar temperatures during the EECO. We show that the inclusion of ecological data can substantially reduce the uncertainty on temperature estimates in climate zones lacking geochemical data.</w:t>
+        <w:t xml:space="preserve">Accurately reconstructing large-scale palaeoclimate patterns from sparse local records is critical for understanding the evolution of Earth’s climate. Challenges arise particularly from the patchiness and uneven sampling of palaeoclimate data, and from the disparate nature of the proxy data. Geochemical data usually provide temperature estimates via transfer functions informed by experiments, and transfer functions based on the climatic requirements of modern taxa exist for some fossil plant assemblages. In contrast, most ecological and lithological data, e.g. coral reefs and evaporites, only convey information on broad climatic requirements. Historically, most large-scale proxy-based reconstructions have been based on either geochemical or ecological data, but few approaches exist for combining multiple proxy types into a single, quantitative reconstruction. Large spatial gaps in existing proxy records have often been bridged by simple averaging, without taking into consideration the spatial distribution of the samples, leading to biased temperature reconstructions. Here, we present a Bayesian hierarchical model to integrate ecological data with established geochemical proxies into a unified quantitative framework, bridging gaps in the latitudinal coverage of proxy data. We apply this approach to the early Eocene climatic optimum (EECO), the interval with the warmest sustained temperatures of the Cenozoic. Assuming the conservation of thermal tolerances of modern coral reefs and mangrove taxa, we establish broad sea surface temperature ranges for EECO coral reef and mangrove sites. We integrate these temperature estimates with the EECO geochemical shallow marine proxy record to model the latitudinal sea surface temperature gradient and global average temperatures. Our results confirm the presence of a flattened latitudinal temperature gradient and unusually high polar temperatures during the EECO, which is supported by high-latitude ecological data. We show that the inclusion of ecological data and adequate prior information can substantially reduce uncertainty in palaeoclimate reconstructions, and allow for unbiased temperature estimates from sparse data.</w:t>
       </w:r>
     </w:p>
     <w:bookmarkEnd w:id="22"/>
@@ -314,7 +314,32 @@
         <w:t xml:space="preserve">2019)</w:t>
       </w:r>
       <w:r>
-        <w:t xml:space="preserve">. Instead, palaeoclimate signals are inferred based on the climatic conditions of analogous, modern sediments, or based on the premise that the climatic requirements of ancient taxa, plant traits or ecological communities were similar to those of their nearest modern relatives</w:t>
+        <w:t xml:space="preserve">. Instead, palaeoclimate signals are inferred based on the climatic conditions of analogous, modern sediments</w:t>
+      </w:r>
+      <w:r>
+        <w:t xml:space="preserve"> </w:t>
+      </w:r>
+      <w:r>
+        <w:t xml:space="preserve">(Chandra</w:t>
+      </w:r>
+      <w:r>
+        <w:t xml:space="preserve"> </w:t>
+      </w:r>
+      <w:r>
+        <w:rPr>
+          <w:iCs/>
+          <w:i/>
+        </w:rPr>
+        <w:t xml:space="preserve">et al.</w:t>
+      </w:r>
+      <w:r>
+        <w:t xml:space="preserve"> </w:t>
+      </w:r>
+      <w:r>
+        <w:t xml:space="preserve">2021)</w:t>
+      </w:r>
+      <w:r>
+        <w:t xml:space="preserve">, or based on the premise that the climatic requirements of ancient taxa, plant traits or ecological communities were similar to those of their nearest modern relatives</w:t>
       </w:r>
       <w:r>
         <w:t xml:space="preserve"> </w:t>
@@ -336,7 +361,23 @@
         <w:t xml:space="preserve"> </w:t>
       </w:r>
       <w:r>
-        <w:t xml:space="preserve">2011; Royer 2012)</w:t>
+        <w:t xml:space="preserve">2011; Royer 2012; Salonen</w:t>
+      </w:r>
+      <w:r>
+        <w:t xml:space="preserve"> </w:t>
+      </w:r>
+      <w:r>
+        <w:rPr>
+          <w:iCs/>
+          <w:i/>
+        </w:rPr>
+        <w:t xml:space="preserve">et al.</w:t>
+      </w:r>
+      <w:r>
+        <w:t xml:space="preserve"> </w:t>
+      </w:r>
+      <w:r>
+        <w:t xml:space="preserve">2019)</w:t>
       </w:r>
       <w:r>
         <w:t xml:space="preserve">. 3) Earth system models offer the most highly resolved and complete climate reconstructions, but ultimately rely on constraints provided by the geological and fossil record</w:t>
@@ -712,7 +753,7 @@
         <w:t xml:space="preserve"> </w:t>
       </w:r>
       <w:r>
-        <w:t xml:space="preserve">(Thomas</w:t>
+        <w:t xml:space="preserve">(e.g. Berggren</w:t>
       </w:r>
       <w:r>
         <w:t xml:space="preserve"> </w:t>
@@ -728,6 +769,22 @@
         <w:t xml:space="preserve"> </w:t>
       </w:r>
       <w:r>
+        <w:t xml:space="preserve">1998; Thomas</w:t>
+      </w:r>
+      <w:r>
+        <w:t xml:space="preserve"> </w:t>
+      </w:r>
+      <w:r>
+        <w:rPr>
+          <w:iCs/>
+          <w:i/>
+        </w:rPr>
+        <w:t xml:space="preserve">et al.</w:t>
+      </w:r>
+      <w:r>
+        <w:t xml:space="preserve"> </w:t>
+      </w:r>
+      <w:r>
         <w:t xml:space="preserve">2000; Hyland</w:t>
       </w:r>
       <w:r>
@@ -760,20 +817,7 @@
         <w:t xml:space="preserve"> </w:t>
       </w:r>
       <w:r>
-        <w:t xml:space="preserve">2021;</w:t>
-      </w:r>
-      <w:r>
-        <w:t xml:space="preserve"> </w:t>
-      </w:r>
-      <w:r>
-        <w:rPr>
-          <w:bCs/>
-          <w:b/>
-        </w:rPr>
-        <w:t xml:space="preserve">Berggren1998?</w:t>
-      </w:r>
-      <w:r>
-        <w:t xml:space="preserve">)</w:t>
+        <w:t xml:space="preserve">2021)</w:t>
       </w:r>
       <w:r>
         <w:t xml:space="preserve">, as it is the interval with the warmest sustained temperatures of the Cenozoic</w:t>
@@ -1029,6 +1073,75 @@
       </w:r>
       <w:r>
         <w:t xml:space="preserve">. This compilation provides four different geochemical proxies for reconstructing seawater temperature:</w:t>
+      </w:r>
+      <w:r>
+        <w:t xml:space="preserve"> </w:t>
+      </w:r>
+      <m:oMath>
+        <m:sSup>
+          <m:e>
+            <m:r>
+              <m:t>δ</m:t>
+            </m:r>
+          </m:e>
+          <m:sup>
+            <m:r>
+              <m:t>18</m:t>
+            </m:r>
+          </m:sup>
+        </m:sSup>
+        <m:r>
+          <m:t>O</m:t>
+        </m:r>
+      </m:oMath>
+      <w:r>
+        <w:t xml:space="preserve">,</w:t>
+      </w:r>
+      <w:r>
+        <w:t xml:space="preserve"> </w:t>
+      </w:r>
+      <m:oMath>
+        <m:sSub>
+          <m:e>
+            <m:r>
+              <m:t>Δ</m:t>
+            </m:r>
+          </m:e>
+          <m:sub>
+            <m:r>
+              <m:t>47</m:t>
+            </m:r>
+          </m:sub>
+        </m:sSub>
+      </m:oMath>
+      <w:r>
+        <w:t xml:space="preserve">, Mg/Ca and</w:t>
+      </w:r>
+      <w:r>
+        <w:t xml:space="preserve"> </w:t>
+      </w:r>
+      <m:oMath>
+        <m:r>
+          <m:t>T</m:t>
+        </m:r>
+        <m:r>
+          <m:t>E</m:t>
+        </m:r>
+        <m:sSub>
+          <m:e>
+            <m:r>
+              <m:t>X</m:t>
+            </m:r>
+          </m:e>
+          <m:sub>
+            <m:r>
+              <m:t>86</m:t>
+            </m:r>
+          </m:sub>
+        </m:sSub>
+      </m:oMath>
+      <w:r>
+        <w:t xml:space="preserve">. For our analyses, this dataset was restricted to the EECO and samples from the continental shelf. Recrystallised</w:t>
       </w:r>
       <w:r>
         <w:t xml:space="preserve"> </w:t>
@@ -1055,50 +1168,18 @@
             </m:sSup>
           </m:sup>
         </m:sSup>
-        <m:r>
-          <m:rPr>
-            <m:sty m:val="p"/>
-          </m:rPr>
-          <m:t>,</m:t>
-        </m:r>
-        <m:r>
-          <m:t>Δ</m:t>
-        </m:r>
       </m:oMath>
       <w:r>
-        <w:rPr>
-          <w:iCs/>
-          <w:i/>
-        </w:rPr>
-        <w:t xml:space="preserve">47</w:t>
-      </w:r>
-      <w:r>
-        <w:t xml:space="preserve">, Mg/Ca and TEX_86_. For our analyses, this dataset was restricted to the EECO and samples from the continental shelf. Recrystallised $</w:t>
-      </w:r>
-      <w:r>
-        <w:rPr>
-          <w:vertAlign w:val="superscript"/>
-        </w:rPr>
-        <w:t xml:space="preserve">18</w:t>
-      </w:r>
-      <w:r>
-        <w:t xml:space="preserve">O samples were also excluded as secondary diagenetic calcite precipitated after deposition can bias isotope measurements and offset temperature values</w:t>
-      </w:r>
-      <w:r>
-        <w:t xml:space="preserve"> </w:t>
-      </w:r>
-      <w:r>
-        <w:t xml:space="preserve">(</w:t>
-      </w:r>
-      <w:r>
-        <w:rPr>
-          <w:bCs/>
-          <w:b/>
-        </w:rPr>
-        <w:t xml:space="preserve">schrag1999?</w:t>
-      </w:r>
-      <w:r>
-        <w:t xml:space="preserve">)</w:t>
+        <w:t xml:space="preserve"> </w:t>
+      </w:r>
+      <w:r>
+        <w:t xml:space="preserve">samples were also excluded as secondary diagenetic calcite precipitated after deposition can bias isotope measurements and offset temperature values</w:t>
+      </w:r>
+      <w:r>
+        <w:t xml:space="preserve"> </w:t>
+      </w:r>
+      <w:r>
+        <w:t xml:space="preserve">(Schrag 1999)</w:t>
       </w:r>
       <w:r>
         <w:t xml:space="preserve">. This resulted in most $</w:t>
@@ -5688,21 +5769,13 @@
         <w:pStyle w:val="FirstParagraph"/>
       </w:pPr>
       <w:r>
-        <w:t xml:space="preserve">Our results exemplify how incorporating quantified ecological temperature constraints can provide more precise temperature reconstructions than geochemical proxies alone. Combining climate-sensitive plant communities [@ @ @], reptiles [@ ] and leaf shapes [@] with geochemical proxies offers substantial potential for improving quantitative palaeoclimate reconstructions across the Phanerozoic. Our modelling framework offers a straightforward way of integrating ecological climate data with other proxy data: The hierarchical model structure accounts for variation of temperature estimates from proxies at individual localities, which is treated equivalent to the uncertainty associated with the ecological temperature proxies. A local temperature estimate, based on multiple geochemical proxies, thus has the same weight as a local temperature estimate obtained from the occurrence of a climate-sensitive plant community, whilst preserving the uncertainty associated with each estimate.</w:t>
-      </w:r>
-    </w:p>
-    <w:p>
-      <w:pPr>
-        <w:pStyle w:val="BodyText"/>
-      </w:pPr>
-      <w:r>
-        <w:t xml:space="preserve">Our approach for deriving fully quantitative climate reconstructions from ecological data is borrowed from nearest living relative methods, commonly employed in terrestrial, Cenozoic climate reconstructions</w:t>
-      </w:r>
-      <w:r>
-        <w:t xml:space="preserve"> </w:t>
-      </w:r>
-      <w:r>
-        <w:t xml:space="preserve">(Fauquette</w:t>
+        <w:t xml:space="preserve">Our results exemplify how incorporating quantified ecological temperature constraints can provide more precise temperature reconstructions than geochemical proxies alone, adding to the advances in palaeoclimate reconstructions achieved by integrating lithological data</w:t>
+      </w:r>
+      <w:r>
+        <w:t xml:space="preserve"> </w:t>
+      </w:r>
+      <w:r>
+        <w:t xml:space="preserve">(Scotese</w:t>
       </w:r>
       <w:r>
         <w:t xml:space="preserve"> </w:t>
@@ -5718,59 +5791,19 @@
         <w:t xml:space="preserve"> </w:t>
       </w:r>
       <w:r>
-        <w:t xml:space="preserve">2007; Pross</w:t>
-      </w:r>
-      <w:r>
-        <w:t xml:space="preserve"> </w:t>
-      </w:r>
-      <w:r>
-        <w:rPr>
-          <w:iCs/>
-          <w:i/>
-        </w:rPr>
-        <w:t xml:space="preserve">et al.</w:t>
-      </w:r>
-      <w:r>
-        <w:t xml:space="preserve"> </w:t>
-      </w:r>
-      <w:r>
-        <w:t xml:space="preserve">2012)</w:t>
-      </w:r>
-      <w:r>
-        <w:t xml:space="preserve">. These methods have the problem that the thermal preferences of taxa may have changed over time. More significantly, in the early Eocene, sea surface temperatures may have reached heights unknown in the modern world, and nearest living relative methods based on the modern are inherently unable to predict such elevated temperatures. This is especially true for taxa that inhabit the warmest part of the ocean today, e.g. coral reefs [@]. Although coral reefs are threatened by warming sea surface temperatures today [@], it is conceivable that Eocene reef corals were adapted to a warmer climate. The fossil record indicates that reef development may have been stunted in the early Eocene, but the few early Eocene coral reefs occur in low latitudes</w:t>
-      </w:r>
-      <w:r>
-        <w:t xml:space="preserve"> </w:t>
-      </w:r>
-      <w:r>
-        <w:t xml:space="preserve">(Zamagni</w:t>
-      </w:r>
-      <w:r>
-        <w:t xml:space="preserve"> </w:t>
-      </w:r>
-      <w:r>
-        <w:rPr>
-          <w:iCs/>
-          <w:i/>
-        </w:rPr>
-        <w:t xml:space="preserve">et al.</w:t>
-      </w:r>
-      <w:r>
-        <w:t xml:space="preserve"> </w:t>
-      </w:r>
-      <w:r>
-        <w:t xml:space="preserve">2012)</w:t>
-      </w:r>
-      <w:r>
-        <w:t xml:space="preserve">. Tropical temperatures predicted by the geochemical proxy record indicate hotter-than-modern tropical temperatures (Fig. S2), suggesting that the modern climate range of coral reefs may underestimate the early Eocene thermal niche for coral reefs. We have tried to account for that possibility by widening the temperature probability distribution for reef corals, but the predicted temperatures for the reef and mangrove sites still lie below the temperatures indicated by the geochemical proxy record (Fig. 4, Fig. S2).</w:t>
-      </w:r>
-    </w:p>
-    <w:p>
-      <w:pPr>
-        <w:pStyle w:val="BodyText"/>
-      </w:pPr>
-      <w:r>
-        <w:t xml:space="preserve">This dilemma could be resolved in future studies by applying machine learning approaches to inferring quantitative temperatures from ecological and lithological proxies (e.g.</w:t>
+        <w:t xml:space="preserve">2021)</w:t>
+      </w:r>
+      <w:r>
+        <w:t xml:space="preserve">. Combining the occurrences of climate-sensitive plant communities</w:t>
+      </w:r>
+      <w:r>
+        <w:t xml:space="preserve"> </w:t>
+      </w:r>
+      <w:r>
+        <w:t xml:space="preserve">(Greenwood &amp; Wing 1995)</w:t>
+      </w:r>
+      <w:r>
+        <w:t xml:space="preserve">, reptiles</w:t>
       </w:r>
       <w:r>
         <w:t xml:space="preserve"> </w:t>
@@ -5783,38 +5816,19 @@
           <w:bCs/>
           <w:b/>
         </w:rPr>
-        <w:t xml:space="preserve">Salonen2019?</w:t>
+        <w:t xml:space="preserve">Marwick2007?</w:t>
       </w:r>
       <w:r>
         <w:t xml:space="preserve">)</w:t>
       </w:r>
       <w:r>
-        <w:t xml:space="preserve">;</w:t>
-      </w:r>
-      <w:r>
-        <w:t xml:space="preserve"> </w:t>
-      </w:r>
-      <w:r>
-        <w:t xml:space="preserve">(</w:t>
-      </w:r>
-      <w:r>
-        <w:rPr>
-          <w:bCs/>
-          <w:b/>
-        </w:rPr>
-        <w:t xml:space="preserve">Wei2020?</w:t>
-      </w:r>
-      <w:r>
-        <w:t xml:space="preserve">)</w:t>
-      </w:r>
-      <w:r>
-        <w:t xml:space="preserve">;</w:t>
-      </w:r>
-      <w:r>
-        <w:t xml:space="preserve"> </w:t>
-      </w:r>
-      <w:r>
-        <w:t xml:space="preserve">Chandra</w:t>
+        <w:t xml:space="preserve">, leaf shapes</w:t>
+      </w:r>
+      <w:r>
+        <w:t xml:space="preserve"> </w:t>
+      </w:r>
+      <w:r>
+        <w:t xml:space="preserve">(Peppe</w:t>
       </w:r>
       <w:r>
         <w:t xml:space="preserve"> </w:t>
@@ -5830,10 +5844,92 @@
         <w:t xml:space="preserve"> </w:t>
       </w:r>
       <w:r>
-        <w:t xml:space="preserve">(2021)</w:t>
-      </w:r>
-      <w:r>
-        <w:t xml:space="preserve">) in a novel way: If geochemical proxies and ecological or lithological data are derived from the same location and time interval, the climatic requirements of these taxa or sediments can be learned by using palaeotemperatures from that time interval, instead of or in addition to modern modern temperatures. This approach would ultimately rely on geochemical proxies providing absolute temperature estimates, but the resulting information could be exported to other locations lacking good coverage of geochemical proxies via their fossil or sedimentary record.</w:t>
+        <w:t xml:space="preserve">2011)</w:t>
+      </w:r>
+      <w:r>
+        <w:t xml:space="preserve">, with geochemical proxies offers substantial potential for improving quantitative palaeoclimate reconstructions across the Phanerozoic. Our modelling framework offers a straightforward way of integrating ecological climate data with other proxy data: The hierarchical model structure accounts for variation of temperature estimates from proxies at individual localities, which is treated equivalent to the uncertainty associated with the ecological temperature proxies. A local temperature estimate, based on multiple geochemical proxies, thus has the same weight as a local temperature estimate obtained from the occurrence of a climate-sensitive plant community, whilst preserving the uncertainty associated with each estimate.</w:t>
+      </w:r>
+    </w:p>
+    <w:p>
+      <w:pPr>
+        <w:pStyle w:val="BodyText"/>
+      </w:pPr>
+      <w:r>
+        <w:t xml:space="preserve">Our approach for deriving fully quantitative climate reconstructions from ecological data is borrowed from nearest living relative methods, commonly employed in terrestrial, Cenozoic climate reconstructions</w:t>
+      </w:r>
+      <w:r>
+        <w:t xml:space="preserve"> </w:t>
+      </w:r>
+      <w:r>
+        <w:t xml:space="preserve">(Fauquette</w:t>
+      </w:r>
+      <w:r>
+        <w:t xml:space="preserve"> </w:t>
+      </w:r>
+      <w:r>
+        <w:rPr>
+          <w:iCs/>
+          <w:i/>
+        </w:rPr>
+        <w:t xml:space="preserve">et al.</w:t>
+      </w:r>
+      <w:r>
+        <w:t xml:space="preserve"> </w:t>
+      </w:r>
+      <w:r>
+        <w:t xml:space="preserve">2007; Pross</w:t>
+      </w:r>
+      <w:r>
+        <w:t xml:space="preserve"> </w:t>
+      </w:r>
+      <w:r>
+        <w:rPr>
+          <w:iCs/>
+          <w:i/>
+        </w:rPr>
+        <w:t xml:space="preserve">et al.</w:t>
+      </w:r>
+      <w:r>
+        <w:t xml:space="preserve"> </w:t>
+      </w:r>
+      <w:r>
+        <w:t xml:space="preserve">2012)</w:t>
+      </w:r>
+      <w:r>
+        <w:t xml:space="preserve">. These methods have the problem that the thermal preferences of taxa may have changed over time. More significantly, in the early Eocene, sea surface temperatures may have reached heights unknown in the modern world, and nearest living relative methods based on the modern are inherently unable to predict such elevated temperatures. This is especially true for taxa that inhabit the warmest part of the ocean today, e.g. coral reefs [@]. Although coral reefs are threatened by warming sea surface temperatures today [@], it is conceivable that Eocene reef corals were adapted to a warmer climate. The fossil record indicates that reef development may have been stunted in the early Eocene, but the few early Eocene coral reefs occur in low latitudes</w:t>
+      </w:r>
+      <w:r>
+        <w:t xml:space="preserve"> </w:t>
+      </w:r>
+      <w:r>
+        <w:t xml:space="preserve">(Zamagni</w:t>
+      </w:r>
+      <w:r>
+        <w:t xml:space="preserve"> </w:t>
+      </w:r>
+      <w:r>
+        <w:rPr>
+          <w:iCs/>
+          <w:i/>
+        </w:rPr>
+        <w:t xml:space="preserve">et al.</w:t>
+      </w:r>
+      <w:r>
+        <w:t xml:space="preserve"> </w:t>
+      </w:r>
+      <w:r>
+        <w:t xml:space="preserve">2012)</w:t>
+      </w:r>
+      <w:r>
+        <w:t xml:space="preserve">. Tropical temperatures predicted by the geochemical proxy record indicate hotter-than-modern tropical temperatures (Fig. S2), suggesting that the modern climate range of coral reefs may underestimate the early Eocene thermal niche for coral reefs. We have tried to account for that possibility by widening the temperature probability distribution for reef corals, but the predicted temperatures for the reef and mangrove sites still lie below the temperatures indicated by the geochemical proxy record (Fig. 4, Fig. S2).</w:t>
+      </w:r>
+    </w:p>
+    <w:p>
+      <w:pPr>
+        <w:pStyle w:val="BodyText"/>
+      </w:pPr>
+      <w:r>
+        <w:t xml:space="preserve">This dilemma could be resolved in future studies by applying machine learning approaches to inferring quantitative temperatures from ecological and lithological proxies: If geochemical proxies and ecological or lithological data are derived from the same location and time interval, the climatic requirements of these taxa or sediments can be learned by using palaeotemperatures from that time interval, instead of or in addition to modern modern temperatures. This approach would ultimately rely on geochemical proxies providing absolute temperature estimates, but the resulting information could be exported to other locations lacking good coverage of geochemical proxies via their fossil or sedimentary record.</w:t>
       </w:r>
     </w:p>
     <w:bookmarkEnd w:id="38"/>
@@ -6039,7 +6135,7 @@
         <w:pStyle w:val="BodyText"/>
       </w:pPr>
       <w:r>
-        <w:t xml:space="preserve">[add table on lat gradients]</w:t>
+        <w:t xml:space="preserve">[Table 1: Early Eocene latitudinal temperature gradients from the literature]</w:t>
       </w:r>
     </w:p>
     <w:p>
@@ -6047,7 +6143,45 @@
         <w:pStyle w:val="BodyText"/>
       </w:pPr>
       <w:r>
-        <w:t xml:space="preserve">In latitudes beyond the polar circle, the discrepancy between our model predictions and those of earlier, proxy-based models increases, as those predict almost linearly decreasing SSTs towards the poles, whereas our median model prediction suggests only a slight decrease beyond the polar circle. However, the scarcity of temperature records in this range leads to widening credible intervals, including the possibility of stronger temperature decreases. Polar temperature estimates from our model are thus conservative in that they admit large uncertainty where data is absent, which is desirable. However, the presence of high proxy-derived temperature estimates at ~ 60 deg latitudes forces the modeled median temperature curve to be too high at ~ 24 degC, relative to the temperatures indicated by the high-latitude mangrove communities (15.6 - 22.5 degC). In contrast, the extrapolated polar temperatures of most previous proxy-based models are likely too low, given the abundance of ecological data indicating temperate or subtropical high-latitude climates during the EECO [@ @]</w:t>
+        <w:t xml:space="preserve">In latitudes beyond the polar circle, the discrepancy between our model predictions and those of earlier, proxy-based models increases, as those predict almost linearly decreasing SSTs towards the poles, whereas our median model prediction suggests only a slight decrease beyond the polar circle. However, the scarcity of temperature records in this range leads to widening credible intervals, including the possibility of stronger temperature decreases. Polar temperature estimates from our model are thus conservative in that they admit large uncertainty where data is absent, which is desirable. However, the presence of high proxy-derived temperature estimates at ~ 60 deg latitudes forces the modeled median temperature curve to be too high at ~ 24 degC, relative to the temperatures indicated by the high-latitude mangrove communities (15.6 - 22.5 degC). In contrast, the extrapolated polar temperatures of most previous proxy-based models are likely too low, given the abundance of ecological data indicating temperate or subtropical high-latitude climates during the EECO</w:t>
+      </w:r>
+      <w:r>
+        <w:t xml:space="preserve"> </w:t>
+      </w:r>
+      <w:r>
+        <w:t xml:space="preserve">(Pross</w:t>
+      </w:r>
+      <w:r>
+        <w:t xml:space="preserve"> </w:t>
+      </w:r>
+      <w:r>
+        <w:rPr>
+          <w:iCs/>
+          <w:i/>
+        </w:rPr>
+        <w:t xml:space="preserve">et al.</w:t>
+      </w:r>
+      <w:r>
+        <w:t xml:space="preserve"> </w:t>
+      </w:r>
+      <w:r>
+        <w:t xml:space="preserve">2012; Popescu</w:t>
+      </w:r>
+      <w:r>
+        <w:t xml:space="preserve"> </w:t>
+      </w:r>
+      <w:r>
+        <w:rPr>
+          <w:iCs/>
+          <w:i/>
+        </w:rPr>
+        <w:t xml:space="preserve">et al.</w:t>
+      </w:r>
+      <w:r>
+        <w:t xml:space="preserve"> </w:t>
+      </w:r>
+      <w:r>
+        <w:t xml:space="preserve">2021)</w:t>
       </w:r>
     </w:p>
     <w:p>
@@ -6055,7 +6189,7 @@
         <w:pStyle w:val="BodyText"/>
       </w:pPr>
       <w:r>
-        <w:t xml:space="preserve">The very high variability of the proxy record in mid-latitudes results in large uncertainties on the shape of temperature gradient and on the GMSsT. Biases and errors in the proxy reconstructions likely contribute to the observed variability, as geochemical proxies reflect many other factors besides seawater temperature</w:t>
+        <w:t xml:space="preserve">The very high variability of the proxy record in mid-latitudes results in large uncertainties on the shape of temperature gradient and on the GMsST. Biases and errors in the proxy reconstructions likely contribute to the observed variability, as geochemical proxies reflect many other factors besides seawater temperature</w:t>
       </w:r>
       <w:r>
         <w:t xml:space="preserve"> </w:t>
@@ -6141,7 +6275,7 @@
         <w:pStyle w:val="BodyText"/>
       </w:pPr>
       <w:r>
-        <w:t xml:space="preserve">Recent GMSsT estimates of the EECO and of the early Eocene range from 23.4 to 37.1 degC, with the lowest GMSTs being derived from d18O, and the higher estimates including TEX86</w:t>
+        <w:t xml:space="preserve">Recent GMsST estimates of the EECO and of the early Eocene range from 23.4 to 37.1 degC, with the lowest GMSTs being derived from d18O, and the higher estimates including TEX86</w:t>
       </w:r>
       <w:r>
         <w:t xml:space="preserve"> </w:t>
@@ -6166,7 +6300,64 @@
         <w:t xml:space="preserve">2020)</w:t>
       </w:r>
       <w:r>
-        <w:t xml:space="preserve">. Many studies include both marine and terrestrial proxies to derive GMST estimates, but despite great differences in proxy selection and in the calculation of global average temperatures, most estimates fall in the range of 27 - 29.5 degC [@@@@], similar to our GMSsT estimate of 28.7 degC.</w:t>
+        <w:t xml:space="preserve">. Many studies include both marine and terrestrial proxies to derive GMST estimates, but despite great differences in proxy selection and in the calculation of global average temperatures, many recent estimates fall in the range of 27 - 29.5 degC</w:t>
+      </w:r>
+      <w:r>
+        <w:t xml:space="preserve"> </w:t>
+      </w:r>
+      <w:r>
+        <w:t xml:space="preserve">(Caballero &amp; Huber 2013; Hansen</w:t>
+      </w:r>
+      <w:r>
+        <w:t xml:space="preserve"> </w:t>
+      </w:r>
+      <w:r>
+        <w:rPr>
+          <w:iCs/>
+          <w:i/>
+        </w:rPr>
+        <w:t xml:space="preserve">et al.</w:t>
+      </w:r>
+      <w:r>
+        <w:t xml:space="preserve"> </w:t>
+      </w:r>
+      <w:r>
+        <w:t xml:space="preserve">2013; Cramwinckel</w:t>
+      </w:r>
+      <w:r>
+        <w:t xml:space="preserve"> </w:t>
+      </w:r>
+      <w:r>
+        <w:rPr>
+          <w:iCs/>
+          <w:i/>
+        </w:rPr>
+        <w:t xml:space="preserve">et al.</w:t>
+      </w:r>
+      <w:r>
+        <w:t xml:space="preserve"> </w:t>
+      </w:r>
+      <w:r>
+        <w:t xml:space="preserve">2018; Zhu</w:t>
+      </w:r>
+      <w:r>
+        <w:t xml:space="preserve"> </w:t>
+      </w:r>
+      <w:r>
+        <w:rPr>
+          <w:iCs/>
+          <w:i/>
+        </w:rPr>
+        <w:t xml:space="preserve">et al.</w:t>
+      </w:r>
+      <w:r>
+        <w:t xml:space="preserve"> </w:t>
+      </w:r>
+      <w:r>
+        <w:t xml:space="preserve">2019)</w:t>
+      </w:r>
+      <w:r>
+        <w:t xml:space="preserve">, similar to our GMsST estimate of 28.7 degC.</w:t>
       </w:r>
     </w:p>
     <w:bookmarkEnd w:id="39"/>
@@ -6182,42 +6373,34 @@
     </w:p>
     <w:p>
       <w:pPr>
-        <w:numPr>
-          <w:ilvl w:val="0"/>
-          <w:numId w:val="1003"/>
-        </w:numPr>
-        <w:pStyle w:val="Compact"/>
-      </w:pPr>
-      <w:r>
-        <w:t xml:space="preserve">focus on gradient rather than gmst - gmst can easily be calculated from gradient.</w:t>
-      </w:r>
-    </w:p>
-    <w:p>
-      <w:pPr>
         <w:pStyle w:val="FirstParagraph"/>
       </w:pPr>
       <w:r>
-        <w:t xml:space="preserve">In conclusion, the Bayesian hierarchical model presented in this study represents a significant improvement over existing methods for reconstructing past temperatures by incorporating both geochemical and ecological data. The use of a Bayesian framework allows for the specification of prior information based on physical constraints, which can improve interpolation and prediction. By modeling the temperature variation across latitudes, a complete temperature distribution is obtained, filling in gaps in the proxy record and reducing the risk of bias in global mean surface temperature (GMST) estimates. The hierarchical structure of the model accounts for the variation of temperature estimates at individual localities and uncertainty associated with the ecological temperature proxies. This improved method is expected to significantly alter the proxy-based temperature reconstructions of the past, particularly for intervals with small or biased samples of temperature proxies.</w:t>
-      </w:r>
-      <w:r>
-        <w:t xml:space="preserve"> </w:t>
-      </w:r>
-      <w:r>
-        <w:t xml:space="preserve"># Acknowledgements</w:t>
+        <w:t xml:space="preserve">The Bayesian hierarchical model presented herein is able to reconstruct latitudinal gradients from both geochemical and ecological proxy data, whilst reflecting the uncertainty associated with the ecological temperature proxies, and accounts for the variation of multiple temperature estimates at individual localities. Using informative prior information allows for accurate temperature reconstructions from records with geographically incomplete sampling. By providing temperature estimates across the entire latitudinal range, this method also facilitates the reconstruction of unbiased global average temperatures. Application of our model to the EECO confirms the existence of latitudinal temperature gradients that were flatter than predicted by most Earth system models and by the majority of proxy-based work. High-latitude pollen records support this interpretation. Our GMsST estimate is in good agreement with most existing estimates, indicating that broadly accurate GMsST reconstructions are possible even with substantial deviations in the shape of the latitudinal temperature gradient. Our new method opens the door for improving the accuracy of proxy-based palaeoclimate reoncstructions and Phanerozoic temperature curves, particularly in intervals with a patchy record, and mitigates the biases incurred from uneven sampling.</w:t>
       </w:r>
     </w:p>
     <w:bookmarkEnd w:id="41"/>
-    <w:bookmarkStart w:id="42" w:name="author-contributions"/>
+    <w:bookmarkStart w:id="42" w:name="acknowledgements"/>
     <w:p>
       <w:pPr>
         <w:pStyle w:val="Heading1"/>
       </w:pPr>
       <w:r>
+        <w:t xml:space="preserve">Acknowledgements</w:t>
+      </w:r>
+    </w:p>
+    <w:bookmarkEnd w:id="42"/>
+    <w:bookmarkStart w:id="43" w:name="author-contributions"/>
+    <w:p>
+      <w:pPr>
+        <w:pStyle w:val="Heading1"/>
+      </w:pPr>
+      <w:r>
         <w:t xml:space="preserve">Author contributions</w:t>
       </w:r>
     </w:p>
-    <w:bookmarkEnd w:id="42"/>
-    <w:bookmarkStart w:id="43" w:name="data-accessibility"/>
+    <w:bookmarkEnd w:id="43"/>
+    <w:bookmarkStart w:id="44" w:name="data-accessibility"/>
     <w:p>
       <w:pPr>
         <w:pStyle w:val="Heading1"/>
@@ -6226,8 +6409,8 @@
         <w:t xml:space="preserve">Data accessibility</w:t>
       </w:r>
     </w:p>
-    <w:bookmarkEnd w:id="43"/>
-    <w:bookmarkStart w:id="112" w:name="references"/>
+    <w:bookmarkEnd w:id="44"/>
+    <w:bookmarkStart w:id="120" w:name="references"/>
     <w:p>
       <w:pPr>
         <w:pStyle w:val="Heading1"/>
@@ -6236,8 +6419,8 @@
         <w:t xml:space="preserve">References</w:t>
       </w:r>
     </w:p>
-    <w:bookmarkStart w:id="111" w:name="refs"/>
-    <w:bookmarkStart w:id="44" w:name="ref-Beer2008"/>
+    <w:bookmarkStart w:id="119" w:name="refs"/>
+    <w:bookmarkStart w:id="45" w:name="ref-Beer2008"/>
     <w:p>
       <w:pPr>
         <w:pStyle w:val="Bibliography"/>
@@ -6272,19 +6455,42 @@
         <w:t xml:space="preserve">, 29–43.</w:t>
       </w:r>
     </w:p>
-    <w:bookmarkEnd w:id="44"/>
-    <w:bookmarkStart w:id="46" w:name="ref-Bijl2009"/>
+    <w:bookmarkEnd w:id="45"/>
+    <w:bookmarkStart w:id="46" w:name="ref-Berggren1998"/>
     <w:p>
       <w:pPr>
         <w:pStyle w:val="Bibliography"/>
       </w:pPr>
       <w:r>
+        <w:t xml:space="preserve">BERGGREN, W. A., LUCAS, S., AUBRY, M.-P. and LUCAS, S. 1998. Late paleocene-early eocene climatic and biotic evolution: An overview.</w:t>
+      </w:r>
+      <w:r>
+        <w:t xml:space="preserve"> </w:t>
+      </w:r>
+      <w:r>
+        <w:rPr>
+          <w:iCs/>
+          <w:i/>
+        </w:rPr>
+        <w:t xml:space="preserve">Late Paleocene-Early Eocene Climatic and Biotic Events in the Marine and Terrestrial Records. Columbia Univ. Press, New York</w:t>
+      </w:r>
+      <w:r>
+        <w:t xml:space="preserve">, 1–17.</w:t>
+      </w:r>
+    </w:p>
+    <w:bookmarkEnd w:id="46"/>
+    <w:bookmarkStart w:id="48" w:name="ref-Bijl2009"/>
+    <w:p>
+      <w:pPr>
+        <w:pStyle w:val="Bibliography"/>
+      </w:pPr>
+      <w:r>
         <w:t xml:space="preserve">BIJL, P. K., SCHOUTEN, S., SLUIJS, A., REICHART, G.-J., ZACHOS, J. C. and BRINKHUIS, H. 2009.</w:t>
       </w:r>
       <w:r>
         <w:t xml:space="preserve"> </w:t>
       </w:r>
-      <w:hyperlink r:id="rId45">
+      <w:hyperlink r:id="rId47">
         <w:r>
           <w:rPr>
             <w:rStyle w:val="Hyperlink"/>
@@ -6358,8 +6564,8 @@
         <w:t xml:space="preserve">, 776–779.</w:t>
       </w:r>
     </w:p>
-    <w:bookmarkEnd w:id="46"/>
-    <w:bookmarkStart w:id="47" w:name="ref-Burgener2023"/>
+    <w:bookmarkEnd w:id="48"/>
+    <w:bookmarkStart w:id="49" w:name="ref-Burgener2023"/>
     <w:p>
       <w:pPr>
         <w:pStyle w:val="Bibliography"/>
@@ -6387,8 +6593,8 @@
         <w:t xml:space="preserve">, 111373.</w:t>
       </w:r>
     </w:p>
-    <w:bookmarkEnd w:id="47"/>
-    <w:bookmarkStart w:id="49" w:name="ref-Burke2018"/>
+    <w:bookmarkEnd w:id="49"/>
+    <w:bookmarkStart w:id="51" w:name="ref-Burke2018"/>
     <w:p>
       <w:pPr>
         <w:pStyle w:val="Bibliography"/>
@@ -6399,7 +6605,7 @@
       <w:r>
         <w:t xml:space="preserve"> </w:t>
       </w:r>
-      <w:hyperlink r:id="rId48">
+      <w:hyperlink r:id="rId50">
         <w:r>
           <w:rPr>
             <w:rStyle w:val="Hyperlink"/>
@@ -6461,24 +6667,24 @@
         <w:t xml:space="preserve">, 13288–13293.</w:t>
       </w:r>
     </w:p>
-    <w:bookmarkEnd w:id="49"/>
-    <w:bookmarkStart w:id="50" w:name="ref-Cao2019"/>
+    <w:bookmarkEnd w:id="51"/>
+    <w:bookmarkStart w:id="52" w:name="ref-Caballero2013"/>
     <w:p>
       <w:pPr>
         <w:pStyle w:val="Bibliography"/>
       </w:pPr>
       <w:r>
-        <w:t xml:space="preserve">CAO, W., WILLIAMS, S., FLAMENT, N., ZAHIROVIC, S., SCOTESE, C. and MÜLLER, R. D. 2019. Palaeolatitudinal distribution of lithologic indicators of climate in a palaeogeographic framework.</w:t>
-      </w:r>
-      <w:r>
-        <w:t xml:space="preserve"> </w:t>
-      </w:r>
-      <w:r>
-        <w:rPr>
-          <w:iCs/>
-          <w:i/>
-        </w:rPr>
-        <w:t xml:space="preserve">Geological Magazine</w:t>
+        <w:t xml:space="preserve">CABALLERO, R. and HUBER, M. 2013. State-dependent climate sensitivity in past warm climates and its implications for future climate projections.</w:t>
+      </w:r>
+      <w:r>
+        <w:t xml:space="preserve"> </w:t>
+      </w:r>
+      <w:r>
+        <w:rPr>
+          <w:iCs/>
+          <w:i/>
+        </w:rPr>
+        <w:t xml:space="preserve">Proceedings of the National Academy of Sciences</w:t>
       </w:r>
       <w:r>
         <w:t xml:space="preserve">,</w:t>
@@ -6491,14 +6697,50 @@
           <w:bCs/>
           <w:b/>
         </w:rPr>
+        <w:t xml:space="preserve">110</w:t>
+      </w:r>
+      <w:r>
+        <w:t xml:space="preserve">, 14162–14167.</w:t>
+      </w:r>
+    </w:p>
+    <w:bookmarkEnd w:id="52"/>
+    <w:bookmarkStart w:id="53" w:name="ref-Cao2019"/>
+    <w:p>
+      <w:pPr>
+        <w:pStyle w:val="Bibliography"/>
+      </w:pPr>
+      <w:r>
+        <w:t xml:space="preserve">CAO, W., WILLIAMS, S., FLAMENT, N., ZAHIROVIC, S., SCOTESE, C. and MÜLLER, R. D. 2019. Palaeolatitudinal distribution of lithologic indicators of climate in a palaeogeographic framework.</w:t>
+      </w:r>
+      <w:r>
+        <w:t xml:space="preserve"> </w:t>
+      </w:r>
+      <w:r>
+        <w:rPr>
+          <w:iCs/>
+          <w:i/>
+        </w:rPr>
+        <w:t xml:space="preserve">Geological Magazine</w:t>
+      </w:r>
+      <w:r>
+        <w:t xml:space="preserve">,</w:t>
+      </w:r>
+      <w:r>
+        <w:t xml:space="preserve"> </w:t>
+      </w:r>
+      <w:r>
+        <w:rPr>
+          <w:bCs/>
+          <w:b/>
+        </w:rPr>
         <w:t xml:space="preserve">156</w:t>
       </w:r>
       <w:r>
         <w:t xml:space="preserve">, 331–354.</w:t>
       </w:r>
     </w:p>
-    <w:bookmarkEnd w:id="50"/>
-    <w:bookmarkStart w:id="52" w:name="ref-Chandra2021"/>
+    <w:bookmarkEnd w:id="53"/>
+    <w:bookmarkStart w:id="55" w:name="ref-Chandra2021"/>
     <w:p>
       <w:pPr>
         <w:pStyle w:val="Bibliography"/>
@@ -6509,7 +6751,7 @@
       <w:r>
         <w:t xml:space="preserve"> </w:t>
       </w:r>
-      <w:hyperlink r:id="rId51">
+      <w:hyperlink r:id="rId54">
         <w:r>
           <w:rPr>
             <w:rStyle w:val="Hyperlink"/>
@@ -6571,24 +6813,24 @@
         <w:t xml:space="preserve">, 105002.</w:t>
       </w:r>
     </w:p>
-    <w:bookmarkEnd w:id="52"/>
-    <w:bookmarkStart w:id="53" w:name="ref-Evans2018"/>
+    <w:bookmarkEnd w:id="55"/>
+    <w:bookmarkStart w:id="56" w:name="ref-Cramwinckel2018"/>
     <w:p>
       <w:pPr>
         <w:pStyle w:val="Bibliography"/>
       </w:pPr>
       <w:r>
-        <w:t xml:space="preserve">EVANS, D., SAGOO, N., RENEMA, W., COTTON, L. J., MÜLLER, W., TODD, J. A., SARASWATI, P. K., STASSEN, P., ZIEGLER, M., PEARSON, P. N. and OTHERS. 2018. Eocene greenhouse climate revealed by coupled clumped isotope-mg/ca thermometry.</w:t>
-      </w:r>
-      <w:r>
-        <w:t xml:space="preserve"> </w:t>
-      </w:r>
-      <w:r>
-        <w:rPr>
-          <w:iCs/>
-          <w:i/>
-        </w:rPr>
-        <w:t xml:space="preserve">Proceedings of the National Academy of Sciences</w:t>
+        <w:t xml:space="preserve">CRAMWINCKEL, M. J., HUBER, M., KOCKEN, I. J., AGNINI, C., BIJL, P. K., BOHATY, S. M., FRIELING, J., GOLDNER, A., HILGEN, F. J., KIP, E. L. and OTHERS. 2018. Synchronous tropical and polar temperature evolution in the eocene.</w:t>
+      </w:r>
+      <w:r>
+        <w:t xml:space="preserve"> </w:t>
+      </w:r>
+      <w:r>
+        <w:rPr>
+          <w:iCs/>
+          <w:i/>
+        </w:rPr>
+        <w:t xml:space="preserve">Nature</w:t>
       </w:r>
       <w:r>
         <w:t xml:space="preserve">,</w:t>
@@ -6601,53 +6843,30 @@
           <w:bCs/>
           <w:b/>
         </w:rPr>
-        <w:t xml:space="preserve">115</w:t>
-      </w:r>
-      <w:r>
-        <w:t xml:space="preserve">, 1174–1179.</w:t>
-      </w:r>
-    </w:p>
-    <w:bookmarkEnd w:id="53"/>
-    <w:bookmarkStart w:id="54" w:name="ref-Fauquette2007"/>
+        <w:t xml:space="preserve">559</w:t>
+      </w:r>
+      <w:r>
+        <w:t xml:space="preserve">, 382–386.</w:t>
+      </w:r>
+    </w:p>
+    <w:bookmarkEnd w:id="56"/>
+    <w:bookmarkStart w:id="57" w:name="ref-Evans2018"/>
     <w:p>
       <w:pPr>
         <w:pStyle w:val="Bibliography"/>
       </w:pPr>
       <w:r>
-        <w:t xml:space="preserve">FAUQUETTE, S., SUC, J., JIMÉNEZ-MORENO, G., MICHEELS, A. and JOSTS, A. 2007. Latitudinal climatic gradients in the western european and mediterranean regions from the mid-miocene (c. 15 ma) to the.</w:t>
-      </w:r>
-      <w:r>
-        <w:t xml:space="preserve"> </w:t>
-      </w:r>
-      <w:r>
-        <w:rPr>
-          <w:iCs/>
-          <w:i/>
-        </w:rPr>
-        <w:t xml:space="preserve">Deep-time perspectives on climate change: marrying the signal from computer models and biological proxies</w:t>
-      </w:r>
-      <w:r>
-        <w:t xml:space="preserve">, 481.</w:t>
-      </w:r>
-    </w:p>
-    <w:bookmarkEnd w:id="54"/>
-    <w:bookmarkStart w:id="55" w:name="ref-Greenwood2017"/>
-    <w:p>
-      <w:pPr>
-        <w:pStyle w:val="Bibliography"/>
-      </w:pPr>
-      <w:r>
-        <w:t xml:space="preserve">GREENWOOD, D., KEEFE, R., REICHGELT, T. and WEBB, J. 2017. Eocene paleobotanical altimetry of victoria’s eastern uplands.</w:t>
-      </w:r>
-      <w:r>
-        <w:t xml:space="preserve"> </w:t>
-      </w:r>
-      <w:r>
-        <w:rPr>
-          <w:iCs/>
-          <w:i/>
-        </w:rPr>
-        <w:t xml:space="preserve">Australian Journal of Earth Sciences</w:t>
+        <w:t xml:space="preserve">EVANS, D., SAGOO, N., RENEMA, W., COTTON, L. J., MÜLLER, W., TODD, J. A., SARASWATI, P. K., STASSEN, P., ZIEGLER, M., PEARSON, P. N. and OTHERS. 2018. Eocene greenhouse climate revealed by coupled clumped isotope-mg/ca thermometry.</w:t>
+      </w:r>
+      <w:r>
+        <w:t xml:space="preserve"> </w:t>
+      </w:r>
+      <w:r>
+        <w:rPr>
+          <w:iCs/>
+          <w:i/>
+        </w:rPr>
+        <w:t xml:space="preserve">Proceedings of the National Academy of Sciences</w:t>
       </w:r>
       <w:r>
         <w:t xml:space="preserve">,</w:t>
@@ -6660,14 +6879,73 @@
           <w:bCs/>
           <w:b/>
         </w:rPr>
+        <w:t xml:space="preserve">115</w:t>
+      </w:r>
+      <w:r>
+        <w:t xml:space="preserve">, 1174–1179.</w:t>
+      </w:r>
+    </w:p>
+    <w:bookmarkEnd w:id="57"/>
+    <w:bookmarkStart w:id="58" w:name="ref-Fauquette2007"/>
+    <w:p>
+      <w:pPr>
+        <w:pStyle w:val="Bibliography"/>
+      </w:pPr>
+      <w:r>
+        <w:t xml:space="preserve">FAUQUETTE, S., SUC, J., JIMÉNEZ-MORENO, G., MICHEELS, A. and JOSTS, A. 2007. Latitudinal climatic gradients in the western european and mediterranean regions from the mid-miocene (c. 15 ma) to the.</w:t>
+      </w:r>
+      <w:r>
+        <w:t xml:space="preserve"> </w:t>
+      </w:r>
+      <w:r>
+        <w:rPr>
+          <w:iCs/>
+          <w:i/>
+        </w:rPr>
+        <w:t xml:space="preserve">Deep-time perspectives on climate change: marrying the signal from computer models and biological proxies</w:t>
+      </w:r>
+      <w:r>
+        <w:t xml:space="preserve">, 481.</w:t>
+      </w:r>
+    </w:p>
+    <w:bookmarkEnd w:id="58"/>
+    <w:bookmarkStart w:id="59" w:name="ref-Greenwood2017"/>
+    <w:p>
+      <w:pPr>
+        <w:pStyle w:val="Bibliography"/>
+      </w:pPr>
+      <w:r>
+        <w:t xml:space="preserve">GREENWOOD, D., KEEFE, R., REICHGELT, T. and WEBB, J. 2017. Eocene paleobotanical altimetry of victoria’s eastern uplands.</w:t>
+      </w:r>
+      <w:r>
+        <w:t xml:space="preserve"> </w:t>
+      </w:r>
+      <w:r>
+        <w:rPr>
+          <w:iCs/>
+          <w:i/>
+        </w:rPr>
+        <w:t xml:space="preserve">Australian Journal of Earth Sciences</w:t>
+      </w:r>
+      <w:r>
+        <w:t xml:space="preserve">,</w:t>
+      </w:r>
+      <w:r>
+        <w:t xml:space="preserve"> </w:t>
+      </w:r>
+      <w:r>
+        <w:rPr>
+          <w:bCs/>
+          <w:b/>
+        </w:rPr>
         <w:t xml:space="preserve">64</w:t>
       </w:r>
       <w:r>
         <w:t xml:space="preserve">, 625–637.</w:t>
       </w:r>
     </w:p>
-    <w:bookmarkEnd w:id="55"/>
-    <w:bookmarkStart w:id="57" w:name="ref-Greenwood1995"/>
+    <w:bookmarkEnd w:id="59"/>
+    <w:bookmarkStart w:id="61" w:name="ref-Greenwood1995"/>
     <w:p>
       <w:pPr>
         <w:pStyle w:val="Bibliography"/>
@@ -6678,7 +6956,7 @@
       <w:r>
         <w:t xml:space="preserve"> </w:t>
       </w:r>
-      <w:hyperlink r:id="rId56">
+      <w:hyperlink r:id="rId60">
         <w:r>
           <w:rPr>
             <w:rStyle w:val="Hyperlink"/>
@@ -6716,8 +6994,8 @@
         <w:t xml:space="preserve">, 1044.</w:t>
       </w:r>
     </w:p>
-    <w:bookmarkEnd w:id="57"/>
-    <w:bookmarkStart w:id="58" w:name="ref-Grossman2022"/>
+    <w:bookmarkEnd w:id="61"/>
+    <w:bookmarkStart w:id="62" w:name="ref-Grossman2022"/>
     <w:p>
       <w:pPr>
         <w:pStyle w:val="Bibliography"/>
@@ -6752,24 +7030,24 @@
         <w:t xml:space="preserve">, 8938.</w:t>
       </w:r>
     </w:p>
-    <w:bookmarkEnd w:id="58"/>
-    <w:bookmarkStart w:id="59" w:name="ref-Hollis2019"/>
+    <w:bookmarkEnd w:id="62"/>
+    <w:bookmarkStart w:id="63" w:name="ref-Hansen2013"/>
     <w:p>
       <w:pPr>
         <w:pStyle w:val="Bibliography"/>
       </w:pPr>
       <w:r>
-        <w:t xml:space="preserve">HOLLIS, C. J., DUNKLEY JONES, T., ANAGNOSTOU, E., BIJL, P. K., CRAMWINCKEL, M. J., CUI, Y., DICKENS, G. R., EDGAR, K. M., ELEY, Y., EVANS, D. and OTHERS. 2019. The DeepMIP contribution to PMIP4: Methodologies for selection, compilation and analysis of latest paleocene and early eocene climate proxy data, incorporating version 0.1 of the DeepMIP database.</w:t>
-      </w:r>
-      <w:r>
-        <w:t xml:space="preserve"> </w:t>
-      </w:r>
-      <w:r>
-        <w:rPr>
-          <w:iCs/>
-          <w:i/>
-        </w:rPr>
-        <w:t xml:space="preserve">Geoscientific Model Development</w:t>
+        <w:t xml:space="preserve">HANSEN, J., SATO, M., RUSSELL, G. and KHARECHA, P. 2013. Climate sensitivity, sea level and atmospheric carbon dioxide.</w:t>
+      </w:r>
+      <w:r>
+        <w:t xml:space="preserve"> </w:t>
+      </w:r>
+      <w:r>
+        <w:rPr>
+          <w:iCs/>
+          <w:i/>
+        </w:rPr>
+        <w:t xml:space="preserve">Philosophical Transactions of the Royal Society A: Mathematical, Physical and Engineering Sciences</w:t>
       </w:r>
       <w:r>
         <w:t xml:space="preserve">,</w:t>
@@ -6782,30 +7060,30 @@
           <w:bCs/>
           <w:b/>
         </w:rPr>
-        <w:t xml:space="preserve">12</w:t>
-      </w:r>
-      <w:r>
-        <w:t xml:space="preserve">, 3149–3206.</w:t>
-      </w:r>
-    </w:p>
-    <w:bookmarkEnd w:id="59"/>
-    <w:bookmarkStart w:id="60" w:name="ref-Huber2011"/>
+        <w:t xml:space="preserve">371</w:t>
+      </w:r>
+      <w:r>
+        <w:t xml:space="preserve">, 20120294.</w:t>
+      </w:r>
+    </w:p>
+    <w:bookmarkEnd w:id="63"/>
+    <w:bookmarkStart w:id="64" w:name="ref-Hollis2019"/>
     <w:p>
       <w:pPr>
         <w:pStyle w:val="Bibliography"/>
       </w:pPr>
       <w:r>
-        <w:t xml:space="preserve">HUBER, M. and CABALLERO, R. 2011. The early eocene equable climate problem revisited.</w:t>
-      </w:r>
-      <w:r>
-        <w:t xml:space="preserve"> </w:t>
-      </w:r>
-      <w:r>
-        <w:rPr>
-          <w:iCs/>
-          <w:i/>
-        </w:rPr>
-        <w:t xml:space="preserve">Climate of the Past</w:t>
+        <w:t xml:space="preserve">HOLLIS, C. J., DUNKLEY JONES, T., ANAGNOSTOU, E., BIJL, P. K., CRAMWINCKEL, M. J., CUI, Y., DICKENS, G. R., EDGAR, K. M., ELEY, Y., EVANS, D. and OTHERS. 2019. The DeepMIP contribution to PMIP4: Methodologies for selection, compilation and analysis of latest paleocene and early eocene climate proxy data, incorporating version 0.1 of the DeepMIP database.</w:t>
+      </w:r>
+      <w:r>
+        <w:t xml:space="preserve"> </w:t>
+      </w:r>
+      <w:r>
+        <w:rPr>
+          <w:iCs/>
+          <w:i/>
+        </w:rPr>
+        <w:t xml:space="preserve">Geoscientific Model Development</w:t>
       </w:r>
       <w:r>
         <w:t xml:space="preserve">,</w:t>
@@ -6818,30 +7096,30 @@
           <w:bCs/>
           <w:b/>
         </w:rPr>
-        <w:t xml:space="preserve">7</w:t>
-      </w:r>
-      <w:r>
-        <w:t xml:space="preserve">, 603–633.</w:t>
-      </w:r>
-    </w:p>
-    <w:bookmarkEnd w:id="60"/>
-    <w:bookmarkStart w:id="61" w:name="ref-Hyland2017"/>
+        <w:t xml:space="preserve">12</w:t>
+      </w:r>
+      <w:r>
+        <w:t xml:space="preserve">, 3149–3206.</w:t>
+      </w:r>
+    </w:p>
+    <w:bookmarkEnd w:id="64"/>
+    <w:bookmarkStart w:id="65" w:name="ref-Huber2011"/>
     <w:p>
       <w:pPr>
         <w:pStyle w:val="Bibliography"/>
       </w:pPr>
       <w:r>
-        <w:t xml:space="preserve">HYLAND, E. G., SHELDON, N. D. and COTTON, J. M. 2017. Constraining the early eocene climatic optimum: A terrestrial interhemispheric comparison.</w:t>
-      </w:r>
-      <w:r>
-        <w:t xml:space="preserve"> </w:t>
-      </w:r>
-      <w:r>
-        <w:rPr>
-          <w:iCs/>
-          <w:i/>
-        </w:rPr>
-        <w:t xml:space="preserve">Bulletin</w:t>
+        <w:t xml:space="preserve">HUBER, M. and CABALLERO, R. 2011. The early eocene equable climate problem revisited.</w:t>
+      </w:r>
+      <w:r>
+        <w:t xml:space="preserve"> </w:t>
+      </w:r>
+      <w:r>
+        <w:rPr>
+          <w:iCs/>
+          <w:i/>
+        </w:rPr>
+        <w:t xml:space="preserve">Climate of the Past</w:t>
       </w:r>
       <w:r>
         <w:t xml:space="preserve">,</w:t>
@@ -6854,14 +7132,50 @@
           <w:bCs/>
           <w:b/>
         </w:rPr>
+        <w:t xml:space="preserve">7</w:t>
+      </w:r>
+      <w:r>
+        <w:t xml:space="preserve">, 603–633.</w:t>
+      </w:r>
+    </w:p>
+    <w:bookmarkEnd w:id="65"/>
+    <w:bookmarkStart w:id="66" w:name="ref-Hyland2017"/>
+    <w:p>
+      <w:pPr>
+        <w:pStyle w:val="Bibliography"/>
+      </w:pPr>
+      <w:r>
+        <w:t xml:space="preserve">HYLAND, E. G., SHELDON, N. D. and COTTON, J. M. 2017. Constraining the early eocene climatic optimum: A terrestrial interhemispheric comparison.</w:t>
+      </w:r>
+      <w:r>
+        <w:t xml:space="preserve"> </w:t>
+      </w:r>
+      <w:r>
+        <w:rPr>
+          <w:iCs/>
+          <w:i/>
+        </w:rPr>
+        <w:t xml:space="preserve">Bulletin</w:t>
+      </w:r>
+      <w:r>
+        <w:t xml:space="preserve">,</w:t>
+      </w:r>
+      <w:r>
+        <w:t xml:space="preserve"> </w:t>
+      </w:r>
+      <w:r>
+        <w:rPr>
+          <w:bCs/>
+          <w:b/>
+        </w:rPr>
         <w:t xml:space="preserve">129</w:t>
       </w:r>
       <w:r>
         <w:t xml:space="preserve">, 244–252.</w:t>
       </w:r>
     </w:p>
-    <w:bookmarkEnd w:id="61"/>
-    <w:bookmarkStart w:id="63" w:name="ref-Inglis2020"/>
+    <w:bookmarkEnd w:id="66"/>
+    <w:bookmarkStart w:id="68" w:name="ref-Inglis2020"/>
     <w:p>
       <w:pPr>
         <w:pStyle w:val="Bibliography"/>
@@ -6872,7 +7186,7 @@
       <w:r>
         <w:t xml:space="preserve"> </w:t>
       </w:r>
-      <w:hyperlink r:id="rId62">
+      <w:hyperlink r:id="rId67">
         <w:r>
           <w:rPr>
             <w:rStyle w:val="Hyperlink"/>
@@ -6994,8 +7308,8 @@
         <w:t xml:space="preserve">, 1953–1968.</w:t>
       </w:r>
     </w:p>
-    <w:bookmarkEnd w:id="63"/>
-    <w:bookmarkStart w:id="64" w:name="ref-johannes1983"/>
+    <w:bookmarkEnd w:id="68"/>
+    <w:bookmarkStart w:id="69" w:name="ref-johannes1983"/>
     <w:p>
       <w:pPr>
         <w:pStyle w:val="Bibliography"/>
@@ -7030,8 +7344,8 @@
         <w:t xml:space="preserve">, 105–111.</w:t>
       </w:r>
     </w:p>
-    <w:bookmarkEnd w:id="64"/>
-    <w:bookmarkStart w:id="66" w:name="ref-Jones2022"/>
+    <w:bookmarkEnd w:id="69"/>
+    <w:bookmarkStart w:id="71" w:name="ref-Jones2022"/>
     <w:p>
       <w:pPr>
         <w:pStyle w:val="Bibliography"/>
@@ -7042,7 +7356,7 @@
       <w:r>
         <w:t xml:space="preserve"> </w:t>
       </w:r>
-      <w:hyperlink r:id="rId65">
+      <w:hyperlink r:id="rId70">
         <w:r>
           <w:rPr>
             <w:rStyle w:val="Hyperlink"/>
@@ -7104,8 +7418,8 @@
         <w:t xml:space="preserve">, 238–242.</w:t>
       </w:r>
     </w:p>
-    <w:bookmarkEnd w:id="66"/>
-    <w:bookmarkStart w:id="67" w:name="ref-jones2022reef"/>
+    <w:bookmarkEnd w:id="71"/>
+    <w:bookmarkStart w:id="72" w:name="ref-jones2022reef"/>
     <w:p>
       <w:pPr>
         <w:pStyle w:val="Bibliography"/>
@@ -7140,8 +7454,8 @@
         <w:t xml:space="preserve">, 1–10.</w:t>
       </w:r>
     </w:p>
-    <w:bookmarkEnd w:id="67"/>
-    <w:bookmarkStart w:id="68" w:name="ref-Judd2022"/>
+    <w:bookmarkEnd w:id="72"/>
+    <w:bookmarkStart w:id="73" w:name="ref-Judd2022"/>
     <w:p>
       <w:pPr>
         <w:pStyle w:val="Bibliography"/>
@@ -7176,8 +7490,8 @@
         <w:t xml:space="preserve">, 753.</w:t>
       </w:r>
     </w:p>
-    <w:bookmarkEnd w:id="68"/>
-    <w:bookmarkStart w:id="70" w:name="ref-Keating-Bitonti2011"/>
+    <w:bookmarkEnd w:id="73"/>
+    <w:bookmarkStart w:id="75" w:name="ref-Keating-Bitonti2011"/>
     <w:p>
       <w:pPr>
         <w:pStyle w:val="Bibliography"/>
@@ -7188,7 +7502,7 @@
       <w:r>
         <w:t xml:space="preserve"> </w:t>
       </w:r>
-      <w:hyperlink r:id="rId69">
+      <w:hyperlink r:id="rId74">
         <w:r>
           <w:rPr>
             <w:rStyle w:val="Hyperlink"/>
@@ -7250,8 +7564,8 @@
         <w:t xml:space="preserve">, 771–774.</w:t>
       </w:r>
     </w:p>
-    <w:bookmarkEnd w:id="70"/>
-    <w:bookmarkStart w:id="71" w:name="ref-kiessling2001"/>
+    <w:bookmarkEnd w:id="75"/>
+    <w:bookmarkStart w:id="76" w:name="ref-kiessling2001"/>
     <w:p>
       <w:pPr>
         <w:pStyle w:val="Bibliography"/>
@@ -7286,8 +7600,8 @@
         <w:t xml:space="preserve">, 751–754.</w:t>
       </w:r>
     </w:p>
-    <w:bookmarkEnd w:id="71"/>
-    <w:bookmarkStart w:id="72" w:name="ref-kleypas1999"/>
+    <w:bookmarkEnd w:id="76"/>
+    <w:bookmarkStart w:id="77" w:name="ref-kleypas1999"/>
     <w:p>
       <w:pPr>
         <w:pStyle w:val="Bibliography"/>
@@ -7322,8 +7636,8 @@
         <w:t xml:space="preserve">, 146–159.</w:t>
       </w:r>
     </w:p>
-    <w:bookmarkEnd w:id="72"/>
-    <w:bookmarkStart w:id="73" w:name="ref-Kvavcek2007"/>
+    <w:bookmarkEnd w:id="77"/>
+    <w:bookmarkStart w:id="78" w:name="ref-Kvavcek2007"/>
     <w:p>
       <w:pPr>
         <w:pStyle w:val="Bibliography"/>
@@ -7358,8 +7672,8 @@
         <w:t xml:space="preserve">, 32–40.</w:t>
       </w:r>
     </w:p>
-    <w:bookmarkEnd w:id="73"/>
-    <w:bookmarkStart w:id="75" w:name="ref-Liu2009"/>
+    <w:bookmarkEnd w:id="78"/>
+    <w:bookmarkStart w:id="80" w:name="ref-Liu2009"/>
     <w:p>
       <w:pPr>
         <w:pStyle w:val="Bibliography"/>
@@ -7370,7 +7684,7 @@
       <w:r>
         <w:t xml:space="preserve"> </w:t>
       </w:r>
-      <w:hyperlink r:id="rId74">
+      <w:hyperlink r:id="rId79">
         <w:r>
           <w:rPr>
             <w:rStyle w:val="Hyperlink"/>
@@ -7444,8 +7758,8 @@
         <w:t xml:space="preserve">, 1187–1190.</w:t>
       </w:r>
     </w:p>
-    <w:bookmarkEnd w:id="75"/>
-    <w:bookmarkStart w:id="76" w:name="ref-Lunt2012"/>
+    <w:bookmarkEnd w:id="80"/>
+    <w:bookmarkStart w:id="81" w:name="ref-Lunt2012"/>
     <w:p>
       <w:pPr>
         <w:pStyle w:val="Bibliography"/>
@@ -7480,8 +7794,8 @@
         <w:t xml:space="preserve">, 1717–1736.</w:t>
       </w:r>
     </w:p>
-    <w:bookmarkEnd w:id="76"/>
-    <w:bookmarkStart w:id="77" w:name="ref-Lunt2021"/>
+    <w:bookmarkEnd w:id="81"/>
+    <w:bookmarkStart w:id="82" w:name="ref-Lunt2021"/>
     <w:p>
       <w:pPr>
         <w:pStyle w:val="Bibliography"/>
@@ -7516,8 +7830,8 @@
         <w:t xml:space="preserve">, 203–227.</w:t>
       </w:r>
     </w:p>
-    <w:bookmarkEnd w:id="77"/>
-    <w:bookmarkStart w:id="78" w:name="ref-Markwick1994"/>
+    <w:bookmarkEnd w:id="82"/>
+    <w:bookmarkStart w:id="83" w:name="ref-Markwick1994"/>
     <w:p>
       <w:pPr>
         <w:pStyle w:val="Bibliography"/>
@@ -7552,8 +7866,8 @@
         <w:t xml:space="preserve">, 613–616.</w:t>
       </w:r>
     </w:p>
-    <w:bookmarkEnd w:id="78"/>
-    <w:bookmarkStart w:id="79" w:name="ref-merdith2021"/>
+    <w:bookmarkEnd w:id="83"/>
+    <w:bookmarkStart w:id="84" w:name="ref-merdith2021"/>
     <w:p>
       <w:pPr>
         <w:pStyle w:val="Bibliography"/>
@@ -7588,8 +7902,8 @@
         <w:t xml:space="preserve">, 103477.</w:t>
       </w:r>
     </w:p>
-    <w:bookmarkEnd w:id="79"/>
-    <w:bookmarkStart w:id="80" w:name="ref-Peppe2011"/>
+    <w:bookmarkEnd w:id="84"/>
+    <w:bookmarkStart w:id="85" w:name="ref-Peppe2011"/>
     <w:p>
       <w:pPr>
         <w:pStyle w:val="Bibliography"/>
@@ -7624,8 +7938,8 @@
         <w:t xml:space="preserve">, 724–739.</w:t>
       </w:r>
     </w:p>
-    <w:bookmarkEnd w:id="80"/>
-    <w:bookmarkStart w:id="82" w:name="ref-Popescu2021"/>
+    <w:bookmarkEnd w:id="85"/>
+    <w:bookmarkStart w:id="87" w:name="ref-Popescu2021"/>
     <w:p>
       <w:pPr>
         <w:pStyle w:val="Bibliography"/>
@@ -7636,7 +7950,7 @@
       <w:r>
         <w:t xml:space="preserve"> </w:t>
       </w:r>
-      <w:hyperlink r:id="rId81">
+      <w:hyperlink r:id="rId86">
         <w:r>
           <w:rPr>
             <w:rStyle w:val="Hyperlink"/>
@@ -7746,8 +8060,8 @@
         <w:t xml:space="preserve">, 2771–2784.</w:t>
       </w:r>
     </w:p>
-    <w:bookmarkEnd w:id="82"/>
-    <w:bookmarkStart w:id="84" w:name="ref-Pross2012"/>
+    <w:bookmarkEnd w:id="87"/>
+    <w:bookmarkStart w:id="89" w:name="ref-Pross2012"/>
     <w:p>
       <w:pPr>
         <w:pStyle w:val="Bibliography"/>
@@ -7758,7 +8072,7 @@
       <w:r>
         <w:t xml:space="preserve"> </w:t>
       </w:r>
-      <w:hyperlink r:id="rId83">
+      <w:hyperlink r:id="rId88">
         <w:r>
           <w:rPr>
             <w:rStyle w:val="Hyperlink"/>
@@ -7844,8 +8158,8 @@
         <w:t xml:space="preserve">, 73–77.</w:t>
       </w:r>
     </w:p>
-    <w:bookmarkEnd w:id="84"/>
-    <w:bookmarkStart w:id="86" w:name="ref-Quisthoudt2012"/>
+    <w:bookmarkEnd w:id="89"/>
+    <w:bookmarkStart w:id="91" w:name="ref-Quisthoudt2012"/>
     <w:p>
       <w:pPr>
         <w:pStyle w:val="Bibliography"/>
@@ -7856,7 +8170,7 @@
       <w:r>
         <w:t xml:space="preserve"> </w:t>
       </w:r>
-      <w:hyperlink r:id="rId85">
+      <w:hyperlink r:id="rId90">
         <w:r>
           <w:rPr>
             <w:rStyle w:val="Hyperlink"/>
@@ -7894,8 +8208,8 @@
         <w:t xml:space="preserve">, 1919–1931.</w:t>
       </w:r>
     </w:p>
-    <w:bookmarkEnd w:id="86"/>
-    <w:bookmarkStart w:id="87" w:name="ref-Rasmussen2004"/>
+    <w:bookmarkEnd w:id="91"/>
+    <w:bookmarkStart w:id="92" w:name="ref-Rasmussen2004"/>
     <w:p>
       <w:pPr>
         <w:pStyle w:val="Bibliography"/>
@@ -7930,8 +8244,8 @@
         <w:t xml:space="preserve">, 63–71.</w:t>
       </w:r>
     </w:p>
-    <w:bookmarkEnd w:id="87"/>
-    <w:bookmarkStart w:id="88" w:name="ref-Reynolds1994"/>
+    <w:bookmarkEnd w:id="92"/>
+    <w:bookmarkStart w:id="93" w:name="ref-Reynolds1994"/>
     <w:p>
       <w:pPr>
         <w:pStyle w:val="Bibliography"/>
@@ -7966,8 +8280,8 @@
         <w:t xml:space="preserve">, 929–948.</w:t>
       </w:r>
     </w:p>
-    <w:bookmarkEnd w:id="88"/>
-    <w:bookmarkStart w:id="89" w:name="ref-Royer2012"/>
+    <w:bookmarkEnd w:id="93"/>
+    <w:bookmarkStart w:id="94" w:name="ref-Royer2012"/>
     <w:p>
       <w:pPr>
         <w:pStyle w:val="Bibliography"/>
@@ -8002,8 +8316,8 @@
         <w:t xml:space="preserve">, 195–212.</w:t>
       </w:r>
     </w:p>
-    <w:bookmarkEnd w:id="89"/>
-    <w:bookmarkStart w:id="90" w:name="ref-Royer2004"/>
+    <w:bookmarkEnd w:id="94"/>
+    <w:bookmarkStart w:id="95" w:name="ref-Royer2004"/>
     <w:p>
       <w:pPr>
         <w:pStyle w:val="Bibliography"/>
@@ -8038,19 +8352,91 @@
         <w:t xml:space="preserve">, 4–10.</w:t>
       </w:r>
     </w:p>
-    <w:bookmarkEnd w:id="90"/>
-    <w:bookmarkStart w:id="92" w:name="ref-Scotese2021"/>
+    <w:bookmarkEnd w:id="95"/>
+    <w:bookmarkStart w:id="96" w:name="ref-Salonen2019"/>
     <w:p>
       <w:pPr>
         <w:pStyle w:val="Bibliography"/>
       </w:pPr>
       <w:r>
+        <w:t xml:space="preserve">SALONEN, J. S., KORPELA, M., WILLIAMS, J. W. and LUOTO, M. 2019. Machine-learning based reconstructions of primary and secondary climate variables from north american and european fossil pollen data.</w:t>
+      </w:r>
+      <w:r>
+        <w:t xml:space="preserve"> </w:t>
+      </w:r>
+      <w:r>
+        <w:rPr>
+          <w:iCs/>
+          <w:i/>
+        </w:rPr>
+        <w:t xml:space="preserve">Scientific reports</w:t>
+      </w:r>
+      <w:r>
+        <w:t xml:space="preserve">,</w:t>
+      </w:r>
+      <w:r>
+        <w:t xml:space="preserve"> </w:t>
+      </w:r>
+      <w:r>
+        <w:rPr>
+          <w:bCs/>
+          <w:b/>
+        </w:rPr>
+        <w:t xml:space="preserve">9</w:t>
+      </w:r>
+      <w:r>
+        <w:t xml:space="preserve">, 15805.</w:t>
+      </w:r>
+    </w:p>
+    <w:bookmarkEnd w:id="96"/>
+    <w:bookmarkStart w:id="97" w:name="ref-Schrag1999"/>
+    <w:p>
+      <w:pPr>
+        <w:pStyle w:val="Bibliography"/>
+      </w:pPr>
+      <w:r>
+        <w:t xml:space="preserve">SCHRAG, D. P. 1999. Effects of diagenesis on the isotopic record of late paleogene tropical sea surface temperatures.</w:t>
+      </w:r>
+      <w:r>
+        <w:t xml:space="preserve"> </w:t>
+      </w:r>
+      <w:r>
+        <w:rPr>
+          <w:iCs/>
+          <w:i/>
+        </w:rPr>
+        <w:t xml:space="preserve">Chemical Geology</w:t>
+      </w:r>
+      <w:r>
+        <w:t xml:space="preserve">,</w:t>
+      </w:r>
+      <w:r>
+        <w:t xml:space="preserve"> </w:t>
+      </w:r>
+      <w:r>
+        <w:rPr>
+          <w:bCs/>
+          <w:b/>
+        </w:rPr>
+        <w:t xml:space="preserve">161</w:t>
+      </w:r>
+      <w:r>
+        <w:t xml:space="preserve">, 215–224.</w:t>
+      </w:r>
+    </w:p>
+    <w:bookmarkEnd w:id="97"/>
+    <w:bookmarkStart w:id="99" w:name="ref-Scotese2021"/>
+    <w:p>
+      <w:pPr>
+        <w:pStyle w:val="Bibliography"/>
+      </w:pPr>
+      <w:r>
         <w:t xml:space="preserve">SCOTESE, C. R., SONG, H., MILLS, B. J. W. and VAN DER MEER, D. G. 2021.</w:t>
       </w:r>
       <w:r>
         <w:t xml:space="preserve"> </w:t>
       </w:r>
-      <w:hyperlink r:id="rId91">
+      <w:hyperlink r:id="rId98">
         <w:r>
           <w:rPr>
             <w:rStyle w:val="Hyperlink"/>
@@ -8112,8 +8498,8 @@
         <w:t xml:space="preserve">, 103503.</w:t>
       </w:r>
     </w:p>
-    <w:bookmarkEnd w:id="92"/>
-    <w:bookmarkStart w:id="93" w:name="ref-Sloan1990"/>
+    <w:bookmarkEnd w:id="99"/>
+    <w:bookmarkStart w:id="100" w:name="ref-Sloan1990"/>
     <w:p>
       <w:pPr>
         <w:pStyle w:val="Bibliography"/>
@@ -8148,8 +8534,8 @@
         <w:t xml:space="preserve">, 489–492.</w:t>
       </w:r>
     </w:p>
-    <w:bookmarkEnd w:id="93"/>
-    <w:bookmarkStart w:id="95" w:name="ref-Suan2017"/>
+    <w:bookmarkEnd w:id="100"/>
+    <w:bookmarkStart w:id="102" w:name="ref-Suan2017"/>
     <w:p>
       <w:pPr>
         <w:pStyle w:val="Bibliography"/>
@@ -8160,7 +8546,7 @@
       <w:r>
         <w:t xml:space="preserve"> </w:t>
       </w:r>
-      <w:hyperlink r:id="rId94">
+      <w:hyperlink r:id="rId101">
         <w:r>
           <w:rPr>
             <w:rStyle w:val="Hyperlink"/>
@@ -8234,8 +8620,8 @@
         <w:t xml:space="preserve">, 539–542.</w:t>
       </w:r>
     </w:p>
-    <w:bookmarkEnd w:id="95"/>
-    <w:bookmarkStart w:id="97" w:name="ref-Taylor2004"/>
+    <w:bookmarkEnd w:id="102"/>
+    <w:bookmarkStart w:id="104" w:name="ref-Taylor2004"/>
     <w:p>
       <w:pPr>
         <w:pStyle w:val="Bibliography"/>
@@ -8246,7 +8632,7 @@
       <w:r>
         <w:t xml:space="preserve"> </w:t>
       </w:r>
-      <w:hyperlink r:id="rId96">
+      <w:hyperlink r:id="rId103">
         <w:r>
           <w:rPr>
             <w:rStyle w:val="Hyperlink"/>
@@ -8332,8 +8718,8 @@
         <w:t xml:space="preserve">, 1041–1051.</w:t>
       </w:r>
     </w:p>
-    <w:bookmarkEnd w:id="97"/>
-    <w:bookmarkStart w:id="98" w:name="ref-Thomas2000"/>
+    <w:bookmarkEnd w:id="104"/>
+    <w:bookmarkStart w:id="105" w:name="ref-Thomas2000"/>
     <w:p>
       <w:pPr>
         <w:pStyle w:val="Bibliography"/>
@@ -8342,8 +8728,8 @@
         <w:t xml:space="preserve">THOMAS, E., ZACHOS, J. C. and BRALOWER, T. J. 2000. Deep-sea environments on a warm earth: Latest paleocene-early eocene.</w:t>
       </w:r>
     </w:p>
-    <w:bookmarkEnd w:id="98"/>
-    <w:bookmarkStart w:id="99" w:name="ref-Tierney2017"/>
+    <w:bookmarkEnd w:id="105"/>
+    <w:bookmarkStart w:id="106" w:name="ref-Tierney2017"/>
     <w:p>
       <w:pPr>
         <w:pStyle w:val="Bibliography"/>
@@ -8378,8 +8764,8 @@
         <w:t xml:space="preserve">, 538–539.</w:t>
       </w:r>
     </w:p>
-    <w:bookmarkEnd w:id="99"/>
-    <w:bookmarkStart w:id="101" w:name="ref-Veizer2015"/>
+    <w:bookmarkEnd w:id="106"/>
+    <w:bookmarkStart w:id="108" w:name="ref-Veizer2015"/>
     <w:p>
       <w:pPr>
         <w:pStyle w:val="Bibliography"/>
@@ -8390,7 +8776,7 @@
       <w:r>
         <w:t xml:space="preserve"> </w:t>
       </w:r>
-      <w:hyperlink r:id="rId100">
+      <w:hyperlink r:id="rId107">
         <w:r>
           <w:rPr>
             <w:rStyle w:val="Hyperlink"/>
@@ -8452,8 +8838,8 @@
         <w:t xml:space="preserve">, 92–104.</w:t>
       </w:r>
     </w:p>
-    <w:bookmarkEnd w:id="101"/>
-    <w:bookmarkStart w:id="102" w:name="ref-Vickers2021"/>
+    <w:bookmarkEnd w:id="108"/>
+    <w:bookmarkStart w:id="109" w:name="ref-Vickers2021"/>
     <w:p>
       <w:pPr>
         <w:pStyle w:val="Bibliography"/>
@@ -8488,8 +8874,8 @@
         <w:t xml:space="preserve">, 1–9.</w:t>
       </w:r>
     </w:p>
-    <w:bookmarkEnd w:id="102"/>
-    <w:bookmarkStart w:id="103" w:name="ref-Westerhold2018"/>
+    <w:bookmarkEnd w:id="109"/>
+    <w:bookmarkStart w:id="110" w:name="ref-Westerhold2018"/>
     <w:p>
       <w:pPr>
         <w:pStyle w:val="Bibliography"/>
@@ -8524,8 +8910,8 @@
         <w:t xml:space="preserve">, 626–642.</w:t>
       </w:r>
     </w:p>
-    <w:bookmarkEnd w:id="103"/>
-    <w:bookmarkStart w:id="104" w:name="ref-Wolfe1995"/>
+    <w:bookmarkEnd w:id="110"/>
+    <w:bookmarkStart w:id="111" w:name="ref-Wolfe1995"/>
     <w:p>
       <w:pPr>
         <w:pStyle w:val="Bibliography"/>
@@ -8560,8 +8946,8 @@
         <w:t xml:space="preserve">, 119–142.</w:t>
       </w:r>
     </w:p>
-    <w:bookmarkEnd w:id="104"/>
-    <w:bookmarkStart w:id="105" w:name="ref-Wuchter2004"/>
+    <w:bookmarkEnd w:id="111"/>
+    <w:bookmarkStart w:id="112" w:name="ref-Wuchter2004"/>
     <w:p>
       <w:pPr>
         <w:pStyle w:val="Bibliography"/>
@@ -8596,8 +8982,8 @@
         <w:t xml:space="preserve">.</w:t>
       </w:r>
     </w:p>
-    <w:bookmarkEnd w:id="105"/>
-    <w:bookmarkStart w:id="106" w:name="ref-yamano2001"/>
+    <w:bookmarkEnd w:id="112"/>
+    <w:bookmarkStart w:id="113" w:name="ref-yamano2001"/>
     <w:p>
       <w:pPr>
         <w:pStyle w:val="Bibliography"/>
@@ -8632,8 +9018,8 @@
         <w:t xml:space="preserve">, 9–12.</w:t>
       </w:r>
     </w:p>
-    <w:bookmarkEnd w:id="106"/>
-    <w:bookmarkStart w:id="107" w:name="ref-Zamagni2012"/>
+    <w:bookmarkEnd w:id="113"/>
+    <w:bookmarkStart w:id="114" w:name="ref-Zamagni2012"/>
     <w:p>
       <w:pPr>
         <w:pStyle w:val="Bibliography"/>
@@ -8668,8 +9054,8 @@
         <w:t xml:space="preserve">, 48–65.</w:t>
       </w:r>
     </w:p>
-    <w:bookmarkEnd w:id="107"/>
-    <w:bookmarkStart w:id="109" w:name="ref-Zhang2019"/>
+    <w:bookmarkEnd w:id="114"/>
+    <w:bookmarkStart w:id="116" w:name="ref-Zhang2019"/>
     <w:p>
       <w:pPr>
         <w:pStyle w:val="Bibliography"/>
@@ -8680,7 +9066,7 @@
       <w:r>
         <w:t xml:space="preserve"> </w:t>
       </w:r>
-      <w:hyperlink r:id="rId108">
+      <w:hyperlink r:id="rId115">
         <w:r>
           <w:rPr>
             <w:rStyle w:val="Hyperlink"/>
@@ -8754,13 +9140,49 @@
         <w:t xml:space="preserve">, 147–158.</w:t>
       </w:r>
     </w:p>
-    <w:bookmarkEnd w:id="109"/>
-    <w:bookmarkStart w:id="110" w:name="ref-ziegler1984"/>
+    <w:bookmarkEnd w:id="116"/>
+    <w:bookmarkStart w:id="117" w:name="ref-Zhu2019"/>
     <w:p>
       <w:pPr>
         <w:pStyle w:val="Bibliography"/>
       </w:pPr>
       <w:r>
+        <w:t xml:space="preserve">ZHU, J., POULSEN, C. J. and TIERNEY, J. E. 2019. Simulation of eocene extreme warmth and high climate sensitivity through cloud feedbacks.</w:t>
+      </w:r>
+      <w:r>
+        <w:t xml:space="preserve"> </w:t>
+      </w:r>
+      <w:r>
+        <w:rPr>
+          <w:iCs/>
+          <w:i/>
+        </w:rPr>
+        <w:t xml:space="preserve">Science advances</w:t>
+      </w:r>
+      <w:r>
+        <w:t xml:space="preserve">,</w:t>
+      </w:r>
+      <w:r>
+        <w:t xml:space="preserve"> </w:t>
+      </w:r>
+      <w:r>
+        <w:rPr>
+          <w:bCs/>
+          <w:b/>
+        </w:rPr>
+        <w:t xml:space="preserve">5</w:t>
+      </w:r>
+      <w:r>
+        <w:t xml:space="preserve">, eaax1874.</w:t>
+      </w:r>
+    </w:p>
+    <w:bookmarkEnd w:id="117"/>
+    <w:bookmarkStart w:id="118" w:name="ref-ziegler1984"/>
+    <w:p>
+      <w:pPr>
+        <w:pStyle w:val="Bibliography"/>
+      </w:pPr>
+      <w:r>
         <w:t xml:space="preserve">ZIEGLER, A., HULVER, M., LOTTES, A. and SCHMACHTENBERG, W. 1984. Uniformitarianism and palaeoclimates: Inferences from the distribution of carbonate rocks.</w:t>
       </w:r>
       <w:r>
@@ -8777,9 +9199,9 @@
         <w:t xml:space="preserve">, 3–25.</w:t>
       </w:r>
     </w:p>
-    <w:bookmarkEnd w:id="110"/>
-    <w:bookmarkEnd w:id="111"/>
-    <w:bookmarkEnd w:id="112"/>
+    <w:bookmarkEnd w:id="118"/>
+    <w:bookmarkEnd w:id="119"/>
+    <w:bookmarkEnd w:id="120"/>
     <w:sectPr>
       <w:pgSz w:h="15840" w:w="12240"/>
       <w:pgMar w:bottom="1440" w:footer="720" w:gutter="0" w:header="720" w:left="1440" w:right="1440" w:top="1440"/>
@@ -9573,9 +9995,6 @@
     </w:lvlOverride>
   </w:num>
   <w:num w:numId="1002">
-    <w:abstractNumId w:val="991"/>
-  </w:num>
-  <w:num w:numId="1003">
     <w:abstractNumId w:val="991"/>
   </w:num>
 </w:numbering>

</xml_diff>